<commit_message>
Actualizacion de manual de procedimientos
se actualizo seccion ACTUALIZACION DISPONIBILIDADES
</commit_message>
<xml_diff>
--- a/Proyecto/Documentacion/Manuales/GeoP_Documentacion_ManualProcedimientos_WS.docx
+++ b/Proyecto/Documentacion/Manuales/GeoP_Documentacion_ManualProcedimientos_WS.docx
@@ -77,7 +77,7 @@
                     </pic:cNvPicPr>
                   </pic:nvPicPr>
                   <pic:blipFill>
-                    <a:blip r:embed="rId9">
+                    <a:blip r:embed="rId10">
                       <a:extLst>
                         <a:ext uri="{28A0092B-C50C-407E-A947-70E740481C1C}">
                           <a14:useLocalDpi xmlns:a14="http://schemas.microsoft.com/office/drawing/2010/main" val="0"/>
@@ -127,7 +127,13 @@
     <w:sdt>
       <w:sdtPr>
         <w:rPr>
-          <w:lang w:val="es-ES"/>
+          <w:rFonts w:asciiTheme="minorHAnsi" w:eastAsiaTheme="minorHAnsi" w:hAnsiTheme="minorHAnsi" w:cstheme="minorBidi"/>
+          <w:b w:val="0"/>
+          <w:bCs w:val="0"/>
+          <w:color w:val="auto"/>
+          <w:sz w:val="22"/>
+          <w:szCs w:val="22"/>
+          <w:lang w:val="es-ES" w:eastAsia="en-US"/>
         </w:rPr>
         <w:id w:val="1973862756"/>
         <w:docPartObj>
@@ -135,15 +141,6 @@
           <w:docPartUnique/>
         </w:docPartObj>
       </w:sdtPr>
-      <w:sdtEndPr>
-        <w:rPr>
-          <w:rFonts w:asciiTheme="minorHAnsi" w:eastAsiaTheme="minorHAnsi" w:hAnsiTheme="minorHAnsi" w:cstheme="minorBidi"/>
-          <w:color w:val="auto"/>
-          <w:sz w:val="22"/>
-          <w:szCs w:val="22"/>
-          <w:lang w:eastAsia="en-US"/>
-        </w:rPr>
-      </w:sdtEndPr>
       <w:sdtContent>
         <w:p>
           <w:pPr>
@@ -1801,19 +1798,17 @@
       <w:r>
         <w:br w:type="page"/>
       </w:r>
-      <w:bookmarkStart w:id="0" w:name="_GoBack"/>
-      <w:bookmarkEnd w:id="0"/>
     </w:p>
     <w:p>
       <w:pPr>
         <w:pStyle w:val="Ttulo1"/>
       </w:pPr>
-      <w:bookmarkStart w:id="1" w:name="_Toc407201857"/>
+      <w:bookmarkStart w:id="0" w:name="_Toc407201857"/>
       <w:r>
         <w:lastRenderedPageBreak/>
         <w:t>INTRODUCCIÓN</w:t>
       </w:r>
-      <w:bookmarkEnd w:id="1"/>
+      <w:bookmarkEnd w:id="0"/>
       <w:r>
         <w:br w:type="page"/>
       </w:r>
@@ -1822,297 +1817,294 @@
       <w:pPr>
         <w:pStyle w:val="Ttulo1"/>
       </w:pPr>
-      <w:bookmarkStart w:id="2" w:name="_Toc407201858"/>
+      <w:bookmarkStart w:id="1" w:name="_Toc407201858"/>
       <w:r>
         <w:lastRenderedPageBreak/>
         <w:t>CONSIDERACIONES GENERALES</w:t>
       </w:r>
+      <w:bookmarkEnd w:id="1"/>
+    </w:p>
+    <w:p>
+      <w:pPr>
+        <w:pStyle w:val="Ttulo3"/>
+      </w:pPr>
+      <w:bookmarkStart w:id="2" w:name="_Toc407201859"/>
+      <w:r>
+        <w:t>GeoParking</w:t>
+      </w:r>
+      <w:r>
+        <w:t>: Web Services, Arquitectura</w:t>
+      </w:r>
       <w:bookmarkEnd w:id="2"/>
     </w:p>
     <w:p>
       <w:pPr>
+        <w:jc w:val="both"/>
+      </w:pPr>
+      <w:r>
+        <w:t xml:space="preserve">El intercambio de información entre </w:t>
+      </w:r>
+      <w:r>
+        <w:t>GeoParking</w:t>
+      </w:r>
+      <w:r>
+        <w:t xml:space="preserve"> y los Entes Externos (EE</w:t>
+      </w:r>
+      <w:r>
+        <w:t>-Playas de Estacionamiento</w:t>
+      </w:r>
+      <w:r>
+        <w:t>) se</w:t>
+      </w:r>
+      <w:r>
+        <w:t xml:space="preserve"> </w:t>
+      </w:r>
+      <w:r>
+        <w:t>implementa a través de web</w:t>
+      </w:r>
+      <w:r>
+        <w:t xml:space="preserve"> </w:t>
+      </w:r>
+      <w:r>
+        <w:t>services.</w:t>
+      </w:r>
+      <w:r>
+        <w:t xml:space="preserve"> </w:t>
+      </w:r>
+    </w:p>
+    <w:p>
+      <w:pPr>
+        <w:jc w:val="both"/>
+      </w:pPr>
+      <w:r>
+        <w:t xml:space="preserve">Todos estos web services de negocio (WSN) están </w:t>
+      </w:r>
+      <w:r>
+        <w:t>d</w:t>
+      </w:r>
+      <w:r>
+        <w:t>irectamente accesibles a</w:t>
+      </w:r>
+      <w:r>
+        <w:t xml:space="preserve"> </w:t>
+      </w:r>
+      <w:r>
+        <w:t>través de Internet, no se requiere el establecimiento de canales</w:t>
+      </w:r>
+      <w:r>
+        <w:t xml:space="preserve"> </w:t>
+      </w:r>
+      <w:r>
+        <w:t>especiales de</w:t>
+      </w:r>
+      <w:r>
+        <w:t xml:space="preserve"> </w:t>
+      </w:r>
+      <w:r>
+        <w:t>comunicaciones ni VPNs.</w:t>
+      </w:r>
+      <w:r>
+        <w:t xml:space="preserve"> </w:t>
+      </w:r>
+    </w:p>
+    <w:p>
+      <w:pPr>
+        <w:jc w:val="both"/>
+      </w:pPr>
+      <w:r>
+        <w:t xml:space="preserve">El acceso a los WSN está regulado </w:t>
+      </w:r>
+      <w:r>
+        <w:t>servicios de</w:t>
+      </w:r>
+      <w:r>
+        <w:t xml:space="preserve"> </w:t>
+      </w:r>
+      <w:r>
+        <w:t>Aut</w:t>
+      </w:r>
+      <w:r>
+        <w:t>enticación y Autorización</w:t>
+      </w:r>
+      <w:r>
+        <w:t>, el cual autentica a los clientes y les</w:t>
+      </w:r>
+      <w:r>
+        <w:t xml:space="preserve"> </w:t>
+      </w:r>
+      <w:r>
+        <w:t>concede permiso de acceso a cada uno de los WSN mediante el otorgamiento</w:t>
+      </w:r>
+      <w:r>
+        <w:t xml:space="preserve"> </w:t>
+      </w:r>
+      <w:r>
+        <w:t xml:space="preserve">de un </w:t>
+      </w:r>
+      <w:r>
+        <w:rPr>
+          <w:color w:val="FF0000"/>
+        </w:rPr>
+        <w:t>Ticket de Acceso (TA). Cada TA es válido para un WSN en particular y tiene una validez limitada en el tiempo (actualmente, doce horas). El cliente será responsable de presentar al WSN el TA otorgado por el WSAA, de lo contrario el WSN rechazará su solicitud de acceso.</w:t>
+      </w:r>
+    </w:p>
+    <w:p>
+      <w:pPr>
         <w:pStyle w:val="Ttulo3"/>
       </w:pPr>
-      <w:bookmarkStart w:id="3" w:name="_Toc407201859"/>
-      <w:r>
-        <w:t>GeoParking</w:t>
-      </w:r>
-      <w:r>
-        <w:t>: Web Services, Arquitectura</w:t>
+      <w:bookmarkStart w:id="3" w:name="_Toc407201860"/>
+      <w:r>
+        <w:t>Autenticación y Autorización</w:t>
       </w:r>
       <w:bookmarkEnd w:id="3"/>
     </w:p>
     <w:p>
       <w:pPr>
         <w:jc w:val="both"/>
-      </w:pPr>
-      <w:r>
-        <w:t xml:space="preserve">El intercambio de información entre </w:t>
-      </w:r>
-      <w:r>
-        <w:t>GeoParking</w:t>
-      </w:r>
-      <w:r>
-        <w:t xml:space="preserve"> y los Entes Externos (EE</w:t>
-      </w:r>
-      <w:r>
-        <w:t>-Playas de Estacionamiento</w:t>
-      </w:r>
-      <w:r>
-        <w:t>) se</w:t>
+        <w:rPr>
+          <w:color w:val="FF0000"/>
+        </w:rPr>
+      </w:pPr>
+      <w:r>
+        <w:t xml:space="preserve">La autenticación del cliente se realiza utilizando criptografía </w:t>
+      </w:r>
+      <w:r>
+        <w:rPr>
+          <w:color w:val="FF0000"/>
+        </w:rPr>
+        <w:t xml:space="preserve">de clave pública basada en certificados digitales X.509. A estos efectos, AFIP actúa como Autoridad Certificante y emite estos certificados sin aplicar ningún cargo a los EE. </w:t>
+      </w:r>
+    </w:p>
+    <w:p>
+      <w:pPr>
+        <w:jc w:val="both"/>
+      </w:pPr>
+      <w:r>
+        <w:t>Una vez obtenido el certificado digital el EE llevará a cabo los trámites</w:t>
       </w:r>
       <w:r>
         <w:t xml:space="preserve"> </w:t>
       </w:r>
       <w:r>
-        <w:t>implementa a través de web</w:t>
+        <w:t>requeridos en cada caso para obtener la autorización inicial para acceder a un</w:t>
       </w:r>
       <w:r>
         <w:t xml:space="preserve"> </w:t>
       </w:r>
       <w:r>
-        <w:t>services.</w:t>
+        <w:t>WSN y lo relacionará con un certificado digital.</w:t>
+      </w:r>
+    </w:p>
+    <w:p>
+      <w:pPr>
+        <w:jc w:val="both"/>
+        <w:rPr>
+          <w:color w:val="FF0000"/>
+        </w:rPr>
+      </w:pPr>
+      <w:r>
+        <w:t>El cliente solicitará al WSAA que le conceda un TA para un WSN en particular</w:t>
       </w:r>
       <w:r>
         <w:t xml:space="preserve"> </w:t>
       </w:r>
+      <w:r>
+        <w:t>mediante el envío de una estructura CMS (</w:t>
+      </w:r>
+      <w:r>
+        <w:rPr>
+          <w:color w:val="FF0000"/>
+        </w:rPr>
+        <w:t>ver PKCS#7, S/MIME) conteniendo la solicitud propiamente dicha (ver TRA en Manual para el desarrollador del WSAA) más su firma digital separada más su certificado X.509. Basado en el análisis de estos datos, el WSAA autenticará al cliente mediante la verificación de su firma digital y la comprobación en su base de datos de que el EE haya completado los trámites de autorización inicial para acceder al WSN para el cual solicita permiso en el TRA; si estos controles son superados, entonces el WSAA contestará devolviendo un TA, de lo contrario, devolverá un mensaje de error explicativo.</w:t>
+      </w:r>
     </w:p>
     <w:p>
       <w:pPr>
         <w:jc w:val="both"/>
       </w:pPr>
       <w:r>
-        <w:t xml:space="preserve">Todos estos web services de negocio (WSN) están </w:t>
-      </w:r>
-      <w:r>
-        <w:t>d</w:t>
-      </w:r>
-      <w:r>
-        <w:t>irectamente accesibles a</w:t>
+        <w:t>El cliente del WSN extraerá del TA dos componentes -</w:t>
+      </w:r>
+      <w:proofErr w:type="spellStart"/>
+      <w:r>
+        <w:t>Token</w:t>
+      </w:r>
+      <w:proofErr w:type="spellEnd"/>
+      <w:r>
+        <w:t xml:space="preserve"> y </w:t>
+      </w:r>
+      <w:proofErr w:type="spellStart"/>
+      <w:r>
+        <w:t>Sign</w:t>
+      </w:r>
+      <w:proofErr w:type="spellEnd"/>
+      <w:r>
+        <w:t>- y los</w:t>
       </w:r>
       <w:r>
         <w:t xml:space="preserve"> </w:t>
       </w:r>
       <w:r>
-        <w:t>través de Internet, no se requiere el establecimiento de canales</w:t>
+        <w:t>enviará junto con los datos de negocio en cada solicitud que le envíe al WSN.</w:t>
       </w:r>
       <w:r>
         <w:t xml:space="preserve"> </w:t>
       </w:r>
-      <w:r>
-        <w:t>especiales de</w:t>
-      </w:r>
+    </w:p>
+    <w:p>
+      <w:pPr>
+        <w:pStyle w:val="Ttulo3"/>
+      </w:pPr>
+      <w:bookmarkStart w:id="4" w:name="_Toc407201861"/>
+      <w:r>
+        <w:t>Obtención de certificados y autorización inicial</w:t>
+      </w:r>
+      <w:bookmarkEnd w:id="4"/>
       <w:r>
         <w:t xml:space="preserve"> </w:t>
       </w:r>
-      <w:r>
-        <w:t>comunicaciones ni VPNs.</w:t>
+    </w:p>
+    <w:p>
+      <w:pPr>
+        <w:jc w:val="both"/>
+      </w:pPr>
+      <w:r>
+        <w:t>El mecanismo de obtención de certificados digitales y los trámites iniciales</w:t>
       </w:r>
       <w:r>
         <w:t xml:space="preserve"> </w:t>
       </w:r>
+      <w:r>
+        <w:t xml:space="preserve">para obtener autorización de acceso a los WSN </w:t>
+      </w:r>
+      <w:r>
+        <w:t>es….</w:t>
+      </w:r>
+    </w:p>
+    <w:p>
+      <w:pPr>
+        <w:pStyle w:val="Ttulo3"/>
+      </w:pPr>
+      <w:bookmarkStart w:id="5" w:name="_Toc407201862"/>
+      <w:r>
+        <w:t>Consultas</w:t>
+      </w:r>
+      <w:bookmarkEnd w:id="5"/>
     </w:p>
     <w:p>
       <w:pPr>
         <w:jc w:val="both"/>
       </w:pPr>
       <w:r>
-        <w:t xml:space="preserve">El acceso a los WSN está regulado </w:t>
-      </w:r>
-      <w:r>
-        <w:t>servicios de</w:t>
+        <w:t>Para obtener información adicional sobre cualquiera de los WSN, los EE pueden</w:t>
       </w:r>
       <w:r>
         <w:t xml:space="preserve"> </w:t>
       </w:r>
       <w:r>
-        <w:t>Aut</w:t>
-      </w:r>
-      <w:r>
-        <w:t>enticación y Autorización</w:t>
-      </w:r>
-      <w:r>
-        <w:t>, el cual autentica a los clientes y les</w:t>
-      </w:r>
-      <w:r>
-        <w:t xml:space="preserve"> </w:t>
-      </w:r>
-      <w:r>
-        <w:t>concede permiso de acceso a cada uno de los WSN mediante el otorgamiento</w:t>
-      </w:r>
-      <w:r>
-        <w:t xml:space="preserve"> </w:t>
-      </w:r>
-      <w:r>
-        <w:t xml:space="preserve">de un </w:t>
-      </w:r>
-      <w:r>
-        <w:rPr>
-          <w:color w:val="FF0000"/>
-        </w:rPr>
-        <w:t>Ticket de Acceso (TA). Cada TA es válido para un WSN en particular y tiene una validez limitada en el tiempo (actualmente, doce horas). El cliente será responsable de presentar al WSN el TA otorgado por el WSAA, de lo contrario el WSN rechazará su solicitud de acceso.</w:t>
-      </w:r>
-    </w:p>
-    <w:p>
-      <w:pPr>
-        <w:pStyle w:val="Ttulo3"/>
-      </w:pPr>
-      <w:bookmarkStart w:id="4" w:name="_Toc407201860"/>
-      <w:r>
-        <w:t>Autenticación y Autorización</w:t>
-      </w:r>
-      <w:bookmarkEnd w:id="4"/>
-    </w:p>
-    <w:p>
-      <w:pPr>
-        <w:jc w:val="both"/>
-        <w:rPr>
-          <w:color w:val="FF0000"/>
-        </w:rPr>
-      </w:pPr>
-      <w:r>
-        <w:t xml:space="preserve">La autenticación del cliente se realiza utilizando criptografía </w:t>
-      </w:r>
-      <w:r>
-        <w:rPr>
-          <w:color w:val="FF0000"/>
-        </w:rPr>
-        <w:t xml:space="preserve">de clave pública basada en certificados digitales X.509. A estos efectos, AFIP actúa como Autoridad Certificante y emite estos certificados sin aplicar ningún cargo a los EE. </w:t>
-      </w:r>
-    </w:p>
-    <w:p>
-      <w:pPr>
-        <w:jc w:val="both"/>
-      </w:pPr>
-      <w:r>
-        <w:t>Una vez obtenido el certificado digital el EE llevará a cabo los trámites</w:t>
-      </w:r>
-      <w:r>
-        <w:t xml:space="preserve"> </w:t>
-      </w:r>
-      <w:r>
-        <w:t>requeridos en cada caso para obtener la autorización inicial para acceder a un</w:t>
-      </w:r>
-      <w:r>
-        <w:t xml:space="preserve"> </w:t>
-      </w:r>
-      <w:r>
-        <w:t>WSN y lo relacionará con un certificado digital.</w:t>
-      </w:r>
-    </w:p>
-    <w:p>
-      <w:pPr>
-        <w:jc w:val="both"/>
-        <w:rPr>
-          <w:color w:val="FF0000"/>
-        </w:rPr>
-      </w:pPr>
-      <w:r>
-        <w:t>El cliente solicitará al WSAA que le conceda un TA para un WSN en particular</w:t>
-      </w:r>
-      <w:r>
-        <w:t xml:space="preserve"> </w:t>
-      </w:r>
-      <w:r>
-        <w:t>mediante el envío de una estructura CMS (</w:t>
-      </w:r>
-      <w:r>
-        <w:rPr>
-          <w:color w:val="FF0000"/>
-        </w:rPr>
-        <w:t>ver PKCS#7, S/MIME) conteniendo la solicitud propiamente dicha (ver TRA en Manual para el desarrollador del WSAA) más su firma digital separada más su certificado X.509. Basado en el análisis de estos datos, el WSAA autenticará al cliente mediante la verificación de su firma digital y la comprobación en su base de datos de que el EE haya completado los trámites de autorización inicial para acceder al WSN para el cual solicita permiso en el TRA; si estos controles son superados, entonces el WSAA contestará devolviendo un TA, de lo contrario, devolverá un mensaje de error explicativo.</w:t>
-      </w:r>
-    </w:p>
-    <w:p>
-      <w:pPr>
-        <w:jc w:val="both"/>
-      </w:pPr>
-      <w:r>
-        <w:t>El cliente del WSN extraerá del TA dos componentes -</w:t>
-      </w:r>
-      <w:proofErr w:type="spellStart"/>
-      <w:r>
-        <w:t>Token</w:t>
-      </w:r>
-      <w:proofErr w:type="spellEnd"/>
-      <w:r>
-        <w:t xml:space="preserve"> y </w:t>
-      </w:r>
-      <w:proofErr w:type="spellStart"/>
-      <w:r>
-        <w:t>Sign</w:t>
-      </w:r>
-      <w:proofErr w:type="spellEnd"/>
-      <w:r>
-        <w:t>- y los</w:t>
-      </w:r>
-      <w:r>
-        <w:t xml:space="preserve"> </w:t>
-      </w:r>
-      <w:r>
-        <w:t>enviará junto con los datos de negocio en cada solicitud que le envíe al WSN.</w:t>
-      </w:r>
-      <w:r>
-        <w:t xml:space="preserve"> </w:t>
-      </w:r>
-    </w:p>
-    <w:p>
-      <w:pPr>
-        <w:pStyle w:val="Ttulo3"/>
-      </w:pPr>
-      <w:bookmarkStart w:id="5" w:name="_Toc407201861"/>
-      <w:r>
-        <w:t>Obtención de certificados y autorización inicial</w:t>
-      </w:r>
-      <w:bookmarkEnd w:id="5"/>
-      <w:r>
-        <w:t xml:space="preserve"> </w:t>
-      </w:r>
-    </w:p>
-    <w:p>
-      <w:pPr>
-        <w:jc w:val="both"/>
-      </w:pPr>
-      <w:r>
-        <w:t>El mecanismo de obtención de certificados digitales y los trámites iniciales</w:t>
-      </w:r>
-      <w:r>
-        <w:t xml:space="preserve"> </w:t>
-      </w:r>
-      <w:r>
-        <w:t xml:space="preserve">para obtener autorización de acceso a los WSN </w:t>
-      </w:r>
-      <w:r>
-        <w:t>es….</w:t>
-      </w:r>
-    </w:p>
-    <w:p>
-      <w:pPr>
-        <w:pStyle w:val="Ttulo3"/>
-      </w:pPr>
-      <w:bookmarkStart w:id="6" w:name="_Toc407201862"/>
-      <w:r>
-        <w:t>Consultas</w:t>
-      </w:r>
-      <w:bookmarkEnd w:id="6"/>
-    </w:p>
-    <w:p>
-      <w:pPr>
-        <w:jc w:val="both"/>
-        <w:rPr>
-          <w:color w:val="FF0000"/>
-        </w:rPr>
-      </w:pPr>
-      <w:r>
-        <w:t>Para obtener información adicional sobre cualquiera de los WSN, los EE pueden</w:t>
-      </w:r>
-      <w:r>
-        <w:t xml:space="preserve"> </w:t>
-      </w:r>
-      <w:r>
         <w:t xml:space="preserve">enviar sus consultas a </w:t>
       </w:r>
-      <w:hyperlink r:id="rId10" w:history="1">
+      <w:hyperlink r:id="rId11" w:history="1">
         <w:r>
           <w:rPr>
             <w:rStyle w:val="Hipervnculo"/>
@@ -2120,10 +2112,7 @@
           <w:t>webservices@afip.gov.ar</w:t>
         </w:r>
       </w:hyperlink>
-    </w:p>
-    <w:p>
-      <w:r>
-        <w:lastRenderedPageBreak/>
+      <w:r>
         <w:br w:type="page"/>
       </w:r>
     </w:p>
@@ -2131,347 +2120,277 @@
       <w:pPr>
         <w:pStyle w:val="Ttulo1"/>
       </w:pPr>
-      <w:bookmarkStart w:id="7" w:name="_Toc407201863"/>
+      <w:bookmarkStart w:id="6" w:name="_Toc407201863"/>
       <w:r>
         <w:lastRenderedPageBreak/>
         <w:t>ESPECIFICACIÓN TECNICA DE AUTENTICACIÓN Y AUTORIZACIÓN</w:t>
       </w:r>
+      <w:bookmarkEnd w:id="6"/>
+    </w:p>
+    <w:p/>
+    <w:p>
+      <w:pPr>
+        <w:jc w:val="both"/>
+      </w:pPr>
+      <w:r>
+        <w:t xml:space="preserve">El siguiente documento describe los aspectos técnicos del servicio de Autenticación y Autorización perteneciente a GeoParking. Dicho servicio es necesario para que Entes Externos a la AFIP (EE) accedan a los </w:t>
+      </w:r>
+      <w:proofErr w:type="spellStart"/>
+      <w:r>
+        <w:t>WebServices</w:t>
+      </w:r>
+      <w:proofErr w:type="spellEnd"/>
+      <w:r>
+        <w:t xml:space="preserve"> de Negocio (WSN) ofrecidos por GeoParking.</w:t>
+      </w:r>
+    </w:p>
+    <w:p>
+      <w:pPr>
+        <w:pStyle w:val="Ttulo3"/>
+      </w:pPr>
+      <w:bookmarkStart w:id="7" w:name="_Toc407201864"/>
+      <w:r>
+        <w:t>Descripción General del Servicio</w:t>
+      </w:r>
       <w:bookmarkEnd w:id="7"/>
     </w:p>
-    <w:p/>
-    <w:p>
-      <w:pPr>
-        <w:jc w:val="both"/>
-      </w:pPr>
-      <w:r>
-        <w:t>El siguiente documento describe los aspectos técnicos del servicio de Autenticación y</w:t>
+    <w:p>
+      <w:r>
+        <w:t xml:space="preserve">El WS de Autenticación y Autorización es un servicio que permite que los computadores pertenecientes a GeoParking y Entes Externos intercambien información en forma directa sin intervención de operadores. En dicha tarea intervienen los siguientes componentes: </w:t>
+      </w:r>
+    </w:p>
+    <w:p>
+      <w:r>
+        <w:t xml:space="preserve">• Un cliente de WS desarrollado por un EE siguiendo las especificaciones de este documento. </w:t>
+      </w:r>
+    </w:p>
+    <w:p>
+      <w:r>
+        <w:t xml:space="preserve">• El WSAA, WS publicado por GeoParking que implementa la autenticación de los computadores del EE (CEE) mediante </w:t>
+      </w:r>
+      <w:r>
+        <w:rPr>
+          <w:color w:val="FF0000"/>
+        </w:rPr>
+        <w:t xml:space="preserve">certificados digitales X.509 </w:t>
+      </w:r>
+      <w:r>
+        <w:t xml:space="preserve">y la autorización del mismo como consumidor de un </w:t>
+      </w:r>
+      <w:r>
+        <w:rPr>
+          <w:color w:val="FF0000"/>
+        </w:rPr>
+        <w:t>determinado</w:t>
+      </w:r>
+      <w:r>
+        <w:t xml:space="preserve"> WebService de Negocio (WSN). </w:t>
+      </w:r>
+    </w:p>
+    <w:p>
+      <w:r>
+        <w:t>Al usar especificaciones y protocolos estándares (PKI, XML, CMS, WSDL y SOAP) el cliente</w:t>
       </w:r>
       <w:r>
         <w:t xml:space="preserve"> </w:t>
       </w:r>
       <w:r>
-        <w:t>Autorización</w:t>
-      </w:r>
-      <w:r>
-        <w:t xml:space="preserve"> perteneciente a GeoParking</w:t>
-      </w:r>
-      <w:r>
-        <w:t>. Dicho servicio es necesario para que</w:t>
+        <w:t xml:space="preserve">puede ser desarrollado con cualquier lenguaje de programación moderno. </w:t>
+      </w:r>
+    </w:p>
+    <w:p>
+      <w:r>
+        <w:t xml:space="preserve">Para que un Ente Externo a la AFIP (EE) esté autorizado a usar un WSN de </w:t>
+      </w:r>
+      <w:r>
+        <w:t>GeoParking</w:t>
+      </w:r>
+      <w:r>
+        <w:t>, deberá</w:t>
       </w:r>
       <w:r>
         <w:t xml:space="preserve"> </w:t>
       </w:r>
       <w:r>
-        <w:t>Entes</w:t>
+        <w:t xml:space="preserve">realizar un </w:t>
+      </w:r>
+      <w:r>
+        <w:t>trámite</w:t>
+      </w:r>
+      <w:r>
+        <w:t xml:space="preserve"> administrativo previo, cuya descripción esta fuera del alcance de este </w:t>
+      </w:r>
+      <w:r>
+        <w:t>d</w:t>
+      </w:r>
+      <w:r>
+        <w:t>ocumento.</w:t>
+      </w:r>
+    </w:p>
+    <w:p>
+      <w:r>
+        <w:t>Una vez finalizado exitosamente dicho trámite, el que incluye el alta de los CEE, el EE quedará</w:t>
       </w:r>
       <w:r>
         <w:t xml:space="preserve"> </w:t>
       </w:r>
       <w:r>
-        <w:t xml:space="preserve">Externos a la AFIP (EE) accedan a los </w:t>
+        <w:t xml:space="preserve">registrado en el servicio de autorización de </w:t>
+      </w:r>
+      <w:r>
+        <w:t>GeoParking</w:t>
+      </w:r>
+      <w:r>
+        <w:t xml:space="preserve"> como entidad autorizada para usar el WSN.</w:t>
+      </w:r>
+    </w:p>
+    <w:p>
+      <w:r>
+        <w:t xml:space="preserve">Para que un CEE pueda utilizar efectivamente un WSN, deberá solicitar un </w:t>
+      </w:r>
+      <w:r>
+        <w:rPr>
+          <w:color w:val="FF0000"/>
+        </w:rPr>
+        <w:t>“Ticket de Acceso”</w:t>
+      </w:r>
+      <w:r>
+        <w:rPr>
+          <w:color w:val="FF0000"/>
+        </w:rPr>
+        <w:t xml:space="preserve"> </w:t>
+      </w:r>
+      <w:r>
+        <w:rPr>
+          <w:color w:val="FF0000"/>
+        </w:rPr>
+        <w:t xml:space="preserve">(TA) </w:t>
+      </w:r>
+      <w:r>
+        <w:t>por medio del WS de Autenticación y Autorización (WSAA). Dicho requerimiento se realiza</w:t>
+      </w:r>
+      <w:r>
+        <w:t xml:space="preserve"> mediante el envío</w:t>
+      </w:r>
+      <w:r>
+        <w:t xml:space="preserve"> de </w:t>
+      </w:r>
+      <w:r>
+        <w:rPr>
+          <w:color w:val="FF0000"/>
+        </w:rPr>
+        <w:t xml:space="preserve">un "Ticket de Requerimiento de Acceso" (TRA) </w:t>
+      </w:r>
+      <w:r>
+        <w:t>del CEE al WSAA, mediante</w:t>
+      </w:r>
+      <w:r>
+        <w:t xml:space="preserve"> </w:t>
+      </w:r>
+      <w:r>
+        <w:t>mensajería SOAP.</w:t>
+      </w:r>
+    </w:p>
+    <w:p>
+      <w:r>
+        <w:t>El WSAA realiza la verificación del TRA y si el requerimiento es correcto, devuelve un mensaje</w:t>
+      </w:r>
+      <w:r>
+        <w:t xml:space="preserve"> </w:t>
+      </w:r>
+      <w:r>
+        <w:t>que contiene el TA que habilita al CEE a utilizar el WSN solicitado. El TA deberá ser utilizado por el</w:t>
+      </w:r>
+      <w:r>
+        <w:t xml:space="preserve"> </w:t>
+      </w:r>
+      <w:r>
+        <w:t>CEE para acceder al WSN.</w:t>
+      </w:r>
+    </w:p>
+    <w:p>
+      <w:pPr>
+        <w:rPr>
+          <w:color w:val="FF0000"/>
+        </w:rPr>
+      </w:pPr>
+      <w:r>
+        <w:rPr>
+          <w:color w:val="FF0000"/>
+        </w:rPr>
+        <w:t>En la ac</w:t>
+      </w:r>
+      <w:r>
+        <w:rPr>
+          <w:color w:val="FF0000"/>
+        </w:rPr>
+        <w:t>tualidad, los Web Services de GeoParking</w:t>
+      </w:r>
+      <w:r>
+        <w:rPr>
+          <w:color w:val="FF0000"/>
+        </w:rPr>
+        <w:t>, no están incluidos en un UDDI (Universal</w:t>
+      </w:r>
+      <w:r>
+        <w:rPr>
+          <w:color w:val="FF0000"/>
+        </w:rPr>
+        <w:t xml:space="preserve"> </w:t>
       </w:r>
       <w:proofErr w:type="spellStart"/>
       <w:r>
-        <w:t>WebServices</w:t>
+        <w:rPr>
+          <w:color w:val="FF0000"/>
+        </w:rPr>
+        <w:t>Description</w:t>
       </w:r>
       <w:proofErr w:type="spellEnd"/>
       <w:r>
-        <w:t xml:space="preserve"> de Negocio (WSN) ofrecidos por </w:t>
-      </w:r>
-      <w:r>
-        <w:t>GeoParking.</w:t>
-      </w:r>
-    </w:p>
-    <w:p>
-      <w:pPr>
-        <w:pStyle w:val="Ttulo3"/>
-      </w:pPr>
-      <w:bookmarkStart w:id="8" w:name="_Toc407201864"/>
-      <w:r>
-        <w:t>Descripción General del Servicio</w:t>
-      </w:r>
-      <w:bookmarkEnd w:id="8"/>
-    </w:p>
-    <w:p>
-      <w:r>
-        <w:t xml:space="preserve">El WS de Autenticación y Autorización es un servicio </w:t>
-      </w:r>
-      <w:r>
-        <w:t xml:space="preserve">que </w:t>
-      </w:r>
-      <w:r>
-        <w:t>permite</w:t>
-      </w:r>
-      <w:r>
+        <w:rPr>
+          <w:color w:val="FF0000"/>
+        </w:rPr>
+        <w:t xml:space="preserve"> Discovery </w:t>
+      </w:r>
+      <w:proofErr w:type="spellStart"/>
+      <w:r>
+        <w:rPr>
+          <w:color w:val="FF0000"/>
+        </w:rPr>
+        <w:t>Integration</w:t>
+      </w:r>
+      <w:proofErr w:type="spellEnd"/>
+      <w:r>
+        <w:rPr>
+          <w:color w:val="FF0000"/>
+        </w:rPr>
+        <w:t>) de acceso externo, por lo tanto para acceder a los servicios que</w:t>
+      </w:r>
+      <w:r>
+        <w:rPr>
+          <w:color w:val="FF0000"/>
+        </w:rPr>
         <w:t xml:space="preserve"> </w:t>
       </w:r>
       <w:r>
-        <w:t xml:space="preserve">que los computadores </w:t>
-      </w:r>
-      <w:r>
-        <w:t>p</w:t>
-      </w:r>
-      <w:r>
-        <w:t xml:space="preserve">ertenecientes a </w:t>
-      </w:r>
-      <w:r>
-        <w:t xml:space="preserve">GeoParking </w:t>
-      </w:r>
-      <w:r>
-        <w:t>y Entes Externos intercambien información</w:t>
-      </w:r>
-      <w:r>
+        <w:rPr>
+          <w:color w:val="FF0000"/>
+        </w:rPr>
+        <w:t xml:space="preserve">ofrece la AFIP, es necesario utilizar WSDL (Web </w:t>
+      </w:r>
+      <w:proofErr w:type="spellStart"/>
+      <w:r>
+        <w:rPr>
+          <w:color w:val="FF0000"/>
+        </w:rPr>
+        <w:t>Services</w:t>
+      </w:r>
+      <w:proofErr w:type="spellEnd"/>
+      <w:r>
+        <w:rPr>
+          <w:color w:val="FF0000"/>
+        </w:rPr>
         <w:t xml:space="preserve"> </w:t>
-      </w:r>
-      <w:r>
-        <w:t>en forma directa sin intervención de operadores. En dicha tarea intervienen los siguientes</w:t>
-      </w:r>
-      <w:r>
-        <w:t xml:space="preserve"> </w:t>
-      </w:r>
-      <w:r>
-        <w:t xml:space="preserve">componentes: </w:t>
-      </w:r>
-    </w:p>
-    <w:p>
-      <w:r>
-        <w:t xml:space="preserve">• Un cliente de WS desarrollado por un EE siguiendo las especificaciones de este documento. </w:t>
-      </w:r>
-    </w:p>
-    <w:p>
-      <w:r>
-        <w:t xml:space="preserve">• El WSAA, WS publicado por GeoParking </w:t>
-      </w:r>
-      <w:r>
-        <w:t xml:space="preserve">que implementa la autenticación de los computadores </w:t>
-      </w:r>
-      <w:r>
-        <w:t>d</w:t>
-      </w:r>
-      <w:r>
-        <w:t>el</w:t>
-      </w:r>
-      <w:r>
-        <w:t xml:space="preserve"> </w:t>
-      </w:r>
-      <w:r>
-        <w:t xml:space="preserve">EE (CEE) mediante </w:t>
-      </w:r>
-      <w:r>
-        <w:rPr>
-          <w:color w:val="FF0000"/>
-        </w:rPr>
-        <w:t xml:space="preserve">certificados digitales X.509 </w:t>
-      </w:r>
-      <w:r>
-        <w:t>y la autorización del mismo como consumidor</w:t>
-      </w:r>
-      <w:r>
-        <w:t xml:space="preserve"> </w:t>
-      </w:r>
-      <w:r>
-        <w:t xml:space="preserve">de un </w:t>
-      </w:r>
-      <w:r>
-        <w:rPr>
-          <w:color w:val="FF0000"/>
-        </w:rPr>
-        <w:t>determinado</w:t>
-      </w:r>
-      <w:r>
-        <w:t xml:space="preserve"> WebService de Negocio (WSN). </w:t>
-      </w:r>
-    </w:p>
-    <w:p>
-      <w:r>
-        <w:t>Al usar especificaciones y protocolos estándares (PKI, XML, CMS, WSDL y SOAP) el cliente</w:t>
-      </w:r>
-      <w:r>
-        <w:t xml:space="preserve"> </w:t>
-      </w:r>
-      <w:r>
-        <w:t xml:space="preserve">puede ser desarrollado con cualquier lenguaje de programación moderno. </w:t>
-      </w:r>
-    </w:p>
-    <w:p>
-      <w:r>
-        <w:t xml:space="preserve">Para que un Ente Externo a la AFIP (EE) esté autorizado a usar un WSN de </w:t>
-      </w:r>
-      <w:r>
-        <w:t>GeoParking</w:t>
-      </w:r>
-      <w:r>
-        <w:t>, deberá</w:t>
-      </w:r>
-      <w:r>
-        <w:t xml:space="preserve"> </w:t>
-      </w:r>
-      <w:r>
-        <w:t xml:space="preserve">realizar un </w:t>
-      </w:r>
-      <w:r>
-        <w:t>trámite</w:t>
-      </w:r>
-      <w:r>
-        <w:t xml:space="preserve"> administrativo previo, cuya descripción esta fuera del alcance de este </w:t>
-      </w:r>
-      <w:r>
-        <w:t>d</w:t>
-      </w:r>
-      <w:r>
-        <w:t>ocumento.</w:t>
-      </w:r>
-    </w:p>
-    <w:p>
-      <w:r>
-        <w:t>Una vez finalizado exitosamente dicho trámite, el que incluye el alta de los CEE, el EE quedará</w:t>
-      </w:r>
-      <w:r>
-        <w:t xml:space="preserve"> </w:t>
-      </w:r>
-      <w:r>
-        <w:t xml:space="preserve">registrado en el servicio de autorización de </w:t>
-      </w:r>
-      <w:r>
-        <w:t>GeoParking</w:t>
-      </w:r>
-      <w:r>
-        <w:t xml:space="preserve"> como entidad autorizada para usar el WSN.</w:t>
-      </w:r>
-    </w:p>
-    <w:p>
-      <w:r>
-        <w:t xml:space="preserve">Para que un CEE pueda utilizar efectivamente un WSN, deberá solicitar un </w:t>
-      </w:r>
-      <w:r>
-        <w:rPr>
-          <w:color w:val="FF0000"/>
-        </w:rPr>
-        <w:t>“Ticket de Acceso”</w:t>
-      </w:r>
-      <w:r>
-        <w:rPr>
-          <w:color w:val="FF0000"/>
-        </w:rPr>
-        <w:t xml:space="preserve"> </w:t>
-      </w:r>
-      <w:r>
-        <w:rPr>
-          <w:color w:val="FF0000"/>
-        </w:rPr>
-        <w:t xml:space="preserve">(TA) </w:t>
-      </w:r>
-      <w:r>
-        <w:t>por medio del WS de Autenticación y Autorización (WSAA). Dicho requerimiento se realiza</w:t>
-      </w:r>
-      <w:r>
-        <w:t xml:space="preserve"> mediante el envío</w:t>
-      </w:r>
-      <w:r>
-        <w:t xml:space="preserve"> de </w:t>
-      </w:r>
-      <w:r>
-        <w:rPr>
-          <w:color w:val="FF0000"/>
-        </w:rPr>
-        <w:t xml:space="preserve">un "Ticket de Requerimiento de Acceso" (TRA) </w:t>
-      </w:r>
-      <w:r>
-        <w:t>del CEE al WSAA, mediante</w:t>
-      </w:r>
-      <w:r>
-        <w:t xml:space="preserve"> </w:t>
-      </w:r>
-      <w:r>
-        <w:t>mensajería SOAP.</w:t>
-      </w:r>
-    </w:p>
-    <w:p>
-      <w:r>
-        <w:t>El WSAA realiza la verificación del TRA y si el requerimiento es correcto, devuelve un mensaje</w:t>
-      </w:r>
-      <w:r>
-        <w:t xml:space="preserve"> </w:t>
-      </w:r>
-      <w:r>
-        <w:t>que contiene el TA que habilita al CEE a utilizar el WSN solicitado. El TA deberá ser utilizado por el</w:t>
-      </w:r>
-      <w:r>
-        <w:t xml:space="preserve"> </w:t>
-      </w:r>
-      <w:r>
-        <w:t>CEE para acceder al WSN.</w:t>
-      </w:r>
-    </w:p>
-    <w:p>
-      <w:pPr>
-        <w:rPr>
-          <w:color w:val="FF0000"/>
-        </w:rPr>
-      </w:pPr>
-      <w:r>
-        <w:rPr>
-          <w:color w:val="FF0000"/>
-        </w:rPr>
-        <w:t>En la ac</w:t>
-      </w:r>
-      <w:r>
-        <w:rPr>
-          <w:color w:val="FF0000"/>
-        </w:rPr>
-        <w:t>tualidad, los Web Services de GeoParking</w:t>
-      </w:r>
-      <w:r>
-        <w:rPr>
-          <w:color w:val="FF0000"/>
-        </w:rPr>
-        <w:t>, no están incluidos en un UDDI (Universal</w:t>
-      </w:r>
-      <w:r>
-        <w:rPr>
-          <w:color w:val="FF0000"/>
-        </w:rPr>
-        <w:t xml:space="preserve"> </w:t>
-      </w:r>
-      <w:proofErr w:type="spellStart"/>
-      <w:r>
-        <w:rPr>
-          <w:color w:val="FF0000"/>
-        </w:rPr>
-        <w:t>Description</w:t>
-      </w:r>
-      <w:proofErr w:type="spellEnd"/>
-      <w:r>
-        <w:rPr>
-          <w:color w:val="FF0000"/>
-        </w:rPr>
-        <w:t xml:space="preserve"> Discovery </w:t>
-      </w:r>
-      <w:proofErr w:type="spellStart"/>
-      <w:r>
-        <w:rPr>
-          <w:color w:val="FF0000"/>
-        </w:rPr>
-        <w:t>Integration</w:t>
-      </w:r>
-      <w:proofErr w:type="spellEnd"/>
-      <w:r>
-        <w:rPr>
-          <w:color w:val="FF0000"/>
-        </w:rPr>
-        <w:t>) de acceso externo, por lo tanto para acceder a los servicios que</w:t>
-      </w:r>
-      <w:r>
-        <w:rPr>
-          <w:color w:val="FF0000"/>
-        </w:rPr>
-        <w:t xml:space="preserve"> </w:t>
-      </w:r>
-      <w:r>
-        <w:rPr>
-          <w:color w:val="FF0000"/>
-        </w:rPr>
-        <w:t xml:space="preserve">ofrece la AFIP, es necesario utilizar WSDL (Web Services </w:t>
       </w:r>
       <w:proofErr w:type="spellStart"/>
       <w:r>
@@ -2595,68 +2514,109 @@
       <w:pPr>
         <w:pStyle w:val="Ttulo1"/>
       </w:pPr>
-      <w:bookmarkStart w:id="9" w:name="_Toc407201865"/>
+      <w:bookmarkStart w:id="8" w:name="_Toc407201865"/>
       <w:r>
         <w:lastRenderedPageBreak/>
         <w:t>ACTUALIZACIÓN DE DATOS DE PLAYA DE ESTACIONAMIENTO</w:t>
       </w:r>
+      <w:bookmarkEnd w:id="8"/>
+    </w:p>
+    <w:p/>
+    <w:p>
+      <w:pPr>
+        <w:pStyle w:val="Ttulo3"/>
+      </w:pPr>
+      <w:bookmarkStart w:id="9" w:name="_Toc407201871"/>
+      <w:r>
+        <w:t>Objetivo</w:t>
+      </w:r>
       <w:bookmarkEnd w:id="9"/>
     </w:p>
+    <w:p>
+      <w:pPr>
+        <w:jc w:val="both"/>
+      </w:pPr>
+      <w:bookmarkStart w:id="10" w:name="_GoBack"/>
+      <w:r>
+        <w:t>Permitirle a la aplicación cliente actualizar la disponibilidad de lugares de un tipo de vehículo en particular de la playa de estacionamiento.</w:t>
+      </w:r>
+    </w:p>
+    <w:p>
+      <w:pPr>
+        <w:jc w:val="both"/>
+      </w:pPr>
+      <w:r>
+        <w:t>Dicha necesidad de actualizar una disponibilidad puede ser generada por el ingreso o egreso de vehículos a playa de estacionamiento, como así también por el estado de disponibilidades del sistema actual y su conexión con GeoParking.</w:t>
+      </w:r>
+    </w:p>
+    <w:bookmarkEnd w:id="10"/>
     <w:p/>
     <w:p>
       <w:pPr>
         <w:pStyle w:val="Ttulo3"/>
       </w:pPr>
-      <w:bookmarkStart w:id="10" w:name="_Toc407201866"/>
-      <w:r>
-        <w:t>Objetivo</w:t>
-      </w:r>
-      <w:bookmarkEnd w:id="10"/>
     </w:p>
     <w:p>
       <w:pPr>
         <w:pStyle w:val="Ttulo3"/>
       </w:pPr>
+      <w:bookmarkStart w:id="11" w:name="_Toc407201872"/>
+      <w:r>
+        <w:t>Alcance</w:t>
+      </w:r>
+      <w:bookmarkEnd w:id="11"/>
     </w:p>
     <w:p>
       <w:pPr>
         <w:pStyle w:val="Ttulo3"/>
       </w:pPr>
-      <w:bookmarkStart w:id="11" w:name="_Toc407201867"/>
-      <w:r>
-        <w:t>Alcance</w:t>
-      </w:r>
-      <w:bookmarkEnd w:id="11"/>
     </w:p>
     <w:p>
       <w:pPr>
         <w:pStyle w:val="Ttulo3"/>
       </w:pPr>
+      <w:bookmarkStart w:id="12" w:name="_Toc407201873"/>
+      <w:r>
+        <w:t>Operatoria</w:t>
+      </w:r>
+      <w:bookmarkEnd w:id="12"/>
     </w:p>
     <w:p>
       <w:pPr>
         <w:pStyle w:val="Ttulo3"/>
       </w:pPr>
-      <w:bookmarkStart w:id="12" w:name="_Toc407201868"/>
-      <w:r>
-        <w:t>Operatoria</w:t>
-      </w:r>
-      <w:bookmarkEnd w:id="12"/>
     </w:p>
     <w:p>
       <w:pPr>
         <w:pStyle w:val="Ttulo3"/>
       </w:pPr>
-    </w:p>
-    <w:p>
-      <w:pPr>
-        <w:pStyle w:val="Ttulo3"/>
-      </w:pPr>
-      <w:bookmarkStart w:id="13" w:name="_Toc407201869"/>
+      <w:bookmarkStart w:id="13" w:name="_Toc407201874"/>
       <w:r>
         <w:t>Ejemplos</w:t>
       </w:r>
       <w:bookmarkEnd w:id="13"/>
+    </w:p>
+    <w:p/>
+    <w:p>
+      <w:pPr>
+        <w:pStyle w:val="Prrafodelista"/>
+        <w:rPr>
+          <w:rFonts w:ascii="Consolas" w:hAnsi="Consolas" w:cs="Consolas"/>
+          <w:color w:val="002060"/>
+          <w:sz w:val="16"/>
+          <w:szCs w:val="19"/>
+        </w:rPr>
+      </w:pPr>
+    </w:p>
+    <w:p>
+      <w:pPr>
+        <w:rPr>
+          <w:rFonts w:ascii="Consolas" w:hAnsi="Consolas" w:cs="Consolas"/>
+          <w:color w:val="002060"/>
+          <w:sz w:val="16"/>
+          <w:szCs w:val="19"/>
+        </w:rPr>
+      </w:pPr>
     </w:p>
     <w:p>
       <w:pPr>
@@ -2686,8 +2646,9 @@
     <w:p>
       <w:pPr>
         <w:pStyle w:val="Ttulo3"/>
-      </w:pPr>
-      <w:bookmarkStart w:id="15" w:name="_Toc407201871"/>
+        <w:jc w:val="both"/>
+      </w:pPr>
+      <w:bookmarkStart w:id="15" w:name="_Toc407201866"/>
       <w:r>
         <w:t>Objetivo</w:t>
       </w:r>
@@ -2695,29 +2656,53 @@
     </w:p>
     <w:p>
       <w:pPr>
+        <w:jc w:val="both"/>
+      </w:pPr>
+      <w:r>
+        <w:t>Permitirle a la aplicación cliente actualizar la disponibilidad de lugares de un tipo de vehículo en particular de la playa de estacionamiento.</w:t>
+      </w:r>
+    </w:p>
+    <w:p>
+      <w:pPr>
+        <w:jc w:val="both"/>
+      </w:pPr>
+      <w:r>
+        <w:t>Dicha necesidad de actualizar una disponibilidad puede ser generada por el ingreso o egreso de vehículos a playa de estacionamiento, como así también por el estado de disponibilidades del sistema actual y su conexión con GeoParking.</w:t>
+      </w:r>
+    </w:p>
+    <w:p>
+      <w:pPr>
         <w:pStyle w:val="Ttulo3"/>
-      </w:pPr>
+        <w:jc w:val="both"/>
+      </w:pPr>
+      <w:bookmarkStart w:id="16" w:name="_Toc407201867"/>
+      <w:r>
+        <w:t>Alcance</w:t>
+      </w:r>
+      <w:bookmarkEnd w:id="16"/>
+    </w:p>
+    <w:p>
+      <w:pPr>
+        <w:jc w:val="both"/>
+      </w:pPr>
+      <w:r>
+        <w:t>Desde que surge el evento que causa la modificación de la disponibilidad, hasta que dichos cambios se ven reflejados en la disponibilidad actual del tipo de vehículo a modificar.</w:t>
+      </w:r>
+    </w:p>
+    <w:p>
+      <w:pPr>
+        <w:jc w:val="both"/>
+      </w:pPr>
+      <w:r>
+        <w:t>En la operatoria se detallaran las distintas maneras con las cual el cliente podrá trabajar.</w:t>
+      </w:r>
     </w:p>
     <w:p>
       <w:pPr>
         <w:pStyle w:val="Ttulo3"/>
-      </w:pPr>
-      <w:bookmarkStart w:id="16" w:name="_Toc407201872"/>
-      <w:r>
-        <w:t>Alcance</w:t>
-      </w:r>
-      <w:bookmarkEnd w:id="16"/>
-    </w:p>
-    <w:p>
-      <w:pPr>
-        <w:pStyle w:val="Ttulo3"/>
-      </w:pPr>
-    </w:p>
-    <w:p>
-      <w:pPr>
-        <w:pStyle w:val="Ttulo3"/>
-      </w:pPr>
-      <w:bookmarkStart w:id="17" w:name="_Toc407201873"/>
+        <w:jc w:val="both"/>
+      </w:pPr>
+      <w:bookmarkStart w:id="17" w:name="_Toc407201868"/>
       <w:r>
         <w:t>Operatoria</w:t>
       </w:r>
@@ -2725,19 +2710,1275 @@
     </w:p>
     <w:p>
       <w:pPr>
-        <w:pStyle w:val="Ttulo3"/>
-      </w:pPr>
-    </w:p>
-    <w:p>
-      <w:pPr>
-        <w:pStyle w:val="Ttulo3"/>
-      </w:pPr>
-      <w:bookmarkStart w:id="18" w:name="_Toc407201874"/>
+        <w:jc w:val="both"/>
+      </w:pPr>
+      <w:r>
+        <w:t>Hay tres eventos que generan una actualización de disponibilidades en el sistema GeoParking: ingreso de un vehículo, egreso de un vehículo y la actualización general de la disponibilidad por la disponibilidad en el sistema de la playa de estacionamiento.</w:t>
+      </w:r>
+    </w:p>
+    <w:p>
+      <w:pPr>
+        <w:jc w:val="both"/>
+      </w:pPr>
+      <w:r>
+        <w:rPr>
+          <w:b/>
+          <w:u w:val="single"/>
+        </w:rPr>
+        <w:t>INGRESO DE VEHICULO:</w:t>
+      </w:r>
+      <w:r>
+        <w:t xml:space="preserve"> esta operatoria permite actualizar la disponibilidad de un tipo de vehículo de la playa de estacionamiento al momento en que un vehículo ingresa a la playa y ocupa uno de los lugares libres.</w:t>
+      </w:r>
+    </w:p>
+    <w:p>
+      <w:pPr>
+        <w:jc w:val="both"/>
+      </w:pPr>
+      <w:r>
+        <w:t>Para usar dicha funcionalidad se requiere la siguiente información:</w:t>
+      </w:r>
+    </w:p>
+    <w:p>
+      <w:pPr>
+        <w:pStyle w:val="Prrafodelista"/>
+        <w:numPr>
+          <w:ilvl w:val="0"/>
+          <w:numId w:val="1"/>
+        </w:numPr>
+        <w:jc w:val="both"/>
+      </w:pPr>
+      <w:r>
+        <w:rPr>
+          <w:u w:val="single"/>
+        </w:rPr>
+        <w:t>Identificador de la Playa de Estacionamiento</w:t>
+      </w:r>
+      <w:r>
+        <w:t>: id de la playa en el sistema GeoParking.</w:t>
+      </w:r>
+    </w:p>
+    <w:p>
+      <w:pPr>
+        <w:pStyle w:val="Prrafodelista"/>
+        <w:numPr>
+          <w:ilvl w:val="0"/>
+          <w:numId w:val="1"/>
+        </w:numPr>
+        <w:jc w:val="both"/>
+      </w:pPr>
+      <w:r>
+        <w:rPr>
+          <w:u w:val="single"/>
+        </w:rPr>
+        <w:t>Identificador del Tipo de Vehículo</w:t>
+      </w:r>
+      <w:r>
+        <w:t>: ver tabla de tipos de vehículos en GeoParking</w:t>
+      </w:r>
+      <w:r>
+        <w:t>.</w:t>
+      </w:r>
+    </w:p>
+    <w:p>
+      <w:pPr>
+        <w:pStyle w:val="Prrafodelista"/>
+        <w:numPr>
+          <w:ilvl w:val="0"/>
+          <w:numId w:val="1"/>
+        </w:numPr>
+        <w:jc w:val="both"/>
+      </w:pPr>
+      <w:r>
+        <w:rPr>
+          <w:u w:val="single"/>
+        </w:rPr>
+        <w:t>Identificador del Evento Ingreso</w:t>
+      </w:r>
+      <w:r>
+        <w:t>: ver tabla de eventos</w:t>
+      </w:r>
+      <w:r>
+        <w:t>.</w:t>
+      </w:r>
+    </w:p>
+    <w:p>
+      <w:pPr>
+        <w:pStyle w:val="Prrafodelista"/>
+        <w:numPr>
+          <w:ilvl w:val="0"/>
+          <w:numId w:val="1"/>
+        </w:numPr>
+        <w:jc w:val="both"/>
+      </w:pPr>
+      <w:r>
+        <w:rPr>
+          <w:u w:val="single"/>
+        </w:rPr>
+        <w:t>Fecha y hora</w:t>
+      </w:r>
+      <w:r>
+        <w:t>: fecha y hora del sistema de la playa</w:t>
+      </w:r>
+      <w:r>
+        <w:t xml:space="preserve"> en formato cadena.</w:t>
+      </w:r>
+    </w:p>
+    <w:p>
+      <w:pPr>
+        <w:jc w:val="both"/>
+      </w:pPr>
+      <w:r>
+        <w:t xml:space="preserve">Las </w:t>
+      </w:r>
+      <w:r>
+        <w:rPr>
+          <w:b/>
+        </w:rPr>
+        <w:t xml:space="preserve">URL </w:t>
+      </w:r>
+      <w:r>
+        <w:t>del servicio a utilizar son:</w:t>
+      </w:r>
+    </w:p>
+    <w:p>
+      <w:pPr>
+        <w:pStyle w:val="Prrafodelista"/>
+        <w:numPr>
+          <w:ilvl w:val="0"/>
+          <w:numId w:val="2"/>
+        </w:numPr>
+        <w:rPr>
+          <w:rFonts w:ascii="Consolas" w:hAnsi="Consolas" w:cs="Consolas"/>
+          <w:color w:val="002060"/>
+          <w:sz w:val="16"/>
+          <w:szCs w:val="19"/>
+        </w:rPr>
+      </w:pPr>
+      <w:hyperlink r:id="rId12" w:history="1">
+        <w:r>
+          <w:rPr>
+            <w:rStyle w:val="Hipervnculo"/>
+            <w:rFonts w:ascii="Consolas" w:hAnsi="Consolas" w:cs="Consolas"/>
+            <w:sz w:val="16"/>
+            <w:szCs w:val="19"/>
+            <w:highlight w:val="white"/>
+          </w:rPr>
+          <w:t>http://geoparking:21305/api/Disponibilidad/GetActualizarDisponibilidad?idPlaya={idPlaya}&amp;idTipoVehiculo={idTipoVehiculo}&amp;idEvento={idEvento}&amp;fecha={fecha}</w:t>
+        </w:r>
+      </w:hyperlink>
+    </w:p>
+    <w:p>
+      <w:pPr>
+        <w:pStyle w:val="Prrafodelista"/>
+        <w:rPr>
+          <w:rFonts w:ascii="Consolas" w:hAnsi="Consolas" w:cs="Consolas"/>
+          <w:color w:val="002060"/>
+          <w:sz w:val="16"/>
+          <w:szCs w:val="19"/>
+        </w:rPr>
+      </w:pPr>
+    </w:p>
+    <w:p>
+      <w:pPr>
+        <w:pStyle w:val="Prrafodelista"/>
+        <w:numPr>
+          <w:ilvl w:val="0"/>
+          <w:numId w:val="2"/>
+        </w:numPr>
+        <w:rPr>
+          <w:rFonts w:ascii="Consolas" w:hAnsi="Consolas" w:cs="Consolas"/>
+          <w:color w:val="002060"/>
+          <w:sz w:val="16"/>
+          <w:szCs w:val="19"/>
+        </w:rPr>
+      </w:pPr>
+      <w:hyperlink r:id="rId13" w:history="1">
+        <w:r>
+          <w:rPr>
+            <w:rStyle w:val="Hipervnculo"/>
+            <w:rFonts w:ascii="Consolas" w:hAnsi="Consolas" w:cs="Consolas"/>
+            <w:sz w:val="16"/>
+            <w:szCs w:val="19"/>
+            <w:highlight w:val="white"/>
+          </w:rPr>
+          <w:t>http://geoparking:21305/api/Disponibilidad/GetActualizarDisponibilidadGeneral?idPlaya={idPlaya}&amp;idTipoVehiculo={idTipoVehiculo}&amp;disponibilidad={disponibilidad}&amp;idEvento={idEvento}&amp;fecha={fecha}</w:t>
+        </w:r>
+      </w:hyperlink>
+    </w:p>
+    <w:p>
+      <w:pPr>
+        <w:jc w:val="both"/>
+      </w:pPr>
+      <w:r>
+        <w:rPr>
+          <w:b/>
+        </w:rPr>
+        <w:t>Respuesta del servicio</w:t>
+      </w:r>
+      <w:r>
+        <w:t xml:space="preserve">: la </w:t>
+      </w:r>
+      <w:r>
+        <w:t>respuesta de esta operatoria será TRUE o FALSE, dependiente de si se pudo realizar la operación de actualización en la BD.</w:t>
+      </w:r>
+      <w:bookmarkStart w:id="18" w:name="_Toc407201869"/>
+    </w:p>
+    <w:p>
+      <w:pPr>
+        <w:rPr>
+          <w:b/>
+        </w:rPr>
+      </w:pPr>
+      <w:r>
+        <w:rPr>
+          <w:b/>
+        </w:rPr>
+        <w:lastRenderedPageBreak/>
+        <w:t>Tabla de Tipo de Vehículos</w:t>
+      </w:r>
+    </w:p>
+    <w:tbl>
+      <w:tblPr>
+        <w:tblStyle w:val="Listaclara"/>
+        <w:tblW w:w="0" w:type="auto"/>
+        <w:tblLook w:val="04A0" w:firstRow="1" w:lastRow="0" w:firstColumn="1" w:lastColumn="0" w:noHBand="0" w:noVBand="1"/>
+      </w:tblPr>
+      <w:tblGrid>
+        <w:gridCol w:w="1809"/>
+        <w:gridCol w:w="3989"/>
+      </w:tblGrid>
+      <w:tr>
+        <w:trPr>
+          <w:cnfStyle w:val="100000000000" w:firstRow="1" w:lastRow="0" w:firstColumn="0" w:lastColumn="0" w:oddVBand="0" w:evenVBand="0" w:oddHBand="0" w:evenHBand="0" w:firstRowFirstColumn="0" w:firstRowLastColumn="0" w:lastRowFirstColumn="0" w:lastRowLastColumn="0"/>
+        </w:trPr>
+        <w:tc>
+          <w:tcPr>
+            <w:cnfStyle w:val="001000000000" w:firstRow="0" w:lastRow="0" w:firstColumn="1" w:lastColumn="0" w:oddVBand="0" w:evenVBand="0" w:oddHBand="0" w:evenHBand="0" w:firstRowFirstColumn="0" w:firstRowLastColumn="0" w:lastRowFirstColumn="0" w:lastRowLastColumn="0"/>
+            <w:tcW w:w="1809" w:type="dxa"/>
+          </w:tcPr>
+          <w:p>
+            <w:pPr>
+              <w:jc w:val="center"/>
+              <w:rPr>
+                <w:b w:val="0"/>
+              </w:rPr>
+            </w:pPr>
+            <w:r>
+              <w:rPr>
+                <w:b w:val="0"/>
+              </w:rPr>
+              <w:t>ID</w:t>
+            </w:r>
+          </w:p>
+        </w:tc>
+        <w:tc>
+          <w:tcPr>
+            <w:tcW w:w="3989" w:type="dxa"/>
+          </w:tcPr>
+          <w:p>
+            <w:pPr>
+              <w:jc w:val="center"/>
+              <w:cnfStyle w:val="100000000000" w:firstRow="1" w:lastRow="0" w:firstColumn="0" w:lastColumn="0" w:oddVBand="0" w:evenVBand="0" w:oddHBand="0" w:evenHBand="0" w:firstRowFirstColumn="0" w:firstRowLastColumn="0" w:lastRowFirstColumn="0" w:lastRowLastColumn="0"/>
+              <w:rPr>
+                <w:b w:val="0"/>
+              </w:rPr>
+            </w:pPr>
+            <w:r>
+              <w:rPr>
+                <w:b w:val="0"/>
+              </w:rPr>
+              <w:t>TIPO VEHICULO</w:t>
+            </w:r>
+          </w:p>
+        </w:tc>
+      </w:tr>
+      <w:tr>
+        <w:trPr>
+          <w:cnfStyle w:val="000000100000" w:firstRow="0" w:lastRow="0" w:firstColumn="0" w:lastColumn="0" w:oddVBand="0" w:evenVBand="0" w:oddHBand="1" w:evenHBand="0" w:firstRowFirstColumn="0" w:firstRowLastColumn="0" w:lastRowFirstColumn="0" w:lastRowLastColumn="0"/>
+        </w:trPr>
+        <w:tc>
+          <w:tcPr>
+            <w:cnfStyle w:val="001000000000" w:firstRow="0" w:lastRow="0" w:firstColumn="1" w:lastColumn="0" w:oddVBand="0" w:evenVBand="0" w:oddHBand="0" w:evenHBand="0" w:firstRowFirstColumn="0" w:firstRowLastColumn="0" w:lastRowFirstColumn="0" w:lastRowLastColumn="0"/>
+            <w:tcW w:w="1809" w:type="dxa"/>
+          </w:tcPr>
+          <w:p>
+            <w:pPr>
+              <w:jc w:val="center"/>
+              <w:rPr>
+                <w:b w:val="0"/>
+              </w:rPr>
+            </w:pPr>
+            <w:r>
+              <w:rPr>
+                <w:b w:val="0"/>
+              </w:rPr>
+              <w:t>1</w:t>
+            </w:r>
+          </w:p>
+        </w:tc>
+        <w:tc>
+          <w:tcPr>
+            <w:tcW w:w="3989" w:type="dxa"/>
+          </w:tcPr>
+          <w:p>
+            <w:pPr>
+              <w:jc w:val="center"/>
+              <w:cnfStyle w:val="000000100000" w:firstRow="0" w:lastRow="0" w:firstColumn="0" w:lastColumn="0" w:oddVBand="0" w:evenVBand="0" w:oddHBand="1" w:evenHBand="0" w:firstRowFirstColumn="0" w:firstRowLastColumn="0" w:lastRowFirstColumn="0" w:lastRowLastColumn="0"/>
+              <w:rPr>
+                <w:b/>
+              </w:rPr>
+            </w:pPr>
+            <w:r>
+              <w:rPr>
+                <w:b/>
+              </w:rPr>
+              <w:t>Automóvil</w:t>
+            </w:r>
+          </w:p>
+        </w:tc>
+      </w:tr>
+      <w:tr>
+        <w:tc>
+          <w:tcPr>
+            <w:cnfStyle w:val="001000000000" w:firstRow="0" w:lastRow="0" w:firstColumn="1" w:lastColumn="0" w:oddVBand="0" w:evenVBand="0" w:oddHBand="0" w:evenHBand="0" w:firstRowFirstColumn="0" w:firstRowLastColumn="0" w:lastRowFirstColumn="0" w:lastRowLastColumn="0"/>
+            <w:tcW w:w="1809" w:type="dxa"/>
+          </w:tcPr>
+          <w:p>
+            <w:pPr>
+              <w:jc w:val="center"/>
+              <w:rPr>
+                <w:b w:val="0"/>
+              </w:rPr>
+            </w:pPr>
+            <w:r>
+              <w:rPr>
+                <w:b w:val="0"/>
+              </w:rPr>
+              <w:t>2</w:t>
+            </w:r>
+          </w:p>
+        </w:tc>
+        <w:tc>
+          <w:tcPr>
+            <w:tcW w:w="3989" w:type="dxa"/>
+          </w:tcPr>
+          <w:p>
+            <w:pPr>
+              <w:jc w:val="center"/>
+              <w:cnfStyle w:val="000000000000" w:firstRow="0" w:lastRow="0" w:firstColumn="0" w:lastColumn="0" w:oddVBand="0" w:evenVBand="0" w:oddHBand="0" w:evenHBand="0" w:firstRowFirstColumn="0" w:firstRowLastColumn="0" w:lastRowFirstColumn="0" w:lastRowLastColumn="0"/>
+              <w:rPr>
+                <w:b/>
+              </w:rPr>
+            </w:pPr>
+            <w:r>
+              <w:rPr>
+                <w:b/>
+              </w:rPr>
+              <w:t>Utilitario</w:t>
+            </w:r>
+          </w:p>
+        </w:tc>
+      </w:tr>
+      <w:tr>
+        <w:trPr>
+          <w:cnfStyle w:val="000000100000" w:firstRow="0" w:lastRow="0" w:firstColumn="0" w:lastColumn="0" w:oddVBand="0" w:evenVBand="0" w:oddHBand="1" w:evenHBand="0" w:firstRowFirstColumn="0" w:firstRowLastColumn="0" w:lastRowFirstColumn="0" w:lastRowLastColumn="0"/>
+        </w:trPr>
+        <w:tc>
+          <w:tcPr>
+            <w:cnfStyle w:val="001000000000" w:firstRow="0" w:lastRow="0" w:firstColumn="1" w:lastColumn="0" w:oddVBand="0" w:evenVBand="0" w:oddHBand="0" w:evenHBand="0" w:firstRowFirstColumn="0" w:firstRowLastColumn="0" w:lastRowFirstColumn="0" w:lastRowLastColumn="0"/>
+            <w:tcW w:w="1809" w:type="dxa"/>
+          </w:tcPr>
+          <w:p>
+            <w:pPr>
+              <w:jc w:val="center"/>
+              <w:rPr>
+                <w:b w:val="0"/>
+              </w:rPr>
+            </w:pPr>
+            <w:r>
+              <w:rPr>
+                <w:b w:val="0"/>
+              </w:rPr>
+              <w:t>3</w:t>
+            </w:r>
+          </w:p>
+        </w:tc>
+        <w:tc>
+          <w:tcPr>
+            <w:tcW w:w="3989" w:type="dxa"/>
+          </w:tcPr>
+          <w:p>
+            <w:pPr>
+              <w:jc w:val="center"/>
+              <w:cnfStyle w:val="000000100000" w:firstRow="0" w:lastRow="0" w:firstColumn="0" w:lastColumn="0" w:oddVBand="0" w:evenVBand="0" w:oddHBand="1" w:evenHBand="0" w:firstRowFirstColumn="0" w:firstRowLastColumn="0" w:lastRowFirstColumn="0" w:lastRowLastColumn="0"/>
+              <w:rPr>
+                <w:b/>
+              </w:rPr>
+            </w:pPr>
+            <w:r>
+              <w:rPr>
+                <w:b/>
+              </w:rPr>
+              <w:t>Motocicleta</w:t>
+            </w:r>
+          </w:p>
+        </w:tc>
+      </w:tr>
+      <w:tr>
+        <w:tc>
+          <w:tcPr>
+            <w:cnfStyle w:val="001000000000" w:firstRow="0" w:lastRow="0" w:firstColumn="1" w:lastColumn="0" w:oddVBand="0" w:evenVBand="0" w:oddHBand="0" w:evenHBand="0" w:firstRowFirstColumn="0" w:firstRowLastColumn="0" w:lastRowFirstColumn="0" w:lastRowLastColumn="0"/>
+            <w:tcW w:w="1809" w:type="dxa"/>
+          </w:tcPr>
+          <w:p>
+            <w:pPr>
+              <w:jc w:val="center"/>
+              <w:rPr>
+                <w:b w:val="0"/>
+              </w:rPr>
+            </w:pPr>
+            <w:r>
+              <w:rPr>
+                <w:b w:val="0"/>
+              </w:rPr>
+              <w:t>4</w:t>
+            </w:r>
+          </w:p>
+        </w:tc>
+        <w:tc>
+          <w:tcPr>
+            <w:tcW w:w="3989" w:type="dxa"/>
+          </w:tcPr>
+          <w:p>
+            <w:pPr>
+              <w:jc w:val="center"/>
+              <w:cnfStyle w:val="000000000000" w:firstRow="0" w:lastRow="0" w:firstColumn="0" w:lastColumn="0" w:oddVBand="0" w:evenVBand="0" w:oddHBand="0" w:evenHBand="0" w:firstRowFirstColumn="0" w:firstRowLastColumn="0" w:lastRowFirstColumn="0" w:lastRowLastColumn="0"/>
+              <w:rPr>
+                <w:b/>
+              </w:rPr>
+            </w:pPr>
+            <w:r>
+              <w:rPr>
+                <w:b/>
+              </w:rPr>
+              <w:t>Bicicleta</w:t>
+            </w:r>
+          </w:p>
+        </w:tc>
+      </w:tr>
+    </w:tbl>
+    <w:p>
+      <w:pPr>
+        <w:rPr>
+          <w:b/>
+        </w:rPr>
+      </w:pPr>
+    </w:p>
+    <w:p>
+      <w:pPr>
+        <w:rPr>
+          <w:b/>
+        </w:rPr>
+      </w:pPr>
+      <w:r>
+        <w:rPr>
+          <w:b/>
+        </w:rPr>
+        <w:t>Tabla de Eventos</w:t>
+      </w:r>
+    </w:p>
+    <w:tbl>
+      <w:tblPr>
+        <w:tblStyle w:val="Listaclara"/>
+        <w:tblW w:w="0" w:type="auto"/>
+        <w:tblLook w:val="04A0" w:firstRow="1" w:lastRow="0" w:firstColumn="1" w:lastColumn="0" w:noHBand="0" w:noVBand="1"/>
+      </w:tblPr>
+      <w:tblGrid>
+        <w:gridCol w:w="1809"/>
+        <w:gridCol w:w="3989"/>
+      </w:tblGrid>
+      <w:tr>
+        <w:trPr>
+          <w:cnfStyle w:val="100000000000" w:firstRow="1" w:lastRow="0" w:firstColumn="0" w:lastColumn="0" w:oddVBand="0" w:evenVBand="0" w:oddHBand="0" w:evenHBand="0" w:firstRowFirstColumn="0" w:firstRowLastColumn="0" w:lastRowFirstColumn="0" w:lastRowLastColumn="0"/>
+        </w:trPr>
+        <w:tc>
+          <w:tcPr>
+            <w:cnfStyle w:val="001000000000" w:firstRow="0" w:lastRow="0" w:firstColumn="1" w:lastColumn="0" w:oddVBand="0" w:evenVBand="0" w:oddHBand="0" w:evenHBand="0" w:firstRowFirstColumn="0" w:firstRowLastColumn="0" w:lastRowFirstColumn="0" w:lastRowLastColumn="0"/>
+            <w:tcW w:w="1809" w:type="dxa"/>
+          </w:tcPr>
+          <w:p>
+            <w:pPr>
+              <w:jc w:val="center"/>
+              <w:rPr>
+                <w:b w:val="0"/>
+              </w:rPr>
+            </w:pPr>
+            <w:r>
+              <w:rPr>
+                <w:b w:val="0"/>
+              </w:rPr>
+              <w:t>ID</w:t>
+            </w:r>
+          </w:p>
+        </w:tc>
+        <w:tc>
+          <w:tcPr>
+            <w:tcW w:w="3989" w:type="dxa"/>
+          </w:tcPr>
+          <w:p>
+            <w:pPr>
+              <w:jc w:val="center"/>
+              <w:cnfStyle w:val="100000000000" w:firstRow="1" w:lastRow="0" w:firstColumn="0" w:lastColumn="0" w:oddVBand="0" w:evenVBand="0" w:oddHBand="0" w:evenHBand="0" w:firstRowFirstColumn="0" w:firstRowLastColumn="0" w:lastRowFirstColumn="0" w:lastRowLastColumn="0"/>
+              <w:rPr>
+                <w:b w:val="0"/>
+              </w:rPr>
+            </w:pPr>
+            <w:r>
+              <w:rPr>
+                <w:b w:val="0"/>
+              </w:rPr>
+              <w:t>TIPO VEHICULO</w:t>
+            </w:r>
+          </w:p>
+        </w:tc>
+      </w:tr>
+      <w:tr>
+        <w:trPr>
+          <w:cnfStyle w:val="000000100000" w:firstRow="0" w:lastRow="0" w:firstColumn="0" w:lastColumn="0" w:oddVBand="0" w:evenVBand="0" w:oddHBand="1" w:evenHBand="0" w:firstRowFirstColumn="0" w:firstRowLastColumn="0" w:lastRowFirstColumn="0" w:lastRowLastColumn="0"/>
+        </w:trPr>
+        <w:tc>
+          <w:tcPr>
+            <w:cnfStyle w:val="001000000000" w:firstRow="0" w:lastRow="0" w:firstColumn="1" w:lastColumn="0" w:oddVBand="0" w:evenVBand="0" w:oddHBand="0" w:evenHBand="0" w:firstRowFirstColumn="0" w:firstRowLastColumn="0" w:lastRowFirstColumn="0" w:lastRowLastColumn="0"/>
+            <w:tcW w:w="1809" w:type="dxa"/>
+          </w:tcPr>
+          <w:p>
+            <w:pPr>
+              <w:jc w:val="center"/>
+              <w:rPr>
+                <w:b w:val="0"/>
+              </w:rPr>
+            </w:pPr>
+            <w:r>
+              <w:rPr>
+                <w:b w:val="0"/>
+              </w:rPr>
+              <w:t>1</w:t>
+            </w:r>
+          </w:p>
+        </w:tc>
+        <w:tc>
+          <w:tcPr>
+            <w:tcW w:w="3989" w:type="dxa"/>
+          </w:tcPr>
+          <w:p>
+            <w:pPr>
+              <w:jc w:val="center"/>
+              <w:cnfStyle w:val="000000100000" w:firstRow="0" w:lastRow="0" w:firstColumn="0" w:lastColumn="0" w:oddVBand="0" w:evenVBand="0" w:oddHBand="1" w:evenHBand="0" w:firstRowFirstColumn="0" w:firstRowLastColumn="0" w:lastRowFirstColumn="0" w:lastRowLastColumn="0"/>
+              <w:rPr>
+                <w:b/>
+              </w:rPr>
+            </w:pPr>
+            <w:r>
+              <w:rPr>
+                <w:b/>
+              </w:rPr>
+              <w:t>Ingreso</w:t>
+            </w:r>
+          </w:p>
+        </w:tc>
+      </w:tr>
+      <w:tr>
+        <w:tc>
+          <w:tcPr>
+            <w:cnfStyle w:val="001000000000" w:firstRow="0" w:lastRow="0" w:firstColumn="1" w:lastColumn="0" w:oddVBand="0" w:evenVBand="0" w:oddHBand="0" w:evenHBand="0" w:firstRowFirstColumn="0" w:firstRowLastColumn="0" w:lastRowFirstColumn="0" w:lastRowLastColumn="0"/>
+            <w:tcW w:w="1809" w:type="dxa"/>
+          </w:tcPr>
+          <w:p>
+            <w:pPr>
+              <w:jc w:val="center"/>
+              <w:rPr>
+                <w:b w:val="0"/>
+              </w:rPr>
+            </w:pPr>
+            <w:r>
+              <w:rPr>
+                <w:b w:val="0"/>
+              </w:rPr>
+              <w:t>2</w:t>
+            </w:r>
+          </w:p>
+        </w:tc>
+        <w:tc>
+          <w:tcPr>
+            <w:tcW w:w="3989" w:type="dxa"/>
+          </w:tcPr>
+          <w:p>
+            <w:pPr>
+              <w:jc w:val="center"/>
+              <w:cnfStyle w:val="000000000000" w:firstRow="0" w:lastRow="0" w:firstColumn="0" w:lastColumn="0" w:oddVBand="0" w:evenVBand="0" w:oddHBand="0" w:evenHBand="0" w:firstRowFirstColumn="0" w:firstRowLastColumn="0" w:lastRowFirstColumn="0" w:lastRowLastColumn="0"/>
+              <w:rPr>
+                <w:b/>
+              </w:rPr>
+            </w:pPr>
+            <w:r>
+              <w:rPr>
+                <w:b/>
+              </w:rPr>
+              <w:t>Egreso</w:t>
+            </w:r>
+          </w:p>
+        </w:tc>
+      </w:tr>
+      <w:tr>
+        <w:trPr>
+          <w:cnfStyle w:val="000000100000" w:firstRow="0" w:lastRow="0" w:firstColumn="0" w:lastColumn="0" w:oddVBand="0" w:evenVBand="0" w:oddHBand="1" w:evenHBand="0" w:firstRowFirstColumn="0" w:firstRowLastColumn="0" w:lastRowFirstColumn="0" w:lastRowLastColumn="0"/>
+        </w:trPr>
+        <w:tc>
+          <w:tcPr>
+            <w:cnfStyle w:val="001000000000" w:firstRow="0" w:lastRow="0" w:firstColumn="1" w:lastColumn="0" w:oddVBand="0" w:evenVBand="0" w:oddHBand="0" w:evenHBand="0" w:firstRowFirstColumn="0" w:firstRowLastColumn="0" w:lastRowFirstColumn="0" w:lastRowLastColumn="0"/>
+            <w:tcW w:w="1809" w:type="dxa"/>
+          </w:tcPr>
+          <w:p>
+            <w:pPr>
+              <w:jc w:val="center"/>
+              <w:rPr>
+                <w:b w:val="0"/>
+              </w:rPr>
+            </w:pPr>
+            <w:r>
+              <w:rPr>
+                <w:b w:val="0"/>
+              </w:rPr>
+              <w:t>3</w:t>
+            </w:r>
+          </w:p>
+        </w:tc>
+        <w:tc>
+          <w:tcPr>
+            <w:tcW w:w="3989" w:type="dxa"/>
+          </w:tcPr>
+          <w:p>
+            <w:pPr>
+              <w:jc w:val="center"/>
+              <w:cnfStyle w:val="000000100000" w:firstRow="0" w:lastRow="0" w:firstColumn="0" w:lastColumn="0" w:oddVBand="0" w:evenVBand="0" w:oddHBand="1" w:evenHBand="0" w:firstRowFirstColumn="0" w:firstRowLastColumn="0" w:lastRowFirstColumn="0" w:lastRowLastColumn="0"/>
+              <w:rPr>
+                <w:b/>
+              </w:rPr>
+            </w:pPr>
+            <w:r>
+              <w:rPr>
+                <w:b/>
+              </w:rPr>
+              <w:t>General</w:t>
+            </w:r>
+          </w:p>
+        </w:tc>
+      </w:tr>
+    </w:tbl>
+    <w:p>
+      <w:pPr>
+        <w:rPr>
+          <w:b/>
+        </w:rPr>
+      </w:pPr>
+    </w:p>
+    <w:p>
+      <w:pPr>
+        <w:rPr>
+          <w:b/>
+        </w:rPr>
+      </w:pPr>
+      <w:r>
+        <w:rPr>
+          <w:b/>
+        </w:rPr>
+        <w:t>Tabla de Días</w:t>
+      </w:r>
+    </w:p>
+    <w:tbl>
+      <w:tblPr>
+        <w:tblStyle w:val="Listaclara"/>
+        <w:tblW w:w="0" w:type="auto"/>
+        <w:tblLook w:val="04A0" w:firstRow="1" w:lastRow="0" w:firstColumn="1" w:lastColumn="0" w:noHBand="0" w:noVBand="1"/>
+      </w:tblPr>
+      <w:tblGrid>
+        <w:gridCol w:w="1809"/>
+        <w:gridCol w:w="3989"/>
+      </w:tblGrid>
+      <w:tr>
+        <w:trPr>
+          <w:cnfStyle w:val="100000000000" w:firstRow="1" w:lastRow="0" w:firstColumn="0" w:lastColumn="0" w:oddVBand="0" w:evenVBand="0" w:oddHBand="0" w:evenHBand="0" w:firstRowFirstColumn="0" w:firstRowLastColumn="0" w:lastRowFirstColumn="0" w:lastRowLastColumn="0"/>
+        </w:trPr>
+        <w:tc>
+          <w:tcPr>
+            <w:cnfStyle w:val="001000000000" w:firstRow="0" w:lastRow="0" w:firstColumn="1" w:lastColumn="0" w:oddVBand="0" w:evenVBand="0" w:oddHBand="0" w:evenHBand="0" w:firstRowFirstColumn="0" w:firstRowLastColumn="0" w:lastRowFirstColumn="0" w:lastRowLastColumn="0"/>
+            <w:tcW w:w="1809" w:type="dxa"/>
+          </w:tcPr>
+          <w:p>
+            <w:pPr>
+              <w:jc w:val="center"/>
+              <w:rPr>
+                <w:b w:val="0"/>
+              </w:rPr>
+            </w:pPr>
+            <w:r>
+              <w:rPr>
+                <w:b w:val="0"/>
+              </w:rPr>
+              <w:t>ID</w:t>
+            </w:r>
+          </w:p>
+        </w:tc>
+        <w:tc>
+          <w:tcPr>
+            <w:tcW w:w="3989" w:type="dxa"/>
+          </w:tcPr>
+          <w:p>
+            <w:pPr>
+              <w:jc w:val="center"/>
+              <w:cnfStyle w:val="100000000000" w:firstRow="1" w:lastRow="0" w:firstColumn="0" w:lastColumn="0" w:oddVBand="0" w:evenVBand="0" w:oddHBand="0" w:evenHBand="0" w:firstRowFirstColumn="0" w:firstRowLastColumn="0" w:lastRowFirstColumn="0" w:lastRowLastColumn="0"/>
+              <w:rPr>
+                <w:b w:val="0"/>
+              </w:rPr>
+            </w:pPr>
+            <w:r>
+              <w:rPr>
+                <w:b w:val="0"/>
+              </w:rPr>
+              <w:t>DÍAS</w:t>
+            </w:r>
+          </w:p>
+        </w:tc>
+      </w:tr>
+      <w:tr>
+        <w:trPr>
+          <w:cnfStyle w:val="000000100000" w:firstRow="0" w:lastRow="0" w:firstColumn="0" w:lastColumn="0" w:oddVBand="0" w:evenVBand="0" w:oddHBand="1" w:evenHBand="0" w:firstRowFirstColumn="0" w:firstRowLastColumn="0" w:lastRowFirstColumn="0" w:lastRowLastColumn="0"/>
+        </w:trPr>
+        <w:tc>
+          <w:tcPr>
+            <w:cnfStyle w:val="001000000000" w:firstRow="0" w:lastRow="0" w:firstColumn="1" w:lastColumn="0" w:oddVBand="0" w:evenVBand="0" w:oddHBand="0" w:evenHBand="0" w:firstRowFirstColumn="0" w:firstRowLastColumn="0" w:lastRowFirstColumn="0" w:lastRowLastColumn="0"/>
+            <w:tcW w:w="1809" w:type="dxa"/>
+          </w:tcPr>
+          <w:p>
+            <w:pPr>
+              <w:jc w:val="center"/>
+              <w:rPr>
+                <w:b w:val="0"/>
+              </w:rPr>
+            </w:pPr>
+            <w:r>
+              <w:rPr>
+                <w:b w:val="0"/>
+              </w:rPr>
+              <w:t>0</w:t>
+            </w:r>
+          </w:p>
+        </w:tc>
+        <w:tc>
+          <w:tcPr>
+            <w:tcW w:w="3989" w:type="dxa"/>
+          </w:tcPr>
+          <w:p>
+            <w:pPr>
+              <w:jc w:val="center"/>
+              <w:cnfStyle w:val="000000100000" w:firstRow="0" w:lastRow="0" w:firstColumn="0" w:lastColumn="0" w:oddVBand="0" w:evenVBand="0" w:oddHBand="1" w:evenHBand="0" w:firstRowFirstColumn="0" w:firstRowLastColumn="0" w:lastRowFirstColumn="0" w:lastRowLastColumn="0"/>
+              <w:rPr>
+                <w:b/>
+              </w:rPr>
+            </w:pPr>
+            <w:r>
+              <w:rPr>
+                <w:b/>
+              </w:rPr>
+              <w:t>Domingo</w:t>
+            </w:r>
+          </w:p>
+        </w:tc>
+      </w:tr>
+      <w:tr>
+        <w:tc>
+          <w:tcPr>
+            <w:cnfStyle w:val="001000000000" w:firstRow="0" w:lastRow="0" w:firstColumn="1" w:lastColumn="0" w:oddVBand="0" w:evenVBand="0" w:oddHBand="0" w:evenHBand="0" w:firstRowFirstColumn="0" w:firstRowLastColumn="0" w:lastRowFirstColumn="0" w:lastRowLastColumn="0"/>
+            <w:tcW w:w="1809" w:type="dxa"/>
+          </w:tcPr>
+          <w:p>
+            <w:pPr>
+              <w:jc w:val="center"/>
+              <w:rPr>
+                <w:b w:val="0"/>
+              </w:rPr>
+            </w:pPr>
+            <w:r>
+              <w:rPr>
+                <w:b w:val="0"/>
+              </w:rPr>
+              <w:t>1</w:t>
+            </w:r>
+          </w:p>
+        </w:tc>
+        <w:tc>
+          <w:tcPr>
+            <w:tcW w:w="3989" w:type="dxa"/>
+          </w:tcPr>
+          <w:p>
+            <w:pPr>
+              <w:jc w:val="center"/>
+              <w:cnfStyle w:val="000000000000" w:firstRow="0" w:lastRow="0" w:firstColumn="0" w:lastColumn="0" w:oddVBand="0" w:evenVBand="0" w:oddHBand="0" w:evenHBand="0" w:firstRowFirstColumn="0" w:firstRowLastColumn="0" w:lastRowFirstColumn="0" w:lastRowLastColumn="0"/>
+              <w:rPr>
+                <w:b/>
+              </w:rPr>
+            </w:pPr>
+            <w:r>
+              <w:rPr>
+                <w:b/>
+              </w:rPr>
+              <w:t>Lunes</w:t>
+            </w:r>
+          </w:p>
+        </w:tc>
+      </w:tr>
+      <w:tr>
+        <w:trPr>
+          <w:cnfStyle w:val="000000100000" w:firstRow="0" w:lastRow="0" w:firstColumn="0" w:lastColumn="0" w:oddVBand="0" w:evenVBand="0" w:oddHBand="1" w:evenHBand="0" w:firstRowFirstColumn="0" w:firstRowLastColumn="0" w:lastRowFirstColumn="0" w:lastRowLastColumn="0"/>
+        </w:trPr>
+        <w:tc>
+          <w:tcPr>
+            <w:cnfStyle w:val="001000000000" w:firstRow="0" w:lastRow="0" w:firstColumn="1" w:lastColumn="0" w:oddVBand="0" w:evenVBand="0" w:oddHBand="0" w:evenHBand="0" w:firstRowFirstColumn="0" w:firstRowLastColumn="0" w:lastRowFirstColumn="0" w:lastRowLastColumn="0"/>
+            <w:tcW w:w="1809" w:type="dxa"/>
+          </w:tcPr>
+          <w:p>
+            <w:pPr>
+              <w:jc w:val="center"/>
+              <w:rPr>
+                <w:b w:val="0"/>
+              </w:rPr>
+            </w:pPr>
+            <w:r>
+              <w:rPr>
+                <w:b w:val="0"/>
+              </w:rPr>
+              <w:t>2</w:t>
+            </w:r>
+          </w:p>
+        </w:tc>
+        <w:tc>
+          <w:tcPr>
+            <w:tcW w:w="3989" w:type="dxa"/>
+          </w:tcPr>
+          <w:p>
+            <w:pPr>
+              <w:jc w:val="center"/>
+              <w:cnfStyle w:val="000000100000" w:firstRow="0" w:lastRow="0" w:firstColumn="0" w:lastColumn="0" w:oddVBand="0" w:evenVBand="0" w:oddHBand="1" w:evenHBand="0" w:firstRowFirstColumn="0" w:firstRowLastColumn="0" w:lastRowFirstColumn="0" w:lastRowLastColumn="0"/>
+              <w:rPr>
+                <w:b/>
+              </w:rPr>
+            </w:pPr>
+            <w:r>
+              <w:rPr>
+                <w:b/>
+              </w:rPr>
+              <w:t>Martes</w:t>
+            </w:r>
+          </w:p>
+        </w:tc>
+      </w:tr>
+      <w:tr>
+        <w:tc>
+          <w:tcPr>
+            <w:cnfStyle w:val="001000000000" w:firstRow="0" w:lastRow="0" w:firstColumn="1" w:lastColumn="0" w:oddVBand="0" w:evenVBand="0" w:oddHBand="0" w:evenHBand="0" w:firstRowFirstColumn="0" w:firstRowLastColumn="0" w:lastRowFirstColumn="0" w:lastRowLastColumn="0"/>
+            <w:tcW w:w="1809" w:type="dxa"/>
+          </w:tcPr>
+          <w:p>
+            <w:pPr>
+              <w:jc w:val="center"/>
+              <w:rPr>
+                <w:b w:val="0"/>
+              </w:rPr>
+            </w:pPr>
+            <w:r>
+              <w:rPr>
+                <w:b w:val="0"/>
+              </w:rPr>
+              <w:t>3</w:t>
+            </w:r>
+          </w:p>
+        </w:tc>
+        <w:tc>
+          <w:tcPr>
+            <w:tcW w:w="3989" w:type="dxa"/>
+          </w:tcPr>
+          <w:p>
+            <w:pPr>
+              <w:jc w:val="center"/>
+              <w:cnfStyle w:val="000000000000" w:firstRow="0" w:lastRow="0" w:firstColumn="0" w:lastColumn="0" w:oddVBand="0" w:evenVBand="0" w:oddHBand="0" w:evenHBand="0" w:firstRowFirstColumn="0" w:firstRowLastColumn="0" w:lastRowFirstColumn="0" w:lastRowLastColumn="0"/>
+              <w:rPr>
+                <w:b/>
+              </w:rPr>
+            </w:pPr>
+            <w:r>
+              <w:rPr>
+                <w:b/>
+              </w:rPr>
+              <w:t>Miércoles</w:t>
+            </w:r>
+          </w:p>
+        </w:tc>
+      </w:tr>
+      <w:tr>
+        <w:trPr>
+          <w:cnfStyle w:val="000000100000" w:firstRow="0" w:lastRow="0" w:firstColumn="0" w:lastColumn="0" w:oddVBand="0" w:evenVBand="0" w:oddHBand="1" w:evenHBand="0" w:firstRowFirstColumn="0" w:firstRowLastColumn="0" w:lastRowFirstColumn="0" w:lastRowLastColumn="0"/>
+        </w:trPr>
+        <w:tc>
+          <w:tcPr>
+            <w:cnfStyle w:val="001000000000" w:firstRow="0" w:lastRow="0" w:firstColumn="1" w:lastColumn="0" w:oddVBand="0" w:evenVBand="0" w:oddHBand="0" w:evenHBand="0" w:firstRowFirstColumn="0" w:firstRowLastColumn="0" w:lastRowFirstColumn="0" w:lastRowLastColumn="0"/>
+            <w:tcW w:w="1809" w:type="dxa"/>
+          </w:tcPr>
+          <w:p>
+            <w:pPr>
+              <w:jc w:val="center"/>
+              <w:rPr>
+                <w:b w:val="0"/>
+              </w:rPr>
+            </w:pPr>
+            <w:r>
+              <w:rPr>
+                <w:b w:val="0"/>
+              </w:rPr>
+              <w:t>4</w:t>
+            </w:r>
+          </w:p>
+        </w:tc>
+        <w:tc>
+          <w:tcPr>
+            <w:tcW w:w="3989" w:type="dxa"/>
+          </w:tcPr>
+          <w:p>
+            <w:pPr>
+              <w:jc w:val="center"/>
+              <w:cnfStyle w:val="000000100000" w:firstRow="0" w:lastRow="0" w:firstColumn="0" w:lastColumn="0" w:oddVBand="0" w:evenVBand="0" w:oddHBand="1" w:evenHBand="0" w:firstRowFirstColumn="0" w:firstRowLastColumn="0" w:lastRowFirstColumn="0" w:lastRowLastColumn="0"/>
+              <w:rPr>
+                <w:b/>
+              </w:rPr>
+            </w:pPr>
+            <w:r>
+              <w:rPr>
+                <w:b/>
+              </w:rPr>
+              <w:t>Jueves</w:t>
+            </w:r>
+          </w:p>
+        </w:tc>
+      </w:tr>
+      <w:tr>
+        <w:tc>
+          <w:tcPr>
+            <w:cnfStyle w:val="001000000000" w:firstRow="0" w:lastRow="0" w:firstColumn="1" w:lastColumn="0" w:oddVBand="0" w:evenVBand="0" w:oddHBand="0" w:evenHBand="0" w:firstRowFirstColumn="0" w:firstRowLastColumn="0" w:lastRowFirstColumn="0" w:lastRowLastColumn="0"/>
+            <w:tcW w:w="1809" w:type="dxa"/>
+          </w:tcPr>
+          <w:p>
+            <w:pPr>
+              <w:jc w:val="center"/>
+              <w:rPr>
+                <w:b w:val="0"/>
+              </w:rPr>
+            </w:pPr>
+            <w:r>
+              <w:rPr>
+                <w:b w:val="0"/>
+              </w:rPr>
+              <w:t>5</w:t>
+            </w:r>
+          </w:p>
+        </w:tc>
+        <w:tc>
+          <w:tcPr>
+            <w:tcW w:w="3989" w:type="dxa"/>
+          </w:tcPr>
+          <w:p>
+            <w:pPr>
+              <w:jc w:val="center"/>
+              <w:cnfStyle w:val="000000000000" w:firstRow="0" w:lastRow="0" w:firstColumn="0" w:lastColumn="0" w:oddVBand="0" w:evenVBand="0" w:oddHBand="0" w:evenHBand="0" w:firstRowFirstColumn="0" w:firstRowLastColumn="0" w:lastRowFirstColumn="0" w:lastRowLastColumn="0"/>
+              <w:rPr>
+                <w:b/>
+              </w:rPr>
+            </w:pPr>
+            <w:r>
+              <w:rPr>
+                <w:b/>
+              </w:rPr>
+              <w:t>Viernes</w:t>
+            </w:r>
+          </w:p>
+        </w:tc>
+      </w:tr>
+      <w:tr>
+        <w:trPr>
+          <w:cnfStyle w:val="000000100000" w:firstRow="0" w:lastRow="0" w:firstColumn="0" w:lastColumn="0" w:oddVBand="0" w:evenVBand="0" w:oddHBand="1" w:evenHBand="0" w:firstRowFirstColumn="0" w:firstRowLastColumn="0" w:lastRowFirstColumn="0" w:lastRowLastColumn="0"/>
+        </w:trPr>
+        <w:tc>
+          <w:tcPr>
+            <w:cnfStyle w:val="001000000000" w:firstRow="0" w:lastRow="0" w:firstColumn="1" w:lastColumn="0" w:oddVBand="0" w:evenVBand="0" w:oddHBand="0" w:evenHBand="0" w:firstRowFirstColumn="0" w:firstRowLastColumn="0" w:lastRowFirstColumn="0" w:lastRowLastColumn="0"/>
+            <w:tcW w:w="1809" w:type="dxa"/>
+          </w:tcPr>
+          <w:p>
+            <w:pPr>
+              <w:jc w:val="center"/>
+              <w:rPr>
+                <w:b w:val="0"/>
+              </w:rPr>
+            </w:pPr>
+            <w:r>
+              <w:rPr>
+                <w:b w:val="0"/>
+              </w:rPr>
+              <w:t>6</w:t>
+            </w:r>
+          </w:p>
+        </w:tc>
+        <w:tc>
+          <w:tcPr>
+            <w:tcW w:w="3989" w:type="dxa"/>
+          </w:tcPr>
+          <w:p>
+            <w:pPr>
+              <w:jc w:val="center"/>
+              <w:cnfStyle w:val="000000100000" w:firstRow="0" w:lastRow="0" w:firstColumn="0" w:lastColumn="0" w:oddVBand="0" w:evenVBand="0" w:oddHBand="1" w:evenHBand="0" w:firstRowFirstColumn="0" w:firstRowLastColumn="0" w:lastRowFirstColumn="0" w:lastRowLastColumn="0"/>
+              <w:rPr>
+                <w:b/>
+              </w:rPr>
+            </w:pPr>
+            <w:r>
+              <w:rPr>
+                <w:b/>
+              </w:rPr>
+              <w:t>Sábado</w:t>
+            </w:r>
+          </w:p>
+        </w:tc>
+      </w:tr>
+    </w:tbl>
+    <w:p>
+      <w:pPr>
+        <w:pStyle w:val="Ttulo1"/>
+      </w:pPr>
       <w:r>
         <w:t>Ejemplos</w:t>
       </w:r>
       <w:bookmarkEnd w:id="18"/>
     </w:p>
+    <w:p>
+      <w:pPr>
+        <w:jc w:val="both"/>
+      </w:pPr>
+      <w:r>
+        <w:t>A continuación se muestran una serie de ejemplos para el acceso y uso del servicio de actualización de disponibilidades.</w:t>
+      </w:r>
+    </w:p>
+    <w:p>
+      <w:pPr>
+        <w:jc w:val="both"/>
+      </w:pPr>
+      <w:r>
+        <w:rPr>
+          <w:b/>
+        </w:rPr>
+        <w:t xml:space="preserve">Ejemplo 1: </w:t>
+      </w:r>
+      <w:r>
+        <w:t>actualización de disponibilidad por ingreso de vehículo del tipo Automóvil, de la playa con número de identificación 25.</w:t>
+      </w:r>
+    </w:p>
+    <w:p>
+      <w:pPr>
+        <w:pStyle w:val="Prrafodelista"/>
+        <w:numPr>
+          <w:ilvl w:val="0"/>
+          <w:numId w:val="3"/>
+        </w:numPr>
+        <w:jc w:val="both"/>
+        <w:rPr>
+          <w:b/>
+        </w:rPr>
+      </w:pPr>
+      <w:hyperlink r:id="rId14" w:history="1">
+        <w:r>
+          <w:rPr>
+            <w:rStyle w:val="Hipervnculo"/>
+            <w:rFonts w:ascii="Consolas" w:hAnsi="Consolas" w:cs="Consolas"/>
+            <w:sz w:val="16"/>
+            <w:szCs w:val="19"/>
+            <w:highlight w:val="white"/>
+          </w:rPr>
+          <w:t>http://geoparking:21305/api/Disponibilidad/GetActualizarDisponibilidad?idPlaya=25&amp;idTipoVehiculo=1&amp;idEvento=1&amp;fecha=</w:t>
+        </w:r>
+        <w:r>
+          <w:rPr>
+            <w:rStyle w:val="Hipervnculo"/>
+            <w:rFonts w:ascii="Consolas" w:hAnsi="Consolas" w:cs="Consolas"/>
+            <w:sz w:val="16"/>
+            <w:szCs w:val="16"/>
+          </w:rPr>
+          <w:t>’25/12/2014 09:37</w:t>
+        </w:r>
+      </w:hyperlink>
+      <w:r>
+        <w:rPr>
+          <w:rFonts w:ascii="Consolas" w:hAnsi="Consolas" w:cs="Consolas"/>
+          <w:sz w:val="16"/>
+          <w:szCs w:val="16"/>
+        </w:rPr>
+        <w:t>’</w:t>
+      </w:r>
+    </w:p>
+    <w:p>
+      <w:pPr>
+        <w:jc w:val="both"/>
+      </w:pPr>
+      <w:r>
+        <w:rPr>
+          <w:b/>
+        </w:rPr>
+        <w:t>Ejemplo 2</w:t>
+      </w:r>
+      <w:r>
+        <w:rPr>
+          <w:b/>
+        </w:rPr>
+        <w:t xml:space="preserve">: </w:t>
+      </w:r>
+      <w:r>
+        <w:t xml:space="preserve">actualización de disponibilidad por egreso de vehículo del tipo Automóvil, de la playa con número de identificación 25. </w:t>
+      </w:r>
+    </w:p>
+    <w:p>
+      <w:pPr>
+        <w:pStyle w:val="Prrafodelista"/>
+        <w:numPr>
+          <w:ilvl w:val="0"/>
+          <w:numId w:val="3"/>
+        </w:numPr>
+        <w:rPr>
+          <w:rFonts w:ascii="Consolas" w:hAnsi="Consolas" w:cs="Consolas"/>
+          <w:color w:val="002060"/>
+          <w:sz w:val="16"/>
+          <w:szCs w:val="19"/>
+        </w:rPr>
+      </w:pPr>
+      <w:hyperlink r:id="rId15" w:history="1">
+        <w:r>
+          <w:rPr>
+            <w:rStyle w:val="Hipervnculo"/>
+            <w:rFonts w:ascii="Consolas" w:hAnsi="Consolas" w:cs="Consolas"/>
+            <w:sz w:val="16"/>
+            <w:szCs w:val="19"/>
+            <w:highlight w:val="white"/>
+          </w:rPr>
+          <w:t>http://geoparking:21305/api/Disponibilidad/GetActualizarDisponibilidad?idPlaya=25&amp;idTipoVehiculo=1&amp;idEvento=2&amp;</w:t>
+        </w:r>
+        <w:r>
+          <w:rPr>
+            <w:rStyle w:val="Hipervnculo"/>
+            <w:rFonts w:ascii="Consolas" w:hAnsi="Consolas" w:cs="Consolas"/>
+            <w:sz w:val="16"/>
+            <w:szCs w:val="19"/>
+          </w:rPr>
+          <w:t>’25/12/2014 09:37</w:t>
+        </w:r>
+      </w:hyperlink>
+      <w:r>
+        <w:rPr>
+          <w:rFonts w:ascii="Consolas" w:hAnsi="Consolas" w:cs="Consolas"/>
+          <w:color w:val="002060"/>
+          <w:sz w:val="16"/>
+          <w:szCs w:val="19"/>
+        </w:rPr>
+        <w:t>’</w:t>
+      </w:r>
+    </w:p>
+    <w:p>
+      <w:pPr>
+        <w:jc w:val="both"/>
+        <w:rPr>
+          <w:rFonts w:ascii="Consolas" w:hAnsi="Consolas" w:cs="Consolas"/>
+          <w:b/>
+          <w:color w:val="002060"/>
+          <w:sz w:val="16"/>
+          <w:szCs w:val="19"/>
+        </w:rPr>
+      </w:pPr>
+      <w:r>
+        <w:rPr>
+          <w:b/>
+        </w:rPr>
+        <w:t xml:space="preserve">Ejemplo </w:t>
+      </w:r>
+      <w:r>
+        <w:rPr>
+          <w:b/>
+        </w:rPr>
+        <w:t>3</w:t>
+      </w:r>
+      <w:r>
+        <w:rPr>
+          <w:b/>
+        </w:rPr>
+        <w:t xml:space="preserve">: </w:t>
+      </w:r>
+      <w:r>
+        <w:t xml:space="preserve">actualización de disponibilidad por conexión del sistema cliente con GeoParking, en la </w:t>
+      </w:r>
+      <w:r>
+        <w:lastRenderedPageBreak/>
+        <w:t>cual se establece la disponibilidad actual del tipo Automóvil, de la playa con número de identificación 25. La disponibilidad del sistema es de 30 lugares libres al momento de la conexión.</w:t>
+      </w:r>
+    </w:p>
+    <w:p>
+      <w:pPr>
+        <w:pStyle w:val="Prrafodelista"/>
+        <w:numPr>
+          <w:ilvl w:val="0"/>
+          <w:numId w:val="3"/>
+        </w:numPr>
+        <w:rPr>
+          <w:rFonts w:ascii="Consolas" w:hAnsi="Consolas" w:cs="Consolas"/>
+          <w:color w:val="002060"/>
+          <w:sz w:val="16"/>
+          <w:szCs w:val="19"/>
+        </w:rPr>
+      </w:pPr>
+      <w:hyperlink r:id="rId16" w:history="1">
+        <w:r>
+          <w:rPr>
+            <w:rStyle w:val="Hipervnculo"/>
+            <w:rFonts w:ascii="Consolas" w:hAnsi="Consolas" w:cs="Consolas"/>
+            <w:sz w:val="16"/>
+            <w:szCs w:val="19"/>
+            <w:highlight w:val="white"/>
+          </w:rPr>
+          <w:t>http://geoparking:21305/api/Disponibilidad/GetActualizarDisponibilidadGeneral?idPlaya=25&amp;idTipoVehiculo=1&amp;disponibilidad=30&amp;idEvento=3&amp;</w:t>
+        </w:r>
+        <w:r>
+          <w:rPr>
+            <w:rStyle w:val="Hipervnculo"/>
+            <w:rFonts w:ascii="Consolas" w:hAnsi="Consolas" w:cs="Consolas"/>
+            <w:sz w:val="16"/>
+            <w:szCs w:val="19"/>
+          </w:rPr>
+          <w:t>’25/12/2014 09:37</w:t>
+        </w:r>
+      </w:hyperlink>
+      <w:r>
+        <w:rPr>
+          <w:rFonts w:ascii="Consolas" w:hAnsi="Consolas" w:cs="Consolas"/>
+          <w:color w:val="002060"/>
+          <w:sz w:val="16"/>
+          <w:szCs w:val="19"/>
+        </w:rPr>
+        <w:t>’</w:t>
+      </w:r>
+    </w:p>
+    <w:p/>
     <w:p>
       <w:r>
         <w:br w:type="page"/>
@@ -2812,9 +4053,9 @@
     </w:p>
     <w:p/>
     <w:sectPr>
-      <w:headerReference w:type="default" r:id="rId11"/>
-      <w:footerReference w:type="default" r:id="rId12"/>
-      <w:headerReference w:type="first" r:id="rId13"/>
+      <w:headerReference w:type="default" r:id="rId17"/>
+      <w:footerReference w:type="default" r:id="rId18"/>
+      <w:headerReference w:type="first" r:id="rId19"/>
       <w:pgSz w:w="12240" w:h="15840"/>
       <w:pgMar w:top="1417" w:right="1701" w:bottom="1417" w:left="1701" w:header="708" w:footer="708" w:gutter="0"/>
       <w:cols w:space="708"/>
@@ -2877,11 +4118,12 @@
     <w:r>
       <w:rPr>
         <w:noProof/>
+        <w:lang w:eastAsia="es-AR"/>
       </w:rPr>
       <mc:AlternateContent>
         <mc:Choice Requires="wps">
           <w:drawing>
-            <wp:anchor distT="0" distB="0" distL="114300" distR="114300" simplePos="0" relativeHeight="251659264" behindDoc="0" locked="0" layoutInCell="1" allowOverlap="1" wp14:anchorId="333DC62F" wp14:editId="63E8D1A3">
+            <wp:anchor distT="0" distB="0" distL="114300" distR="114300" simplePos="0" relativeHeight="251659264" behindDoc="0" locked="0" layoutInCell="1" allowOverlap="1" wp14:anchorId="222437F4" wp14:editId="6283548C">
               <wp:simplePos x="0" y="0"/>
               <wp:positionH relativeFrom="margin">
                 <wp:align>right</wp:align>
@@ -2961,7 +4203,7 @@
                               <w:szCs w:val="40"/>
                               <w:lang w:val="es-ES"/>
                             </w:rPr>
-                            <w:t>2</w:t>
+                            <w:t>11</w:t>
                           </w:r>
                           <w:r>
                             <w:rPr>
@@ -3049,7 +4291,7 @@
                         <w:szCs w:val="40"/>
                         <w:lang w:val="es-ES"/>
                       </w:rPr>
-                      <w:t>2</w:t>
+                      <w:t>11</w:t>
                     </w:r>
                     <w:r>
                       <w:rPr>
@@ -3073,11 +4315,12 @@
       <w:rPr>
         <w:noProof/>
         <w:color w:val="4F81BD" w:themeColor="accent1"/>
+        <w:lang w:eastAsia="es-AR"/>
       </w:rPr>
       <mc:AlternateContent>
         <mc:Choice Requires="wps">
           <w:drawing>
-            <wp:anchor distT="91440" distB="91440" distL="114300" distR="114300" simplePos="0" relativeHeight="251660288" behindDoc="1" locked="0" layoutInCell="1" allowOverlap="1" wp14:anchorId="75BF4EE0" wp14:editId="4741E076">
+            <wp:anchor distT="91440" distB="91440" distL="114300" distR="114300" simplePos="0" relativeHeight="251660288" behindDoc="1" locked="0" layoutInCell="1" allowOverlap="1" wp14:anchorId="634F6596" wp14:editId="77F90674">
               <wp:simplePos x="0" y="0"/>
               <wp:positionH relativeFrom="margin">
                 <wp:align>center</wp:align>
@@ -3242,80 +4485,375 @@
 
 <file path=word/header2.xml><?xml version="1.0" encoding="utf-8"?>
 <w:hdr xmlns:wpc="http://schemas.microsoft.com/office/word/2010/wordprocessingCanvas" xmlns:mc="http://schemas.openxmlformats.org/markup-compatibility/2006" xmlns:o="urn:schemas-microsoft-com:office:office" xmlns:r="http://schemas.openxmlformats.org/officeDocument/2006/relationships" xmlns:m="http://schemas.openxmlformats.org/officeDocument/2006/math" xmlns:v="urn:schemas-microsoft-com:vml" xmlns:wp14="http://schemas.microsoft.com/office/word/2010/wordprocessingDrawing" xmlns:wp="http://schemas.openxmlformats.org/drawingml/2006/wordprocessingDrawing" xmlns:w10="urn:schemas-microsoft-com:office:word" xmlns:w="http://schemas.openxmlformats.org/wordprocessingml/2006/main" xmlns:w14="http://schemas.microsoft.com/office/word/2010/wordml" xmlns:wpg="http://schemas.microsoft.com/office/word/2010/wordprocessingGroup" xmlns:wpi="http://schemas.microsoft.com/office/word/2010/wordprocessingInk" xmlns:wne="http://schemas.microsoft.com/office/word/2006/wordml" xmlns:wps="http://schemas.microsoft.com/office/word/2010/wordprocessingShape" mc:Ignorable="w14 wp14">
-  <w:sdt>
-    <w:sdtPr>
-      <w:alias w:val="Título"/>
-      <w:id w:val="77547040"/>
-      <w:placeholder>
-        <w:docPart w:val="6CABC111B0A14B27B2BF693BA4D1C12F"/>
-      </w:placeholder>
-      <w:dataBinding w:prefixMappings="xmlns:ns0='http://schemas.openxmlformats.org/package/2006/metadata/core-properties' xmlns:ns1='http://purl.org/dc/elements/1.1/'" w:xpath="/ns0:coreProperties[1]/ns1:title[1]" w:storeItemID="{6C3C8BC8-F283-45AE-878A-BAB7291924A1}"/>
-      <w:text/>
-    </w:sdtPr>
-    <w:sdtContent>
-      <w:p>
-        <w:pPr>
-          <w:pStyle w:val="Encabezado"/>
-          <w:pBdr>
-            <w:between w:val="single" w:sz="4" w:space="1" w:color="4F81BD" w:themeColor="accent1"/>
-          </w:pBdr>
-          <w:spacing w:line="276" w:lineRule="auto"/>
-          <w:jc w:val="center"/>
-        </w:pPr>
-        <w:r>
-          <w:t>GeoParking</w:t>
-        </w:r>
-      </w:p>
-    </w:sdtContent>
-  </w:sdt>
-  <w:sdt>
-    <w:sdtPr>
-      <w:alias w:val="Fecha"/>
-      <w:id w:val="77547044"/>
-      <w:placeholder>
-        <w:docPart w:val="80367C7DECF946BC8FEBD6B74970BED2"/>
-      </w:placeholder>
-      <w:dataBinding w:prefixMappings="xmlns:ns0='http://schemas.microsoft.com/office/2006/coverPageProps'" w:xpath="/ns0:CoverPageProperties[1]/ns0:PublishDate[1]" w:storeItemID="{55AF091B-3C7A-41E3-B477-F2FDAA23CFDA}"/>
-      <w:date>
-        <w:dateFormat w:val="d 'de' MMMM 'de' yyyy"/>
-        <w:lid w:val="es-ES"/>
-        <w:storeMappedDataAs w:val="dateTime"/>
-        <w:calendar w:val="gregorian"/>
-      </w:date>
-    </w:sdtPr>
-    <w:sdtContent>
-      <w:p>
-        <w:pPr>
-          <w:pStyle w:val="Encabezado"/>
-          <w:pBdr>
-            <w:between w:val="single" w:sz="4" w:space="1" w:color="4F81BD" w:themeColor="accent1"/>
-          </w:pBdr>
-          <w:spacing w:line="276" w:lineRule="auto"/>
-          <w:jc w:val="center"/>
-        </w:pPr>
-        <w:r>
-          <w:rPr>
-            <w:lang w:val="es-ES"/>
-          </w:rPr>
-          <w:t xml:space="preserve">Manual de Procedimientos Web </w:t>
-        </w:r>
-        <w:proofErr w:type="spellStart"/>
-        <w:r>
-          <w:rPr>
-            <w:lang w:val="es-ES"/>
-          </w:rPr>
-          <w:t>Services</w:t>
-        </w:r>
-        <w:proofErr w:type="spellEnd"/>
-      </w:p>
-    </w:sdtContent>
-  </w:sdt>
+  <w:p>
+    <w:pPr>
+      <w:pStyle w:val="Encabezado"/>
+      <w:pBdr>
+        <w:between w:val="single" w:sz="4" w:space="1" w:color="4F81BD" w:themeColor="accent1"/>
+      </w:pBdr>
+      <w:spacing w:line="276" w:lineRule="auto"/>
+      <w:jc w:val="center"/>
+    </w:pPr>
+  </w:p>
   <w:p>
     <w:pPr>
       <w:pStyle w:val="Encabezado"/>
     </w:pPr>
   </w:p>
 </w:hdr>
+</file>
+
+<file path=word/numbering.xml><?xml version="1.0" encoding="utf-8"?>
+<w:numbering xmlns:wpc="http://schemas.microsoft.com/office/word/2010/wordprocessingCanvas" xmlns:mc="http://schemas.openxmlformats.org/markup-compatibility/2006" xmlns:o="urn:schemas-microsoft-com:office:office" xmlns:r="http://schemas.openxmlformats.org/officeDocument/2006/relationships" xmlns:m="http://schemas.openxmlformats.org/officeDocument/2006/math" xmlns:v="urn:schemas-microsoft-com:vml" xmlns:wp14="http://schemas.microsoft.com/office/word/2010/wordprocessingDrawing" xmlns:wp="http://schemas.openxmlformats.org/drawingml/2006/wordprocessingDrawing" xmlns:w10="urn:schemas-microsoft-com:office:word" xmlns:w="http://schemas.openxmlformats.org/wordprocessingml/2006/main" xmlns:w14="http://schemas.microsoft.com/office/word/2010/wordml" xmlns:wpg="http://schemas.microsoft.com/office/word/2010/wordprocessingGroup" xmlns:wpi="http://schemas.microsoft.com/office/word/2010/wordprocessingInk" xmlns:wne="http://schemas.microsoft.com/office/word/2006/wordml" xmlns:wps="http://schemas.microsoft.com/office/word/2010/wordprocessingShape" mc:Ignorable="w14 wp14">
+  <w:abstractNum w:abstractNumId="0">
+    <w:nsid w:val="1C9C5399"/>
+    <w:multiLevelType w:val="hybridMultilevel"/>
+    <w:tmpl w:val="9A5085AA"/>
+    <w:lvl w:ilvl="0" w:tplc="2C0A0001">
+      <w:start w:val="1"/>
+      <w:numFmt w:val="bullet"/>
+      <w:lvlText w:val=""/>
+      <w:lvlJc w:val="left"/>
+      <w:pPr>
+        <w:ind w:left="720" w:hanging="360"/>
+      </w:pPr>
+      <w:rPr>
+        <w:rFonts w:ascii="Symbol" w:hAnsi="Symbol" w:hint="default"/>
+      </w:rPr>
+    </w:lvl>
+    <w:lvl w:ilvl="1" w:tplc="2C0A0003" w:tentative="1">
+      <w:start w:val="1"/>
+      <w:numFmt w:val="bullet"/>
+      <w:lvlText w:val="o"/>
+      <w:lvlJc w:val="left"/>
+      <w:pPr>
+        <w:ind w:left="1440" w:hanging="360"/>
+      </w:pPr>
+      <w:rPr>
+        <w:rFonts w:ascii="Courier New" w:hAnsi="Courier New" w:cs="Courier New" w:hint="default"/>
+      </w:rPr>
+    </w:lvl>
+    <w:lvl w:ilvl="2" w:tplc="2C0A0005" w:tentative="1">
+      <w:start w:val="1"/>
+      <w:numFmt w:val="bullet"/>
+      <w:lvlText w:val=""/>
+      <w:lvlJc w:val="left"/>
+      <w:pPr>
+        <w:ind w:left="2160" w:hanging="360"/>
+      </w:pPr>
+      <w:rPr>
+        <w:rFonts w:ascii="Wingdings" w:hAnsi="Wingdings" w:hint="default"/>
+      </w:rPr>
+    </w:lvl>
+    <w:lvl w:ilvl="3" w:tplc="2C0A0001" w:tentative="1">
+      <w:start w:val="1"/>
+      <w:numFmt w:val="bullet"/>
+      <w:lvlText w:val=""/>
+      <w:lvlJc w:val="left"/>
+      <w:pPr>
+        <w:ind w:left="2880" w:hanging="360"/>
+      </w:pPr>
+      <w:rPr>
+        <w:rFonts w:ascii="Symbol" w:hAnsi="Symbol" w:hint="default"/>
+      </w:rPr>
+    </w:lvl>
+    <w:lvl w:ilvl="4" w:tplc="2C0A0003" w:tentative="1">
+      <w:start w:val="1"/>
+      <w:numFmt w:val="bullet"/>
+      <w:lvlText w:val="o"/>
+      <w:lvlJc w:val="left"/>
+      <w:pPr>
+        <w:ind w:left="3600" w:hanging="360"/>
+      </w:pPr>
+      <w:rPr>
+        <w:rFonts w:ascii="Courier New" w:hAnsi="Courier New" w:cs="Courier New" w:hint="default"/>
+      </w:rPr>
+    </w:lvl>
+    <w:lvl w:ilvl="5" w:tplc="2C0A0005" w:tentative="1">
+      <w:start w:val="1"/>
+      <w:numFmt w:val="bullet"/>
+      <w:lvlText w:val=""/>
+      <w:lvlJc w:val="left"/>
+      <w:pPr>
+        <w:ind w:left="4320" w:hanging="360"/>
+      </w:pPr>
+      <w:rPr>
+        <w:rFonts w:ascii="Wingdings" w:hAnsi="Wingdings" w:hint="default"/>
+      </w:rPr>
+    </w:lvl>
+    <w:lvl w:ilvl="6" w:tplc="2C0A0001" w:tentative="1">
+      <w:start w:val="1"/>
+      <w:numFmt w:val="bullet"/>
+      <w:lvlText w:val=""/>
+      <w:lvlJc w:val="left"/>
+      <w:pPr>
+        <w:ind w:left="5040" w:hanging="360"/>
+      </w:pPr>
+      <w:rPr>
+        <w:rFonts w:ascii="Symbol" w:hAnsi="Symbol" w:hint="default"/>
+      </w:rPr>
+    </w:lvl>
+    <w:lvl w:ilvl="7" w:tplc="2C0A0003" w:tentative="1">
+      <w:start w:val="1"/>
+      <w:numFmt w:val="bullet"/>
+      <w:lvlText w:val="o"/>
+      <w:lvlJc w:val="left"/>
+      <w:pPr>
+        <w:ind w:left="5760" w:hanging="360"/>
+      </w:pPr>
+      <w:rPr>
+        <w:rFonts w:ascii="Courier New" w:hAnsi="Courier New" w:cs="Courier New" w:hint="default"/>
+      </w:rPr>
+    </w:lvl>
+    <w:lvl w:ilvl="8" w:tplc="2C0A0005" w:tentative="1">
+      <w:start w:val="1"/>
+      <w:numFmt w:val="bullet"/>
+      <w:lvlText w:val=""/>
+      <w:lvlJc w:val="left"/>
+      <w:pPr>
+        <w:ind w:left="6480" w:hanging="360"/>
+      </w:pPr>
+      <w:rPr>
+        <w:rFonts w:ascii="Wingdings" w:hAnsi="Wingdings" w:hint="default"/>
+      </w:rPr>
+    </w:lvl>
+  </w:abstractNum>
+  <w:abstractNum w:abstractNumId="1">
+    <w:nsid w:val="2D972E31"/>
+    <w:multiLevelType w:val="hybridMultilevel"/>
+    <w:tmpl w:val="A73AD12C"/>
+    <w:lvl w:ilvl="0" w:tplc="2C0A0001">
+      <w:start w:val="1"/>
+      <w:numFmt w:val="bullet"/>
+      <w:lvlText w:val=""/>
+      <w:lvlJc w:val="left"/>
+      <w:pPr>
+        <w:ind w:left="720" w:hanging="360"/>
+      </w:pPr>
+      <w:rPr>
+        <w:rFonts w:ascii="Symbol" w:hAnsi="Symbol" w:hint="default"/>
+      </w:rPr>
+    </w:lvl>
+    <w:lvl w:ilvl="1" w:tplc="2C0A0003" w:tentative="1">
+      <w:start w:val="1"/>
+      <w:numFmt w:val="bullet"/>
+      <w:lvlText w:val="o"/>
+      <w:lvlJc w:val="left"/>
+      <w:pPr>
+        <w:ind w:left="1440" w:hanging="360"/>
+      </w:pPr>
+      <w:rPr>
+        <w:rFonts w:ascii="Courier New" w:hAnsi="Courier New" w:cs="Courier New" w:hint="default"/>
+      </w:rPr>
+    </w:lvl>
+    <w:lvl w:ilvl="2" w:tplc="2C0A0005" w:tentative="1">
+      <w:start w:val="1"/>
+      <w:numFmt w:val="bullet"/>
+      <w:lvlText w:val=""/>
+      <w:lvlJc w:val="left"/>
+      <w:pPr>
+        <w:ind w:left="2160" w:hanging="360"/>
+      </w:pPr>
+      <w:rPr>
+        <w:rFonts w:ascii="Wingdings" w:hAnsi="Wingdings" w:hint="default"/>
+      </w:rPr>
+    </w:lvl>
+    <w:lvl w:ilvl="3" w:tplc="2C0A0001" w:tentative="1">
+      <w:start w:val="1"/>
+      <w:numFmt w:val="bullet"/>
+      <w:lvlText w:val=""/>
+      <w:lvlJc w:val="left"/>
+      <w:pPr>
+        <w:ind w:left="2880" w:hanging="360"/>
+      </w:pPr>
+      <w:rPr>
+        <w:rFonts w:ascii="Symbol" w:hAnsi="Symbol" w:hint="default"/>
+      </w:rPr>
+    </w:lvl>
+    <w:lvl w:ilvl="4" w:tplc="2C0A0003" w:tentative="1">
+      <w:start w:val="1"/>
+      <w:numFmt w:val="bullet"/>
+      <w:lvlText w:val="o"/>
+      <w:lvlJc w:val="left"/>
+      <w:pPr>
+        <w:ind w:left="3600" w:hanging="360"/>
+      </w:pPr>
+      <w:rPr>
+        <w:rFonts w:ascii="Courier New" w:hAnsi="Courier New" w:cs="Courier New" w:hint="default"/>
+      </w:rPr>
+    </w:lvl>
+    <w:lvl w:ilvl="5" w:tplc="2C0A0005" w:tentative="1">
+      <w:start w:val="1"/>
+      <w:numFmt w:val="bullet"/>
+      <w:lvlText w:val=""/>
+      <w:lvlJc w:val="left"/>
+      <w:pPr>
+        <w:ind w:left="4320" w:hanging="360"/>
+      </w:pPr>
+      <w:rPr>
+        <w:rFonts w:ascii="Wingdings" w:hAnsi="Wingdings" w:hint="default"/>
+      </w:rPr>
+    </w:lvl>
+    <w:lvl w:ilvl="6" w:tplc="2C0A0001" w:tentative="1">
+      <w:start w:val="1"/>
+      <w:numFmt w:val="bullet"/>
+      <w:lvlText w:val=""/>
+      <w:lvlJc w:val="left"/>
+      <w:pPr>
+        <w:ind w:left="5040" w:hanging="360"/>
+      </w:pPr>
+      <w:rPr>
+        <w:rFonts w:ascii="Symbol" w:hAnsi="Symbol" w:hint="default"/>
+      </w:rPr>
+    </w:lvl>
+    <w:lvl w:ilvl="7" w:tplc="2C0A0003" w:tentative="1">
+      <w:start w:val="1"/>
+      <w:numFmt w:val="bullet"/>
+      <w:lvlText w:val="o"/>
+      <w:lvlJc w:val="left"/>
+      <w:pPr>
+        <w:ind w:left="5760" w:hanging="360"/>
+      </w:pPr>
+      <w:rPr>
+        <w:rFonts w:ascii="Courier New" w:hAnsi="Courier New" w:cs="Courier New" w:hint="default"/>
+      </w:rPr>
+    </w:lvl>
+    <w:lvl w:ilvl="8" w:tplc="2C0A0005" w:tentative="1">
+      <w:start w:val="1"/>
+      <w:numFmt w:val="bullet"/>
+      <w:lvlText w:val=""/>
+      <w:lvlJc w:val="left"/>
+      <w:pPr>
+        <w:ind w:left="6480" w:hanging="360"/>
+      </w:pPr>
+      <w:rPr>
+        <w:rFonts w:ascii="Wingdings" w:hAnsi="Wingdings" w:hint="default"/>
+      </w:rPr>
+    </w:lvl>
+  </w:abstractNum>
+  <w:abstractNum w:abstractNumId="2">
+    <w:nsid w:val="5DCA5E62"/>
+    <w:multiLevelType w:val="hybridMultilevel"/>
+    <w:tmpl w:val="E6E6CC6A"/>
+    <w:lvl w:ilvl="0" w:tplc="2C0A0001">
+      <w:start w:val="1"/>
+      <w:numFmt w:val="bullet"/>
+      <w:lvlText w:val=""/>
+      <w:lvlJc w:val="left"/>
+      <w:pPr>
+        <w:ind w:left="720" w:hanging="360"/>
+      </w:pPr>
+      <w:rPr>
+        <w:rFonts w:ascii="Symbol" w:hAnsi="Symbol" w:hint="default"/>
+      </w:rPr>
+    </w:lvl>
+    <w:lvl w:ilvl="1" w:tplc="2C0A0003" w:tentative="1">
+      <w:start w:val="1"/>
+      <w:numFmt w:val="bullet"/>
+      <w:lvlText w:val="o"/>
+      <w:lvlJc w:val="left"/>
+      <w:pPr>
+        <w:ind w:left="1440" w:hanging="360"/>
+      </w:pPr>
+      <w:rPr>
+        <w:rFonts w:ascii="Courier New" w:hAnsi="Courier New" w:cs="Courier New" w:hint="default"/>
+      </w:rPr>
+    </w:lvl>
+    <w:lvl w:ilvl="2" w:tplc="2C0A0005" w:tentative="1">
+      <w:start w:val="1"/>
+      <w:numFmt w:val="bullet"/>
+      <w:lvlText w:val=""/>
+      <w:lvlJc w:val="left"/>
+      <w:pPr>
+        <w:ind w:left="2160" w:hanging="360"/>
+      </w:pPr>
+      <w:rPr>
+        <w:rFonts w:ascii="Wingdings" w:hAnsi="Wingdings" w:hint="default"/>
+      </w:rPr>
+    </w:lvl>
+    <w:lvl w:ilvl="3" w:tplc="2C0A0001" w:tentative="1">
+      <w:start w:val="1"/>
+      <w:numFmt w:val="bullet"/>
+      <w:lvlText w:val=""/>
+      <w:lvlJc w:val="left"/>
+      <w:pPr>
+        <w:ind w:left="2880" w:hanging="360"/>
+      </w:pPr>
+      <w:rPr>
+        <w:rFonts w:ascii="Symbol" w:hAnsi="Symbol" w:hint="default"/>
+      </w:rPr>
+    </w:lvl>
+    <w:lvl w:ilvl="4" w:tplc="2C0A0003" w:tentative="1">
+      <w:start w:val="1"/>
+      <w:numFmt w:val="bullet"/>
+      <w:lvlText w:val="o"/>
+      <w:lvlJc w:val="left"/>
+      <w:pPr>
+        <w:ind w:left="3600" w:hanging="360"/>
+      </w:pPr>
+      <w:rPr>
+        <w:rFonts w:ascii="Courier New" w:hAnsi="Courier New" w:cs="Courier New" w:hint="default"/>
+      </w:rPr>
+    </w:lvl>
+    <w:lvl w:ilvl="5" w:tplc="2C0A0005" w:tentative="1">
+      <w:start w:val="1"/>
+      <w:numFmt w:val="bullet"/>
+      <w:lvlText w:val=""/>
+      <w:lvlJc w:val="left"/>
+      <w:pPr>
+        <w:ind w:left="4320" w:hanging="360"/>
+      </w:pPr>
+      <w:rPr>
+        <w:rFonts w:ascii="Wingdings" w:hAnsi="Wingdings" w:hint="default"/>
+      </w:rPr>
+    </w:lvl>
+    <w:lvl w:ilvl="6" w:tplc="2C0A0001" w:tentative="1">
+      <w:start w:val="1"/>
+      <w:numFmt w:val="bullet"/>
+      <w:lvlText w:val=""/>
+      <w:lvlJc w:val="left"/>
+      <w:pPr>
+        <w:ind w:left="5040" w:hanging="360"/>
+      </w:pPr>
+      <w:rPr>
+        <w:rFonts w:ascii="Symbol" w:hAnsi="Symbol" w:hint="default"/>
+      </w:rPr>
+    </w:lvl>
+    <w:lvl w:ilvl="7" w:tplc="2C0A0003" w:tentative="1">
+      <w:start w:val="1"/>
+      <w:numFmt w:val="bullet"/>
+      <w:lvlText w:val="o"/>
+      <w:lvlJc w:val="left"/>
+      <w:pPr>
+        <w:ind w:left="5760" w:hanging="360"/>
+      </w:pPr>
+      <w:rPr>
+        <w:rFonts w:ascii="Courier New" w:hAnsi="Courier New" w:cs="Courier New" w:hint="default"/>
+      </w:rPr>
+    </w:lvl>
+    <w:lvl w:ilvl="8" w:tplc="2C0A0005" w:tentative="1">
+      <w:start w:val="1"/>
+      <w:numFmt w:val="bullet"/>
+      <w:lvlText w:val=""/>
+      <w:lvlJc w:val="left"/>
+      <w:pPr>
+        <w:ind w:left="6480" w:hanging="360"/>
+      </w:pPr>
+      <w:rPr>
+        <w:rFonts w:ascii="Wingdings" w:hAnsi="Wingdings" w:hint="default"/>
+      </w:rPr>
+    </w:lvl>
+  </w:abstractNum>
+  <w:num w:numId="1">
+    <w:abstractNumId w:val="1"/>
+  </w:num>
+  <w:num w:numId="2">
+    <w:abstractNumId w:val="0"/>
+  </w:num>
+  <w:num w:numId="3">
+    <w:abstractNumId w:val="2"/>
+  </w:num>
+</w:numbering>
 </file>
 
 <file path=word/styles.xml><?xml version="1.0" encoding="utf-8"?>
@@ -3547,10 +5085,33 @@
       <w:color w:val="4F81BD" w:themeColor="accent1"/>
     </w:rPr>
   </w:style>
+  <w:style w:type="paragraph" w:styleId="Ttulo4">
+    <w:name w:val="heading 4"/>
+    <w:basedOn w:val="Normal"/>
+    <w:next w:val="Normal"/>
+    <w:link w:val="Ttulo4Car"/>
+    <w:uiPriority w:val="9"/>
+    <w:unhideWhenUsed/>
+    <w:qFormat/>
+    <w:rsid w:val="00A24AF1"/>
+    <w:pPr>
+      <w:keepNext/>
+      <w:keepLines/>
+      <w:spacing w:before="200" w:after="0"/>
+      <w:outlineLvl w:val="3"/>
+    </w:pPr>
+    <w:rPr>
+      <w:rFonts w:asciiTheme="majorHAnsi" w:eastAsiaTheme="majorEastAsia" w:hAnsiTheme="majorHAnsi" w:cstheme="majorBidi"/>
+      <w:b/>
+      <w:bCs/>
+      <w:i/>
+      <w:iCs/>
+      <w:color w:val="4F81BD" w:themeColor="accent1"/>
+    </w:rPr>
+  </w:style>
   <w:style w:type="character" w:default="1" w:styleId="Fuentedeprrafopredeter">
     <w:name w:val="Default Paragraph Font"/>
     <w:uiPriority w:val="1"/>
-    <w:semiHidden/>
     <w:unhideWhenUsed/>
   </w:style>
   <w:style w:type="table" w:default="1" w:styleId="Tablanormal">
@@ -3789,6 +5350,232 @@
       <w:rFonts w:eastAsiaTheme="minorEastAsia"/>
       <w:lang w:eastAsia="es-AR"/>
     </w:rPr>
+  </w:style>
+  <w:style w:type="character" w:customStyle="1" w:styleId="Ttulo4Car">
+    <w:name w:val="Título 4 Car"/>
+    <w:basedOn w:val="Fuentedeprrafopredeter"/>
+    <w:link w:val="Ttulo4"/>
+    <w:uiPriority w:val="9"/>
+    <w:rsid w:val="00A24AF1"/>
+    <w:rPr>
+      <w:rFonts w:asciiTheme="majorHAnsi" w:eastAsiaTheme="majorEastAsia" w:hAnsiTheme="majorHAnsi" w:cstheme="majorBidi"/>
+      <w:b/>
+      <w:bCs/>
+      <w:i/>
+      <w:iCs/>
+      <w:color w:val="4F81BD" w:themeColor="accent1"/>
+    </w:rPr>
+  </w:style>
+  <w:style w:type="paragraph" w:styleId="Prrafodelista">
+    <w:name w:val="List Paragraph"/>
+    <w:basedOn w:val="Normal"/>
+    <w:uiPriority w:val="34"/>
+    <w:qFormat/>
+    <w:rsid w:val="00A24AF1"/>
+    <w:pPr>
+      <w:ind w:left="720"/>
+      <w:contextualSpacing/>
+    </w:pPr>
+  </w:style>
+  <w:style w:type="table" w:styleId="Tablaconcuadrcula">
+    <w:name w:val="Table Grid"/>
+    <w:basedOn w:val="Tablanormal"/>
+    <w:uiPriority w:val="59"/>
+    <w:rsid w:val="00537219"/>
+    <w:pPr>
+      <w:spacing w:after="0" w:line="240" w:lineRule="auto"/>
+    </w:pPr>
+    <w:tblPr>
+      <w:tblBorders>
+        <w:top w:val="single" w:sz="4" w:space="0" w:color="auto"/>
+        <w:left w:val="single" w:sz="4" w:space="0" w:color="auto"/>
+        <w:bottom w:val="single" w:sz="4" w:space="0" w:color="auto"/>
+        <w:right w:val="single" w:sz="4" w:space="0" w:color="auto"/>
+        <w:insideH w:val="single" w:sz="4" w:space="0" w:color="auto"/>
+        <w:insideV w:val="single" w:sz="4" w:space="0" w:color="auto"/>
+      </w:tblBorders>
+    </w:tblPr>
+  </w:style>
+  <w:style w:type="table" w:styleId="Sombreadoclaro">
+    <w:name w:val="Light Shading"/>
+    <w:basedOn w:val="Tablanormal"/>
+    <w:uiPriority w:val="60"/>
+    <w:rsid w:val="00537219"/>
+    <w:pPr>
+      <w:spacing w:after="0" w:line="240" w:lineRule="auto"/>
+    </w:pPr>
+    <w:rPr>
+      <w:color w:val="000000" w:themeColor="text1" w:themeShade="BF"/>
+    </w:rPr>
+    <w:tblPr>
+      <w:tblStyleRowBandSize w:val="1"/>
+      <w:tblStyleColBandSize w:val="1"/>
+      <w:tblBorders>
+        <w:top w:val="single" w:sz="8" w:space="0" w:color="000000" w:themeColor="text1"/>
+        <w:bottom w:val="single" w:sz="8" w:space="0" w:color="000000" w:themeColor="text1"/>
+      </w:tblBorders>
+    </w:tblPr>
+    <w:tblStylePr w:type="firstRow">
+      <w:pPr>
+        <w:spacing w:before="0" w:after="0" w:line="240" w:lineRule="auto"/>
+      </w:pPr>
+      <w:rPr>
+        <w:b/>
+        <w:bCs/>
+      </w:rPr>
+      <w:tblPr/>
+      <w:tcPr>
+        <w:tcBorders>
+          <w:top w:val="single" w:sz="8" w:space="0" w:color="000000" w:themeColor="text1"/>
+          <w:left w:val="nil"/>
+          <w:bottom w:val="single" w:sz="8" w:space="0" w:color="000000" w:themeColor="text1"/>
+          <w:right w:val="nil"/>
+          <w:insideH w:val="nil"/>
+          <w:insideV w:val="nil"/>
+        </w:tcBorders>
+      </w:tcPr>
+    </w:tblStylePr>
+    <w:tblStylePr w:type="lastRow">
+      <w:pPr>
+        <w:spacing w:before="0" w:after="0" w:line="240" w:lineRule="auto"/>
+      </w:pPr>
+      <w:rPr>
+        <w:b/>
+        <w:bCs/>
+      </w:rPr>
+      <w:tblPr/>
+      <w:tcPr>
+        <w:tcBorders>
+          <w:top w:val="single" w:sz="8" w:space="0" w:color="000000" w:themeColor="text1"/>
+          <w:left w:val="nil"/>
+          <w:bottom w:val="single" w:sz="8" w:space="0" w:color="000000" w:themeColor="text1"/>
+          <w:right w:val="nil"/>
+          <w:insideH w:val="nil"/>
+          <w:insideV w:val="nil"/>
+        </w:tcBorders>
+      </w:tcPr>
+    </w:tblStylePr>
+    <w:tblStylePr w:type="firstCol">
+      <w:rPr>
+        <w:b/>
+        <w:bCs/>
+      </w:rPr>
+    </w:tblStylePr>
+    <w:tblStylePr w:type="lastCol">
+      <w:rPr>
+        <w:b/>
+        <w:bCs/>
+      </w:rPr>
+    </w:tblStylePr>
+    <w:tblStylePr w:type="band1Vert">
+      <w:tblPr/>
+      <w:tcPr>
+        <w:tcBorders>
+          <w:left w:val="nil"/>
+          <w:right w:val="nil"/>
+          <w:insideH w:val="nil"/>
+          <w:insideV w:val="nil"/>
+        </w:tcBorders>
+        <w:shd w:val="clear" w:color="auto" w:fill="C0C0C0" w:themeFill="text1" w:themeFillTint="3F"/>
+      </w:tcPr>
+    </w:tblStylePr>
+    <w:tblStylePr w:type="band1Horz">
+      <w:tblPr/>
+      <w:tcPr>
+        <w:tcBorders>
+          <w:left w:val="nil"/>
+          <w:right w:val="nil"/>
+          <w:insideH w:val="nil"/>
+          <w:insideV w:val="nil"/>
+        </w:tcBorders>
+        <w:shd w:val="clear" w:color="auto" w:fill="C0C0C0" w:themeFill="text1" w:themeFillTint="3F"/>
+      </w:tcPr>
+    </w:tblStylePr>
+  </w:style>
+  <w:style w:type="table" w:styleId="Listaclara">
+    <w:name w:val="Light List"/>
+    <w:basedOn w:val="Tablanormal"/>
+    <w:uiPriority w:val="61"/>
+    <w:rsid w:val="00537219"/>
+    <w:pPr>
+      <w:spacing w:after="0" w:line="240" w:lineRule="auto"/>
+    </w:pPr>
+    <w:tblPr>
+      <w:tblStyleRowBandSize w:val="1"/>
+      <w:tblStyleColBandSize w:val="1"/>
+      <w:tblBorders>
+        <w:top w:val="single" w:sz="8" w:space="0" w:color="000000" w:themeColor="text1"/>
+        <w:left w:val="single" w:sz="8" w:space="0" w:color="000000" w:themeColor="text1"/>
+        <w:bottom w:val="single" w:sz="8" w:space="0" w:color="000000" w:themeColor="text1"/>
+        <w:right w:val="single" w:sz="8" w:space="0" w:color="000000" w:themeColor="text1"/>
+      </w:tblBorders>
+    </w:tblPr>
+    <w:tblStylePr w:type="firstRow">
+      <w:pPr>
+        <w:spacing w:before="0" w:after="0" w:line="240" w:lineRule="auto"/>
+      </w:pPr>
+      <w:rPr>
+        <w:b/>
+        <w:bCs/>
+        <w:color w:val="FFFFFF" w:themeColor="background1"/>
+      </w:rPr>
+      <w:tblPr/>
+      <w:tcPr>
+        <w:shd w:val="clear" w:color="auto" w:fill="000000" w:themeFill="text1"/>
+      </w:tcPr>
+    </w:tblStylePr>
+    <w:tblStylePr w:type="lastRow">
+      <w:pPr>
+        <w:spacing w:before="0" w:after="0" w:line="240" w:lineRule="auto"/>
+      </w:pPr>
+      <w:rPr>
+        <w:b/>
+        <w:bCs/>
+      </w:rPr>
+      <w:tblPr/>
+      <w:tcPr>
+        <w:tcBorders>
+          <w:top w:val="double" w:sz="6" w:space="0" w:color="000000" w:themeColor="text1"/>
+          <w:left w:val="single" w:sz="8" w:space="0" w:color="000000" w:themeColor="text1"/>
+          <w:bottom w:val="single" w:sz="8" w:space="0" w:color="000000" w:themeColor="text1"/>
+          <w:right w:val="single" w:sz="8" w:space="0" w:color="000000" w:themeColor="text1"/>
+        </w:tcBorders>
+      </w:tcPr>
+    </w:tblStylePr>
+    <w:tblStylePr w:type="firstCol">
+      <w:rPr>
+        <w:b/>
+        <w:bCs/>
+      </w:rPr>
+    </w:tblStylePr>
+    <w:tblStylePr w:type="lastCol">
+      <w:rPr>
+        <w:b/>
+        <w:bCs/>
+      </w:rPr>
+    </w:tblStylePr>
+    <w:tblStylePr w:type="band1Vert">
+      <w:tblPr/>
+      <w:tcPr>
+        <w:tcBorders>
+          <w:top w:val="single" w:sz="8" w:space="0" w:color="000000" w:themeColor="text1"/>
+          <w:left w:val="single" w:sz="8" w:space="0" w:color="000000" w:themeColor="text1"/>
+          <w:bottom w:val="single" w:sz="8" w:space="0" w:color="000000" w:themeColor="text1"/>
+          <w:right w:val="single" w:sz="8" w:space="0" w:color="000000" w:themeColor="text1"/>
+        </w:tcBorders>
+      </w:tcPr>
+    </w:tblStylePr>
+    <w:tblStylePr w:type="band1Horz">
+      <w:tblPr/>
+      <w:tcPr>
+        <w:tcBorders>
+          <w:top w:val="single" w:sz="8" w:space="0" w:color="000000" w:themeColor="text1"/>
+          <w:left w:val="single" w:sz="8" w:space="0" w:color="000000" w:themeColor="text1"/>
+          <w:bottom w:val="single" w:sz="8" w:space="0" w:color="000000" w:themeColor="text1"/>
+          <w:right w:val="single" w:sz="8" w:space="0" w:color="000000" w:themeColor="text1"/>
+        </w:tcBorders>
+      </w:tcPr>
+    </w:tblStylePr>
   </w:style>
 </w:styles>
 </file>
@@ -4022,10 +5809,33 @@
       <w:color w:val="4F81BD" w:themeColor="accent1"/>
     </w:rPr>
   </w:style>
+  <w:style w:type="paragraph" w:styleId="Ttulo4">
+    <w:name w:val="heading 4"/>
+    <w:basedOn w:val="Normal"/>
+    <w:next w:val="Normal"/>
+    <w:link w:val="Ttulo4Car"/>
+    <w:uiPriority w:val="9"/>
+    <w:unhideWhenUsed/>
+    <w:qFormat/>
+    <w:rsid w:val="00A24AF1"/>
+    <w:pPr>
+      <w:keepNext/>
+      <w:keepLines/>
+      <w:spacing w:before="200" w:after="0"/>
+      <w:outlineLvl w:val="3"/>
+    </w:pPr>
+    <w:rPr>
+      <w:rFonts w:asciiTheme="majorHAnsi" w:eastAsiaTheme="majorEastAsia" w:hAnsiTheme="majorHAnsi" w:cstheme="majorBidi"/>
+      <w:b/>
+      <w:bCs/>
+      <w:i/>
+      <w:iCs/>
+      <w:color w:val="4F81BD" w:themeColor="accent1"/>
+    </w:rPr>
+  </w:style>
   <w:style w:type="character" w:default="1" w:styleId="Fuentedeprrafopredeter">
     <w:name w:val="Default Paragraph Font"/>
     <w:uiPriority w:val="1"/>
-    <w:semiHidden/>
     <w:unhideWhenUsed/>
   </w:style>
   <w:style w:type="table" w:default="1" w:styleId="Tablanormal">
@@ -4265,70 +6075,238 @@
       <w:lang w:eastAsia="es-AR"/>
     </w:rPr>
   </w:style>
+  <w:style w:type="character" w:customStyle="1" w:styleId="Ttulo4Car">
+    <w:name w:val="Título 4 Car"/>
+    <w:basedOn w:val="Fuentedeprrafopredeter"/>
+    <w:link w:val="Ttulo4"/>
+    <w:uiPriority w:val="9"/>
+    <w:rsid w:val="00A24AF1"/>
+    <w:rPr>
+      <w:rFonts w:asciiTheme="majorHAnsi" w:eastAsiaTheme="majorEastAsia" w:hAnsiTheme="majorHAnsi" w:cstheme="majorBidi"/>
+      <w:b/>
+      <w:bCs/>
+      <w:i/>
+      <w:iCs/>
+      <w:color w:val="4F81BD" w:themeColor="accent1"/>
+    </w:rPr>
+  </w:style>
+  <w:style w:type="paragraph" w:styleId="Prrafodelista">
+    <w:name w:val="List Paragraph"/>
+    <w:basedOn w:val="Normal"/>
+    <w:uiPriority w:val="34"/>
+    <w:qFormat/>
+    <w:rsid w:val="00A24AF1"/>
+    <w:pPr>
+      <w:ind w:left="720"/>
+      <w:contextualSpacing/>
+    </w:pPr>
+  </w:style>
+  <w:style w:type="table" w:styleId="Tablaconcuadrcula">
+    <w:name w:val="Table Grid"/>
+    <w:basedOn w:val="Tablanormal"/>
+    <w:uiPriority w:val="59"/>
+    <w:rsid w:val="00537219"/>
+    <w:pPr>
+      <w:spacing w:after="0" w:line="240" w:lineRule="auto"/>
+    </w:pPr>
+    <w:tblPr>
+      <w:tblBorders>
+        <w:top w:val="single" w:sz="4" w:space="0" w:color="auto"/>
+        <w:left w:val="single" w:sz="4" w:space="0" w:color="auto"/>
+        <w:bottom w:val="single" w:sz="4" w:space="0" w:color="auto"/>
+        <w:right w:val="single" w:sz="4" w:space="0" w:color="auto"/>
+        <w:insideH w:val="single" w:sz="4" w:space="0" w:color="auto"/>
+        <w:insideV w:val="single" w:sz="4" w:space="0" w:color="auto"/>
+      </w:tblBorders>
+    </w:tblPr>
+  </w:style>
+  <w:style w:type="table" w:styleId="Sombreadoclaro">
+    <w:name w:val="Light Shading"/>
+    <w:basedOn w:val="Tablanormal"/>
+    <w:uiPriority w:val="60"/>
+    <w:rsid w:val="00537219"/>
+    <w:pPr>
+      <w:spacing w:after="0" w:line="240" w:lineRule="auto"/>
+    </w:pPr>
+    <w:rPr>
+      <w:color w:val="000000" w:themeColor="text1" w:themeShade="BF"/>
+    </w:rPr>
+    <w:tblPr>
+      <w:tblStyleRowBandSize w:val="1"/>
+      <w:tblStyleColBandSize w:val="1"/>
+      <w:tblBorders>
+        <w:top w:val="single" w:sz="8" w:space="0" w:color="000000" w:themeColor="text1"/>
+        <w:bottom w:val="single" w:sz="8" w:space="0" w:color="000000" w:themeColor="text1"/>
+      </w:tblBorders>
+    </w:tblPr>
+    <w:tblStylePr w:type="firstRow">
+      <w:pPr>
+        <w:spacing w:before="0" w:after="0" w:line="240" w:lineRule="auto"/>
+      </w:pPr>
+      <w:rPr>
+        <w:b/>
+        <w:bCs/>
+      </w:rPr>
+      <w:tblPr/>
+      <w:tcPr>
+        <w:tcBorders>
+          <w:top w:val="single" w:sz="8" w:space="0" w:color="000000" w:themeColor="text1"/>
+          <w:left w:val="nil"/>
+          <w:bottom w:val="single" w:sz="8" w:space="0" w:color="000000" w:themeColor="text1"/>
+          <w:right w:val="nil"/>
+          <w:insideH w:val="nil"/>
+          <w:insideV w:val="nil"/>
+        </w:tcBorders>
+      </w:tcPr>
+    </w:tblStylePr>
+    <w:tblStylePr w:type="lastRow">
+      <w:pPr>
+        <w:spacing w:before="0" w:after="0" w:line="240" w:lineRule="auto"/>
+      </w:pPr>
+      <w:rPr>
+        <w:b/>
+        <w:bCs/>
+      </w:rPr>
+      <w:tblPr/>
+      <w:tcPr>
+        <w:tcBorders>
+          <w:top w:val="single" w:sz="8" w:space="0" w:color="000000" w:themeColor="text1"/>
+          <w:left w:val="nil"/>
+          <w:bottom w:val="single" w:sz="8" w:space="0" w:color="000000" w:themeColor="text1"/>
+          <w:right w:val="nil"/>
+          <w:insideH w:val="nil"/>
+          <w:insideV w:val="nil"/>
+        </w:tcBorders>
+      </w:tcPr>
+    </w:tblStylePr>
+    <w:tblStylePr w:type="firstCol">
+      <w:rPr>
+        <w:b/>
+        <w:bCs/>
+      </w:rPr>
+    </w:tblStylePr>
+    <w:tblStylePr w:type="lastCol">
+      <w:rPr>
+        <w:b/>
+        <w:bCs/>
+      </w:rPr>
+    </w:tblStylePr>
+    <w:tblStylePr w:type="band1Vert">
+      <w:tblPr/>
+      <w:tcPr>
+        <w:tcBorders>
+          <w:left w:val="nil"/>
+          <w:right w:val="nil"/>
+          <w:insideH w:val="nil"/>
+          <w:insideV w:val="nil"/>
+        </w:tcBorders>
+        <w:shd w:val="clear" w:color="auto" w:fill="C0C0C0" w:themeFill="text1" w:themeFillTint="3F"/>
+      </w:tcPr>
+    </w:tblStylePr>
+    <w:tblStylePr w:type="band1Horz">
+      <w:tblPr/>
+      <w:tcPr>
+        <w:tcBorders>
+          <w:left w:val="nil"/>
+          <w:right w:val="nil"/>
+          <w:insideH w:val="nil"/>
+          <w:insideV w:val="nil"/>
+        </w:tcBorders>
+        <w:shd w:val="clear" w:color="auto" w:fill="C0C0C0" w:themeFill="text1" w:themeFillTint="3F"/>
+      </w:tcPr>
+    </w:tblStylePr>
+  </w:style>
+  <w:style w:type="table" w:styleId="Listaclara">
+    <w:name w:val="Light List"/>
+    <w:basedOn w:val="Tablanormal"/>
+    <w:uiPriority w:val="61"/>
+    <w:rsid w:val="00537219"/>
+    <w:pPr>
+      <w:spacing w:after="0" w:line="240" w:lineRule="auto"/>
+    </w:pPr>
+    <w:tblPr>
+      <w:tblStyleRowBandSize w:val="1"/>
+      <w:tblStyleColBandSize w:val="1"/>
+      <w:tblBorders>
+        <w:top w:val="single" w:sz="8" w:space="0" w:color="000000" w:themeColor="text1"/>
+        <w:left w:val="single" w:sz="8" w:space="0" w:color="000000" w:themeColor="text1"/>
+        <w:bottom w:val="single" w:sz="8" w:space="0" w:color="000000" w:themeColor="text1"/>
+        <w:right w:val="single" w:sz="8" w:space="0" w:color="000000" w:themeColor="text1"/>
+      </w:tblBorders>
+    </w:tblPr>
+    <w:tblStylePr w:type="firstRow">
+      <w:pPr>
+        <w:spacing w:before="0" w:after="0" w:line="240" w:lineRule="auto"/>
+      </w:pPr>
+      <w:rPr>
+        <w:b/>
+        <w:bCs/>
+        <w:color w:val="FFFFFF" w:themeColor="background1"/>
+      </w:rPr>
+      <w:tblPr/>
+      <w:tcPr>
+        <w:shd w:val="clear" w:color="auto" w:fill="000000" w:themeFill="text1"/>
+      </w:tcPr>
+    </w:tblStylePr>
+    <w:tblStylePr w:type="lastRow">
+      <w:pPr>
+        <w:spacing w:before="0" w:after="0" w:line="240" w:lineRule="auto"/>
+      </w:pPr>
+      <w:rPr>
+        <w:b/>
+        <w:bCs/>
+      </w:rPr>
+      <w:tblPr/>
+      <w:tcPr>
+        <w:tcBorders>
+          <w:top w:val="double" w:sz="6" w:space="0" w:color="000000" w:themeColor="text1"/>
+          <w:left w:val="single" w:sz="8" w:space="0" w:color="000000" w:themeColor="text1"/>
+          <w:bottom w:val="single" w:sz="8" w:space="0" w:color="000000" w:themeColor="text1"/>
+          <w:right w:val="single" w:sz="8" w:space="0" w:color="000000" w:themeColor="text1"/>
+        </w:tcBorders>
+      </w:tcPr>
+    </w:tblStylePr>
+    <w:tblStylePr w:type="firstCol">
+      <w:rPr>
+        <w:b/>
+        <w:bCs/>
+      </w:rPr>
+    </w:tblStylePr>
+    <w:tblStylePr w:type="lastCol">
+      <w:rPr>
+        <w:b/>
+        <w:bCs/>
+      </w:rPr>
+    </w:tblStylePr>
+    <w:tblStylePr w:type="band1Vert">
+      <w:tblPr/>
+      <w:tcPr>
+        <w:tcBorders>
+          <w:top w:val="single" w:sz="8" w:space="0" w:color="000000" w:themeColor="text1"/>
+          <w:left w:val="single" w:sz="8" w:space="0" w:color="000000" w:themeColor="text1"/>
+          <w:bottom w:val="single" w:sz="8" w:space="0" w:color="000000" w:themeColor="text1"/>
+          <w:right w:val="single" w:sz="8" w:space="0" w:color="000000" w:themeColor="text1"/>
+        </w:tcBorders>
+      </w:tcPr>
+    </w:tblStylePr>
+    <w:tblStylePr w:type="band1Horz">
+      <w:tblPr/>
+      <w:tcPr>
+        <w:tcBorders>
+          <w:top w:val="single" w:sz="8" w:space="0" w:color="000000" w:themeColor="text1"/>
+          <w:left w:val="single" w:sz="8" w:space="0" w:color="000000" w:themeColor="text1"/>
+          <w:bottom w:val="single" w:sz="8" w:space="0" w:color="000000" w:themeColor="text1"/>
+          <w:right w:val="single" w:sz="8" w:space="0" w:color="000000" w:themeColor="text1"/>
+        </w:tcBorders>
+      </w:tcPr>
+    </w:tblStylePr>
+  </w:style>
 </w:styles>
 </file>
 
 <file path=word/glossary/document.xml><?xml version="1.0" encoding="utf-8"?>
 <w:glossaryDocument xmlns:wpc="http://schemas.microsoft.com/office/word/2010/wordprocessingCanvas" xmlns:mc="http://schemas.openxmlformats.org/markup-compatibility/2006" xmlns:o="urn:schemas-microsoft-com:office:office" xmlns:r="http://schemas.openxmlformats.org/officeDocument/2006/relationships" xmlns:m="http://schemas.openxmlformats.org/officeDocument/2006/math" xmlns:v="urn:schemas-microsoft-com:vml" xmlns:wp14="http://schemas.microsoft.com/office/word/2010/wordprocessingDrawing" xmlns:wp="http://schemas.openxmlformats.org/drawingml/2006/wordprocessingDrawing" xmlns:w10="urn:schemas-microsoft-com:office:word" xmlns:w="http://schemas.openxmlformats.org/wordprocessingml/2006/main" xmlns:w14="http://schemas.microsoft.com/office/word/2010/wordml" xmlns:wpg="http://schemas.microsoft.com/office/word/2010/wordprocessingGroup" xmlns:wpi="http://schemas.microsoft.com/office/word/2010/wordprocessingInk" xmlns:wne="http://schemas.microsoft.com/office/word/2006/wordml" xmlns:wps="http://schemas.microsoft.com/office/word/2010/wordprocessingShape" mc:Ignorable="w14 wp14">
   <w:docParts>
-    <w:docPart>
-      <w:docPartPr>
-        <w:name w:val="6CABC111B0A14B27B2BF693BA4D1C12F"/>
-        <w:category>
-          <w:name w:val="General"/>
-          <w:gallery w:val="placeholder"/>
-        </w:category>
-        <w:types>
-          <w:type w:val="bbPlcHdr"/>
-        </w:types>
-        <w:behaviors>
-          <w:behavior w:val="content"/>
-        </w:behaviors>
-        <w:guid w:val="{1EAB934A-704D-49F3-8D13-83531BC441DE}"/>
-      </w:docPartPr>
-      <w:docPartBody>
-        <w:p>
-          <w:pPr>
-            <w:pStyle w:val="6CABC111B0A14B27B2BF693BA4D1C12F"/>
-          </w:pPr>
-          <w:r>
-            <w:rPr>
-              <w:lang w:val="es-ES"/>
-            </w:rPr>
-            <w:t>[Escriba el título del documento]</w:t>
-          </w:r>
-        </w:p>
-      </w:docPartBody>
-    </w:docPart>
-    <w:docPart>
-      <w:docPartPr>
-        <w:name w:val="80367C7DECF946BC8FEBD6B74970BED2"/>
-        <w:category>
-          <w:name w:val="General"/>
-          <w:gallery w:val="placeholder"/>
-        </w:category>
-        <w:types>
-          <w:type w:val="bbPlcHdr"/>
-        </w:types>
-        <w:behaviors>
-          <w:behavior w:val="content"/>
-        </w:behaviors>
-        <w:guid w:val="{258A9A80-EB05-4F36-87C2-2EE07183490C}"/>
-      </w:docPartPr>
-      <w:docPartBody>
-        <w:p>
-          <w:pPr>
-            <w:pStyle w:val="80367C7DECF946BC8FEBD6B74970BED2"/>
-          </w:pPr>
-          <w:r>
-            <w:rPr>
-              <w:lang w:val="es-ES"/>
-            </w:rPr>
-            <w:t>[Seleccione la fecha]</w:t>
-          </w:r>
-        </w:p>
-      </w:docPartBody>
-    </w:docPart>
     <w:docPart>
       <w:docPartPr>
         <w:name w:val="A4D156FAC2234E82B6472BD06C43901D"/>
@@ -4393,12 +6371,12 @@
 
 <file path=word/glossary/fontTable.xml><?xml version="1.0" encoding="utf-8"?>
 <w:fonts xmlns:mc="http://schemas.openxmlformats.org/markup-compatibility/2006" xmlns:r="http://schemas.openxmlformats.org/officeDocument/2006/relationships" xmlns:w="http://schemas.openxmlformats.org/wordprocessingml/2006/main" xmlns:w14="http://schemas.microsoft.com/office/word/2010/wordml" mc:Ignorable="w14">
-  <w:font w:name="Calibri">
-    <w:panose1 w:val="020F0502020204030204"/>
-    <w:charset w:val="00"/>
-    <w:family w:val="swiss"/>
+  <w:font w:name="Symbol">
+    <w:panose1 w:val="05050102010706020507"/>
+    <w:charset w:val="02"/>
+    <w:family w:val="roman"/>
     <w:pitch w:val="variable"/>
-    <w:sig w:usb0="E00002FF" w:usb1="4000ACFF" w:usb2="00000001" w:usb3="00000000" w:csb0="0000019F" w:csb1="00000000"/>
+    <w:sig w:usb0="00000000" w:usb1="10000000" w:usb2="00000000" w:usb3="00000000" w:csb0="80000000" w:csb1="00000000"/>
   </w:font>
   <w:font w:name="Times New Roman">
     <w:panose1 w:val="02020603050405020304"/>
@@ -4406,6 +6384,27 @@
     <w:family w:val="roman"/>
     <w:pitch w:val="variable"/>
     <w:sig w:usb0="E0002EFF" w:usb1="C0007843" w:usb2="00000009" w:usb3="00000000" w:csb0="000001FF" w:csb1="00000000"/>
+  </w:font>
+  <w:font w:name="Courier New">
+    <w:panose1 w:val="02070309020205020404"/>
+    <w:charset w:val="00"/>
+    <w:family w:val="modern"/>
+    <w:pitch w:val="fixed"/>
+    <w:sig w:usb0="E0002AFF" w:usb1="C0007843" w:usb2="00000009" w:usb3="00000000" w:csb0="000001FF" w:csb1="00000000"/>
+  </w:font>
+  <w:font w:name="Wingdings">
+    <w:panose1 w:val="05000000000000000000"/>
+    <w:charset w:val="02"/>
+    <w:family w:val="auto"/>
+    <w:pitch w:val="variable"/>
+    <w:sig w:usb0="00000000" w:usb1="10000000" w:usb2="00000000" w:usb3="00000000" w:csb0="80000000" w:csb1="00000000"/>
+  </w:font>
+  <w:font w:name="Calibri">
+    <w:panose1 w:val="020F0502020204030204"/>
+    <w:charset w:val="00"/>
+    <w:family w:val="swiss"/>
+    <w:pitch w:val="variable"/>
+    <w:sig w:usb0="E00002FF" w:usb1="4000ACFF" w:usb2="00000001" w:usb3="00000000" w:csb0="0000019F" w:csb1="00000000"/>
   </w:font>
   <w:font w:name="Cambria">
     <w:panose1 w:val="02040503050406030204"/>
@@ -4420,6 +6419,13 @@
     <w:family w:val="swiss"/>
     <w:pitch w:val="variable"/>
     <w:sig w:usb0="E1002EFF" w:usb1="C000605B" w:usb2="00000029" w:usb3="00000000" w:csb0="000101FF" w:csb1="00000000"/>
+  </w:font>
+  <w:font w:name="Consolas">
+    <w:panose1 w:val="020B0609020204030204"/>
+    <w:charset w:val="00"/>
+    <w:family w:val="modern"/>
+    <w:pitch w:val="fixed"/>
+    <w:sig w:usb0="E10002FF" w:usb1="4000FCFF" w:usb2="00000009" w:usb3="00000000" w:csb0="0000019F" w:csb1="00000000"/>
   </w:font>
 </w:fonts>
 </file>
@@ -4440,6 +6446,7 @@
   <w:rsids>
     <w:rsidRoot w:val="00F26F72"/>
     <w:rsid w:val="004F117E"/>
+    <w:rsid w:val="00815C14"/>
     <w:rsid w:val="00F26F72"/>
   </w:rsids>
   <m:mathPr>
@@ -5198,7 +7205,7 @@
 </file>
 
 <file path=customXml/itemProps2.xml><?xml version="1.0" encoding="utf-8"?>
-<ds:datastoreItem xmlns:ds="http://schemas.openxmlformats.org/officeDocument/2006/customXml" ds:itemID="{744B2598-2720-4C92-ADC5-7F760277DB66}">
+<ds:datastoreItem xmlns:ds="http://schemas.openxmlformats.org/officeDocument/2006/customXml" ds:itemID="{EF40F9E4-FC45-4E83-A8EB-220871109A30}">
   <ds:schemaRefs>
     <ds:schemaRef ds:uri="http://schemas.openxmlformats.org/officeDocument/2006/bibliography"/>
   </ds:schemaRefs>

</xml_diff>

<commit_message>
Actualizacion manual de procedimientos
se agrego seccion de actualizacion de precios
</commit_message>
<xml_diff>
--- a/Proyecto/Documentacion/Manuales/GeoP_Documentacion_ManualProcedimientos_WS.docx
+++ b/Proyecto/Documentacion/Manuales/GeoP_Documentacion_ManualProcedimientos_WS.docx
@@ -141,6 +141,7 @@
           <w:docPartUnique/>
         </w:docPartObj>
       </w:sdtPr>
+      <w:sdtEndPr/>
       <w:sdtContent>
         <w:p>
           <w:pPr>
@@ -174,7 +175,7 @@
           <w:r>
             <w:fldChar w:fldCharType="separate"/>
           </w:r>
-          <w:hyperlink w:anchor="_Toc407201857" w:history="1">
+          <w:hyperlink w:anchor="_Toc407451977" w:history="1">
             <w:r>
               <w:rPr>
                 <w:rStyle w:val="Hipervnculo"/>
@@ -201,7 +202,7 @@
                 <w:noProof/>
                 <w:webHidden/>
               </w:rPr>
-              <w:instrText xml:space="preserve"> PAGEREF _Toc407201857 \h </w:instrText>
+              <w:instrText xml:space="preserve"> PAGEREF _Toc407451977 \h </w:instrText>
             </w:r>
             <w:r>
               <w:rPr>
@@ -244,7 +245,7 @@
               <w:lang w:eastAsia="es-AR"/>
             </w:rPr>
           </w:pPr>
-          <w:hyperlink w:anchor="_Toc407201858" w:history="1">
+          <w:hyperlink w:anchor="_Toc407451978" w:history="1">
             <w:r>
               <w:rPr>
                 <w:rStyle w:val="Hipervnculo"/>
@@ -271,7 +272,7 @@
                 <w:noProof/>
                 <w:webHidden/>
               </w:rPr>
-              <w:instrText xml:space="preserve"> PAGEREF _Toc407201858 \h </w:instrText>
+              <w:instrText xml:space="preserve"> PAGEREF _Toc407451978 \h </w:instrText>
             </w:r>
             <w:r>
               <w:rPr>
@@ -314,7 +315,7 @@
               <w:lang w:eastAsia="es-AR"/>
             </w:rPr>
           </w:pPr>
-          <w:hyperlink w:anchor="_Toc407201859" w:history="1">
+          <w:hyperlink w:anchor="_Toc407451979" w:history="1">
             <w:r>
               <w:rPr>
                 <w:rStyle w:val="Hipervnculo"/>
@@ -341,7 +342,7 @@
                 <w:noProof/>
                 <w:webHidden/>
               </w:rPr>
-              <w:instrText xml:space="preserve"> PAGEREF _Toc407201859 \h </w:instrText>
+              <w:instrText xml:space="preserve"> PAGEREF _Toc407451979 \h </w:instrText>
             </w:r>
             <w:r>
               <w:rPr>
@@ -384,7 +385,7 @@
               <w:lang w:eastAsia="es-AR"/>
             </w:rPr>
           </w:pPr>
-          <w:hyperlink w:anchor="_Toc407201860" w:history="1">
+          <w:hyperlink w:anchor="_Toc407451980" w:history="1">
             <w:r>
               <w:rPr>
                 <w:rStyle w:val="Hipervnculo"/>
@@ -411,7 +412,7 @@
                 <w:noProof/>
                 <w:webHidden/>
               </w:rPr>
-              <w:instrText xml:space="preserve"> PAGEREF _Toc407201860 \h </w:instrText>
+              <w:instrText xml:space="preserve"> PAGEREF _Toc407451980 \h </w:instrText>
             </w:r>
             <w:r>
               <w:rPr>
@@ -454,7 +455,7 @@
               <w:lang w:eastAsia="es-AR"/>
             </w:rPr>
           </w:pPr>
-          <w:hyperlink w:anchor="_Toc407201861" w:history="1">
+          <w:hyperlink w:anchor="_Toc407451981" w:history="1">
             <w:r>
               <w:rPr>
                 <w:rStyle w:val="Hipervnculo"/>
@@ -481,7 +482,7 @@
                 <w:noProof/>
                 <w:webHidden/>
               </w:rPr>
-              <w:instrText xml:space="preserve"> PAGEREF _Toc407201861 \h </w:instrText>
+              <w:instrText xml:space="preserve"> PAGEREF _Toc407451981 \h </w:instrText>
             </w:r>
             <w:r>
               <w:rPr>
@@ -524,7 +525,7 @@
               <w:lang w:eastAsia="es-AR"/>
             </w:rPr>
           </w:pPr>
-          <w:hyperlink w:anchor="_Toc407201862" w:history="1">
+          <w:hyperlink w:anchor="_Toc407451982" w:history="1">
             <w:r>
               <w:rPr>
                 <w:rStyle w:val="Hipervnculo"/>
@@ -551,7 +552,7 @@
                 <w:noProof/>
                 <w:webHidden/>
               </w:rPr>
-              <w:instrText xml:space="preserve"> PAGEREF _Toc407201862 \h </w:instrText>
+              <w:instrText xml:space="preserve"> PAGEREF _Toc407451982 \h </w:instrText>
             </w:r>
             <w:r>
               <w:rPr>
@@ -594,7 +595,7 @@
               <w:lang w:eastAsia="es-AR"/>
             </w:rPr>
           </w:pPr>
-          <w:hyperlink w:anchor="_Toc407201863" w:history="1">
+          <w:hyperlink w:anchor="_Toc407451983" w:history="1">
             <w:r>
               <w:rPr>
                 <w:rStyle w:val="Hipervnculo"/>
@@ -621,7 +622,7 @@
                 <w:noProof/>
                 <w:webHidden/>
               </w:rPr>
-              <w:instrText xml:space="preserve"> PAGEREF _Toc407201863 \h </w:instrText>
+              <w:instrText xml:space="preserve"> PAGEREF _Toc407451983 \h </w:instrText>
             </w:r>
             <w:r>
               <w:rPr>
@@ -641,7 +642,149 @@
                 <w:noProof/>
                 <w:webHidden/>
               </w:rPr>
-              <w:t>6</w:t>
+              <w:t>5</w:t>
+            </w:r>
+            <w:r>
+              <w:rPr>
+                <w:noProof/>
+                <w:webHidden/>
+              </w:rPr>
+              <w:fldChar w:fldCharType="end"/>
+            </w:r>
+          </w:hyperlink>
+          <w:bookmarkStart w:id="0" w:name="_GoBack"/>
+          <w:bookmarkEnd w:id="0"/>
+        </w:p>
+        <w:p>
+          <w:pPr>
+            <w:pStyle w:val="TDC3"/>
+            <w:tabs>
+              <w:tab w:val="right" w:leader="dot" w:pos="8828"/>
+            </w:tabs>
+            <w:rPr>
+              <w:rFonts w:eastAsiaTheme="minorEastAsia"/>
+              <w:noProof/>
+              <w:lang w:eastAsia="es-AR"/>
+            </w:rPr>
+          </w:pPr>
+          <w:hyperlink w:anchor="_Toc407451984" w:history="1">
+            <w:r>
+              <w:rPr>
+                <w:rStyle w:val="Hipervnculo"/>
+                <w:noProof/>
+              </w:rPr>
+              <w:t>Descripción General del Servicio</w:t>
+            </w:r>
+            <w:r>
+              <w:rPr>
+                <w:noProof/>
+                <w:webHidden/>
+              </w:rPr>
+              <w:tab/>
+            </w:r>
+            <w:r>
+              <w:rPr>
+                <w:noProof/>
+                <w:webHidden/>
+              </w:rPr>
+              <w:fldChar w:fldCharType="begin"/>
+            </w:r>
+            <w:r>
+              <w:rPr>
+                <w:noProof/>
+                <w:webHidden/>
+              </w:rPr>
+              <w:instrText xml:space="preserve"> PAGEREF _Toc407451984 \h </w:instrText>
+            </w:r>
+            <w:r>
+              <w:rPr>
+                <w:noProof/>
+                <w:webHidden/>
+              </w:rPr>
+            </w:r>
+            <w:r>
+              <w:rPr>
+                <w:noProof/>
+                <w:webHidden/>
+              </w:rPr>
+              <w:fldChar w:fldCharType="separate"/>
+            </w:r>
+            <w:r>
+              <w:rPr>
+                <w:noProof/>
+                <w:webHidden/>
+              </w:rPr>
+              <w:t>5</w:t>
+            </w:r>
+            <w:r>
+              <w:rPr>
+                <w:noProof/>
+                <w:webHidden/>
+              </w:rPr>
+              <w:fldChar w:fldCharType="end"/>
+            </w:r>
+          </w:hyperlink>
+        </w:p>
+        <w:p>
+          <w:pPr>
+            <w:pStyle w:val="TDC1"/>
+            <w:tabs>
+              <w:tab w:val="right" w:leader="dot" w:pos="8828"/>
+            </w:tabs>
+            <w:rPr>
+              <w:rFonts w:eastAsiaTheme="minorEastAsia"/>
+              <w:noProof/>
+              <w:lang w:eastAsia="es-AR"/>
+            </w:rPr>
+          </w:pPr>
+          <w:hyperlink w:anchor="_Toc407451985" w:history="1">
+            <w:r>
+              <w:rPr>
+                <w:rStyle w:val="Hipervnculo"/>
+                <w:noProof/>
+              </w:rPr>
+              <w:t>ACTUALIZACIÓN DE DATOS DE PLAYA DE ESTACIONAMIENTO</w:t>
+            </w:r>
+            <w:r>
+              <w:rPr>
+                <w:noProof/>
+                <w:webHidden/>
+              </w:rPr>
+              <w:tab/>
+            </w:r>
+            <w:r>
+              <w:rPr>
+                <w:noProof/>
+                <w:webHidden/>
+              </w:rPr>
+              <w:fldChar w:fldCharType="begin"/>
+            </w:r>
+            <w:r>
+              <w:rPr>
+                <w:noProof/>
+                <w:webHidden/>
+              </w:rPr>
+              <w:instrText xml:space="preserve"> PAGEREF _Toc407451985 \h </w:instrText>
+            </w:r>
+            <w:r>
+              <w:rPr>
+                <w:noProof/>
+                <w:webHidden/>
+              </w:rPr>
+            </w:r>
+            <w:r>
+              <w:rPr>
+                <w:noProof/>
+                <w:webHidden/>
+              </w:rPr>
+              <w:fldChar w:fldCharType="separate"/>
+            </w:r>
+            <w:r>
+              <w:rPr>
+                <w:noProof/>
+                <w:webHidden/>
+              </w:rPr>
+              <w:t>7</w:t>
             </w:r>
             <w:r>
               <w:rPr>
@@ -664,13 +807,13 @@
               <w:lang w:eastAsia="es-AR"/>
             </w:rPr>
           </w:pPr>
-          <w:hyperlink w:anchor="_Toc407201864" w:history="1">
+          <w:hyperlink w:anchor="_Toc407451986" w:history="1">
             <w:r>
               <w:rPr>
                 <w:rStyle w:val="Hipervnculo"/>
                 <w:noProof/>
               </w:rPr>
-              <w:t>Descripción General del Servicio</w:t>
+              <w:t>Objetivo</w:t>
             </w:r>
             <w:r>
               <w:rPr>
@@ -691,7 +834,7 @@
                 <w:noProof/>
                 <w:webHidden/>
               </w:rPr>
-              <w:instrText xml:space="preserve"> PAGEREF _Toc407201864 \h </w:instrText>
+              <w:instrText xml:space="preserve"> PAGEREF _Toc407451986 \h </w:instrText>
             </w:r>
             <w:r>
               <w:rPr>
@@ -711,7 +854,217 @@
                 <w:noProof/>
                 <w:webHidden/>
               </w:rPr>
-              <w:t>6</w:t>
+              <w:t>7</w:t>
+            </w:r>
+            <w:r>
+              <w:rPr>
+                <w:noProof/>
+                <w:webHidden/>
+              </w:rPr>
+              <w:fldChar w:fldCharType="end"/>
+            </w:r>
+          </w:hyperlink>
+        </w:p>
+        <w:p>
+          <w:pPr>
+            <w:pStyle w:val="TDC3"/>
+            <w:tabs>
+              <w:tab w:val="right" w:leader="dot" w:pos="8828"/>
+            </w:tabs>
+            <w:rPr>
+              <w:rFonts w:eastAsiaTheme="minorEastAsia"/>
+              <w:noProof/>
+              <w:lang w:eastAsia="es-AR"/>
+            </w:rPr>
+          </w:pPr>
+          <w:hyperlink w:anchor="_Toc407451987" w:history="1">
+            <w:r>
+              <w:rPr>
+                <w:rStyle w:val="Hipervnculo"/>
+                <w:noProof/>
+              </w:rPr>
+              <w:t>Alcance</w:t>
+            </w:r>
+            <w:r>
+              <w:rPr>
+                <w:noProof/>
+                <w:webHidden/>
+              </w:rPr>
+              <w:tab/>
+            </w:r>
+            <w:r>
+              <w:rPr>
+                <w:noProof/>
+                <w:webHidden/>
+              </w:rPr>
+              <w:fldChar w:fldCharType="begin"/>
+            </w:r>
+            <w:r>
+              <w:rPr>
+                <w:noProof/>
+                <w:webHidden/>
+              </w:rPr>
+              <w:instrText xml:space="preserve"> PAGEREF _Toc407451987 \h </w:instrText>
+            </w:r>
+            <w:r>
+              <w:rPr>
+                <w:noProof/>
+                <w:webHidden/>
+              </w:rPr>
+            </w:r>
+            <w:r>
+              <w:rPr>
+                <w:noProof/>
+                <w:webHidden/>
+              </w:rPr>
+              <w:fldChar w:fldCharType="separate"/>
+            </w:r>
+            <w:r>
+              <w:rPr>
+                <w:noProof/>
+                <w:webHidden/>
+              </w:rPr>
+              <w:t>7</w:t>
+            </w:r>
+            <w:r>
+              <w:rPr>
+                <w:noProof/>
+                <w:webHidden/>
+              </w:rPr>
+              <w:fldChar w:fldCharType="end"/>
+            </w:r>
+          </w:hyperlink>
+        </w:p>
+        <w:p>
+          <w:pPr>
+            <w:pStyle w:val="TDC3"/>
+            <w:tabs>
+              <w:tab w:val="right" w:leader="dot" w:pos="8828"/>
+            </w:tabs>
+            <w:rPr>
+              <w:rFonts w:eastAsiaTheme="minorEastAsia"/>
+              <w:noProof/>
+              <w:lang w:eastAsia="es-AR"/>
+            </w:rPr>
+          </w:pPr>
+          <w:hyperlink w:anchor="_Toc407451988" w:history="1">
+            <w:r>
+              <w:rPr>
+                <w:rStyle w:val="Hipervnculo"/>
+                <w:noProof/>
+              </w:rPr>
+              <w:t>Operatoria</w:t>
+            </w:r>
+            <w:r>
+              <w:rPr>
+                <w:noProof/>
+                <w:webHidden/>
+              </w:rPr>
+              <w:tab/>
+            </w:r>
+            <w:r>
+              <w:rPr>
+                <w:noProof/>
+                <w:webHidden/>
+              </w:rPr>
+              <w:fldChar w:fldCharType="begin"/>
+            </w:r>
+            <w:r>
+              <w:rPr>
+                <w:noProof/>
+                <w:webHidden/>
+              </w:rPr>
+              <w:instrText xml:space="preserve"> PAGEREF _Toc407451988 \h </w:instrText>
+            </w:r>
+            <w:r>
+              <w:rPr>
+                <w:noProof/>
+                <w:webHidden/>
+              </w:rPr>
+            </w:r>
+            <w:r>
+              <w:rPr>
+                <w:noProof/>
+                <w:webHidden/>
+              </w:rPr>
+              <w:fldChar w:fldCharType="separate"/>
+            </w:r>
+            <w:r>
+              <w:rPr>
+                <w:noProof/>
+                <w:webHidden/>
+              </w:rPr>
+              <w:t>7</w:t>
+            </w:r>
+            <w:r>
+              <w:rPr>
+                <w:noProof/>
+                <w:webHidden/>
+              </w:rPr>
+              <w:fldChar w:fldCharType="end"/>
+            </w:r>
+          </w:hyperlink>
+        </w:p>
+        <w:p>
+          <w:pPr>
+            <w:pStyle w:val="TDC3"/>
+            <w:tabs>
+              <w:tab w:val="right" w:leader="dot" w:pos="8828"/>
+            </w:tabs>
+            <w:rPr>
+              <w:rFonts w:eastAsiaTheme="minorEastAsia"/>
+              <w:noProof/>
+              <w:lang w:eastAsia="es-AR"/>
+            </w:rPr>
+          </w:pPr>
+          <w:hyperlink w:anchor="_Toc407451989" w:history="1">
+            <w:r>
+              <w:rPr>
+                <w:rStyle w:val="Hipervnculo"/>
+                <w:noProof/>
+              </w:rPr>
+              <w:t>Ejemplos</w:t>
+            </w:r>
+            <w:r>
+              <w:rPr>
+                <w:noProof/>
+                <w:webHidden/>
+              </w:rPr>
+              <w:tab/>
+            </w:r>
+            <w:r>
+              <w:rPr>
+                <w:noProof/>
+                <w:webHidden/>
+              </w:rPr>
+              <w:fldChar w:fldCharType="begin"/>
+            </w:r>
+            <w:r>
+              <w:rPr>
+                <w:noProof/>
+                <w:webHidden/>
+              </w:rPr>
+              <w:instrText xml:space="preserve"> PAGEREF _Toc407451989 \h </w:instrText>
+            </w:r>
+            <w:r>
+              <w:rPr>
+                <w:noProof/>
+                <w:webHidden/>
+              </w:rPr>
+            </w:r>
+            <w:r>
+              <w:rPr>
+                <w:noProof/>
+                <w:webHidden/>
+              </w:rPr>
+              <w:fldChar w:fldCharType="separate"/>
+            </w:r>
+            <w:r>
+              <w:rPr>
+                <w:noProof/>
+                <w:webHidden/>
+              </w:rPr>
+              <w:t>7</w:t>
             </w:r>
             <w:r>
               <w:rPr>
@@ -734,13 +1087,13 @@
               <w:lang w:eastAsia="es-AR"/>
             </w:rPr>
           </w:pPr>
-          <w:hyperlink w:anchor="_Toc407201865" w:history="1">
+          <w:hyperlink w:anchor="_Toc407451990" w:history="1">
             <w:r>
               <w:rPr>
                 <w:rStyle w:val="Hipervnculo"/>
                 <w:noProof/>
               </w:rPr>
-              <w:t>ACTUALIZACIÓN DE DATOS DE PLAYA DE ESTACIONAMIENTO</w:t>
+              <w:t>ACTUALIZACIÓN DE DISPONIBILIDAD DE VEHÍCULOS</w:t>
             </w:r>
             <w:r>
               <w:rPr>
@@ -761,7 +1114,7 @@
                 <w:noProof/>
                 <w:webHidden/>
               </w:rPr>
-              <w:instrText xml:space="preserve"> PAGEREF _Toc407201865 \h </w:instrText>
+              <w:instrText xml:space="preserve"> PAGEREF _Toc407451990 \h </w:instrText>
             </w:r>
             <w:r>
               <w:rPr>
@@ -804,7 +1157,7 @@
               <w:lang w:eastAsia="es-AR"/>
             </w:rPr>
           </w:pPr>
-          <w:hyperlink w:anchor="_Toc407201866" w:history="1">
+          <w:hyperlink w:anchor="_Toc407451991" w:history="1">
             <w:r>
               <w:rPr>
                 <w:rStyle w:val="Hipervnculo"/>
@@ -831,7 +1184,7 @@
                 <w:noProof/>
                 <w:webHidden/>
               </w:rPr>
-              <w:instrText xml:space="preserve"> PAGEREF _Toc407201866 \h </w:instrText>
+              <w:instrText xml:space="preserve"> PAGEREF _Toc407451991 \h </w:instrText>
             </w:r>
             <w:r>
               <w:rPr>
@@ -874,7 +1227,7 @@
               <w:lang w:eastAsia="es-AR"/>
             </w:rPr>
           </w:pPr>
-          <w:hyperlink w:anchor="_Toc407201867" w:history="1">
+          <w:hyperlink w:anchor="_Toc407451992" w:history="1">
             <w:r>
               <w:rPr>
                 <w:rStyle w:val="Hipervnculo"/>
@@ -901,7 +1254,7 @@
                 <w:noProof/>
                 <w:webHidden/>
               </w:rPr>
-              <w:instrText xml:space="preserve"> PAGEREF _Toc407201867 \h </w:instrText>
+              <w:instrText xml:space="preserve"> PAGEREF _Toc407451992 \h </w:instrText>
             </w:r>
             <w:r>
               <w:rPr>
@@ -944,7 +1297,7 @@
               <w:lang w:eastAsia="es-AR"/>
             </w:rPr>
           </w:pPr>
-          <w:hyperlink w:anchor="_Toc407201868" w:history="1">
+          <w:hyperlink w:anchor="_Toc407451993" w:history="1">
             <w:r>
               <w:rPr>
                 <w:rStyle w:val="Hipervnculo"/>
@@ -971,7 +1324,7 @@
                 <w:noProof/>
                 <w:webHidden/>
               </w:rPr>
-              <w:instrText xml:space="preserve"> PAGEREF _Toc407201868 \h </w:instrText>
+              <w:instrText xml:space="preserve"> PAGEREF _Toc407451993 \h </w:instrText>
             </w:r>
             <w:r>
               <w:rPr>
@@ -1014,7 +1367,7 @@
               <w:lang w:eastAsia="es-AR"/>
             </w:rPr>
           </w:pPr>
-          <w:hyperlink w:anchor="_Toc407201869" w:history="1">
+          <w:hyperlink w:anchor="_Toc407451994" w:history="1">
             <w:r>
               <w:rPr>
                 <w:rStyle w:val="Hipervnculo"/>
@@ -1041,7 +1394,7 @@
                 <w:noProof/>
                 <w:webHidden/>
               </w:rPr>
-              <w:instrText xml:space="preserve"> PAGEREF _Toc407201869 \h </w:instrText>
+              <w:instrText xml:space="preserve"> PAGEREF _Toc407451994 \h </w:instrText>
             </w:r>
             <w:r>
               <w:rPr>
@@ -1061,7 +1414,7 @@
                 <w:noProof/>
                 <w:webHidden/>
               </w:rPr>
-              <w:t>8</w:t>
+              <w:t>9</w:t>
             </w:r>
             <w:r>
               <w:rPr>
@@ -1084,13 +1437,13 @@
               <w:lang w:eastAsia="es-AR"/>
             </w:rPr>
           </w:pPr>
-          <w:hyperlink w:anchor="_Toc407201870" w:history="1">
+          <w:hyperlink w:anchor="_Toc407451995" w:history="1">
             <w:r>
               <w:rPr>
                 <w:rStyle w:val="Hipervnculo"/>
                 <w:noProof/>
               </w:rPr>
-              <w:t>ACTUALIZACIÓN DE DISPONIBILIDAD DE VEHÍCULOS</w:t>
+              <w:t>ACTUALIZACIÓN DE PRECIOS DE SERVICIOS</w:t>
             </w:r>
             <w:r>
               <w:rPr>
@@ -1111,7 +1464,7 @@
                 <w:noProof/>
                 <w:webHidden/>
               </w:rPr>
-              <w:instrText xml:space="preserve"> PAGEREF _Toc407201870 \h </w:instrText>
+              <w:instrText xml:space="preserve"> PAGEREF _Toc407451995 \h </w:instrText>
             </w:r>
             <w:r>
               <w:rPr>
@@ -1131,7 +1484,7 @@
                 <w:noProof/>
                 <w:webHidden/>
               </w:rPr>
-              <w:t>9</w:t>
+              <w:t>11</w:t>
             </w:r>
             <w:r>
               <w:rPr>
@@ -1154,7 +1507,7 @@
               <w:lang w:eastAsia="es-AR"/>
             </w:rPr>
           </w:pPr>
-          <w:hyperlink w:anchor="_Toc407201871" w:history="1">
+          <w:hyperlink w:anchor="_Toc407451996" w:history="1">
             <w:r>
               <w:rPr>
                 <w:rStyle w:val="Hipervnculo"/>
@@ -1181,7 +1534,7 @@
                 <w:noProof/>
                 <w:webHidden/>
               </w:rPr>
-              <w:instrText xml:space="preserve"> PAGEREF _Toc407201871 \h </w:instrText>
+              <w:instrText xml:space="preserve"> PAGEREF _Toc407451996 \h </w:instrText>
             </w:r>
             <w:r>
               <w:rPr>
@@ -1201,7 +1554,7 @@
                 <w:noProof/>
                 <w:webHidden/>
               </w:rPr>
-              <w:t>9</w:t>
+              <w:t>11</w:t>
             </w:r>
             <w:r>
               <w:rPr>
@@ -1224,7 +1577,7 @@
               <w:lang w:eastAsia="es-AR"/>
             </w:rPr>
           </w:pPr>
-          <w:hyperlink w:anchor="_Toc407201872" w:history="1">
+          <w:hyperlink w:anchor="_Toc407451997" w:history="1">
             <w:r>
               <w:rPr>
                 <w:rStyle w:val="Hipervnculo"/>
@@ -1251,7 +1604,7 @@
                 <w:noProof/>
                 <w:webHidden/>
               </w:rPr>
-              <w:instrText xml:space="preserve"> PAGEREF _Toc407201872 \h </w:instrText>
+              <w:instrText xml:space="preserve"> PAGEREF _Toc407451997 \h </w:instrText>
             </w:r>
             <w:r>
               <w:rPr>
@@ -1271,7 +1624,7 @@
                 <w:noProof/>
                 <w:webHidden/>
               </w:rPr>
-              <w:t>9</w:t>
+              <w:t>11</w:t>
             </w:r>
             <w:r>
               <w:rPr>
@@ -1294,7 +1647,7 @@
               <w:lang w:eastAsia="es-AR"/>
             </w:rPr>
           </w:pPr>
-          <w:hyperlink w:anchor="_Toc407201873" w:history="1">
+          <w:hyperlink w:anchor="_Toc407451998" w:history="1">
             <w:r>
               <w:rPr>
                 <w:rStyle w:val="Hipervnculo"/>
@@ -1321,7 +1674,7 @@
                 <w:noProof/>
                 <w:webHidden/>
               </w:rPr>
-              <w:instrText xml:space="preserve"> PAGEREF _Toc407201873 \h </w:instrText>
+              <w:instrText xml:space="preserve"> PAGEREF _Toc407451998 \h </w:instrText>
             </w:r>
             <w:r>
               <w:rPr>
@@ -1341,7 +1694,7 @@
                 <w:noProof/>
                 <w:webHidden/>
               </w:rPr>
-              <w:t>9</w:t>
+              <w:t>11</w:t>
             </w:r>
             <w:r>
               <w:rPr>
@@ -1364,7 +1717,7 @@
               <w:lang w:eastAsia="es-AR"/>
             </w:rPr>
           </w:pPr>
-          <w:hyperlink w:anchor="_Toc407201874" w:history="1">
+          <w:hyperlink w:anchor="_Toc407451999" w:history="1">
             <w:r>
               <w:rPr>
                 <w:rStyle w:val="Hipervnculo"/>
@@ -1391,7 +1744,7 @@
                 <w:noProof/>
                 <w:webHidden/>
               </w:rPr>
-              <w:instrText xml:space="preserve"> PAGEREF _Toc407201874 \h </w:instrText>
+              <w:instrText xml:space="preserve"> PAGEREF _Toc407451999 \h </w:instrText>
             </w:r>
             <w:r>
               <w:rPr>
@@ -1411,357 +1764,7 @@
                 <w:noProof/>
                 <w:webHidden/>
               </w:rPr>
-              <w:t>9</w:t>
-            </w:r>
-            <w:r>
-              <w:rPr>
-                <w:noProof/>
-                <w:webHidden/>
-              </w:rPr>
-              <w:fldChar w:fldCharType="end"/>
-            </w:r>
-          </w:hyperlink>
-        </w:p>
-        <w:p>
-          <w:pPr>
-            <w:pStyle w:val="TDC1"/>
-            <w:tabs>
-              <w:tab w:val="right" w:leader="dot" w:pos="8828"/>
-            </w:tabs>
-            <w:rPr>
-              <w:rFonts w:eastAsiaTheme="minorEastAsia"/>
-              <w:noProof/>
-              <w:lang w:eastAsia="es-AR"/>
-            </w:rPr>
-          </w:pPr>
-          <w:hyperlink w:anchor="_Toc407201875" w:history="1">
-            <w:r>
-              <w:rPr>
-                <w:rStyle w:val="Hipervnculo"/>
-                <w:noProof/>
-              </w:rPr>
-              <w:t>ACTUALIZACIÓN DE PRECIOS DE SERVICIOS</w:t>
-            </w:r>
-            <w:r>
-              <w:rPr>
-                <w:noProof/>
-                <w:webHidden/>
-              </w:rPr>
-              <w:tab/>
-            </w:r>
-            <w:r>
-              <w:rPr>
-                <w:noProof/>
-                <w:webHidden/>
-              </w:rPr>
-              <w:fldChar w:fldCharType="begin"/>
-            </w:r>
-            <w:r>
-              <w:rPr>
-                <w:noProof/>
-                <w:webHidden/>
-              </w:rPr>
-              <w:instrText xml:space="preserve"> PAGEREF _Toc407201875 \h </w:instrText>
-            </w:r>
-            <w:r>
-              <w:rPr>
-                <w:noProof/>
-                <w:webHidden/>
-              </w:rPr>
-            </w:r>
-            <w:r>
-              <w:rPr>
-                <w:noProof/>
-                <w:webHidden/>
-              </w:rPr>
-              <w:fldChar w:fldCharType="separate"/>
-            </w:r>
-            <w:r>
-              <w:rPr>
-                <w:noProof/>
-                <w:webHidden/>
-              </w:rPr>
-              <w:t>10</w:t>
-            </w:r>
-            <w:r>
-              <w:rPr>
-                <w:noProof/>
-                <w:webHidden/>
-              </w:rPr>
-              <w:fldChar w:fldCharType="end"/>
-            </w:r>
-          </w:hyperlink>
-        </w:p>
-        <w:p>
-          <w:pPr>
-            <w:pStyle w:val="TDC3"/>
-            <w:tabs>
-              <w:tab w:val="right" w:leader="dot" w:pos="8828"/>
-            </w:tabs>
-            <w:rPr>
-              <w:rFonts w:eastAsiaTheme="minorEastAsia"/>
-              <w:noProof/>
-              <w:lang w:eastAsia="es-AR"/>
-            </w:rPr>
-          </w:pPr>
-          <w:hyperlink w:anchor="_Toc407201876" w:history="1">
-            <w:r>
-              <w:rPr>
-                <w:rStyle w:val="Hipervnculo"/>
-                <w:noProof/>
-              </w:rPr>
-              <w:t>Objetivo</w:t>
-            </w:r>
-            <w:r>
-              <w:rPr>
-                <w:noProof/>
-                <w:webHidden/>
-              </w:rPr>
-              <w:tab/>
-            </w:r>
-            <w:r>
-              <w:rPr>
-                <w:noProof/>
-                <w:webHidden/>
-              </w:rPr>
-              <w:fldChar w:fldCharType="begin"/>
-            </w:r>
-            <w:r>
-              <w:rPr>
-                <w:noProof/>
-                <w:webHidden/>
-              </w:rPr>
-              <w:instrText xml:space="preserve"> PAGEREF _Toc407201876 \h </w:instrText>
-            </w:r>
-            <w:r>
-              <w:rPr>
-                <w:noProof/>
-                <w:webHidden/>
-              </w:rPr>
-            </w:r>
-            <w:r>
-              <w:rPr>
-                <w:noProof/>
-                <w:webHidden/>
-              </w:rPr>
-              <w:fldChar w:fldCharType="separate"/>
-            </w:r>
-            <w:r>
-              <w:rPr>
-                <w:noProof/>
-                <w:webHidden/>
-              </w:rPr>
-              <w:t>10</w:t>
-            </w:r>
-            <w:r>
-              <w:rPr>
-                <w:noProof/>
-                <w:webHidden/>
-              </w:rPr>
-              <w:fldChar w:fldCharType="end"/>
-            </w:r>
-          </w:hyperlink>
-        </w:p>
-        <w:p>
-          <w:pPr>
-            <w:pStyle w:val="TDC3"/>
-            <w:tabs>
-              <w:tab w:val="right" w:leader="dot" w:pos="8828"/>
-            </w:tabs>
-            <w:rPr>
-              <w:rFonts w:eastAsiaTheme="minorEastAsia"/>
-              <w:noProof/>
-              <w:lang w:eastAsia="es-AR"/>
-            </w:rPr>
-          </w:pPr>
-          <w:hyperlink w:anchor="_Toc407201877" w:history="1">
-            <w:r>
-              <w:rPr>
-                <w:rStyle w:val="Hipervnculo"/>
-                <w:noProof/>
-              </w:rPr>
-              <w:t>Alcance</w:t>
-            </w:r>
-            <w:r>
-              <w:rPr>
-                <w:noProof/>
-                <w:webHidden/>
-              </w:rPr>
-              <w:tab/>
-            </w:r>
-            <w:r>
-              <w:rPr>
-                <w:noProof/>
-                <w:webHidden/>
-              </w:rPr>
-              <w:fldChar w:fldCharType="begin"/>
-            </w:r>
-            <w:r>
-              <w:rPr>
-                <w:noProof/>
-                <w:webHidden/>
-              </w:rPr>
-              <w:instrText xml:space="preserve"> PAGEREF _Toc407201877 \h </w:instrText>
-            </w:r>
-            <w:r>
-              <w:rPr>
-                <w:noProof/>
-                <w:webHidden/>
-              </w:rPr>
-            </w:r>
-            <w:r>
-              <w:rPr>
-                <w:noProof/>
-                <w:webHidden/>
-              </w:rPr>
-              <w:fldChar w:fldCharType="separate"/>
-            </w:r>
-            <w:r>
-              <w:rPr>
-                <w:noProof/>
-                <w:webHidden/>
-              </w:rPr>
-              <w:t>10</w:t>
-            </w:r>
-            <w:r>
-              <w:rPr>
-                <w:noProof/>
-                <w:webHidden/>
-              </w:rPr>
-              <w:fldChar w:fldCharType="end"/>
-            </w:r>
-          </w:hyperlink>
-        </w:p>
-        <w:p>
-          <w:pPr>
-            <w:pStyle w:val="TDC3"/>
-            <w:tabs>
-              <w:tab w:val="right" w:leader="dot" w:pos="8828"/>
-            </w:tabs>
-            <w:rPr>
-              <w:rFonts w:eastAsiaTheme="minorEastAsia"/>
-              <w:noProof/>
-              <w:lang w:eastAsia="es-AR"/>
-            </w:rPr>
-          </w:pPr>
-          <w:hyperlink w:anchor="_Toc407201878" w:history="1">
-            <w:r>
-              <w:rPr>
-                <w:rStyle w:val="Hipervnculo"/>
-                <w:noProof/>
-              </w:rPr>
-              <w:t>Operatoria</w:t>
-            </w:r>
-            <w:r>
-              <w:rPr>
-                <w:noProof/>
-                <w:webHidden/>
-              </w:rPr>
-              <w:tab/>
-            </w:r>
-            <w:r>
-              <w:rPr>
-                <w:noProof/>
-                <w:webHidden/>
-              </w:rPr>
-              <w:fldChar w:fldCharType="begin"/>
-            </w:r>
-            <w:r>
-              <w:rPr>
-                <w:noProof/>
-                <w:webHidden/>
-              </w:rPr>
-              <w:instrText xml:space="preserve"> PAGEREF _Toc407201878 \h </w:instrText>
-            </w:r>
-            <w:r>
-              <w:rPr>
-                <w:noProof/>
-                <w:webHidden/>
-              </w:rPr>
-            </w:r>
-            <w:r>
-              <w:rPr>
-                <w:noProof/>
-                <w:webHidden/>
-              </w:rPr>
-              <w:fldChar w:fldCharType="separate"/>
-            </w:r>
-            <w:r>
-              <w:rPr>
-                <w:noProof/>
-                <w:webHidden/>
-              </w:rPr>
-              <w:t>10</w:t>
-            </w:r>
-            <w:r>
-              <w:rPr>
-                <w:noProof/>
-                <w:webHidden/>
-              </w:rPr>
-              <w:fldChar w:fldCharType="end"/>
-            </w:r>
-          </w:hyperlink>
-        </w:p>
-        <w:p>
-          <w:pPr>
-            <w:pStyle w:val="TDC3"/>
-            <w:tabs>
-              <w:tab w:val="right" w:leader="dot" w:pos="8828"/>
-            </w:tabs>
-            <w:rPr>
-              <w:rFonts w:eastAsiaTheme="minorEastAsia"/>
-              <w:noProof/>
-              <w:lang w:eastAsia="es-AR"/>
-            </w:rPr>
-          </w:pPr>
-          <w:hyperlink w:anchor="_Toc407201879" w:history="1">
-            <w:r>
-              <w:rPr>
-                <w:rStyle w:val="Hipervnculo"/>
-                <w:noProof/>
-              </w:rPr>
-              <w:t>Ejemplos</w:t>
-            </w:r>
-            <w:r>
-              <w:rPr>
-                <w:noProof/>
-                <w:webHidden/>
-              </w:rPr>
-              <w:tab/>
-            </w:r>
-            <w:r>
-              <w:rPr>
-                <w:noProof/>
-                <w:webHidden/>
-              </w:rPr>
-              <w:fldChar w:fldCharType="begin"/>
-            </w:r>
-            <w:r>
-              <w:rPr>
-                <w:noProof/>
-                <w:webHidden/>
-              </w:rPr>
-              <w:instrText xml:space="preserve"> PAGEREF _Toc407201879 \h </w:instrText>
-            </w:r>
-            <w:r>
-              <w:rPr>
-                <w:noProof/>
-                <w:webHidden/>
-              </w:rPr>
-            </w:r>
-            <w:r>
-              <w:rPr>
-                <w:noProof/>
-                <w:webHidden/>
-              </w:rPr>
-              <w:fldChar w:fldCharType="separate"/>
-            </w:r>
-            <w:r>
-              <w:rPr>
-                <w:noProof/>
-                <w:webHidden/>
-              </w:rPr>
-              <w:t>10</w:t>
+              <w:t>12</w:t>
             </w:r>
             <w:r>
               <w:rPr>
@@ -1803,12 +1806,12 @@
       <w:pPr>
         <w:pStyle w:val="Ttulo1"/>
       </w:pPr>
-      <w:bookmarkStart w:id="0" w:name="_Toc407201857"/>
+      <w:bookmarkStart w:id="1" w:name="_Toc407451977"/>
       <w:r>
         <w:lastRenderedPageBreak/>
         <w:t>INTRODUCCIÓN</w:t>
       </w:r>
-      <w:bookmarkEnd w:id="0"/>
+      <w:bookmarkEnd w:id="1"/>
       <w:r>
         <w:br w:type="page"/>
       </w:r>
@@ -1817,25 +1820,25 @@
       <w:pPr>
         <w:pStyle w:val="Ttulo1"/>
       </w:pPr>
-      <w:bookmarkStart w:id="1" w:name="_Toc407201858"/>
+      <w:bookmarkStart w:id="2" w:name="_Toc407451978"/>
       <w:r>
         <w:lastRenderedPageBreak/>
         <w:t>CONSIDERACIONES GENERALES</w:t>
       </w:r>
-      <w:bookmarkEnd w:id="1"/>
+      <w:bookmarkEnd w:id="2"/>
     </w:p>
     <w:p>
       <w:pPr>
         <w:pStyle w:val="Ttulo3"/>
       </w:pPr>
-      <w:bookmarkStart w:id="2" w:name="_Toc407201859"/>
+      <w:bookmarkStart w:id="3" w:name="_Toc407451979"/>
       <w:r>
         <w:t>GeoParking</w:t>
       </w:r>
       <w:r>
         <w:t>: Web Services, Arquitectura</w:t>
       </w:r>
-      <w:bookmarkEnd w:id="2"/>
+      <w:bookmarkEnd w:id="3"/>
     </w:p>
     <w:p>
       <w:pPr>
@@ -1952,11 +1955,11 @@
       <w:pPr>
         <w:pStyle w:val="Ttulo3"/>
       </w:pPr>
-      <w:bookmarkStart w:id="3" w:name="_Toc407201860"/>
+      <w:bookmarkStart w:id="4" w:name="_Toc407451980"/>
       <w:r>
         <w:t>Autenticación y Autorización</w:t>
       </w:r>
-      <w:bookmarkEnd w:id="3"/>
+      <w:bookmarkEnd w:id="4"/>
     </w:p>
     <w:p>
       <w:pPr>
@@ -2055,11 +2058,11 @@
       <w:pPr>
         <w:pStyle w:val="Ttulo3"/>
       </w:pPr>
-      <w:bookmarkStart w:id="4" w:name="_Toc407201861"/>
+      <w:bookmarkStart w:id="5" w:name="_Toc407451981"/>
       <w:r>
         <w:t>Obtención de certificados y autorización inicial</w:t>
       </w:r>
-      <w:bookmarkEnd w:id="4"/>
+      <w:bookmarkEnd w:id="5"/>
       <w:r>
         <w:t xml:space="preserve"> </w:t>
       </w:r>
@@ -2085,11 +2088,11 @@
       <w:pPr>
         <w:pStyle w:val="Ttulo3"/>
       </w:pPr>
-      <w:bookmarkStart w:id="5" w:name="_Toc407201862"/>
+      <w:bookmarkStart w:id="6" w:name="_Toc407451982"/>
       <w:r>
         <w:t>Consultas</w:t>
       </w:r>
-      <w:bookmarkEnd w:id="5"/>
+      <w:bookmarkEnd w:id="6"/>
     </w:p>
     <w:p>
       <w:pPr>
@@ -2120,12 +2123,12 @@
       <w:pPr>
         <w:pStyle w:val="Ttulo1"/>
       </w:pPr>
-      <w:bookmarkStart w:id="6" w:name="_Toc407201863"/>
+      <w:bookmarkStart w:id="7" w:name="_Toc407451983"/>
       <w:r>
         <w:lastRenderedPageBreak/>
         <w:t>ESPECIFICACIÓN TECNICA DE AUTENTICACIÓN Y AUTORIZACIÓN</w:t>
       </w:r>
-      <w:bookmarkEnd w:id="6"/>
+      <w:bookmarkEnd w:id="7"/>
     </w:p>
     <w:p/>
     <w:p>
@@ -2148,11 +2151,11 @@
       <w:pPr>
         <w:pStyle w:val="Ttulo3"/>
       </w:pPr>
-      <w:bookmarkStart w:id="7" w:name="_Toc407201864"/>
+      <w:bookmarkStart w:id="8" w:name="_Toc407451984"/>
       <w:r>
         <w:t>Descripción General del Servicio</w:t>
       </w:r>
-      <w:bookmarkEnd w:id="7"/>
+      <w:bookmarkEnd w:id="8"/>
     </w:p>
     <w:p>
       <w:r>
@@ -2514,29 +2517,28 @@
       <w:pPr>
         <w:pStyle w:val="Ttulo1"/>
       </w:pPr>
-      <w:bookmarkStart w:id="8" w:name="_Toc407201865"/>
+      <w:bookmarkStart w:id="9" w:name="_Toc407451985"/>
       <w:r>
         <w:lastRenderedPageBreak/>
         <w:t>ACTUALIZACIÓN DE DATOS DE PLAYA DE ESTACIONAMIENTO</w:t>
       </w:r>
-      <w:bookmarkEnd w:id="8"/>
+      <w:bookmarkEnd w:id="9"/>
     </w:p>
     <w:p/>
     <w:p>
       <w:pPr>
         <w:pStyle w:val="Ttulo3"/>
       </w:pPr>
-      <w:bookmarkStart w:id="9" w:name="_Toc407201871"/>
+      <w:bookmarkStart w:id="10" w:name="_Toc407451986"/>
       <w:r>
         <w:t>Objetivo</w:t>
       </w:r>
-      <w:bookmarkEnd w:id="9"/>
+      <w:bookmarkEnd w:id="10"/>
     </w:p>
     <w:p>
       <w:pPr>
         <w:jc w:val="both"/>
       </w:pPr>
-      <w:bookmarkStart w:id="10" w:name="_GoBack"/>
       <w:r>
         <w:t>Permitirle a la aplicación cliente actualizar la disponibilidad de lugares de un tipo de vehículo en particular de la playa de estacionamiento.</w:t>
       </w:r>
@@ -2549,7 +2551,6 @@
         <w:t>Dicha necesidad de actualizar una disponibilidad puede ser generada por el ingreso o egreso de vehículos a playa de estacionamiento, como así también por el estado de disponibilidades del sistema actual y su conexión con GeoParking.</w:t>
       </w:r>
     </w:p>
-    <w:bookmarkEnd w:id="10"/>
     <w:p/>
     <w:p>
       <w:pPr>
@@ -2560,7 +2561,7 @@
       <w:pPr>
         <w:pStyle w:val="Ttulo3"/>
       </w:pPr>
-      <w:bookmarkStart w:id="11" w:name="_Toc407201872"/>
+      <w:bookmarkStart w:id="11" w:name="_Toc407451987"/>
       <w:r>
         <w:t>Alcance</w:t>
       </w:r>
@@ -2575,7 +2576,7 @@
       <w:pPr>
         <w:pStyle w:val="Ttulo3"/>
       </w:pPr>
-      <w:bookmarkStart w:id="12" w:name="_Toc407201873"/>
+      <w:bookmarkStart w:id="12" w:name="_Toc407451988"/>
       <w:r>
         <w:t>Operatoria</w:t>
       </w:r>
@@ -2590,7 +2591,7 @@
       <w:pPr>
         <w:pStyle w:val="Ttulo3"/>
       </w:pPr>
-      <w:bookmarkStart w:id="13" w:name="_Toc407201874"/>
+      <w:bookmarkStart w:id="13" w:name="_Toc407451989"/>
       <w:r>
         <w:t>Ejemplos</w:t>
       </w:r>
@@ -2635,7 +2636,7 @@
       <w:pPr>
         <w:pStyle w:val="Ttulo1"/>
       </w:pPr>
-      <w:bookmarkStart w:id="14" w:name="_Toc407201870"/>
+      <w:bookmarkStart w:id="14" w:name="_Toc407451990"/>
       <w:r>
         <w:lastRenderedPageBreak/>
         <w:t>ACTUALIZACIÓN DE DISPONIBILIDAD DE VEHÍCULOS</w:t>
@@ -2648,7 +2649,7 @@
         <w:pStyle w:val="Ttulo3"/>
         <w:jc w:val="both"/>
       </w:pPr>
-      <w:bookmarkStart w:id="15" w:name="_Toc407201866"/>
+      <w:bookmarkStart w:id="15" w:name="_Toc407451991"/>
       <w:r>
         <w:t>Objetivo</w:t>
       </w:r>
@@ -2675,7 +2676,7 @@
         <w:pStyle w:val="Ttulo3"/>
         <w:jc w:val="both"/>
       </w:pPr>
-      <w:bookmarkStart w:id="16" w:name="_Toc407201867"/>
+      <w:bookmarkStart w:id="16" w:name="_Toc407451992"/>
       <w:r>
         <w:t>Alcance</w:t>
       </w:r>
@@ -2702,7 +2703,7 @@
         <w:pStyle w:val="Ttulo3"/>
         <w:jc w:val="both"/>
       </w:pPr>
-      <w:bookmarkStart w:id="17" w:name="_Toc407201868"/>
+      <w:bookmarkStart w:id="17" w:name="_Toc407451993"/>
       <w:r>
         <w:t>Operatoria</w:t>
       </w:r>
@@ -2922,7 +2923,6 @@
       <w:r>
         <w:t>respuesta de esta operatoria será TRUE o FALSE, dependiente de si se pudo realizar la operación de actualización en la BD.</w:t>
       </w:r>
-      <w:bookmarkStart w:id="18" w:name="_Toc407201869"/>
     </w:p>
     <w:p>
       <w:pPr>
@@ -3760,8 +3760,9 @@
     </w:tbl>
     <w:p>
       <w:pPr>
-        <w:pStyle w:val="Ttulo1"/>
-      </w:pPr>
+        <w:pStyle w:val="Ttulo3"/>
+      </w:pPr>
+      <w:bookmarkStart w:id="18" w:name="_Toc407451994"/>
       <w:r>
         <w:t>Ejemplos</w:t>
       </w:r>
@@ -3926,11 +3927,11 @@
         <w:t xml:space="preserve">: </w:t>
       </w:r>
       <w:r>
-        <w:t xml:space="preserve">actualización de disponibilidad por conexión del sistema cliente con GeoParking, en la </w:t>
+        <w:t xml:space="preserve">actualización de disponibilidad por conexión del sistema cliente con GeoParking, en la cual se establece la disponibilidad actual del tipo Automóvil, de la playa con número de </w:t>
       </w:r>
       <w:r>
         <w:lastRenderedPageBreak/>
-        <w:t>cual se establece la disponibilidad actual del tipo Automóvil, de la playa con número de identificación 25. La disponibilidad del sistema es de 30 lugares libres al momento de la conexión.</w:t>
+        <w:t>identificación 25. La disponibilidad del sistema es de 30 lugares libres al momento de la conexión.</w:t>
       </w:r>
     </w:p>
     <w:p>
@@ -3988,7 +3989,7 @@
       <w:pPr>
         <w:pStyle w:val="Ttulo1"/>
       </w:pPr>
-      <w:bookmarkStart w:id="19" w:name="_Toc407201875"/>
+      <w:bookmarkStart w:id="19" w:name="_Toc407451995"/>
       <w:r>
         <w:lastRenderedPageBreak/>
         <w:t>ACTUALIZACIÓN DE PRECIOS DE SERVICIOS</w:t>
@@ -4000,7 +4001,7 @@
       <w:pPr>
         <w:pStyle w:val="Ttulo3"/>
       </w:pPr>
-      <w:bookmarkStart w:id="20" w:name="_Toc407201876"/>
+      <w:bookmarkStart w:id="20" w:name="_Toc407451996"/>
       <w:r>
         <w:t>Objetivo</w:t>
       </w:r>
@@ -4008,54 +4009,901 @@
     </w:p>
     <w:p>
       <w:pPr>
+        <w:jc w:val="both"/>
+      </w:pPr>
+      <w:r>
+        <w:t>Permitirle a la a</w:t>
+      </w:r>
+      <w:r>
+        <w:t>plicación cliente actualizar los precios de los distintos servicios, dependiendo del tipo de vehículo y el tiempo de estacionamiento.</w:t>
+      </w:r>
+    </w:p>
+    <w:p>
+      <w:pPr>
+        <w:jc w:val="both"/>
+      </w:pPr>
+      <w:r>
+        <w:t>Este servicio permitirá que la actualización de precios que establezca la playa de esta</w:t>
+      </w:r>
+      <w:r>
+        <w:t>cionamiento se vea reflejada en GeoParking y esté disponible para los usuarios de la aplicación Móvil.</w:t>
+      </w:r>
+    </w:p>
+    <w:p>
+      <w:pPr>
         <w:pStyle w:val="Ttulo3"/>
       </w:pPr>
+      <w:bookmarkStart w:id="21" w:name="_Toc407451997"/>
+      <w:r>
+        <w:t>Alcance</w:t>
+      </w:r>
+      <w:bookmarkEnd w:id="21"/>
+    </w:p>
+    <w:p>
+      <w:r>
+        <w:t>Desde que se establece las nuevas tarifas en el sistema de la playa de estacionamiento, hasta que dichos cambios son actualizados en GeoParking.</w:t>
+      </w:r>
     </w:p>
     <w:p>
       <w:pPr>
         <w:pStyle w:val="Ttulo3"/>
       </w:pPr>
-      <w:bookmarkStart w:id="21" w:name="_Toc407201877"/>
-      <w:r>
-        <w:t>Alcance</w:t>
-      </w:r>
-      <w:bookmarkEnd w:id="21"/>
+      <w:bookmarkStart w:id="22" w:name="_Toc407451998"/>
+      <w:r>
+        <w:t>Operatoria</w:t>
+      </w:r>
+      <w:bookmarkEnd w:id="22"/>
+    </w:p>
+    <w:p>
+      <w:pPr>
+        <w:jc w:val="both"/>
+      </w:pPr>
+      <w:r>
+        <w:t xml:space="preserve">Cada actualización de precios deberá llamar a un servicio para que los cambios se vean reflejados </w:t>
+      </w:r>
+      <w:r>
+        <w:t xml:space="preserve">en el sistema GeoParking: </w:t>
+      </w:r>
+    </w:p>
+    <w:p>
+      <w:pPr>
+        <w:jc w:val="both"/>
+      </w:pPr>
+      <w:r>
+        <w:rPr>
+          <w:b/>
+          <w:u w:val="single"/>
+        </w:rPr>
+        <w:t>ACTUALIZACION DE PRECIO</w:t>
+      </w:r>
+      <w:r>
+        <w:rPr>
+          <w:b/>
+          <w:u w:val="single"/>
+        </w:rPr>
+        <w:t>:</w:t>
+      </w:r>
+      <w:r>
+        <w:t xml:space="preserve"> esta o</w:t>
+      </w:r>
+      <w:r>
+        <w:t xml:space="preserve">peratoria permite actualizar precio </w:t>
+      </w:r>
+      <w:r>
+        <w:t>de un</w:t>
+      </w:r>
+      <w:r>
+        <w:t>o de los servicios de la playa, teniendo en cuenta el tipo de vehículo y el tiempo de permanencia</w:t>
+      </w:r>
+      <w:r>
+        <w:t>.</w:t>
+      </w:r>
+    </w:p>
+    <w:p>
+      <w:pPr>
+        <w:jc w:val="both"/>
+      </w:pPr>
+      <w:r>
+        <w:t>Para usar dicha funcionalidad se requiere la siguiente información:</w:t>
+      </w:r>
+    </w:p>
+    <w:p>
+      <w:pPr>
+        <w:pStyle w:val="Prrafodelista"/>
+        <w:numPr>
+          <w:ilvl w:val="0"/>
+          <w:numId w:val="1"/>
+        </w:numPr>
+        <w:jc w:val="both"/>
+      </w:pPr>
+      <w:r>
+        <w:rPr>
+          <w:u w:val="single"/>
+        </w:rPr>
+        <w:t>Identificador de la Playa de Estacionamiento</w:t>
+      </w:r>
+      <w:r>
+        <w:t>: id de la playa en el sistema GeoParking.</w:t>
+      </w:r>
+    </w:p>
+    <w:p>
+      <w:pPr>
+        <w:pStyle w:val="Prrafodelista"/>
+        <w:numPr>
+          <w:ilvl w:val="0"/>
+          <w:numId w:val="1"/>
+        </w:numPr>
+        <w:jc w:val="both"/>
+      </w:pPr>
+      <w:r>
+        <w:rPr>
+          <w:u w:val="single"/>
+        </w:rPr>
+        <w:t>Identificador de Tiempo</w:t>
+      </w:r>
+      <w:r>
+        <w:t>:</w:t>
+      </w:r>
+      <w:r>
+        <w:t xml:space="preserve"> id del tiempo de permanencia.</w:t>
+      </w:r>
+    </w:p>
+    <w:p>
+      <w:pPr>
+        <w:pStyle w:val="Prrafodelista"/>
+        <w:numPr>
+          <w:ilvl w:val="0"/>
+          <w:numId w:val="1"/>
+        </w:numPr>
+        <w:jc w:val="both"/>
+      </w:pPr>
+      <w:r>
+        <w:rPr>
+          <w:u w:val="single"/>
+        </w:rPr>
+        <w:t>Identificador del Tipo de Vehículo</w:t>
+      </w:r>
+      <w:r>
+        <w:t>: ver tabla de tipos de vehículos en GeoParking</w:t>
+      </w:r>
+      <w:r>
+        <w:t>.</w:t>
+      </w:r>
+    </w:p>
+    <w:p>
+      <w:pPr>
+        <w:pStyle w:val="Prrafodelista"/>
+        <w:numPr>
+          <w:ilvl w:val="0"/>
+          <w:numId w:val="1"/>
+        </w:numPr>
+        <w:jc w:val="both"/>
+      </w:pPr>
+      <w:r>
+        <w:rPr>
+          <w:u w:val="single"/>
+        </w:rPr>
+        <w:t>Precio:</w:t>
+      </w:r>
+      <w:r>
+        <w:t xml:space="preserve"> nuevo monto para el servicio.</w:t>
+      </w:r>
+    </w:p>
+    <w:p>
+      <w:pPr>
+        <w:jc w:val="both"/>
+      </w:pPr>
+      <w:r>
+        <w:t xml:space="preserve">La </w:t>
+      </w:r>
+      <w:r>
+        <w:rPr>
+          <w:b/>
+        </w:rPr>
+        <w:t xml:space="preserve">URL </w:t>
+      </w:r>
+      <w:r>
+        <w:t>del servicio a utilizar son:</w:t>
+      </w:r>
+    </w:p>
+    <w:p>
+      <w:pPr>
+        <w:pStyle w:val="Prrafodelista"/>
+        <w:numPr>
+          <w:ilvl w:val="0"/>
+          <w:numId w:val="2"/>
+        </w:numPr>
+        <w:rPr>
+          <w:rFonts w:ascii="Consolas" w:hAnsi="Consolas" w:cs="Consolas"/>
+          <w:color w:val="002060"/>
+          <w:sz w:val="16"/>
+          <w:szCs w:val="19"/>
+        </w:rPr>
+      </w:pPr>
+      <w:hyperlink r:id="rId17" w:history="1">
+        <w:r>
+          <w:rPr>
+            <w:rStyle w:val="Hipervnculo"/>
+            <w:rFonts w:ascii="Consolas" w:hAnsi="Consolas" w:cs="Consolas"/>
+            <w:sz w:val="16"/>
+            <w:szCs w:val="19"/>
+            <w:highlight w:val="white"/>
+          </w:rPr>
+          <w:t>http://geoparking:21305/</w:t>
+        </w:r>
+        <w:r>
+          <w:rPr>
+            <w:rStyle w:val="Hipervnculo"/>
+            <w:rFonts w:ascii="Consolas" w:hAnsi="Consolas" w:cs="Consolas"/>
+            <w:sz w:val="16"/>
+            <w:szCs w:val="19"/>
+          </w:rPr>
+          <w:t>api/Precios/GetActualizarPrecio?idPlaya={idPlaya}&amp;idTiempo={idTiempo}&amp;idTipoVehiculo={idTipoVhiculo}&amp;precio={precio}</w:t>
+        </w:r>
+      </w:hyperlink>
+    </w:p>
+    <w:p>
+      <w:pPr>
+        <w:jc w:val="both"/>
+      </w:pPr>
+      <w:r>
+        <w:rPr>
+          <w:b/>
+        </w:rPr>
+        <w:t>Respuesta del servicio</w:t>
+      </w:r>
+      <w:r>
+        <w:t xml:space="preserve">: la </w:t>
+      </w:r>
+      <w:r>
+        <w:t>respuesta de esta operatoria será TRUE o FALSE, dependiente de si se pudo realizar la operación de actualización en la BD.</w:t>
+      </w:r>
+    </w:p>
+    <w:p>
+      <w:pPr>
+        <w:rPr>
+          <w:b/>
+        </w:rPr>
+      </w:pPr>
+      <w:r>
+        <w:rPr>
+          <w:b/>
+        </w:rPr>
+        <w:t>Tabla de Tipo de Vehículos</w:t>
+      </w:r>
+    </w:p>
+    <w:tbl>
+      <w:tblPr>
+        <w:tblStyle w:val="Listaclara"/>
+        <w:tblW w:w="0" w:type="auto"/>
+        <w:tblLook w:val="04A0" w:firstRow="1" w:lastRow="0" w:firstColumn="1" w:lastColumn="0" w:noHBand="0" w:noVBand="1"/>
+      </w:tblPr>
+      <w:tblGrid>
+        <w:gridCol w:w="1809"/>
+        <w:gridCol w:w="3989"/>
+      </w:tblGrid>
+      <w:tr>
+        <w:trPr>
+          <w:cnfStyle w:val="100000000000" w:firstRow="1" w:lastRow="0" w:firstColumn="0" w:lastColumn="0" w:oddVBand="0" w:evenVBand="0" w:oddHBand="0" w:evenHBand="0" w:firstRowFirstColumn="0" w:firstRowLastColumn="0" w:lastRowFirstColumn="0" w:lastRowLastColumn="0"/>
+        </w:trPr>
+        <w:tc>
+          <w:tcPr>
+            <w:cnfStyle w:val="001000000000" w:firstRow="0" w:lastRow="0" w:firstColumn="1" w:lastColumn="0" w:oddVBand="0" w:evenVBand="0" w:oddHBand="0" w:evenHBand="0" w:firstRowFirstColumn="0" w:firstRowLastColumn="0" w:lastRowFirstColumn="0" w:lastRowLastColumn="0"/>
+            <w:tcW w:w="1809" w:type="dxa"/>
+          </w:tcPr>
+          <w:p>
+            <w:pPr>
+              <w:jc w:val="center"/>
+              <w:rPr>
+                <w:b w:val="0"/>
+              </w:rPr>
+            </w:pPr>
+            <w:r>
+              <w:rPr>
+                <w:b w:val="0"/>
+              </w:rPr>
+              <w:t>ID</w:t>
+            </w:r>
+          </w:p>
+        </w:tc>
+        <w:tc>
+          <w:tcPr>
+            <w:tcW w:w="3989" w:type="dxa"/>
+          </w:tcPr>
+          <w:p>
+            <w:pPr>
+              <w:jc w:val="center"/>
+              <w:cnfStyle w:val="100000000000" w:firstRow="1" w:lastRow="0" w:firstColumn="0" w:lastColumn="0" w:oddVBand="0" w:evenVBand="0" w:oddHBand="0" w:evenHBand="0" w:firstRowFirstColumn="0" w:firstRowLastColumn="0" w:lastRowFirstColumn="0" w:lastRowLastColumn="0"/>
+              <w:rPr>
+                <w:b w:val="0"/>
+              </w:rPr>
+            </w:pPr>
+            <w:r>
+              <w:rPr>
+                <w:b w:val="0"/>
+              </w:rPr>
+              <w:t>TIPO VEHICULO</w:t>
+            </w:r>
+          </w:p>
+        </w:tc>
+      </w:tr>
+      <w:tr>
+        <w:trPr>
+          <w:cnfStyle w:val="000000100000" w:firstRow="0" w:lastRow="0" w:firstColumn="0" w:lastColumn="0" w:oddVBand="0" w:evenVBand="0" w:oddHBand="1" w:evenHBand="0" w:firstRowFirstColumn="0" w:firstRowLastColumn="0" w:lastRowFirstColumn="0" w:lastRowLastColumn="0"/>
+        </w:trPr>
+        <w:tc>
+          <w:tcPr>
+            <w:cnfStyle w:val="001000000000" w:firstRow="0" w:lastRow="0" w:firstColumn="1" w:lastColumn="0" w:oddVBand="0" w:evenVBand="0" w:oddHBand="0" w:evenHBand="0" w:firstRowFirstColumn="0" w:firstRowLastColumn="0" w:lastRowFirstColumn="0" w:lastRowLastColumn="0"/>
+            <w:tcW w:w="1809" w:type="dxa"/>
+          </w:tcPr>
+          <w:p>
+            <w:pPr>
+              <w:jc w:val="center"/>
+              <w:rPr>
+                <w:b w:val="0"/>
+              </w:rPr>
+            </w:pPr>
+            <w:r>
+              <w:rPr>
+                <w:b w:val="0"/>
+              </w:rPr>
+              <w:t>1</w:t>
+            </w:r>
+          </w:p>
+        </w:tc>
+        <w:tc>
+          <w:tcPr>
+            <w:tcW w:w="3989" w:type="dxa"/>
+          </w:tcPr>
+          <w:p>
+            <w:pPr>
+              <w:jc w:val="center"/>
+              <w:cnfStyle w:val="000000100000" w:firstRow="0" w:lastRow="0" w:firstColumn="0" w:lastColumn="0" w:oddVBand="0" w:evenVBand="0" w:oddHBand="1" w:evenHBand="0" w:firstRowFirstColumn="0" w:firstRowLastColumn="0" w:lastRowFirstColumn="0" w:lastRowLastColumn="0"/>
+              <w:rPr>
+                <w:b/>
+              </w:rPr>
+            </w:pPr>
+            <w:r>
+              <w:rPr>
+                <w:b/>
+              </w:rPr>
+              <w:t>Automóvil</w:t>
+            </w:r>
+          </w:p>
+        </w:tc>
+      </w:tr>
+      <w:tr>
+        <w:tc>
+          <w:tcPr>
+            <w:cnfStyle w:val="001000000000" w:firstRow="0" w:lastRow="0" w:firstColumn="1" w:lastColumn="0" w:oddVBand="0" w:evenVBand="0" w:oddHBand="0" w:evenHBand="0" w:firstRowFirstColumn="0" w:firstRowLastColumn="0" w:lastRowFirstColumn="0" w:lastRowLastColumn="0"/>
+            <w:tcW w:w="1809" w:type="dxa"/>
+          </w:tcPr>
+          <w:p>
+            <w:pPr>
+              <w:jc w:val="center"/>
+              <w:rPr>
+                <w:b w:val="0"/>
+              </w:rPr>
+            </w:pPr>
+            <w:r>
+              <w:rPr>
+                <w:b w:val="0"/>
+              </w:rPr>
+              <w:t>2</w:t>
+            </w:r>
+          </w:p>
+        </w:tc>
+        <w:tc>
+          <w:tcPr>
+            <w:tcW w:w="3989" w:type="dxa"/>
+          </w:tcPr>
+          <w:p>
+            <w:pPr>
+              <w:jc w:val="center"/>
+              <w:cnfStyle w:val="000000000000" w:firstRow="0" w:lastRow="0" w:firstColumn="0" w:lastColumn="0" w:oddVBand="0" w:evenVBand="0" w:oddHBand="0" w:evenHBand="0" w:firstRowFirstColumn="0" w:firstRowLastColumn="0" w:lastRowFirstColumn="0" w:lastRowLastColumn="0"/>
+              <w:rPr>
+                <w:b/>
+              </w:rPr>
+            </w:pPr>
+            <w:r>
+              <w:rPr>
+                <w:b/>
+              </w:rPr>
+              <w:t>Utilitario</w:t>
+            </w:r>
+          </w:p>
+        </w:tc>
+      </w:tr>
+      <w:tr>
+        <w:trPr>
+          <w:cnfStyle w:val="000000100000" w:firstRow="0" w:lastRow="0" w:firstColumn="0" w:lastColumn="0" w:oddVBand="0" w:evenVBand="0" w:oddHBand="1" w:evenHBand="0" w:firstRowFirstColumn="0" w:firstRowLastColumn="0" w:lastRowFirstColumn="0" w:lastRowLastColumn="0"/>
+        </w:trPr>
+        <w:tc>
+          <w:tcPr>
+            <w:cnfStyle w:val="001000000000" w:firstRow="0" w:lastRow="0" w:firstColumn="1" w:lastColumn="0" w:oddVBand="0" w:evenVBand="0" w:oddHBand="0" w:evenHBand="0" w:firstRowFirstColumn="0" w:firstRowLastColumn="0" w:lastRowFirstColumn="0" w:lastRowLastColumn="0"/>
+            <w:tcW w:w="1809" w:type="dxa"/>
+          </w:tcPr>
+          <w:p>
+            <w:pPr>
+              <w:jc w:val="center"/>
+              <w:rPr>
+                <w:b w:val="0"/>
+              </w:rPr>
+            </w:pPr>
+            <w:r>
+              <w:rPr>
+                <w:b w:val="0"/>
+              </w:rPr>
+              <w:t>3</w:t>
+            </w:r>
+          </w:p>
+        </w:tc>
+        <w:tc>
+          <w:tcPr>
+            <w:tcW w:w="3989" w:type="dxa"/>
+          </w:tcPr>
+          <w:p>
+            <w:pPr>
+              <w:jc w:val="center"/>
+              <w:cnfStyle w:val="000000100000" w:firstRow="0" w:lastRow="0" w:firstColumn="0" w:lastColumn="0" w:oddVBand="0" w:evenVBand="0" w:oddHBand="1" w:evenHBand="0" w:firstRowFirstColumn="0" w:firstRowLastColumn="0" w:lastRowFirstColumn="0" w:lastRowLastColumn="0"/>
+              <w:rPr>
+                <w:b/>
+              </w:rPr>
+            </w:pPr>
+            <w:r>
+              <w:rPr>
+                <w:b/>
+              </w:rPr>
+              <w:t>Motocicleta</w:t>
+            </w:r>
+          </w:p>
+        </w:tc>
+      </w:tr>
+      <w:tr>
+        <w:tc>
+          <w:tcPr>
+            <w:cnfStyle w:val="001000000000" w:firstRow="0" w:lastRow="0" w:firstColumn="1" w:lastColumn="0" w:oddVBand="0" w:evenVBand="0" w:oddHBand="0" w:evenHBand="0" w:firstRowFirstColumn="0" w:firstRowLastColumn="0" w:lastRowFirstColumn="0" w:lastRowLastColumn="0"/>
+            <w:tcW w:w="1809" w:type="dxa"/>
+          </w:tcPr>
+          <w:p>
+            <w:pPr>
+              <w:jc w:val="center"/>
+              <w:rPr>
+                <w:b w:val="0"/>
+              </w:rPr>
+            </w:pPr>
+            <w:r>
+              <w:rPr>
+                <w:b w:val="0"/>
+              </w:rPr>
+              <w:t>4</w:t>
+            </w:r>
+          </w:p>
+        </w:tc>
+        <w:tc>
+          <w:tcPr>
+            <w:tcW w:w="3989" w:type="dxa"/>
+          </w:tcPr>
+          <w:p>
+            <w:pPr>
+              <w:jc w:val="center"/>
+              <w:cnfStyle w:val="000000000000" w:firstRow="0" w:lastRow="0" w:firstColumn="0" w:lastColumn="0" w:oddVBand="0" w:evenVBand="0" w:oddHBand="0" w:evenHBand="0" w:firstRowFirstColumn="0" w:firstRowLastColumn="0" w:lastRowFirstColumn="0" w:lastRowLastColumn="0"/>
+              <w:rPr>
+                <w:b/>
+              </w:rPr>
+            </w:pPr>
+            <w:r>
+              <w:rPr>
+                <w:b/>
+              </w:rPr>
+              <w:t>Bicicleta</w:t>
+            </w:r>
+          </w:p>
+        </w:tc>
+      </w:tr>
+    </w:tbl>
+    <w:p>
+      <w:pPr>
+        <w:rPr>
+          <w:b/>
+        </w:rPr>
+      </w:pPr>
+    </w:p>
+    <w:p>
+      <w:pPr>
+        <w:rPr>
+          <w:b/>
+        </w:rPr>
+      </w:pPr>
+      <w:r>
+        <w:rPr>
+          <w:b/>
+        </w:rPr>
+        <w:lastRenderedPageBreak/>
+        <w:t xml:space="preserve">Tabla de </w:t>
+      </w:r>
+      <w:r>
+        <w:rPr>
+          <w:b/>
+        </w:rPr>
+        <w:t>Tiempos</w:t>
+      </w:r>
+    </w:p>
+    <w:tbl>
+      <w:tblPr>
+        <w:tblStyle w:val="Listaclara"/>
+        <w:tblW w:w="0" w:type="auto"/>
+        <w:tblLook w:val="04A0" w:firstRow="1" w:lastRow="0" w:firstColumn="1" w:lastColumn="0" w:noHBand="0" w:noVBand="1"/>
+      </w:tblPr>
+      <w:tblGrid>
+        <w:gridCol w:w="1809"/>
+        <w:gridCol w:w="3989"/>
+      </w:tblGrid>
+      <w:tr>
+        <w:trPr>
+          <w:cnfStyle w:val="100000000000" w:firstRow="1" w:lastRow="0" w:firstColumn="0" w:lastColumn="0" w:oddVBand="0" w:evenVBand="0" w:oddHBand="0" w:evenHBand="0" w:firstRowFirstColumn="0" w:firstRowLastColumn="0" w:lastRowFirstColumn="0" w:lastRowLastColumn="0"/>
+        </w:trPr>
+        <w:tc>
+          <w:tcPr>
+            <w:cnfStyle w:val="001000000000" w:firstRow="0" w:lastRow="0" w:firstColumn="1" w:lastColumn="0" w:oddVBand="0" w:evenVBand="0" w:oddHBand="0" w:evenHBand="0" w:firstRowFirstColumn="0" w:firstRowLastColumn="0" w:lastRowFirstColumn="0" w:lastRowLastColumn="0"/>
+            <w:tcW w:w="1809" w:type="dxa"/>
+          </w:tcPr>
+          <w:p>
+            <w:pPr>
+              <w:jc w:val="center"/>
+              <w:rPr>
+                <w:b w:val="0"/>
+              </w:rPr>
+            </w:pPr>
+            <w:r>
+              <w:rPr>
+                <w:b w:val="0"/>
+              </w:rPr>
+              <w:t>ID</w:t>
+            </w:r>
+          </w:p>
+        </w:tc>
+        <w:tc>
+          <w:tcPr>
+            <w:tcW w:w="3989" w:type="dxa"/>
+          </w:tcPr>
+          <w:p>
+            <w:pPr>
+              <w:jc w:val="center"/>
+              <w:cnfStyle w:val="100000000000" w:firstRow="1" w:lastRow="0" w:firstColumn="0" w:lastColumn="0" w:oddVBand="0" w:evenVBand="0" w:oddHBand="0" w:evenHBand="0" w:firstRowFirstColumn="0" w:firstRowLastColumn="0" w:lastRowFirstColumn="0" w:lastRowLastColumn="0"/>
+              <w:rPr>
+                <w:b w:val="0"/>
+              </w:rPr>
+            </w:pPr>
+            <w:r>
+              <w:rPr>
+                <w:b w:val="0"/>
+              </w:rPr>
+              <w:t>TIEMPO</w:t>
+            </w:r>
+          </w:p>
+        </w:tc>
+      </w:tr>
+      <w:tr>
+        <w:trPr>
+          <w:cnfStyle w:val="000000100000" w:firstRow="0" w:lastRow="0" w:firstColumn="0" w:lastColumn="0" w:oddVBand="0" w:evenVBand="0" w:oddHBand="1" w:evenHBand="0" w:firstRowFirstColumn="0" w:firstRowLastColumn="0" w:lastRowFirstColumn="0" w:lastRowLastColumn="0"/>
+        </w:trPr>
+        <w:tc>
+          <w:tcPr>
+            <w:cnfStyle w:val="001000000000" w:firstRow="0" w:lastRow="0" w:firstColumn="1" w:lastColumn="0" w:oddVBand="0" w:evenVBand="0" w:oddHBand="0" w:evenHBand="0" w:firstRowFirstColumn="0" w:firstRowLastColumn="0" w:lastRowFirstColumn="0" w:lastRowLastColumn="0"/>
+            <w:tcW w:w="1809" w:type="dxa"/>
+          </w:tcPr>
+          <w:p>
+            <w:pPr>
+              <w:jc w:val="center"/>
+              <w:rPr>
+                <w:b w:val="0"/>
+              </w:rPr>
+            </w:pPr>
+            <w:r>
+              <w:rPr>
+                <w:b w:val="0"/>
+              </w:rPr>
+              <w:t>1</w:t>
+            </w:r>
+          </w:p>
+        </w:tc>
+        <w:tc>
+          <w:tcPr>
+            <w:tcW w:w="3989" w:type="dxa"/>
+          </w:tcPr>
+          <w:p>
+            <w:pPr>
+              <w:jc w:val="center"/>
+              <w:cnfStyle w:val="000000100000" w:firstRow="0" w:lastRow="0" w:firstColumn="0" w:lastColumn="0" w:oddVBand="0" w:evenVBand="0" w:oddHBand="1" w:evenHBand="0" w:firstRowFirstColumn="0" w:firstRowLastColumn="0" w:lastRowFirstColumn="0" w:lastRowLastColumn="0"/>
+              <w:rPr>
+                <w:b/>
+              </w:rPr>
+            </w:pPr>
+            <w:r>
+              <w:rPr>
+                <w:b/>
+              </w:rPr>
+              <w:t>1 hora</w:t>
+            </w:r>
+          </w:p>
+        </w:tc>
+      </w:tr>
+      <w:tr>
+        <w:tc>
+          <w:tcPr>
+            <w:cnfStyle w:val="001000000000" w:firstRow="0" w:lastRow="0" w:firstColumn="1" w:lastColumn="0" w:oddVBand="0" w:evenVBand="0" w:oddHBand="0" w:evenHBand="0" w:firstRowFirstColumn="0" w:firstRowLastColumn="0" w:lastRowFirstColumn="0" w:lastRowLastColumn="0"/>
+            <w:tcW w:w="1809" w:type="dxa"/>
+          </w:tcPr>
+          <w:p>
+            <w:pPr>
+              <w:jc w:val="center"/>
+              <w:rPr>
+                <w:b w:val="0"/>
+              </w:rPr>
+            </w:pPr>
+            <w:r>
+              <w:rPr>
+                <w:b w:val="0"/>
+              </w:rPr>
+              <w:t>2</w:t>
+            </w:r>
+          </w:p>
+        </w:tc>
+        <w:tc>
+          <w:tcPr>
+            <w:tcW w:w="3989" w:type="dxa"/>
+          </w:tcPr>
+          <w:p>
+            <w:pPr>
+              <w:jc w:val="center"/>
+              <w:cnfStyle w:val="000000000000" w:firstRow="0" w:lastRow="0" w:firstColumn="0" w:lastColumn="0" w:oddVBand="0" w:evenVBand="0" w:oddHBand="0" w:evenHBand="0" w:firstRowFirstColumn="0" w:firstRowLastColumn="0" w:lastRowFirstColumn="0" w:lastRowLastColumn="0"/>
+              <w:rPr>
+                <w:b/>
+              </w:rPr>
+            </w:pPr>
+            <w:r>
+              <w:rPr>
+                <w:b/>
+              </w:rPr>
+              <w:t>6 horas</w:t>
+            </w:r>
+          </w:p>
+        </w:tc>
+      </w:tr>
+      <w:tr>
+        <w:trPr>
+          <w:cnfStyle w:val="000000100000" w:firstRow="0" w:lastRow="0" w:firstColumn="0" w:lastColumn="0" w:oddVBand="0" w:evenVBand="0" w:oddHBand="1" w:evenHBand="0" w:firstRowFirstColumn="0" w:firstRowLastColumn="0" w:lastRowFirstColumn="0" w:lastRowLastColumn="0"/>
+        </w:trPr>
+        <w:tc>
+          <w:tcPr>
+            <w:cnfStyle w:val="001000000000" w:firstRow="0" w:lastRow="0" w:firstColumn="1" w:lastColumn="0" w:oddVBand="0" w:evenVBand="0" w:oddHBand="0" w:evenHBand="0" w:firstRowFirstColumn="0" w:firstRowLastColumn="0" w:lastRowFirstColumn="0" w:lastRowLastColumn="0"/>
+            <w:tcW w:w="1809" w:type="dxa"/>
+          </w:tcPr>
+          <w:p>
+            <w:pPr>
+              <w:jc w:val="center"/>
+              <w:rPr>
+                <w:b w:val="0"/>
+              </w:rPr>
+            </w:pPr>
+            <w:r>
+              <w:rPr>
+                <w:b w:val="0"/>
+              </w:rPr>
+              <w:t>3</w:t>
+            </w:r>
+          </w:p>
+        </w:tc>
+        <w:tc>
+          <w:tcPr>
+            <w:tcW w:w="3989" w:type="dxa"/>
+          </w:tcPr>
+          <w:p>
+            <w:pPr>
+              <w:jc w:val="center"/>
+              <w:cnfStyle w:val="000000100000" w:firstRow="0" w:lastRow="0" w:firstColumn="0" w:lastColumn="0" w:oddVBand="0" w:evenVBand="0" w:oddHBand="1" w:evenHBand="0" w:firstRowFirstColumn="0" w:firstRowLastColumn="0" w:lastRowFirstColumn="0" w:lastRowLastColumn="0"/>
+              <w:rPr>
+                <w:b/>
+              </w:rPr>
+            </w:pPr>
+            <w:r>
+              <w:rPr>
+                <w:b/>
+              </w:rPr>
+              <w:t>12 horas</w:t>
+            </w:r>
+          </w:p>
+        </w:tc>
+      </w:tr>
+      <w:tr>
+        <w:tc>
+          <w:tcPr>
+            <w:cnfStyle w:val="001000000000" w:firstRow="0" w:lastRow="0" w:firstColumn="1" w:lastColumn="0" w:oddVBand="0" w:evenVBand="0" w:oddHBand="0" w:evenHBand="0" w:firstRowFirstColumn="0" w:firstRowLastColumn="0" w:lastRowFirstColumn="0" w:lastRowLastColumn="0"/>
+            <w:tcW w:w="1809" w:type="dxa"/>
+          </w:tcPr>
+          <w:p>
+            <w:pPr>
+              <w:jc w:val="center"/>
+              <w:rPr>
+                <w:b w:val="0"/>
+              </w:rPr>
+            </w:pPr>
+            <w:r>
+              <w:rPr>
+                <w:b w:val="0"/>
+              </w:rPr>
+              <w:t>4</w:t>
+            </w:r>
+          </w:p>
+        </w:tc>
+        <w:tc>
+          <w:tcPr>
+            <w:tcW w:w="3989" w:type="dxa"/>
+          </w:tcPr>
+          <w:p>
+            <w:pPr>
+              <w:jc w:val="center"/>
+              <w:cnfStyle w:val="000000000000" w:firstRow="0" w:lastRow="0" w:firstColumn="0" w:lastColumn="0" w:oddVBand="0" w:evenVBand="0" w:oddHBand="0" w:evenHBand="0" w:firstRowFirstColumn="0" w:firstRowLastColumn="0" w:lastRowFirstColumn="0" w:lastRowLastColumn="0"/>
+              <w:rPr>
+                <w:b/>
+              </w:rPr>
+            </w:pPr>
+            <w:r>
+              <w:rPr>
+                <w:b/>
+              </w:rPr>
+              <w:t>24 horas</w:t>
+            </w:r>
+          </w:p>
+        </w:tc>
+      </w:tr>
+      <w:tr>
+        <w:trPr>
+          <w:cnfStyle w:val="000000100000" w:firstRow="0" w:lastRow="0" w:firstColumn="0" w:lastColumn="0" w:oddVBand="0" w:evenVBand="0" w:oddHBand="1" w:evenHBand="0" w:firstRowFirstColumn="0" w:firstRowLastColumn="0" w:lastRowFirstColumn="0" w:lastRowLastColumn="0"/>
+        </w:trPr>
+        <w:tc>
+          <w:tcPr>
+            <w:cnfStyle w:val="001000000000" w:firstRow="0" w:lastRow="0" w:firstColumn="1" w:lastColumn="0" w:oddVBand="0" w:evenVBand="0" w:oddHBand="0" w:evenHBand="0" w:firstRowFirstColumn="0" w:firstRowLastColumn="0" w:lastRowFirstColumn="0" w:lastRowLastColumn="0"/>
+            <w:tcW w:w="1809" w:type="dxa"/>
+          </w:tcPr>
+          <w:p>
+            <w:pPr>
+              <w:jc w:val="center"/>
+              <w:rPr>
+                <w:b w:val="0"/>
+              </w:rPr>
+            </w:pPr>
+            <w:r>
+              <w:rPr>
+                <w:b w:val="0"/>
+              </w:rPr>
+              <w:t>5</w:t>
+            </w:r>
+          </w:p>
+        </w:tc>
+        <w:tc>
+          <w:tcPr>
+            <w:tcW w:w="3989" w:type="dxa"/>
+          </w:tcPr>
+          <w:p>
+            <w:pPr>
+              <w:jc w:val="center"/>
+              <w:cnfStyle w:val="000000100000" w:firstRow="0" w:lastRow="0" w:firstColumn="0" w:lastColumn="0" w:oddVBand="0" w:evenVBand="0" w:oddHBand="1" w:evenHBand="0" w:firstRowFirstColumn="0" w:firstRowLastColumn="0" w:lastRowFirstColumn="0" w:lastRowLastColumn="0"/>
+              <w:rPr>
+                <w:b/>
+              </w:rPr>
+            </w:pPr>
+            <w:r>
+              <w:rPr>
+                <w:b/>
+              </w:rPr>
+              <w:t>abono</w:t>
+            </w:r>
+          </w:p>
+        </w:tc>
+      </w:tr>
+    </w:tbl>
+    <w:p>
+      <w:pPr>
+        <w:rPr>
+          <w:b/>
+        </w:rPr>
+      </w:pPr>
     </w:p>
     <w:p>
       <w:pPr>
         <w:pStyle w:val="Ttulo3"/>
       </w:pPr>
-    </w:p>
-    <w:p>
-      <w:pPr>
-        <w:pStyle w:val="Ttulo3"/>
-      </w:pPr>
-      <w:bookmarkStart w:id="22" w:name="_Toc407201878"/>
-      <w:r>
-        <w:t>Operatoria</w:t>
-      </w:r>
-      <w:bookmarkEnd w:id="22"/>
-    </w:p>
-    <w:p>
-      <w:pPr>
-        <w:pStyle w:val="Ttulo3"/>
-      </w:pPr>
-    </w:p>
-    <w:p>
-      <w:pPr>
-        <w:pStyle w:val="Ttulo3"/>
-      </w:pPr>
-      <w:bookmarkStart w:id="23" w:name="_Toc407201879"/>
+      <w:bookmarkStart w:id="23" w:name="_Toc407451999"/>
       <w:r>
         <w:t>Ejemplos</w:t>
       </w:r>
       <w:bookmarkEnd w:id="23"/>
     </w:p>
-    <w:p/>
+    <w:p>
+      <w:pPr>
+        <w:jc w:val="both"/>
+      </w:pPr>
+      <w:r>
+        <w:t xml:space="preserve">A </w:t>
+      </w:r>
+      <w:r>
+        <w:t>continuación se muestran un ejemplo</w:t>
+      </w:r>
+      <w:r>
+        <w:t xml:space="preserve"> para el acceso y uso del servicio de actualización de </w:t>
+      </w:r>
+      <w:r>
+        <w:t>precios</w:t>
+      </w:r>
+      <w:r>
+        <w:t>.</w:t>
+      </w:r>
+    </w:p>
+    <w:p>
+      <w:pPr>
+        <w:jc w:val="both"/>
+      </w:pPr>
+      <w:r>
+        <w:rPr>
+          <w:b/>
+        </w:rPr>
+        <w:t xml:space="preserve">Ejemplo 1: </w:t>
+      </w:r>
+      <w:r>
+        <w:t xml:space="preserve">actualización de </w:t>
+      </w:r>
+      <w:r>
+        <w:t>precio del servicio con tipo de vehículo Automóvil y un tiempo de 1 hora,</w:t>
+      </w:r>
+      <w:r>
+        <w:t xml:space="preserve"> de la playa con número de identificación 25.</w:t>
+      </w:r>
+    </w:p>
+    <w:p>
+      <w:pPr>
+        <w:pStyle w:val="Prrafodelista"/>
+        <w:numPr>
+          <w:ilvl w:val="0"/>
+          <w:numId w:val="3"/>
+        </w:numPr>
+        <w:jc w:val="both"/>
+      </w:pPr>
+      <w:hyperlink r:id="rId18" w:history="1">
+        <w:r>
+          <w:rPr>
+            <w:rStyle w:val="Hipervnculo"/>
+            <w:rFonts w:ascii="Consolas" w:hAnsi="Consolas" w:cs="Consolas"/>
+            <w:sz w:val="16"/>
+            <w:szCs w:val="19"/>
+            <w:highlight w:val="white"/>
+          </w:rPr>
+          <w:t>http://geoparking:21305/a</w:t>
+        </w:r>
+        <w:r>
+          <w:rPr>
+            <w:rStyle w:val="Hipervnculo"/>
+            <w:rFonts w:ascii="Consolas" w:hAnsi="Consolas" w:cs="Consolas"/>
+            <w:sz w:val="16"/>
+            <w:szCs w:val="19"/>
+          </w:rPr>
+          <w:t>pi/Precios/GetActualizarPrecio?idPlaya=25&amp;idTiempo=1&amp;idTipoVehiculo=1&amp;precio=20</w:t>
+        </w:r>
+      </w:hyperlink>
+      <w:r>
+        <w:rPr>
+          <w:rFonts w:ascii="Consolas" w:hAnsi="Consolas" w:cs="Consolas"/>
+          <w:sz w:val="16"/>
+          <w:szCs w:val="16"/>
+        </w:rPr>
+        <w:t>’</w:t>
+      </w:r>
+    </w:p>
     <w:sectPr>
-      <w:headerReference w:type="default" r:id="rId17"/>
-      <w:footerReference w:type="default" r:id="rId18"/>
-      <w:headerReference w:type="first" r:id="rId19"/>
+      <w:headerReference w:type="default" r:id="rId19"/>
+      <w:footerReference w:type="default" r:id="rId20"/>
+      <w:headerReference w:type="first" r:id="rId21"/>
       <w:pgSz w:w="12240" w:h="15840"/>
       <w:pgMar w:top="1417" w:right="1701" w:bottom="1417" w:left="1701" w:header="708" w:footer="708" w:gutter="0"/>
       <w:cols w:space="708"/>
@@ -4203,7 +5051,7 @@
                               <w:szCs w:val="40"/>
                               <w:lang w:val="es-ES"/>
                             </w:rPr>
-                            <w:t>11</w:t>
+                            <w:t>2</w:t>
                           </w:r>
                           <w:r>
                             <w:rPr>
@@ -4291,7 +5139,7 @@
                         <w:szCs w:val="40"/>
                         <w:lang w:val="es-ES"/>
                       </w:rPr>
-                      <w:t>11</w:t>
+                      <w:t>2</w:t>
                     </w:r>
                     <w:r>
                       <w:rPr>
@@ -4428,6 +5276,7 @@
       <w:dataBinding w:prefixMappings="xmlns:ns0='http://schemas.openxmlformats.org/package/2006/metadata/core-properties' xmlns:ns1='http://purl.org/dc/elements/1.1/'" w:xpath="/ns0:coreProperties[1]/ns1:title[1]" w:storeItemID="{6C3C8BC8-F283-45AE-878A-BAB7291924A1}"/>
       <w:text/>
     </w:sdtPr>
+    <w:sdtEndPr/>
     <w:sdtContent>
       <w:p>
         <w:pPr>
@@ -4459,6 +5308,7 @@
         <w:calendar w:val="gregorian"/>
       </w:date>
     </w:sdtPr>
+    <w:sdtEndPr/>
     <w:sdtContent>
       <w:p>
         <w:pPr>
@@ -5112,6 +5962,7 @@
   <w:style w:type="character" w:default="1" w:styleId="Fuentedeprrafopredeter">
     <w:name w:val="Default Paragraph Font"/>
     <w:uiPriority w:val="1"/>
+    <w:semiHidden/>
     <w:unhideWhenUsed/>
   </w:style>
   <w:style w:type="table" w:default="1" w:styleId="Tablanormal">
@@ -5836,6 +6687,7 @@
   <w:style w:type="character" w:default="1" w:styleId="Fuentedeprrafopredeter">
     <w:name w:val="Default Paragraph Font"/>
     <w:uiPriority w:val="1"/>
+    <w:semiHidden/>
     <w:unhideWhenUsed/>
   </w:style>
   <w:style w:type="table" w:default="1" w:styleId="Tablanormal">
@@ -6336,35 +7188,6 @@
         </w:p>
       </w:docPartBody>
     </w:docPart>
-    <w:docPart>
-      <w:docPartPr>
-        <w:name w:val="A9D2ED863BA44189A8AA63562CD55184"/>
-        <w:category>
-          <w:name w:val="General"/>
-          <w:gallery w:val="placeholder"/>
-        </w:category>
-        <w:types>
-          <w:type w:val="bbPlcHdr"/>
-        </w:types>
-        <w:behaviors>
-          <w:behavior w:val="content"/>
-        </w:behaviors>
-        <w:guid w:val="{A1A3B569-1C89-4519-BD1F-C4C3F04052B2}"/>
-      </w:docPartPr>
-      <w:docPartBody>
-        <w:p>
-          <w:pPr>
-            <w:pStyle w:val="A9D2ED863BA44189A8AA63562CD55184"/>
-          </w:pPr>
-          <w:r>
-            <w:rPr>
-              <w:lang w:val="es-ES"/>
-            </w:rPr>
-            <w:t>[Seleccione la fecha]</w:t>
-          </w:r>
-        </w:p>
-      </w:docPartBody>
-    </w:docPart>
   </w:docParts>
 </w:glossaryDocument>
 </file>
@@ -6417,8 +7240,9 @@
     <w:panose1 w:val="020B0604030504040204"/>
     <w:charset w:val="00"/>
     <w:family w:val="swiss"/>
+    <w:notTrueType/>
     <w:pitch w:val="variable"/>
-    <w:sig w:usb0="E1002EFF" w:usb1="C000605B" w:usb2="00000029" w:usb3="00000000" w:csb0="000101FF" w:csb1="00000000"/>
+    <w:sig w:usb0="00000003" w:usb1="00000000" w:usb2="00000000" w:usb3="00000000" w:csb0="00000001" w:csb1="00000000"/>
   </w:font>
   <w:font w:name="Consolas">
     <w:panose1 w:val="020B0609020204030204"/>
@@ -6446,6 +7270,7 @@
   <w:rsids>
     <w:rsidRoot w:val="00F26F72"/>
     <w:rsid w:val="004F117E"/>
+    <w:rsid w:val="00794738"/>
     <w:rsid w:val="00815C14"/>
     <w:rsid w:val="00F26F72"/>
   </w:rsids>
@@ -7205,7 +8030,7 @@
 </file>
 
 <file path=customXml/itemProps2.xml><?xml version="1.0" encoding="utf-8"?>
-<ds:datastoreItem xmlns:ds="http://schemas.openxmlformats.org/officeDocument/2006/customXml" ds:itemID="{EF40F9E4-FC45-4E83-A8EB-220871109A30}">
+<ds:datastoreItem xmlns:ds="http://schemas.openxmlformats.org/officeDocument/2006/customXml" ds:itemID="{9A2824D8-A2F0-406F-AFB1-57F84B7A3B3A}">
   <ds:schemaRefs>
     <ds:schemaRef ds:uri="http://schemas.openxmlformats.org/officeDocument/2006/bibliography"/>
   </ds:schemaRefs>

</xml_diff>

<commit_message>
Actualizacion de nombre metodos web services
Se actualizo los nombres de metodos de web services de actualizacion de
GET a SET. Se actualizo el webService, la app escritorio y el manual de
procedimiento de web services
</commit_message>
<xml_diff>
--- a/Proyecto/Documentacion/Manuales/GeoP_Documentacion_ManualProcedimientos_WS.docx
+++ b/Proyecto/Documentacion/Manuales/GeoP_Documentacion_ManualProcedimientos_WS.docx
@@ -136,20 +136,8 @@
                     <w:szCs w:val="48"/>
                     <w:lang w:val="es-AR"/>
                   </w:rPr>
-                  <w:t xml:space="preserve">de Procedimientos </w:t>
+                  <w:t>de Procedimientos WebServices</w:t>
                 </w:r>
-                <w:proofErr w:type="spellStart"/>
-                <w:r>
-                  <w:rPr>
-                    <w:rFonts w:eastAsiaTheme="majorEastAsia" w:cstheme="majorBidi"/>
-                    <w:color w:val="262626" w:themeColor="text1" w:themeTint="D9"/>
-                    <w:sz w:val="48"/>
-                    <w:szCs w:val="48"/>
-                    <w:lang w:val="es-AR"/>
-                  </w:rPr>
-                  <w:t>WebServices</w:t>
-                </w:r>
-                <w:proofErr w:type="spellEnd"/>
               </w:sdtContent>
             </w:sdt>
           </w:p>
@@ -365,16 +353,8 @@
                   <w:rPr>
                     <w:lang w:val="es-AR"/>
                   </w:rPr>
-                  <w:t xml:space="preserve">Manual de Procedimientos </w:t>
+                  <w:t>Manual de Procedimientos WebServices</w:t>
                 </w:r>
-                <w:proofErr w:type="spellStart"/>
-                <w:r>
-                  <w:rPr>
-                    <w:lang w:val="es-AR"/>
-                  </w:rPr>
-                  <w:t>WebServices</w:t>
-                </w:r>
-                <w:proofErr w:type="spellEnd"/>
               </w:sdtContent>
             </w:sdt>
           </w:p>
@@ -422,22 +402,15 @@
               </w:rPr>
               <w:t>_</w:t>
             </w:r>
-            <w:proofErr w:type="spellStart"/>
             <w:r>
               <w:rPr>
                 <w:lang w:val="es-AR"/>
               </w:rPr>
               <w:t>ManualProcedimientos_WS</w:t>
             </w:r>
-            <w:proofErr w:type="spellEnd"/>
-            <w:r>
-              <w:t>.</w:t>
-            </w:r>
-            <w:proofErr w:type="spellStart"/>
-            <w:r>
-              <w:t>docx</w:t>
-            </w:r>
-            <w:proofErr w:type="spellEnd"/>
+            <w:r>
+              <w:t>.docx</w:t>
+            </w:r>
           </w:p>
         </w:tc>
       </w:tr>
@@ -743,10 +716,7 @@
               <w:cnfStyle w:val="000000100000" w:firstRow="0" w:lastRow="0" w:firstColumn="0" w:lastColumn="0" w:oddVBand="0" w:evenVBand="0" w:oddHBand="1" w:evenHBand="0" w:firstRowFirstColumn="0" w:firstRowLastColumn="0" w:lastRowFirstColumn="0" w:lastRowLastColumn="0"/>
             </w:pPr>
             <w:r>
-              <w:t>28/12/</w:t>
-            </w:r>
-            <w:r>
-              <w:t>14</w:t>
+              <w:t>28/12/14</w:t>
             </w:r>
           </w:p>
         </w:tc>
@@ -3320,10 +3290,7 @@
         </w:p>
       </w:sdtContent>
     </w:sdt>
-    <w:p>
-      <w:bookmarkStart w:id="21" w:name="_GoBack"/>
-      <w:bookmarkEnd w:id="21"/>
-    </w:p>
+    <w:p/>
     <w:p/>
     <w:p>
       <w:pPr>
@@ -3337,8 +3304,8 @@
           <w:lang w:val="es-AR"/>
         </w:rPr>
       </w:pPr>
-      <w:bookmarkStart w:id="22" w:name="_Toc407468033"/>
-      <w:bookmarkStart w:id="23" w:name="_Toc407551840"/>
+      <w:bookmarkStart w:id="21" w:name="_Toc407468033"/>
+      <w:bookmarkStart w:id="22" w:name="_Toc407551840"/>
       <w:r>
         <w:rPr>
           <w:rFonts w:ascii="Cambria" w:eastAsia="Times New Roman" w:hAnsi="Cambria" w:cs="Times New Roman"/>
@@ -3351,39 +3318,23 @@
         <w:lastRenderedPageBreak/>
         <w:t>INTRODUCCIÓN</w:t>
       </w:r>
+      <w:bookmarkEnd w:id="21"/>
       <w:bookmarkEnd w:id="22"/>
-      <w:bookmarkEnd w:id="23"/>
-    </w:p>
-    <w:p>
-      <w:pPr>
-        <w:spacing w:before="0" w:after="200" w:line="276" w:lineRule="auto"/>
-        <w:rPr>
-          <w:rFonts w:ascii="Calibri" w:eastAsia="Calibri" w:hAnsi="Calibri" w:cs="Times New Roman"/>
-          <w:lang w:val="es-AR"/>
-        </w:rPr>
-      </w:pPr>
-      <w:r>
-        <w:rPr>
-          <w:rFonts w:ascii="Calibri" w:eastAsia="Calibri" w:hAnsi="Calibri" w:cs="Times New Roman"/>
-          <w:lang w:val="es-AR"/>
-        </w:rPr>
-        <w:t xml:space="preserve">Un servicio web (en inglés, Web Service o Web </w:t>
-      </w:r>
-      <w:proofErr w:type="spellStart"/>
-      <w:r>
-        <w:rPr>
-          <w:rFonts w:ascii="Calibri" w:eastAsia="Calibri" w:hAnsi="Calibri" w:cs="Times New Roman"/>
-          <w:lang w:val="es-AR"/>
-        </w:rPr>
-        <w:t>Services</w:t>
-      </w:r>
-      <w:proofErr w:type="spellEnd"/>
-      <w:r>
-        <w:rPr>
-          <w:rFonts w:ascii="Calibri" w:eastAsia="Calibri" w:hAnsi="Calibri" w:cs="Times New Roman"/>
-          <w:lang w:val="es-AR"/>
-        </w:rPr>
-        <w:t xml:space="preserve">) es una tecnología que utiliza un conjunto de protocolos y estándares que sirven para intercambiar datos entre aplicaciones. Distintas aplicaciones de software desarrolladas en lenguajes de programación diferentes, y ejecutadas sobre cualquier plataforma, pueden utilizar los servicios web para intercambiar datos en redes de ordenadores como Internet. </w:t>
+    </w:p>
+    <w:p>
+      <w:pPr>
+        <w:spacing w:before="0" w:after="200" w:line="276" w:lineRule="auto"/>
+        <w:rPr>
+          <w:rFonts w:ascii="Calibri" w:eastAsia="Calibri" w:hAnsi="Calibri" w:cs="Times New Roman"/>
+          <w:lang w:val="es-AR"/>
+        </w:rPr>
+      </w:pPr>
+      <w:r>
+        <w:rPr>
+          <w:rFonts w:ascii="Calibri" w:eastAsia="Calibri" w:hAnsi="Calibri" w:cs="Times New Roman"/>
+          <w:lang w:val="es-AR"/>
+        </w:rPr>
+        <w:t xml:space="preserve">Un servicio web (en inglés, Web Service o Web Services) es una tecnología que utiliza un conjunto de protocolos y estándares que sirven para intercambiar datos entre aplicaciones. Distintas aplicaciones de software desarrolladas en lenguajes de programación diferentes, y ejecutadas sobre cualquier plataforma, pueden utilizar los servicios web para intercambiar datos en redes de ordenadores como Internet. </w:t>
       </w:r>
     </w:p>
     <w:p>
@@ -3458,8 +3409,8 @@
           <w:lang w:val="es-AR"/>
         </w:rPr>
       </w:pPr>
-      <w:bookmarkStart w:id="24" w:name="_Toc407468034"/>
-      <w:bookmarkStart w:id="25" w:name="_Toc407551841"/>
+      <w:bookmarkStart w:id="23" w:name="_Toc407468034"/>
+      <w:bookmarkStart w:id="24" w:name="_Toc407551841"/>
       <w:r>
         <w:rPr>
           <w:rFonts w:ascii="Cambria" w:eastAsia="Times New Roman" w:hAnsi="Cambria" w:cs="Times New Roman"/>
@@ -3473,8 +3424,8 @@
         <w:lastRenderedPageBreak/>
         <w:t>CONSIDERACIONES GENERALES</w:t>
       </w:r>
+      <w:bookmarkEnd w:id="23"/>
       <w:bookmarkEnd w:id="24"/>
-      <w:bookmarkEnd w:id="25"/>
     </w:p>
     <w:p>
       <w:pPr>
@@ -3491,8 +3442,8 @@
           <w:lang w:val="es-AR"/>
         </w:rPr>
       </w:pPr>
-      <w:bookmarkStart w:id="26" w:name="_Toc407468035"/>
-      <w:bookmarkStart w:id="27" w:name="_Toc407551842"/>
+      <w:bookmarkStart w:id="25" w:name="_Toc407468035"/>
+      <w:bookmarkStart w:id="26" w:name="_Toc407551842"/>
       <w:r>
         <w:rPr>
           <w:rFonts w:ascii="Cambria" w:eastAsia="Times New Roman" w:hAnsi="Cambria" w:cs="Times New Roman"/>
@@ -3501,111 +3452,41 @@
           <w:color w:val="4F81BD"/>
           <w:lang w:val="es-AR"/>
         </w:rPr>
-        <w:t xml:space="preserve">GeoParking: Web </w:t>
-      </w:r>
-      <w:proofErr w:type="spellStart"/>
-      <w:r>
-        <w:rPr>
-          <w:rFonts w:ascii="Cambria" w:eastAsia="Times New Roman" w:hAnsi="Cambria" w:cs="Times New Roman"/>
-          <w:b/>
-          <w:bCs/>
-          <w:color w:val="4F81BD"/>
-          <w:lang w:val="es-AR"/>
-        </w:rPr>
-        <w:t>Services</w:t>
-      </w:r>
-      <w:proofErr w:type="spellEnd"/>
-      <w:r>
-        <w:rPr>
-          <w:rFonts w:ascii="Cambria" w:eastAsia="Times New Roman" w:hAnsi="Cambria" w:cs="Times New Roman"/>
-          <w:b/>
-          <w:bCs/>
-          <w:color w:val="4F81BD"/>
-          <w:lang w:val="es-AR"/>
-        </w:rPr>
-        <w:t>, Arquitectura</w:t>
-      </w:r>
+        <w:t>GeoParking: Web Services, Arquitectura</w:t>
+      </w:r>
+      <w:bookmarkEnd w:id="25"/>
       <w:bookmarkEnd w:id="26"/>
-      <w:bookmarkEnd w:id="27"/>
-    </w:p>
-    <w:p>
-      <w:pPr>
-        <w:spacing w:before="0" w:after="200" w:line="276" w:lineRule="auto"/>
-        <w:rPr>
-          <w:rFonts w:ascii="Calibri" w:eastAsia="Calibri" w:hAnsi="Calibri" w:cs="Times New Roman"/>
-          <w:lang w:val="es-AR"/>
-        </w:rPr>
-      </w:pPr>
-      <w:r>
-        <w:rPr>
-          <w:rFonts w:ascii="Calibri" w:eastAsia="Calibri" w:hAnsi="Calibri" w:cs="Times New Roman"/>
-          <w:lang w:val="es-AR"/>
-        </w:rPr>
-        <w:t xml:space="preserve">El intercambio de información entre GeoParking y los Entes Externos (EE - Playas de Estacionamiento) se implementa a través de web </w:t>
-      </w:r>
-      <w:proofErr w:type="spellStart"/>
-      <w:r>
-        <w:rPr>
-          <w:rFonts w:ascii="Calibri" w:eastAsia="Calibri" w:hAnsi="Calibri" w:cs="Times New Roman"/>
-          <w:lang w:val="es-AR"/>
-        </w:rPr>
-        <w:t>services</w:t>
-      </w:r>
-      <w:proofErr w:type="spellEnd"/>
-      <w:r>
-        <w:rPr>
-          <w:rFonts w:ascii="Calibri" w:eastAsia="Calibri" w:hAnsi="Calibri" w:cs="Times New Roman"/>
-          <w:lang w:val="es-AR"/>
-        </w:rPr>
-        <w:t xml:space="preserve">. </w:t>
-      </w:r>
-    </w:p>
-    <w:p>
-      <w:pPr>
-        <w:spacing w:before="0" w:after="200" w:line="276" w:lineRule="auto"/>
-        <w:rPr>
-          <w:rFonts w:ascii="Calibri" w:eastAsia="Calibri" w:hAnsi="Calibri" w:cs="Times New Roman"/>
-          <w:lang w:val="es-AR"/>
-        </w:rPr>
-      </w:pPr>
-      <w:r>
-        <w:rPr>
-          <w:rFonts w:ascii="Calibri" w:eastAsia="Calibri" w:hAnsi="Calibri" w:cs="Times New Roman"/>
-          <w:lang w:val="es-AR"/>
-        </w:rPr>
-        <w:t xml:space="preserve">Todos estos web </w:t>
-      </w:r>
-      <w:proofErr w:type="spellStart"/>
-      <w:r>
-        <w:rPr>
-          <w:rFonts w:ascii="Calibri" w:eastAsia="Calibri" w:hAnsi="Calibri" w:cs="Times New Roman"/>
-          <w:lang w:val="es-AR"/>
-        </w:rPr>
-        <w:t>services</w:t>
-      </w:r>
-      <w:proofErr w:type="spellEnd"/>
-      <w:r>
-        <w:rPr>
-          <w:rFonts w:ascii="Calibri" w:eastAsia="Calibri" w:hAnsi="Calibri" w:cs="Times New Roman"/>
-          <w:lang w:val="es-AR"/>
-        </w:rPr>
-        <w:t xml:space="preserve"> de negocio (WSN) están directamente accesibles a través de Internet, no se requiere el establecimiento de canales especiales de comunicaciones ni </w:t>
-      </w:r>
-      <w:proofErr w:type="spellStart"/>
-      <w:r>
-        <w:rPr>
-          <w:rFonts w:ascii="Calibri" w:eastAsia="Calibri" w:hAnsi="Calibri" w:cs="Times New Roman"/>
-          <w:lang w:val="es-AR"/>
-        </w:rPr>
-        <w:t>VPNs</w:t>
-      </w:r>
-      <w:proofErr w:type="spellEnd"/>
-      <w:r>
-        <w:rPr>
-          <w:rFonts w:ascii="Calibri" w:eastAsia="Calibri" w:hAnsi="Calibri" w:cs="Times New Roman"/>
-          <w:lang w:val="es-AR"/>
-        </w:rPr>
-        <w:t xml:space="preserve">. </w:t>
+    </w:p>
+    <w:p>
+      <w:pPr>
+        <w:spacing w:before="0" w:after="200" w:line="276" w:lineRule="auto"/>
+        <w:rPr>
+          <w:rFonts w:ascii="Calibri" w:eastAsia="Calibri" w:hAnsi="Calibri" w:cs="Times New Roman"/>
+          <w:lang w:val="es-AR"/>
+        </w:rPr>
+      </w:pPr>
+      <w:r>
+        <w:rPr>
+          <w:rFonts w:ascii="Calibri" w:eastAsia="Calibri" w:hAnsi="Calibri" w:cs="Times New Roman"/>
+          <w:lang w:val="es-AR"/>
+        </w:rPr>
+        <w:t xml:space="preserve">El intercambio de información entre GeoParking y los Entes Externos (EE - Playas de Estacionamiento) se implementa a través de web services. </w:t>
+      </w:r>
+    </w:p>
+    <w:p>
+      <w:pPr>
+        <w:spacing w:before="0" w:after="200" w:line="276" w:lineRule="auto"/>
+        <w:rPr>
+          <w:rFonts w:ascii="Calibri" w:eastAsia="Calibri" w:hAnsi="Calibri" w:cs="Times New Roman"/>
+          <w:lang w:val="es-AR"/>
+        </w:rPr>
+      </w:pPr>
+      <w:r>
+        <w:rPr>
+          <w:rFonts w:ascii="Calibri" w:eastAsia="Calibri" w:hAnsi="Calibri" w:cs="Times New Roman"/>
+          <w:lang w:val="es-AR"/>
+        </w:rPr>
+        <w:t xml:space="preserve">Todos estos web services de negocio (WSN) están directamente accesibles a través de Internet, no se requiere el establecimiento de canales especiales de comunicaciones ni VPNs. </w:t>
       </w:r>
     </w:p>
     <w:p>
@@ -3647,8 +3528,8 @@
           <w:lang w:val="es-AR"/>
         </w:rPr>
       </w:pPr>
-      <w:bookmarkStart w:id="28" w:name="_Toc407468036"/>
-      <w:bookmarkStart w:id="29" w:name="_Toc407551843"/>
+      <w:bookmarkStart w:id="27" w:name="_Toc407468036"/>
+      <w:bookmarkStart w:id="28" w:name="_Toc407551843"/>
       <w:r>
         <w:rPr>
           <w:rFonts w:ascii="Cambria" w:eastAsia="Times New Roman" w:hAnsi="Cambria" w:cs="Times New Roman"/>
@@ -3659,8 +3540,8 @@
         </w:rPr>
         <w:t>Autenticación y Autorización</w:t>
       </w:r>
+      <w:bookmarkEnd w:id="27"/>
       <w:bookmarkEnd w:id="28"/>
-      <w:bookmarkEnd w:id="29"/>
     </w:p>
     <w:p>
       <w:pPr>
@@ -3741,39 +3622,7 @@
           <w:rFonts w:ascii="Calibri" w:eastAsia="Calibri" w:hAnsi="Calibri" w:cs="Times New Roman"/>
           <w:lang w:val="es-AR"/>
         </w:rPr>
-        <w:t>El cliente del WSN extraerá del TA dos componentes -</w:t>
-      </w:r>
-      <w:proofErr w:type="spellStart"/>
-      <w:r>
-        <w:rPr>
-          <w:rFonts w:ascii="Calibri" w:eastAsia="Calibri" w:hAnsi="Calibri" w:cs="Times New Roman"/>
-          <w:lang w:val="es-AR"/>
-        </w:rPr>
-        <w:t>Token</w:t>
-      </w:r>
-      <w:proofErr w:type="spellEnd"/>
-      <w:r>
-        <w:rPr>
-          <w:rFonts w:ascii="Calibri" w:eastAsia="Calibri" w:hAnsi="Calibri" w:cs="Times New Roman"/>
-          <w:lang w:val="es-AR"/>
-        </w:rPr>
-        <w:t xml:space="preserve"> y </w:t>
-      </w:r>
-      <w:proofErr w:type="spellStart"/>
-      <w:r>
-        <w:rPr>
-          <w:rFonts w:ascii="Calibri" w:eastAsia="Calibri" w:hAnsi="Calibri" w:cs="Times New Roman"/>
-          <w:lang w:val="es-AR"/>
-        </w:rPr>
-        <w:t>Sign</w:t>
-      </w:r>
-      <w:proofErr w:type="spellEnd"/>
-      <w:r>
-        <w:rPr>
-          <w:rFonts w:ascii="Calibri" w:eastAsia="Calibri" w:hAnsi="Calibri" w:cs="Times New Roman"/>
-          <w:lang w:val="es-AR"/>
-        </w:rPr>
-        <w:t xml:space="preserve">- y los enviará junto con los datos de negocio en cada solicitud que le envíe al WSN. </w:t>
+        <w:t xml:space="preserve">El cliente del WSN extraerá del TA dos componentes -Token y Sign- y los enviará junto con los datos de negocio en cada solicitud que le envíe al WSN. </w:t>
       </w:r>
     </w:p>
     <w:p>
@@ -3791,8 +3640,8 @@
           <w:lang w:val="es-AR"/>
         </w:rPr>
       </w:pPr>
-      <w:bookmarkStart w:id="30" w:name="_Toc407468037"/>
-      <w:bookmarkStart w:id="31" w:name="_Toc407551844"/>
+      <w:bookmarkStart w:id="29" w:name="_Toc407468037"/>
+      <w:bookmarkStart w:id="30" w:name="_Toc407551844"/>
       <w:r>
         <w:rPr>
           <w:rFonts w:ascii="Cambria" w:eastAsia="Times New Roman" w:hAnsi="Cambria" w:cs="Times New Roman"/>
@@ -3803,8 +3652,8 @@
         </w:rPr>
         <w:t>Obtención de certificados y autorización inicial</w:t>
       </w:r>
+      <w:bookmarkEnd w:id="29"/>
       <w:bookmarkEnd w:id="30"/>
-      <w:bookmarkEnd w:id="31"/>
       <w:r>
         <w:rPr>
           <w:rFonts w:ascii="Cambria" w:eastAsia="Times New Roman" w:hAnsi="Cambria" w:cs="Times New Roman"/>
@@ -3847,8 +3696,8 @@
           <w:lang w:val="es-AR"/>
         </w:rPr>
       </w:pPr>
-      <w:bookmarkStart w:id="32" w:name="_Toc407468038"/>
-      <w:bookmarkStart w:id="33" w:name="_Toc407551845"/>
+      <w:bookmarkStart w:id="31" w:name="_Toc407468038"/>
+      <w:bookmarkStart w:id="32" w:name="_Toc407551845"/>
       <w:r>
         <w:rPr>
           <w:rFonts w:ascii="Cambria" w:eastAsia="Times New Roman" w:hAnsi="Cambria" w:cs="Times New Roman"/>
@@ -3859,8 +3708,8 @@
         </w:rPr>
         <w:t>Consultas</w:t>
       </w:r>
+      <w:bookmarkEnd w:id="31"/>
       <w:bookmarkEnd w:id="32"/>
-      <w:bookmarkEnd w:id="33"/>
     </w:p>
     <w:p>
       <w:pPr>
@@ -3913,8 +3762,8 @@
           <w:lang w:val="es-AR"/>
         </w:rPr>
       </w:pPr>
-      <w:bookmarkStart w:id="34" w:name="_Toc407468039"/>
-      <w:bookmarkStart w:id="35" w:name="_Toc407551846"/>
+      <w:bookmarkStart w:id="33" w:name="_Toc407468039"/>
+      <w:bookmarkStart w:id="34" w:name="_Toc407551846"/>
       <w:r>
         <w:rPr>
           <w:rFonts w:ascii="Cambria" w:eastAsia="Times New Roman" w:hAnsi="Cambria" w:cs="Times New Roman"/>
@@ -3928,8 +3777,8 @@
         <w:lastRenderedPageBreak/>
         <w:t>ESPECIFICACIÓN TECNICA DE AUTENTICACIÓN Y AUTORIZACIÓN</w:t>
       </w:r>
+      <w:bookmarkEnd w:id="33"/>
       <w:bookmarkEnd w:id="34"/>
-      <w:bookmarkEnd w:id="35"/>
     </w:p>
     <w:p>
       <w:pPr>
@@ -3954,23 +3803,7 @@
           <w:rFonts w:ascii="Calibri" w:eastAsia="Calibri" w:hAnsi="Calibri" w:cs="Times New Roman"/>
           <w:lang w:val="es-AR"/>
         </w:rPr>
-        <w:t xml:space="preserve">La siguiente sección del documento describe los aspectos técnicos del servicio de Autenticación y Autorización perteneciente a GeoParking. Dicho servicio es necesario para que Entes Externos a la AFIP (EE) accedan a los </w:t>
-      </w:r>
-      <w:proofErr w:type="spellStart"/>
-      <w:r>
-        <w:rPr>
-          <w:rFonts w:ascii="Calibri" w:eastAsia="Calibri" w:hAnsi="Calibri" w:cs="Times New Roman"/>
-          <w:lang w:val="es-AR"/>
-        </w:rPr>
-        <w:t>WebServices</w:t>
-      </w:r>
-      <w:proofErr w:type="spellEnd"/>
-      <w:r>
-        <w:rPr>
-          <w:rFonts w:ascii="Calibri" w:eastAsia="Calibri" w:hAnsi="Calibri" w:cs="Times New Roman"/>
-          <w:lang w:val="es-AR"/>
-        </w:rPr>
-        <w:t xml:space="preserve"> de Negocio (WSN) ofrecidos por GeoParking.</w:t>
+        <w:t>La siguiente sección del documento describe los aspectos técnicos del servicio de Autenticación y Autorización perteneciente a GeoParking. Dicho servicio es necesario para que Entes Externos a la AFIP (EE) accedan a los WebServices de Negocio (WSN) ofrecidos por GeoParking.</w:t>
       </w:r>
     </w:p>
     <w:p>
@@ -3988,8 +3821,8 @@
           <w:lang w:val="es-AR"/>
         </w:rPr>
       </w:pPr>
-      <w:bookmarkStart w:id="36" w:name="_Toc407468040"/>
-      <w:bookmarkStart w:id="37" w:name="_Toc407551847"/>
+      <w:bookmarkStart w:id="35" w:name="_Toc407468040"/>
+      <w:bookmarkStart w:id="36" w:name="_Toc407551847"/>
       <w:r>
         <w:rPr>
           <w:rFonts w:ascii="Cambria" w:eastAsia="Times New Roman" w:hAnsi="Cambria" w:cs="Times New Roman"/>
@@ -4000,8 +3833,8 @@
         </w:rPr>
         <w:t>Descripción General del Servicio</w:t>
       </w:r>
+      <w:bookmarkEnd w:id="35"/>
       <w:bookmarkEnd w:id="36"/>
-      <w:bookmarkEnd w:id="37"/>
     </w:p>
     <w:p>
       <w:pPr>
@@ -4215,115 +4048,7 @@
           <w:color w:val="FF0000"/>
           <w:lang w:val="es-AR"/>
         </w:rPr>
-        <w:t xml:space="preserve">En la actualidad, los Web </w:t>
-      </w:r>
-      <w:proofErr w:type="spellStart"/>
-      <w:r>
-        <w:rPr>
-          <w:rFonts w:ascii="Calibri" w:eastAsia="Calibri" w:hAnsi="Calibri" w:cs="Times New Roman"/>
-          <w:color w:val="FF0000"/>
-          <w:lang w:val="es-AR"/>
-        </w:rPr>
-        <w:t>Services</w:t>
-      </w:r>
-      <w:proofErr w:type="spellEnd"/>
-      <w:r>
-        <w:rPr>
-          <w:rFonts w:ascii="Calibri" w:eastAsia="Calibri" w:hAnsi="Calibri" w:cs="Times New Roman"/>
-          <w:color w:val="FF0000"/>
-          <w:lang w:val="es-AR"/>
-        </w:rPr>
-        <w:t xml:space="preserve"> de GeoParking, no están incluidos en un UDDI (Universal </w:t>
-      </w:r>
-      <w:proofErr w:type="spellStart"/>
-      <w:r>
-        <w:rPr>
-          <w:rFonts w:ascii="Calibri" w:eastAsia="Calibri" w:hAnsi="Calibri" w:cs="Times New Roman"/>
-          <w:color w:val="FF0000"/>
-          <w:lang w:val="es-AR"/>
-        </w:rPr>
-        <w:t>Description</w:t>
-      </w:r>
-      <w:proofErr w:type="spellEnd"/>
-      <w:r>
-        <w:rPr>
-          <w:rFonts w:ascii="Calibri" w:eastAsia="Calibri" w:hAnsi="Calibri" w:cs="Times New Roman"/>
-          <w:color w:val="FF0000"/>
-          <w:lang w:val="es-AR"/>
-        </w:rPr>
-        <w:t xml:space="preserve"> Discovery </w:t>
-      </w:r>
-      <w:proofErr w:type="spellStart"/>
-      <w:r>
-        <w:rPr>
-          <w:rFonts w:ascii="Calibri" w:eastAsia="Calibri" w:hAnsi="Calibri" w:cs="Times New Roman"/>
-          <w:color w:val="FF0000"/>
-          <w:lang w:val="es-AR"/>
-        </w:rPr>
-        <w:t>Integration</w:t>
-      </w:r>
-      <w:proofErr w:type="spellEnd"/>
-      <w:r>
-        <w:rPr>
-          <w:rFonts w:ascii="Calibri" w:eastAsia="Calibri" w:hAnsi="Calibri" w:cs="Times New Roman"/>
-          <w:color w:val="FF0000"/>
-          <w:lang w:val="es-AR"/>
-        </w:rPr>
-        <w:t xml:space="preserve">) de acceso externo, por lo tanto para acceder a los servicios que ofrece la AFIP, es necesario utilizar WSDL (Web </w:t>
-      </w:r>
-      <w:proofErr w:type="spellStart"/>
-      <w:r>
-        <w:rPr>
-          <w:rFonts w:ascii="Calibri" w:eastAsia="Calibri" w:hAnsi="Calibri" w:cs="Times New Roman"/>
-          <w:color w:val="FF0000"/>
-          <w:lang w:val="es-AR"/>
-        </w:rPr>
-        <w:t>Services</w:t>
-      </w:r>
-      <w:proofErr w:type="spellEnd"/>
-      <w:r>
-        <w:rPr>
-          <w:rFonts w:ascii="Calibri" w:eastAsia="Calibri" w:hAnsi="Calibri" w:cs="Times New Roman"/>
-          <w:color w:val="FF0000"/>
-          <w:lang w:val="es-AR"/>
-        </w:rPr>
-        <w:t xml:space="preserve"> </w:t>
-      </w:r>
-      <w:proofErr w:type="spellStart"/>
-      <w:r>
-        <w:rPr>
-          <w:rFonts w:ascii="Calibri" w:eastAsia="Calibri" w:hAnsi="Calibri" w:cs="Times New Roman"/>
-          <w:color w:val="FF0000"/>
-          <w:lang w:val="es-AR"/>
-        </w:rPr>
-        <w:t>Definition</w:t>
-      </w:r>
-      <w:proofErr w:type="spellEnd"/>
-      <w:r>
-        <w:rPr>
-          <w:rFonts w:ascii="Calibri" w:eastAsia="Calibri" w:hAnsi="Calibri" w:cs="Times New Roman"/>
-          <w:color w:val="FF0000"/>
-          <w:lang w:val="es-AR"/>
-        </w:rPr>
-        <w:t xml:space="preserve"> </w:t>
-      </w:r>
-      <w:proofErr w:type="spellStart"/>
-      <w:r>
-        <w:rPr>
-          <w:rFonts w:ascii="Calibri" w:eastAsia="Calibri" w:hAnsi="Calibri" w:cs="Times New Roman"/>
-          <w:color w:val="FF0000"/>
-          <w:lang w:val="es-AR"/>
-        </w:rPr>
-        <w:t>Language</w:t>
-      </w:r>
-      <w:proofErr w:type="spellEnd"/>
-      <w:r>
-        <w:rPr>
-          <w:rFonts w:ascii="Calibri" w:eastAsia="Calibri" w:hAnsi="Calibri" w:cs="Times New Roman"/>
-          <w:color w:val="FF0000"/>
-          <w:lang w:val="es-AR"/>
-        </w:rPr>
-        <w:t xml:space="preserve">) según la URL definida por AFIP. A partir del WSDL el EE puede construir un Cliente, para poder consumir el WSN correspondiente. </w:t>
+        <w:t xml:space="preserve">En la actualidad, los Web Services de GeoParking, no están incluidos en un UDDI (Universal Description Discovery Integration) de acceso externo, por lo tanto para acceder a los servicios que ofrece la AFIP, es necesario utilizar WSDL (Web Services Definition Language) según la URL definida por AFIP. A partir del WSDL el EE puede construir un Cliente, para poder consumir el WSN correspondiente. </w:t>
       </w:r>
     </w:p>
     <w:p>
@@ -4442,8 +4167,8 @@
           <w:lang w:val="es-AR"/>
         </w:rPr>
       </w:pPr>
-      <w:bookmarkStart w:id="38" w:name="_Toc407468041"/>
-      <w:bookmarkStart w:id="39" w:name="_Toc407551848"/>
+      <w:bookmarkStart w:id="37" w:name="_Toc407468041"/>
+      <w:bookmarkStart w:id="38" w:name="_Toc407551848"/>
       <w:r>
         <w:rPr>
           <w:rFonts w:ascii="Cambria" w:eastAsia="Times New Roman" w:hAnsi="Cambria" w:cs="Times New Roman"/>
@@ -4457,8 +4182,8 @@
         <w:lastRenderedPageBreak/>
         <w:t>ACTUALIZACIÓN DE DATOS DE PLAYA DE ESTACIONAMIENTO</w:t>
       </w:r>
+      <w:bookmarkEnd w:id="37"/>
       <w:bookmarkEnd w:id="38"/>
-      <w:bookmarkEnd w:id="39"/>
     </w:p>
     <w:p>
       <w:pPr>
@@ -4485,8 +4210,8 @@
           <w:lang w:val="es-AR"/>
         </w:rPr>
       </w:pPr>
-      <w:bookmarkStart w:id="40" w:name="_Toc407468042"/>
-      <w:bookmarkStart w:id="41" w:name="_Toc407551849"/>
+      <w:bookmarkStart w:id="39" w:name="_Toc407468042"/>
+      <w:bookmarkStart w:id="40" w:name="_Toc407551849"/>
       <w:r>
         <w:rPr>
           <w:rFonts w:ascii="Cambria" w:eastAsia="Times New Roman" w:hAnsi="Cambria" w:cs="Times New Roman"/>
@@ -4497,8 +4222,8 @@
         </w:rPr>
         <w:t>Objetivo</w:t>
       </w:r>
+      <w:bookmarkEnd w:id="39"/>
       <w:bookmarkEnd w:id="40"/>
-      <w:bookmarkEnd w:id="41"/>
     </w:p>
     <w:p>
       <w:pPr>
@@ -4641,8 +4366,8 @@
           <w:lang w:val="es-AR"/>
         </w:rPr>
       </w:pPr>
-      <w:bookmarkStart w:id="42" w:name="_Toc407468043"/>
-      <w:bookmarkStart w:id="43" w:name="_Toc407551850"/>
+      <w:bookmarkStart w:id="41" w:name="_Toc407468043"/>
+      <w:bookmarkStart w:id="42" w:name="_Toc407551850"/>
       <w:r>
         <w:rPr>
           <w:rFonts w:ascii="Cambria" w:eastAsia="Times New Roman" w:hAnsi="Cambria" w:cs="Times New Roman"/>
@@ -4653,7 +4378,7 @@
         </w:rPr>
         <w:t>Alcanc</w:t>
       </w:r>
-      <w:bookmarkEnd w:id="42"/>
+      <w:bookmarkEnd w:id="41"/>
       <w:r>
         <w:rPr>
           <w:rFonts w:ascii="Cambria" w:eastAsia="Times New Roman" w:hAnsi="Cambria" w:cs="Times New Roman"/>
@@ -4664,7 +4389,7 @@
         </w:rPr>
         <w:t>e</w:t>
       </w:r>
-      <w:bookmarkEnd w:id="43"/>
+      <w:bookmarkEnd w:id="42"/>
     </w:p>
     <w:p>
       <w:pPr>
@@ -4698,8 +4423,8 @@
           <w:lang w:val="es-AR"/>
         </w:rPr>
       </w:pPr>
-      <w:bookmarkStart w:id="44" w:name="_Toc407468044"/>
-      <w:bookmarkStart w:id="45" w:name="_Toc407551851"/>
+      <w:bookmarkStart w:id="43" w:name="_Toc407468044"/>
+      <w:bookmarkStart w:id="44" w:name="_Toc407551851"/>
       <w:r>
         <w:rPr>
           <w:rFonts w:ascii="Cambria" w:eastAsia="Times New Roman" w:hAnsi="Cambria" w:cs="Times New Roman"/>
@@ -4710,8 +4435,8 @@
         </w:rPr>
         <w:t>Operatoria</w:t>
       </w:r>
+      <w:bookmarkEnd w:id="43"/>
       <w:bookmarkEnd w:id="44"/>
-      <w:bookmarkEnd w:id="45"/>
     </w:p>
     <w:p>
       <w:pPr>
@@ -4887,6 +4612,8 @@
         <w:t>del servicio a utilizar es:</w:t>
       </w:r>
     </w:p>
+    <w:bookmarkStart w:id="45" w:name="_GoBack"/>
+    <w:bookmarkEnd w:id="45"/>
     <w:p>
       <w:pPr>
         <w:numPr>
@@ -4902,55 +4629,156 @@
           <w:lang w:val="es-AR"/>
         </w:rPr>
       </w:pPr>
-      <w:hyperlink r:id="rId11" w:history="1">
-        <w:r>
-          <w:rPr>
-            <w:rFonts w:ascii="Consolas" w:eastAsia="Calibri" w:hAnsi="Consolas" w:cs="Consolas"/>
-            <w:color w:val="0000FF"/>
-            <w:sz w:val="16"/>
-            <w:szCs w:val="19"/>
-            <w:highlight w:val="white"/>
-            <w:u w:val="single"/>
-            <w:lang w:val="es-AR"/>
-          </w:rPr>
-          <w:t>http://geoparking:21305/api/Playas</w:t>
-        </w:r>
-        <w:r>
-          <w:rPr>
-            <w:rFonts w:ascii="Consolas" w:eastAsia="Calibri" w:hAnsi="Consolas" w:cs="Consolas"/>
-            <w:color w:val="0000FF"/>
-            <w:sz w:val="16"/>
-            <w:szCs w:val="16"/>
-            <w:highlight w:val="white"/>
-            <w:u w:val="single"/>
-            <w:lang w:val="es-AR"/>
-          </w:rPr>
-          <w:t>/GetActualizarNombreEmailPlaya?idPla</w:t>
-        </w:r>
-        <w:r>
-          <w:rPr>
-            <w:rFonts w:ascii="Consolas" w:eastAsia="Calibri" w:hAnsi="Consolas" w:cs="Consolas"/>
-            <w:color w:val="0000FF"/>
-            <w:sz w:val="16"/>
-            <w:szCs w:val="19"/>
-            <w:highlight w:val="white"/>
-            <w:u w:val="single"/>
-            <w:lang w:val="es-AR"/>
-          </w:rPr>
-          <w:t>ya={idPlaya}&amp;nombrePlaya={nombrePlaya}</w:t>
-        </w:r>
-        <w:r>
-          <w:rPr>
-            <w:rFonts w:ascii="Consolas" w:eastAsia="Calibri" w:hAnsi="Consolas" w:cs="Consolas"/>
-            <w:color w:val="0000FF"/>
-            <w:sz w:val="16"/>
-            <w:szCs w:val="19"/>
-            <w:u w:val="single"/>
-            <w:lang w:val="es-AR"/>
-          </w:rPr>
-          <w:t>&amp;emailPlaya={emailPlaya}</w:t>
-        </w:r>
-      </w:hyperlink>
+      <w:r>
+        <w:rPr>
+          <w:rFonts w:ascii="Consolas" w:eastAsia="Calibri" w:hAnsi="Consolas" w:cs="Consolas"/>
+          <w:color w:val="0000FF"/>
+          <w:sz w:val="16"/>
+          <w:szCs w:val="19"/>
+          <w:highlight w:val="white"/>
+          <w:u w:val="single"/>
+          <w:lang w:val="es-AR"/>
+        </w:rPr>
+        <w:fldChar w:fldCharType="begin"/>
+      </w:r>
+      <w:r>
+        <w:rPr>
+          <w:rFonts w:ascii="Consolas" w:eastAsia="Calibri" w:hAnsi="Consolas" w:cs="Consolas"/>
+          <w:color w:val="0000FF"/>
+          <w:sz w:val="16"/>
+          <w:szCs w:val="19"/>
+          <w:highlight w:val="white"/>
+          <w:u w:val="single"/>
+          <w:lang w:val="es-AR"/>
+        </w:rPr>
+        <w:instrText xml:space="preserve"> HYPERLINK "</w:instrText>
+      </w:r>
+      <w:r>
+        <w:rPr>
+          <w:rFonts w:ascii="Consolas" w:eastAsia="Calibri" w:hAnsi="Consolas" w:cs="Consolas"/>
+          <w:color w:val="0000FF"/>
+          <w:sz w:val="16"/>
+          <w:szCs w:val="19"/>
+          <w:highlight w:val="white"/>
+          <w:u w:val="single"/>
+          <w:lang w:val="es-AR"/>
+        </w:rPr>
+        <w:instrText>http://geoparking.com/api/Playas</w:instrText>
+      </w:r>
+      <w:r>
+        <w:rPr>
+          <w:rFonts w:ascii="Consolas" w:eastAsia="Calibri" w:hAnsi="Consolas" w:cs="Consolas"/>
+          <w:color w:val="0000FF"/>
+          <w:sz w:val="16"/>
+          <w:szCs w:val="16"/>
+          <w:highlight w:val="white"/>
+          <w:u w:val="single"/>
+          <w:lang w:val="es-AR"/>
+        </w:rPr>
+        <w:instrText>/setActualizarNombreEmailPlaya?idPla</w:instrText>
+      </w:r>
+      <w:r>
+        <w:rPr>
+          <w:rFonts w:ascii="Consolas" w:eastAsia="Calibri" w:hAnsi="Consolas" w:cs="Consolas"/>
+          <w:color w:val="0000FF"/>
+          <w:sz w:val="16"/>
+          <w:szCs w:val="19"/>
+          <w:highlight w:val="white"/>
+          <w:u w:val="single"/>
+          <w:lang w:val="es-AR"/>
+        </w:rPr>
+        <w:instrText>ya={idPlaya}&amp;nombrePlaya={nombrePlaya}</w:instrText>
+      </w:r>
+      <w:r>
+        <w:rPr>
+          <w:rFonts w:ascii="Consolas" w:eastAsia="Calibri" w:hAnsi="Consolas" w:cs="Consolas"/>
+          <w:color w:val="0000FF"/>
+          <w:sz w:val="16"/>
+          <w:szCs w:val="19"/>
+          <w:u w:val="single"/>
+          <w:lang w:val="es-AR"/>
+        </w:rPr>
+        <w:instrText>&amp;emailPlaya={emailPlaya}</w:instrText>
+      </w:r>
+      <w:r>
+        <w:rPr>
+          <w:rFonts w:ascii="Consolas" w:eastAsia="Calibri" w:hAnsi="Consolas" w:cs="Consolas"/>
+          <w:color w:val="0000FF"/>
+          <w:sz w:val="16"/>
+          <w:szCs w:val="19"/>
+          <w:highlight w:val="white"/>
+          <w:u w:val="single"/>
+          <w:lang w:val="es-AR"/>
+        </w:rPr>
+        <w:instrText xml:space="preserve">" </w:instrText>
+      </w:r>
+      <w:r>
+        <w:rPr>
+          <w:rFonts w:ascii="Consolas" w:eastAsia="Calibri" w:hAnsi="Consolas" w:cs="Consolas"/>
+          <w:color w:val="0000FF"/>
+          <w:sz w:val="16"/>
+          <w:szCs w:val="19"/>
+          <w:highlight w:val="white"/>
+          <w:u w:val="single"/>
+          <w:lang w:val="es-AR"/>
+        </w:rPr>
+        <w:fldChar w:fldCharType="separate"/>
+      </w:r>
+      <w:r>
+        <w:rPr>
+          <w:rStyle w:val="Hipervnculo"/>
+          <w:rFonts w:ascii="Consolas" w:eastAsia="Calibri" w:hAnsi="Consolas" w:cs="Consolas"/>
+          <w:sz w:val="16"/>
+          <w:szCs w:val="19"/>
+          <w:highlight w:val="white"/>
+          <w:lang w:val="es-AR"/>
+        </w:rPr>
+        <w:t>http://geoparking.com/api/Playas</w:t>
+      </w:r>
+      <w:r>
+        <w:rPr>
+          <w:rStyle w:val="Hipervnculo"/>
+          <w:rFonts w:ascii="Consolas" w:eastAsia="Calibri" w:hAnsi="Consolas" w:cs="Consolas"/>
+          <w:sz w:val="16"/>
+          <w:szCs w:val="16"/>
+          <w:highlight w:val="white"/>
+          <w:lang w:val="es-AR"/>
+        </w:rPr>
+        <w:t>/setActualizarNombreEmailPlaya?idPla</w:t>
+      </w:r>
+      <w:r>
+        <w:rPr>
+          <w:rStyle w:val="Hipervnculo"/>
+          <w:rFonts w:ascii="Consolas" w:eastAsia="Calibri" w:hAnsi="Consolas" w:cs="Consolas"/>
+          <w:sz w:val="16"/>
+          <w:szCs w:val="19"/>
+          <w:highlight w:val="white"/>
+          <w:lang w:val="es-AR"/>
+        </w:rPr>
+        <w:t>ya={idPlaya}&amp;nombrePlaya={nombrePlaya}</w:t>
+      </w:r>
+      <w:r>
+        <w:rPr>
+          <w:rStyle w:val="Hipervnculo"/>
+          <w:rFonts w:ascii="Consolas" w:eastAsia="Calibri" w:hAnsi="Consolas" w:cs="Consolas"/>
+          <w:sz w:val="16"/>
+          <w:szCs w:val="19"/>
+          <w:lang w:val="es-AR"/>
+        </w:rPr>
+        <w:t>&amp;emailPlaya={emailPlaya}</w:t>
+      </w:r>
+      <w:r>
+        <w:rPr>
+          <w:rFonts w:ascii="Consolas" w:eastAsia="Calibri" w:hAnsi="Consolas" w:cs="Consolas"/>
+          <w:color w:val="0000FF"/>
+          <w:sz w:val="16"/>
+          <w:szCs w:val="19"/>
+          <w:highlight w:val="white"/>
+          <w:u w:val="single"/>
+          <w:lang w:val="es-AR"/>
+        </w:rPr>
+        <w:fldChar w:fldCharType="end"/>
+      </w:r>
     </w:p>
     <w:p>
       <w:pPr>
@@ -5124,39 +4952,36 @@
           <w:lang w:val="es-AR"/>
         </w:rPr>
       </w:pPr>
-      <w:hyperlink r:id="rId12" w:history="1">
+      <w:hyperlink r:id="rId11" w:history="1">
         <w:r>
           <w:rPr>
+            <w:rStyle w:val="Hipervnculo"/>
             <w:rFonts w:ascii="Consolas" w:eastAsia="Calibri" w:hAnsi="Consolas" w:cs="Consolas"/>
-            <w:color w:val="0000FF"/>
             <w:sz w:val="16"/>
             <w:szCs w:val="19"/>
             <w:highlight w:val="white"/>
-            <w:u w:val="single"/>
             <w:lang w:val="es-AR"/>
           </w:rPr>
-          <w:t>http://geoparking:21305/api/Playas</w:t>
+          <w:t>http://geoparking.com/api/Playas</w:t>
         </w:r>
         <w:r>
           <w:rPr>
+            <w:rStyle w:val="Hipervnculo"/>
             <w:rFonts w:ascii="Consolas" w:eastAsia="Calibri" w:hAnsi="Consolas" w:cs="Consolas"/>
-            <w:color w:val="0000FF"/>
             <w:sz w:val="16"/>
             <w:szCs w:val="16"/>
             <w:highlight w:val="white"/>
-            <w:u w:val="single"/>
             <w:lang w:val="es-AR"/>
           </w:rPr>
-          <w:t>/GetActualizarTipoPlaya?idPla</w:t>
+          <w:t>/SetActualizarTipoPlaya?idPla</w:t>
         </w:r>
         <w:r>
           <w:rPr>
+            <w:rStyle w:val="Hipervnculo"/>
             <w:rFonts w:ascii="Consolas" w:eastAsia="Calibri" w:hAnsi="Consolas" w:cs="Consolas"/>
-            <w:color w:val="0000FF"/>
             <w:sz w:val="16"/>
             <w:szCs w:val="19"/>
             <w:highlight w:val="white"/>
-            <w:u w:val="single"/>
             <w:lang w:val="es-AR"/>
           </w:rPr>
           <w:t>ya={idPlaya}&amp;idTipoPlaya={idTipoPlaya}</w:t>
@@ -5632,50 +5457,46 @@
           <w:lang w:val="es-AR"/>
         </w:rPr>
       </w:pPr>
-      <w:hyperlink r:id="rId13" w:history="1">
+      <w:hyperlink r:id="rId12" w:history="1">
         <w:r>
           <w:rPr>
+            <w:rStyle w:val="Hipervnculo"/>
             <w:rFonts w:ascii="Consolas" w:eastAsia="Calibri" w:hAnsi="Consolas" w:cs="Consolas"/>
-            <w:color w:val="0000FF"/>
             <w:sz w:val="16"/>
             <w:szCs w:val="19"/>
             <w:highlight w:val="white"/>
-            <w:u w:val="single"/>
             <w:lang w:val="es-AR"/>
           </w:rPr>
-          <w:t>http://geoparking:21305/api/Playas</w:t>
+          <w:t>http://geoparking.com/api/Playas</w:t>
         </w:r>
         <w:r>
           <w:rPr>
+            <w:rStyle w:val="Hipervnculo"/>
             <w:rFonts w:ascii="Consolas" w:eastAsia="Calibri" w:hAnsi="Consolas" w:cs="Consolas"/>
-            <w:color w:val="0000FF"/>
             <w:sz w:val="16"/>
             <w:szCs w:val="16"/>
             <w:highlight w:val="white"/>
-            <w:u w:val="single"/>
             <w:lang w:val="es-AR"/>
           </w:rPr>
-          <w:t>/GetActualizarHorarioPlaya?idPla</w:t>
+          <w:t>/SetActualizarHorarioPlaya?idPla</w:t>
         </w:r>
         <w:r>
           <w:rPr>
+            <w:rStyle w:val="Hipervnculo"/>
             <w:rFonts w:ascii="Consolas" w:eastAsia="Calibri" w:hAnsi="Consolas" w:cs="Consolas"/>
-            <w:color w:val="0000FF"/>
             <w:sz w:val="16"/>
             <w:szCs w:val="19"/>
             <w:highlight w:val="white"/>
-            <w:u w:val="single"/>
             <w:lang w:val="es-AR"/>
           </w:rPr>
           <w:t>ya={idPlaya}&amp;idDiaAtencion={idDiaAtencion}</w:t>
         </w:r>
         <w:r>
           <w:rPr>
+            <w:rStyle w:val="Hipervnculo"/>
             <w:rFonts w:ascii="Consolas" w:eastAsia="Calibri" w:hAnsi="Consolas" w:cs="Consolas"/>
-            <w:color w:val="0000FF"/>
             <w:sz w:val="16"/>
             <w:szCs w:val="19"/>
-            <w:u w:val="single"/>
             <w:lang w:val="es-AR"/>
           </w:rPr>
           <w:t>&amp;horaDesde={horaDesde}&amp;horaHasta={horaHasta}</w:t>
@@ -6242,50 +6063,46 @@
           <w:lang w:val="es-AR"/>
         </w:rPr>
       </w:pPr>
-      <w:hyperlink r:id="rId14" w:history="1">
+      <w:hyperlink r:id="rId13" w:history="1">
         <w:r>
           <w:rPr>
+            <w:rStyle w:val="Hipervnculo"/>
             <w:rFonts w:ascii="Consolas" w:eastAsia="Calibri" w:hAnsi="Consolas" w:cs="Consolas"/>
-            <w:color w:val="0000FF"/>
             <w:sz w:val="16"/>
             <w:szCs w:val="19"/>
             <w:highlight w:val="white"/>
-            <w:u w:val="single"/>
             <w:lang w:val="es-AR"/>
           </w:rPr>
-          <w:t>http://geoparking:21305/api/Playas</w:t>
+          <w:t>http://geoparking.com/api/Playas</w:t>
         </w:r>
         <w:r>
           <w:rPr>
+            <w:rStyle w:val="Hipervnculo"/>
             <w:rFonts w:ascii="Consolas" w:eastAsia="Calibri" w:hAnsi="Consolas" w:cs="Consolas"/>
-            <w:color w:val="0000FF"/>
             <w:sz w:val="16"/>
             <w:szCs w:val="16"/>
             <w:highlight w:val="white"/>
-            <w:u w:val="single"/>
             <w:lang w:val="es-AR"/>
           </w:rPr>
-          <w:t>/GetActualizarNombreEmailPlaya?idPla</w:t>
+          <w:t>/SetActualizarNombreEmailPlaya?idPla</w:t>
         </w:r>
         <w:r>
           <w:rPr>
+            <w:rStyle w:val="Hipervnculo"/>
             <w:rFonts w:ascii="Consolas" w:eastAsia="Calibri" w:hAnsi="Consolas" w:cs="Consolas"/>
-            <w:color w:val="0000FF"/>
             <w:sz w:val="16"/>
             <w:szCs w:val="19"/>
             <w:highlight w:val="white"/>
-            <w:u w:val="single"/>
             <w:lang w:val="es-AR"/>
           </w:rPr>
           <w:t>ya=25&amp;nombrePlaya=’PlayaNueva’</w:t>
         </w:r>
         <w:r>
           <w:rPr>
+            <w:rStyle w:val="Hipervnculo"/>
             <w:rFonts w:ascii="Consolas" w:eastAsia="Calibri" w:hAnsi="Consolas" w:cs="Consolas"/>
-            <w:color w:val="0000FF"/>
             <w:sz w:val="16"/>
             <w:szCs w:val="19"/>
-            <w:u w:val="single"/>
             <w:lang w:val="es-AR"/>
           </w:rPr>
           <w:t>&amp;emailPlaya=’playa_nueva@info.com</w:t>
@@ -6353,50 +6170,46 @@
           <w:lang w:val="es-AR"/>
         </w:rPr>
       </w:pPr>
-      <w:hyperlink r:id="rId15" w:history="1">
+      <w:hyperlink r:id="rId14" w:history="1">
         <w:r>
           <w:rPr>
+            <w:rStyle w:val="Hipervnculo"/>
             <w:rFonts w:ascii="Consolas" w:eastAsia="Calibri" w:hAnsi="Consolas" w:cs="Consolas"/>
-            <w:color w:val="0000FF"/>
             <w:sz w:val="16"/>
             <w:szCs w:val="19"/>
             <w:highlight w:val="white"/>
-            <w:u w:val="single"/>
             <w:lang w:val="es-AR"/>
           </w:rPr>
-          <w:t>http://geoparking:21305/api/Playas</w:t>
+          <w:t>http://geoparking.com/api/Playas</w:t>
         </w:r>
         <w:r>
           <w:rPr>
+            <w:rStyle w:val="Hipervnculo"/>
             <w:rFonts w:ascii="Consolas" w:eastAsia="Calibri" w:hAnsi="Consolas" w:cs="Consolas"/>
-            <w:color w:val="0000FF"/>
             <w:sz w:val="16"/>
             <w:szCs w:val="16"/>
             <w:highlight w:val="white"/>
-            <w:u w:val="single"/>
             <w:lang w:val="es-AR"/>
           </w:rPr>
-          <w:t>/GetActualizarTipoPlaya?idPla</w:t>
+          <w:t>/SetActualizarTipoPlaya?idPla</w:t>
         </w:r>
         <w:r>
           <w:rPr>
+            <w:rStyle w:val="Hipervnculo"/>
             <w:rFonts w:ascii="Consolas" w:eastAsia="Calibri" w:hAnsi="Consolas" w:cs="Consolas"/>
-            <w:color w:val="0000FF"/>
             <w:sz w:val="16"/>
             <w:szCs w:val="19"/>
             <w:highlight w:val="white"/>
-            <w:u w:val="single"/>
             <w:lang w:val="es-AR"/>
           </w:rPr>
           <w:t>ya=25&amp;</w:t>
         </w:r>
         <w:r>
           <w:rPr>
+            <w:rStyle w:val="Hipervnculo"/>
             <w:rFonts w:ascii="Consolas" w:eastAsia="Calibri" w:hAnsi="Consolas" w:cs="Consolas"/>
-            <w:color w:val="0000FF"/>
             <w:sz w:val="16"/>
             <w:szCs w:val="19"/>
-            <w:u w:val="single"/>
             <w:lang w:val="es-AR"/>
           </w:rPr>
           <w:t>idTipoPlaya=3</w:t>
@@ -6464,50 +6277,46 @@
           <w:lang w:val="es-AR"/>
         </w:rPr>
       </w:pPr>
-      <w:hyperlink r:id="rId16" w:history="1">
+      <w:hyperlink r:id="rId15" w:history="1">
         <w:r>
           <w:rPr>
+            <w:rStyle w:val="Hipervnculo"/>
             <w:rFonts w:ascii="Consolas" w:eastAsia="Calibri" w:hAnsi="Consolas" w:cs="Consolas"/>
-            <w:color w:val="0000FF"/>
             <w:sz w:val="16"/>
             <w:szCs w:val="19"/>
             <w:highlight w:val="white"/>
-            <w:u w:val="single"/>
             <w:lang w:val="es-AR"/>
           </w:rPr>
-          <w:t>http://geoparking:21305/api/Playas</w:t>
+          <w:t>http://geoparking.com/api/Playas</w:t>
         </w:r>
         <w:r>
           <w:rPr>
+            <w:rStyle w:val="Hipervnculo"/>
             <w:rFonts w:ascii="Consolas" w:eastAsia="Calibri" w:hAnsi="Consolas" w:cs="Consolas"/>
-            <w:color w:val="0000FF"/>
             <w:sz w:val="16"/>
             <w:szCs w:val="16"/>
             <w:highlight w:val="white"/>
-            <w:u w:val="single"/>
             <w:lang w:val="es-AR"/>
           </w:rPr>
-          <w:t>/GetActualizarHorarioPlaya?idPla</w:t>
+          <w:t>/SetActualizarHorarioPlaya?idPla</w:t>
         </w:r>
         <w:r>
           <w:rPr>
+            <w:rStyle w:val="Hipervnculo"/>
             <w:rFonts w:ascii="Consolas" w:eastAsia="Calibri" w:hAnsi="Consolas" w:cs="Consolas"/>
-            <w:color w:val="0000FF"/>
             <w:sz w:val="16"/>
             <w:szCs w:val="19"/>
             <w:highlight w:val="white"/>
-            <w:u w:val="single"/>
             <w:lang w:val="es-AR"/>
           </w:rPr>
           <w:t>ya=25&amp;</w:t>
         </w:r>
         <w:r>
           <w:rPr>
+            <w:rStyle w:val="Hipervnculo"/>
             <w:rFonts w:ascii="Consolas" w:eastAsia="Calibri" w:hAnsi="Consolas" w:cs="Consolas"/>
-            <w:color w:val="0000FF"/>
             <w:sz w:val="16"/>
             <w:szCs w:val="19"/>
-            <w:u w:val="single"/>
             <w:lang w:val="es-AR"/>
           </w:rPr>
           <w:t>idDiaAtencion=2&amp;horaDesde=’8:00’&amp;horaHasta=’00:00</w:t>
@@ -7115,18 +6924,17 @@
           <w:lang w:val="es-AR"/>
         </w:rPr>
       </w:pPr>
-      <w:hyperlink r:id="rId17" w:history="1">
+      <w:hyperlink r:id="rId16" w:history="1">
         <w:r>
           <w:rPr>
+            <w:rStyle w:val="Hipervnculo"/>
             <w:rFonts w:ascii="Consolas" w:eastAsia="Calibri" w:hAnsi="Consolas" w:cs="Consolas"/>
-            <w:color w:val="0000FF"/>
             <w:sz w:val="16"/>
             <w:szCs w:val="19"/>
             <w:highlight w:val="white"/>
-            <w:u w:val="single"/>
             <w:lang w:val="es-AR"/>
           </w:rPr>
-          <w:t>http://geoparking:21305/api/Disponibilidad/GetActualizarDisponibilidad?idPlaya={idPlaya}&amp;idTipoVehiculo={idTipoVehiculo}&amp;idEvento={idEvento}&amp;fecha={fecha}</w:t>
+          <w:t>http://geoparking.com/api/Disponibilidad/SetActualizarDisponibilidad?idPlaya={idPlaya}&amp;idTipoVehiculo={idTipoVehiculo}&amp;idEvento={idEvento}&amp;fecha={fecha}</w:t>
         </w:r>
       </w:hyperlink>
     </w:p>
@@ -7162,18 +6970,17 @@
           <w:lang w:val="es-AR"/>
         </w:rPr>
       </w:pPr>
-      <w:hyperlink r:id="rId18" w:history="1">
+      <w:hyperlink r:id="rId17" w:history="1">
         <w:r>
           <w:rPr>
+            <w:rStyle w:val="Hipervnculo"/>
             <w:rFonts w:ascii="Consolas" w:eastAsia="Calibri" w:hAnsi="Consolas" w:cs="Consolas"/>
-            <w:color w:val="0000FF"/>
             <w:sz w:val="16"/>
             <w:szCs w:val="19"/>
             <w:highlight w:val="white"/>
-            <w:u w:val="single"/>
             <w:lang w:val="es-AR"/>
           </w:rPr>
-          <w:t>http://geoparking:21305/api/Disponibilidad/GetActualizarDisponibilidadGeneral?idPlaya={idPlaya}&amp;idTipoVehiculo={idTipoVehiculo}&amp;disponibilidad={disponibilidad}&amp;idEvento={idEvento}&amp;fecha={fecha}</w:t>
+          <w:t>http://geoparking.com/api/Disponibilidad/SetActualizarDisponibilidadGeneral?idPlaya={idPlaya}&amp;idTipoVehiculo={idTipoVehiculo}&amp;disponibilidad={disponibilidad}&amp;idEvento={idEvento}&amp;fecha={fecha}</w:t>
         </w:r>
       </w:hyperlink>
     </w:p>
@@ -8323,26 +8130,24 @@
           <w:lang w:val="es-AR"/>
         </w:rPr>
       </w:pPr>
-      <w:hyperlink r:id="rId19" w:history="1">
+      <w:hyperlink r:id="rId18" w:history="1">
         <w:r>
           <w:rPr>
+            <w:rStyle w:val="Hipervnculo"/>
             <w:rFonts w:ascii="Consolas" w:eastAsia="Calibri" w:hAnsi="Consolas" w:cs="Consolas"/>
-            <w:color w:val="0000FF"/>
             <w:sz w:val="16"/>
             <w:szCs w:val="19"/>
             <w:highlight w:val="white"/>
-            <w:u w:val="single"/>
             <w:lang w:val="es-AR"/>
           </w:rPr>
-          <w:t>http://geoparking:21305/api/Disponibilidad/GetActualizarDisponibilidad?idPlaya=25&amp;idTipoVehiculo=1&amp;idEvento=1&amp;fecha=</w:t>
+          <w:t>http://geoparking.com/api/Disponibilidad/SetActualizarDisponibilidad?idPlaya=25&amp;idTipoVehiculo=1&amp;idEvento=1&amp;fecha=</w:t>
         </w:r>
         <w:r>
           <w:rPr>
+            <w:rStyle w:val="Hipervnculo"/>
             <w:rFonts w:ascii="Consolas" w:eastAsia="Calibri" w:hAnsi="Consolas" w:cs="Consolas"/>
-            <w:color w:val="0000FF"/>
             <w:sz w:val="16"/>
             <w:szCs w:val="16"/>
-            <w:u w:val="single"/>
             <w:lang w:val="es-AR"/>
           </w:rPr>
           <w:t>’25/12/2014 09:37</w:t>
@@ -8399,26 +8204,24 @@
           <w:lang w:val="es-AR"/>
         </w:rPr>
       </w:pPr>
-      <w:hyperlink r:id="rId20" w:history="1">
+      <w:hyperlink r:id="rId19" w:history="1">
         <w:r>
           <w:rPr>
+            <w:rStyle w:val="Hipervnculo"/>
             <w:rFonts w:ascii="Consolas" w:eastAsia="Calibri" w:hAnsi="Consolas" w:cs="Consolas"/>
-            <w:color w:val="0000FF"/>
             <w:sz w:val="16"/>
             <w:szCs w:val="19"/>
             <w:highlight w:val="white"/>
-            <w:u w:val="single"/>
             <w:lang w:val="es-AR"/>
           </w:rPr>
-          <w:t>http://geoparking:21305/api/Disponibilidad/GetActualizarDisponibilidad?idPlaya=25&amp;idTipoVehiculo=1&amp;idEvento=2&amp;</w:t>
+          <w:t>http://geoparking.com/api/Disponibilidad/SetActualizarDisponibilidad?idPlaya=25&amp;idTipoVehiculo=1&amp;idEvento=2&amp;</w:t>
         </w:r>
         <w:r>
           <w:rPr>
+            <w:rStyle w:val="Hipervnculo"/>
             <w:rFonts w:ascii="Consolas" w:eastAsia="Calibri" w:hAnsi="Consolas" w:cs="Consolas"/>
-            <w:color w:val="0000FF"/>
             <w:sz w:val="16"/>
             <w:szCs w:val="19"/>
-            <w:u w:val="single"/>
             <w:lang w:val="es-AR"/>
           </w:rPr>
           <w:t>’25/12/2014 09:37</w:t>
@@ -8480,26 +8283,24 @@
           <w:lang w:val="es-AR"/>
         </w:rPr>
       </w:pPr>
-      <w:hyperlink r:id="rId21" w:history="1">
+      <w:hyperlink r:id="rId20" w:history="1">
         <w:r>
           <w:rPr>
+            <w:rStyle w:val="Hipervnculo"/>
             <w:rFonts w:ascii="Consolas" w:eastAsia="Calibri" w:hAnsi="Consolas" w:cs="Consolas"/>
-            <w:color w:val="0000FF"/>
             <w:sz w:val="16"/>
             <w:szCs w:val="19"/>
             <w:highlight w:val="white"/>
-            <w:u w:val="single"/>
             <w:lang w:val="es-AR"/>
           </w:rPr>
-          <w:t>http://geoparking:21305/api/Disponibilidad/GetActualizarDisponibilidadGeneral?idPlaya=25&amp;idTipoVehiculo=1&amp;disponibilidad=30&amp;idEvento=3&amp;</w:t>
+          <w:t>http://geoparking.com/api/Disponibilidad/SetActualizarDisponibilidadGeneral?idPlaya=25&amp;idTipoVehiculo=1&amp;disponibilidad=30&amp;idEvento=3&amp;</w:t>
         </w:r>
         <w:r>
           <w:rPr>
+            <w:rStyle w:val="Hipervnculo"/>
             <w:rFonts w:ascii="Consolas" w:eastAsia="Calibri" w:hAnsi="Consolas" w:cs="Consolas"/>
-            <w:color w:val="0000FF"/>
             <w:sz w:val="16"/>
             <w:szCs w:val="19"/>
-            <w:u w:val="single"/>
             <w:lang w:val="es-AR"/>
           </w:rPr>
           <w:t>’25/12/2014 09:37</w:t>
@@ -8954,18 +8755,17 @@
           <w:lang w:val="es-AR"/>
         </w:rPr>
       </w:pPr>
-      <w:hyperlink r:id="rId22" w:history="1">
+      <w:hyperlink r:id="rId21" w:history="1">
         <w:r>
           <w:rPr>
+            <w:rStyle w:val="Hipervnculo"/>
             <w:rFonts w:ascii="Consolas" w:eastAsia="Calibri" w:hAnsi="Consolas" w:cs="Consolas"/>
-            <w:color w:val="0000FF"/>
             <w:sz w:val="16"/>
             <w:szCs w:val="19"/>
             <w:highlight w:val="white"/>
-            <w:u w:val="single"/>
             <w:lang w:val="es-AR"/>
           </w:rPr>
-          <w:t>http://geoparking:21305/api/Servicios/GetRegistrarServicio?idPlaya={idPlaya}&amp;idTipoVehiculo={idTipoVehiculo}&amp;capacidad={capacidad}&amp;x1={xHora}&amp;x6={x6Horaa}&amp;x12={x12Horas}&amp;x24={x24Horas}&amp;abono={abono}</w:t>
+          <w:t>http://geoparking.com/api/Servicios/SetRegistrarServicio?idPlaya={idPlaya}&amp;idTipoVehiculo={idTipoVehiculo}&amp;capacidad={capacidad}&amp;x1={xHora}&amp;x6={x6Horaa}&amp;x12={x12Horas}&amp;x24={x24Horas}&amp;abono={abono}</w:t>
         </w:r>
       </w:hyperlink>
     </w:p>
@@ -9855,7 +9655,7 @@
           <w:lang w:val="es-AR"/>
         </w:rPr>
       </w:pPr>
-      <w:hyperlink r:id="rId23" w:history="1">
+      <w:hyperlink r:id="rId22" w:history="1">
         <w:r>
           <w:rPr>
             <w:rStyle w:val="Hipervnculo"/>
@@ -9865,7 +9665,7 @@
             <w:highlight w:val="white"/>
             <w:lang w:val="es-AR"/>
           </w:rPr>
-          <w:t>http://geoparking:21305/api/Servicios/GetActualizarCapacidadServicio?idPlaya={idPlaya}&amp;idTipoVehiculo={idTipoVehiculo}</w:t>
+          <w:t>http://geoparking.com/api/Servicios/SetActualizarCapacidadServicio?idPlaya={idPlaya}&amp;idTipoVehiculo={idTipoVehiculo}</w:t>
         </w:r>
         <w:r>
           <w:rPr>
@@ -10079,18 +9879,17 @@
           <w:lang w:val="es-AR"/>
         </w:rPr>
       </w:pPr>
-      <w:hyperlink r:id="rId24" w:history="1">
+      <w:hyperlink r:id="rId23" w:history="1">
         <w:r>
           <w:rPr>
+            <w:rStyle w:val="Hipervnculo"/>
             <w:rFonts w:ascii="Consolas" w:eastAsia="Calibri" w:hAnsi="Consolas" w:cs="Consolas"/>
-            <w:color w:val="0000FF"/>
             <w:sz w:val="16"/>
             <w:szCs w:val="19"/>
             <w:highlight w:val="white"/>
-            <w:u w:val="single"/>
             <w:lang w:val="es-AR"/>
           </w:rPr>
-          <w:t>http://geoparking:21305/api/Servicios/GetCancelarServicio?idPlaya={idPlaya}&amp;idTipoVehiculo={idTipoVehiculo}</w:t>
+          <w:t>http://geoparking.com/api/Servicios/SetCancelarServicio?idPlaya={idPlaya}&amp;idTipoVehiculo={idTipoVehiculo}</w:t>
         </w:r>
       </w:hyperlink>
     </w:p>
@@ -10220,18 +10019,17 @@
           <w:lang w:val="es-AR"/>
         </w:rPr>
       </w:pPr>
-      <w:hyperlink r:id="rId25" w:history="1">
+      <w:hyperlink r:id="rId24" w:history="1">
         <w:r>
           <w:rPr>
+            <w:rStyle w:val="Hipervnculo"/>
             <w:rFonts w:ascii="Consolas" w:eastAsia="Calibri" w:hAnsi="Consolas" w:cs="Consolas"/>
-            <w:color w:val="0000FF"/>
             <w:sz w:val="16"/>
             <w:szCs w:val="19"/>
             <w:highlight w:val="white"/>
-            <w:u w:val="single"/>
             <w:lang w:val="es-AR"/>
           </w:rPr>
-          <w:t>http://geoparking:21305/api/Servicios/GetRegistrarServicio?idPlaya=25&amp;idTipoVehiculo=4&amp;capacidad=10&amp;x1=5&amp;x6=25&amp;x12=40&amp;x24=60&amp;abono=500</w:t>
+          <w:t>http://geoparking.com/api/Servicios/SetRegistrarServicio?idPlaya=25&amp;idTipoVehiculo=4&amp;capacidad=10&amp;x1=5&amp;x6=25&amp;x12=40&amp;x24=60&amp;abono=500</w:t>
         </w:r>
       </w:hyperlink>
     </w:p>
@@ -10291,110 +10089,24 @@
           <w:lang w:val="es-AR"/>
         </w:rPr>
       </w:pPr>
-      <w:hyperlink r:id="rId26" w:history="1">
+      <w:hyperlink r:id="rId25" w:history="1">
         <w:r>
           <w:rPr>
+            <w:rStyle w:val="Hipervnculo"/>
             <w:rFonts w:ascii="Consolas" w:eastAsia="Calibri" w:hAnsi="Consolas" w:cs="Consolas"/>
-            <w:color w:val="0000FF"/>
             <w:sz w:val="16"/>
             <w:szCs w:val="19"/>
             <w:highlight w:val="white"/>
-            <w:u w:val="single"/>
             <w:lang w:val="es-AR"/>
           </w:rPr>
-          <w:t>http://geoparking:21305/api/Servici</w:t>
+          <w:t>http://geoparking.com/api/Servicios/SetActualizarCapacidadServicio?idPlaya=25&amp;idTipoVehiculo=4</w:t>
         </w:r>
         <w:r>
           <w:rPr>
+            <w:rStyle w:val="Hipervnculo"/>
             <w:rFonts w:ascii="Consolas" w:eastAsia="Calibri" w:hAnsi="Consolas" w:cs="Consolas"/>
-            <w:color w:val="0000FF"/>
             <w:sz w:val="16"/>
             <w:szCs w:val="19"/>
-            <w:highlight w:val="white"/>
-            <w:u w:val="single"/>
-            <w:lang w:val="es-AR"/>
-          </w:rPr>
-          <w:t>o</w:t>
-        </w:r>
-        <w:r>
-          <w:rPr>
-            <w:rFonts w:ascii="Consolas" w:eastAsia="Calibri" w:hAnsi="Consolas" w:cs="Consolas"/>
-            <w:color w:val="0000FF"/>
-            <w:sz w:val="16"/>
-            <w:szCs w:val="19"/>
-            <w:highlight w:val="white"/>
-            <w:u w:val="single"/>
-            <w:lang w:val="es-AR"/>
-          </w:rPr>
-          <w:t>s/Get</w:t>
-        </w:r>
-        <w:r>
-          <w:rPr>
-            <w:rFonts w:ascii="Consolas" w:eastAsia="Calibri" w:hAnsi="Consolas" w:cs="Consolas"/>
-            <w:color w:val="0000FF"/>
-            <w:sz w:val="16"/>
-            <w:szCs w:val="19"/>
-            <w:highlight w:val="white"/>
-            <w:u w:val="single"/>
-            <w:lang w:val="es-AR"/>
-          </w:rPr>
-          <w:t>ActualizarCapacidad</w:t>
-        </w:r>
-        <w:r>
-          <w:rPr>
-            <w:rFonts w:ascii="Consolas" w:eastAsia="Calibri" w:hAnsi="Consolas" w:cs="Consolas"/>
-            <w:color w:val="0000FF"/>
-            <w:sz w:val="16"/>
-            <w:szCs w:val="19"/>
-            <w:highlight w:val="white"/>
-            <w:u w:val="single"/>
-            <w:lang w:val="es-AR"/>
-          </w:rPr>
-          <w:t>Servicio?idPlaya=</w:t>
-        </w:r>
-        <w:r>
-          <w:rPr>
-            <w:rFonts w:ascii="Consolas" w:eastAsia="Calibri" w:hAnsi="Consolas" w:cs="Consolas"/>
-            <w:color w:val="0000FF"/>
-            <w:sz w:val="16"/>
-            <w:szCs w:val="19"/>
-            <w:highlight w:val="white"/>
-            <w:u w:val="single"/>
-            <w:lang w:val="es-AR"/>
-          </w:rPr>
-          <w:t>25</w:t>
-        </w:r>
-        <w:r>
-          <w:rPr>
-            <w:rFonts w:ascii="Consolas" w:eastAsia="Calibri" w:hAnsi="Consolas" w:cs="Consolas"/>
-            <w:color w:val="0000FF"/>
-            <w:sz w:val="16"/>
-            <w:szCs w:val="19"/>
-            <w:highlight w:val="white"/>
-            <w:u w:val="single"/>
-            <w:lang w:val="es-AR"/>
-          </w:rPr>
-          <w:t>&amp;idTipoVehiculo=</w:t>
-        </w:r>
-        <w:r>
-          <w:rPr>
-            <w:rFonts w:ascii="Consolas" w:eastAsia="Calibri" w:hAnsi="Consolas" w:cs="Consolas"/>
-            <w:color w:val="0000FF"/>
-            <w:sz w:val="16"/>
-            <w:szCs w:val="19"/>
-            <w:highlight w:val="white"/>
-            <w:u w:val="single"/>
-            <w:lang w:val="es-AR"/>
-          </w:rPr>
-          <w:t>4</w:t>
-        </w:r>
-        <w:r>
-          <w:rPr>
-            <w:rFonts w:ascii="Consolas" w:eastAsia="Calibri" w:hAnsi="Consolas" w:cs="Consolas"/>
-            <w:color w:val="0000FF"/>
-            <w:sz w:val="16"/>
-            <w:szCs w:val="19"/>
-            <w:u w:val="single"/>
             <w:lang w:val="es-AR"/>
           </w:rPr>
           <w:t>&amp;capacidad=20</w:t>
@@ -10466,102 +10178,17 @@
           <w:lang w:val="es-AR"/>
         </w:rPr>
       </w:pPr>
-      <w:hyperlink r:id="rId27" w:history="1">
+      <w:hyperlink r:id="rId26" w:history="1">
         <w:r>
           <w:rPr>
+            <w:rStyle w:val="Hipervnculo"/>
             <w:rFonts w:ascii="Consolas" w:eastAsia="Calibri" w:hAnsi="Consolas" w:cs="Consolas"/>
-            <w:color w:val="0000FF"/>
             <w:sz w:val="16"/>
             <w:szCs w:val="19"/>
             <w:highlight w:val="white"/>
-            <w:u w:val="single"/>
             <w:lang w:val="es-AR"/>
           </w:rPr>
-          <w:t>http://geoparking:21305/api/Servici</w:t>
-        </w:r>
-        <w:r>
-          <w:rPr>
-            <w:rFonts w:ascii="Consolas" w:eastAsia="Calibri" w:hAnsi="Consolas" w:cs="Consolas"/>
-            <w:color w:val="0000FF"/>
-            <w:sz w:val="16"/>
-            <w:szCs w:val="19"/>
-            <w:highlight w:val="white"/>
-            <w:u w:val="single"/>
-            <w:lang w:val="es-AR"/>
-          </w:rPr>
-          <w:t>o</w:t>
-        </w:r>
-        <w:r>
-          <w:rPr>
-            <w:rFonts w:ascii="Consolas" w:eastAsia="Calibri" w:hAnsi="Consolas" w:cs="Consolas"/>
-            <w:color w:val="0000FF"/>
-            <w:sz w:val="16"/>
-            <w:szCs w:val="19"/>
-            <w:highlight w:val="white"/>
-            <w:u w:val="single"/>
-            <w:lang w:val="es-AR"/>
-          </w:rPr>
-          <w:t>s/Get</w:t>
-        </w:r>
-        <w:r>
-          <w:rPr>
-            <w:rFonts w:ascii="Consolas" w:eastAsia="Calibri" w:hAnsi="Consolas" w:cs="Consolas"/>
-            <w:color w:val="0000FF"/>
-            <w:sz w:val="16"/>
-            <w:szCs w:val="19"/>
-            <w:highlight w:val="white"/>
-            <w:u w:val="single"/>
-            <w:lang w:val="es-AR"/>
-          </w:rPr>
-          <w:t>Cancelar</w:t>
-        </w:r>
-        <w:r>
-          <w:rPr>
-            <w:rFonts w:ascii="Consolas" w:eastAsia="Calibri" w:hAnsi="Consolas" w:cs="Consolas"/>
-            <w:color w:val="0000FF"/>
-            <w:sz w:val="16"/>
-            <w:szCs w:val="19"/>
-            <w:highlight w:val="white"/>
-            <w:u w:val="single"/>
-            <w:lang w:val="es-AR"/>
-          </w:rPr>
-          <w:t>Servicio?idPlaya=</w:t>
-        </w:r>
-        <w:r>
-          <w:rPr>
-            <w:rFonts w:ascii="Consolas" w:eastAsia="Calibri" w:hAnsi="Consolas" w:cs="Consolas"/>
-            <w:color w:val="0000FF"/>
-            <w:sz w:val="16"/>
-            <w:szCs w:val="19"/>
-            <w:highlight w:val="white"/>
-            <w:u w:val="single"/>
-            <w:lang w:val="es-AR"/>
-          </w:rPr>
-          <w:t>25</w:t>
-        </w:r>
-        <w:r>
-          <w:rPr>
-            <w:rFonts w:ascii="Consolas" w:eastAsia="Calibri" w:hAnsi="Consolas" w:cs="Consolas"/>
-            <w:color w:val="0000FF"/>
-            <w:sz w:val="16"/>
-            <w:szCs w:val="19"/>
-            <w:highlight w:val="white"/>
-            <w:u w:val="single"/>
-            <w:lang w:val="es-AR"/>
-          </w:rPr>
-          <w:t>&amp;idTipoVehiculo=</w:t>
-        </w:r>
-        <w:r>
-          <w:rPr>
-            <w:rFonts w:ascii="Consolas" w:eastAsia="Calibri" w:hAnsi="Consolas" w:cs="Consolas"/>
-            <w:color w:val="0000FF"/>
-            <w:sz w:val="16"/>
-            <w:szCs w:val="19"/>
-            <w:highlight w:val="white"/>
-            <w:u w:val="single"/>
-            <w:lang w:val="es-AR"/>
-          </w:rPr>
-          <w:t>4</w:t>
+          <w:t>http://geoparking.com/api/Servicios/SetCancelarServicio?idPlaya=25&amp;idTipoVehiculo=4</w:t>
         </w:r>
       </w:hyperlink>
     </w:p>
@@ -11008,29 +10635,27 @@
           <w:lang w:val="es-AR"/>
         </w:rPr>
       </w:pPr>
-      <w:hyperlink r:id="rId28" w:history="1">
+      <w:hyperlink r:id="rId27" w:history="1">
         <w:r>
           <w:rPr>
+            <w:rStyle w:val="Hipervnculo"/>
             <w:rFonts w:ascii="Consolas" w:eastAsia="Calibri" w:hAnsi="Consolas" w:cs="Consolas"/>
-            <w:color w:val="0000FF"/>
             <w:sz w:val="16"/>
             <w:szCs w:val="19"/>
             <w:highlight w:val="white"/>
-            <w:u w:val="single"/>
             <w:lang w:val="es-AR"/>
           </w:rPr>
-          <w:t>http://geoparking:21305/</w:t>
+          <w:t>http://geoparking.com/</w:t>
         </w:r>
         <w:r>
           <w:rPr>
+            <w:rStyle w:val="Hipervnculo"/>
             <w:rFonts w:ascii="Consolas" w:eastAsia="Calibri" w:hAnsi="Consolas" w:cs="Consolas"/>
-            <w:color w:val="0000FF"/>
             <w:sz w:val="16"/>
             <w:szCs w:val="19"/>
-            <w:u w:val="single"/>
             <w:lang w:val="es-AR"/>
           </w:rPr>
-          <w:t>api/Precios/GetActualizarPrecio?idPlaya={idPlaya}&amp;idTiempo={idTiempo}&amp;idTipoVehiculo={idTipoVhiculo}&amp;precio={precio}</w:t>
+          <w:t>api/Precios/SetActualizarPrecio?idPlaya={idPlaya}&amp;idTiempo={idTiempo}&amp;idTipoVehiculo={idTipoVhiculo}&amp;precio={precio}</w:t>
         </w:r>
       </w:hyperlink>
     </w:p>
@@ -11829,29 +11454,27 @@
           <w:lang w:val="es-AR"/>
         </w:rPr>
       </w:pPr>
-      <w:hyperlink r:id="rId29" w:history="1">
+      <w:hyperlink r:id="rId28" w:history="1">
         <w:r>
           <w:rPr>
+            <w:rStyle w:val="Hipervnculo"/>
             <w:rFonts w:ascii="Consolas" w:eastAsia="Calibri" w:hAnsi="Consolas" w:cs="Consolas"/>
-            <w:color w:val="0000FF"/>
             <w:sz w:val="16"/>
             <w:szCs w:val="19"/>
             <w:highlight w:val="white"/>
-            <w:u w:val="single"/>
             <w:lang w:val="es-AR"/>
           </w:rPr>
-          <w:t>http://geoparking:21305/a</w:t>
+          <w:t>http://geoparking.com/a</w:t>
         </w:r>
         <w:r>
           <w:rPr>
+            <w:rStyle w:val="Hipervnculo"/>
             <w:rFonts w:ascii="Consolas" w:eastAsia="Calibri" w:hAnsi="Consolas" w:cs="Consolas"/>
-            <w:color w:val="0000FF"/>
             <w:sz w:val="16"/>
             <w:szCs w:val="19"/>
-            <w:u w:val="single"/>
             <w:lang w:val="es-AR"/>
           </w:rPr>
-          <w:t>pi/Precios/GetActualizarPrecio?idPlaya=25&amp;idTiempo=1&amp;idTipoVehiculo=1&amp;precio=20</w:t>
+          <w:t>pi/Precios/SetActualizarPrecio?idPlaya=25&amp;idTiempo=1&amp;idTipoVehiculo=1&amp;precio=20</w:t>
         </w:r>
       </w:hyperlink>
       <w:r>
@@ -11877,7 +11500,7 @@
       </w:pPr>
     </w:p>
     <w:sectPr>
-      <w:footerReference w:type="default" r:id="rId30"/>
+      <w:footerReference w:type="default" r:id="rId29"/>
       <w:pgSz w:w="11906" w:h="16838"/>
       <w:pgMar w:top="1417" w:right="1701" w:bottom="1417" w:left="1701" w:header="708" w:footer="708" w:gutter="0"/>
       <w:cols w:space="708"/>
@@ -11965,7 +11588,7 @@
           <w:rPr>
             <w:noProof/>
           </w:rPr>
-          <w:t>3</w:t>
+          <w:t>7</w:t>
         </w:r>
         <w:r>
           <w:rPr>
@@ -15072,7 +14695,6 @@
   <w:style w:type="character" w:default="1" w:styleId="Fuentedeprrafopredeter">
     <w:name w:val="Default Paragraph Font"/>
     <w:uiPriority w:val="1"/>
-    <w:semiHidden/>
     <w:unhideWhenUsed/>
   </w:style>
   <w:style w:type="table" w:default="1" w:styleId="Tablanormal">
@@ -15967,7 +15589,6 @@
   <w:style w:type="character" w:default="1" w:styleId="Fuentedeprrafopredeter">
     <w:name w:val="Default Paragraph Font"/>
     <w:uiPriority w:val="1"/>
-    <w:semiHidden/>
     <w:unhideWhenUsed/>
   </w:style>
   <w:style w:type="table" w:default="1" w:styleId="Tablanormal">
@@ -16728,8 +16349,9 @@
     <w:panose1 w:val="020B0604030504040204"/>
     <w:charset w:val="00"/>
     <w:family w:val="swiss"/>
+    <w:notTrueType/>
     <w:pitch w:val="variable"/>
-    <w:sig w:usb0="E1002EFF" w:usb1="C000605B" w:usb2="00000029" w:usb3="00000000" w:csb0="000101FF" w:csb1="00000000"/>
+    <w:sig w:usb0="00000003" w:usb1="00000000" w:usb2="00000000" w:usb3="00000000" w:csb0="00000001" w:csb1="00000000"/>
   </w:font>
   <w:font w:name="Arial">
     <w:panose1 w:val="020B0604020202020204"/>
@@ -16777,6 +16399,7 @@
     <w:rsid w:val="002C57D7"/>
     <w:rsid w:val="00304E12"/>
     <w:rsid w:val="003B26AF"/>
+    <w:rsid w:val="004121FD"/>
     <w:rsid w:val="005553B6"/>
     <w:rsid w:val="005B49EE"/>
     <w:rsid w:val="00684097"/>
@@ -17467,7 +17090,7 @@
   <a:extraClrSchemeLst/>
   <a:extLst>
     <a:ext uri="{05A4C25C-085E-4340-85A3-A5531E510DB2}">
-      <thm15:themeFamily xmlns="" xmlns:thm15="http://schemas.microsoft.com/office/thememl/2012/main" name="Office Theme" id="{62F939B6-93AF-4DB8-9C6B-D6C7DFDC589F}" vid="{4A3C46E8-61CC-4603-A589-7422A47A8E4A}"/>
+      <thm15:themeFamily xmlns:thm15="http://schemas.microsoft.com/office/thememl/2012/main" xmlns="" name="Office Theme" id="{62F939B6-93AF-4DB8-9C6B-D6C7DFDC589F}" vid="{4A3C46E8-61CC-4603-A589-7422A47A8E4A}"/>
     </a:ext>
   </a:extLst>
 </a:theme>
@@ -17497,7 +17120,7 @@
 </file>
 
 <file path=customXml/itemProps2.xml><?xml version="1.0" encoding="utf-8"?>
-<ds:datastoreItem xmlns:ds="http://schemas.openxmlformats.org/officeDocument/2006/customXml" ds:itemID="{0516297D-A3A8-4237-9603-8B6D954A94B2}">
+<ds:datastoreItem xmlns:ds="http://schemas.openxmlformats.org/officeDocument/2006/customXml" ds:itemID="{404C569C-AA5A-440D-908D-92F5A878EE48}">
   <ds:schemaRefs>
     <ds:schemaRef ds:uri="http://schemas.openxmlformats.org/officeDocument/2006/bibliography"/>
   </ds:schemaRefs>

</xml_diff>

<commit_message>
Actualizacion de Manual de Procedimiento Tecnico
</commit_message>
<xml_diff>
--- a/Proyecto/Documentacion/Manuales/GeoP_Documentacion_ManualProcedimientos_WS.docx
+++ b/Proyecto/Documentacion/Manuales/GeoP_Documentacion_ManualProcedimientos_WS.docx
@@ -116,7 +116,6 @@
                 <w:dataBinding w:prefixMappings="xmlns:ns0='http://schemas.openxmlformats.org/package/2006/metadata/core-properties' xmlns:ns1='http://purl.org/dc/elements/1.1/'" w:xpath="/ns0:coreProperties[1]/ns1:title[1]" w:storeItemID="{6C3C8BC8-F283-45AE-878A-BAB7291924A1}"/>
                 <w:text/>
               </w:sdtPr>
-              <w:sdtEndPr/>
               <w:sdtContent>
                 <w:r>
                   <w:rPr>
@@ -136,8 +135,20 @@
                     <w:szCs w:val="48"/>
                     <w:lang w:val="es-AR"/>
                   </w:rPr>
-                  <w:t>de Procedimientos WebServices</w:t>
+                  <w:t xml:space="preserve">de Procedimientos </w:t>
                 </w:r>
+                <w:proofErr w:type="spellStart"/>
+                <w:r>
+                  <w:rPr>
+                    <w:rFonts w:eastAsiaTheme="majorEastAsia" w:cstheme="majorBidi"/>
+                    <w:color w:val="262626" w:themeColor="text1" w:themeTint="D9"/>
+                    <w:sz w:val="48"/>
+                    <w:szCs w:val="48"/>
+                    <w:lang w:val="es-AR"/>
+                  </w:rPr>
+                  <w:t>WebServices</w:t>
+                </w:r>
+                <w:proofErr w:type="spellEnd"/>
               </w:sdtContent>
             </w:sdt>
           </w:p>
@@ -161,7 +172,6 @@
                 <w:calendar w:val="gregorian"/>
               </w:date>
             </w:sdtPr>
-            <w:sdtEndPr/>
             <w:sdtContent>
               <w:p>
                 <w:pPr>
@@ -201,7 +211,6 @@
           <w:dataBinding w:prefixMappings="xmlns:ns0='http://schemas.microsoft.com/office/2006/coverPageProps'" w:xpath="/ns0:CoverPageProperties[1]/ns0:Abstract[1]" w:storeItemID="{55AF091B-3C7A-41E3-B477-F2FDAA23CFDA}"/>
           <w:text/>
         </w:sdtPr>
-        <w:sdtEndPr/>
         <w:sdtContent>
           <w:r>
             <w:t xml:space="preserve">     </w:t>
@@ -234,7 +243,7 @@
       <w:bookmarkStart w:id="3" w:name="_Toc402463016"/>
       <w:bookmarkStart w:id="4" w:name="_Toc402467646"/>
       <w:bookmarkStart w:id="5" w:name="_Toc402467714"/>
-      <w:bookmarkStart w:id="6" w:name="_Toc407551837"/>
+      <w:bookmarkStart w:id="6" w:name="_Toc411017108"/>
       <w:r>
         <w:rPr>
           <w:color w:val="0070C0"/>
@@ -271,7 +280,7 @@
       <w:bookmarkStart w:id="10" w:name="_Toc402463017"/>
       <w:bookmarkStart w:id="11" w:name="_Toc402467647"/>
       <w:bookmarkStart w:id="12" w:name="_Toc402467715"/>
-      <w:bookmarkStart w:id="13" w:name="_Toc407551838"/>
+      <w:bookmarkStart w:id="13" w:name="_Toc411017109"/>
       <w:r>
         <w:rPr>
           <w:color w:val="0070C0"/>
@@ -347,14 +356,21 @@
                 <w:dataBinding w:prefixMappings="xmlns:ns0='http://schemas.openxmlformats.org/package/2006/metadata/core-properties' xmlns:ns1='http://purl.org/dc/elements/1.1/'" w:xpath="/ns0:coreProperties[1]/ns1:title[1]" w:storeItemID="{6C3C8BC8-F283-45AE-878A-BAB7291924A1}"/>
                 <w:text/>
               </w:sdtPr>
-              <w:sdtEndPr/>
               <w:sdtContent>
                 <w:r>
                   <w:rPr>
                     <w:lang w:val="es-AR"/>
                   </w:rPr>
-                  <w:t>Manual de Procedimientos WebServices</w:t>
+                  <w:t xml:space="preserve">Manual de Procedimientos </w:t>
                 </w:r>
+                <w:proofErr w:type="spellStart"/>
+                <w:r>
+                  <w:rPr>
+                    <w:lang w:val="es-AR"/>
+                  </w:rPr>
+                  <w:t>WebServices</w:t>
+                </w:r>
+                <w:proofErr w:type="spellEnd"/>
               </w:sdtContent>
             </w:sdt>
           </w:p>
@@ -402,15 +418,22 @@
               </w:rPr>
               <w:t>_</w:t>
             </w:r>
+            <w:proofErr w:type="spellStart"/>
             <w:r>
               <w:rPr>
                 <w:lang w:val="es-AR"/>
               </w:rPr>
               <w:t>ManualProcedimientos_WS</w:t>
             </w:r>
-            <w:r>
-              <w:t>.docx</w:t>
-            </w:r>
+            <w:proofErr w:type="spellEnd"/>
+            <w:r>
+              <w:t>.</w:t>
+            </w:r>
+            <w:proofErr w:type="spellStart"/>
+            <w:r>
+              <w:t>docx</w:t>
+            </w:r>
+            <w:proofErr w:type="spellEnd"/>
           </w:p>
         </w:tc>
       </w:tr>
@@ -515,7 +538,7 @@
       <w:bookmarkStart w:id="17" w:name="_Toc402463018"/>
       <w:bookmarkStart w:id="18" w:name="_Toc402467648"/>
       <w:bookmarkStart w:id="19" w:name="_Toc402467716"/>
-      <w:bookmarkStart w:id="20" w:name="_Toc407551839"/>
+      <w:bookmarkStart w:id="20" w:name="_Toc411017110"/>
       <w:r>
         <w:rPr>
           <w:color w:val="0070C0"/>
@@ -747,6 +770,9 @@
             <w:pPr>
               <w:cnfStyle w:val="000000100000" w:firstRow="0" w:lastRow="0" w:firstColumn="0" w:lastColumn="0" w:oddVBand="0" w:evenVBand="0" w:oddHBand="1" w:evenHBand="0" w:firstRowFirstColumn="0" w:firstRowLastColumn="0" w:lastRowFirstColumn="0" w:lastRowLastColumn="0"/>
             </w:pPr>
+            <w:r>
+              <w:t>Lucas Toneatto [autor]</w:t>
+            </w:r>
           </w:p>
           <w:p>
             <w:pPr>
@@ -777,7 +803,11 @@
             <w:cnfStyle w:val="001000000000" w:firstRow="0" w:lastRow="0" w:firstColumn="1" w:lastColumn="0" w:oddVBand="0" w:evenVBand="0" w:oddHBand="0" w:evenHBand="0" w:firstRowFirstColumn="0" w:firstRowLastColumn="0" w:lastRowFirstColumn="0" w:lastRowLastColumn="0"/>
             <w:tcW w:w="1819" w:type="dxa"/>
           </w:tcPr>
-          <w:p/>
+          <w:p>
+            <w:r>
+              <w:t>1.0_DraftB</w:t>
+            </w:r>
+          </w:p>
         </w:tc>
         <w:tc>
           <w:tcPr>
@@ -790,6 +820,12 @@
                 <w:lang w:val="es-AR"/>
               </w:rPr>
             </w:pPr>
+            <w:r>
+              <w:rPr>
+                <w:lang w:val="es-AR"/>
+              </w:rPr>
+              <w:t>06/02/2015</w:t>
+            </w:r>
           </w:p>
         </w:tc>
         <w:tc>
@@ -803,6 +839,12 @@
                 <w:lang w:val="es-AR"/>
               </w:rPr>
             </w:pPr>
+            <w:r>
+              <w:rPr>
+                <w:lang w:val="es-AR"/>
+              </w:rPr>
+              <w:t>Pendiente de Revisión</w:t>
+            </w:r>
           </w:p>
         </w:tc>
         <w:tc>
@@ -813,6 +855,9 @@
             <w:pPr>
               <w:cnfStyle w:val="000000000000" w:firstRow="0" w:lastRow="0" w:firstColumn="0" w:lastColumn="0" w:oddVBand="0" w:evenVBand="0" w:oddHBand="0" w:evenHBand="0" w:firstRowFirstColumn="0" w:firstRowLastColumn="0" w:lastRowFirstColumn="0" w:lastRowLastColumn="0"/>
             </w:pPr>
+            <w:r>
+              <w:t>Lucas Toneatto [autor]</w:t>
+            </w:r>
           </w:p>
         </w:tc>
         <w:tc>
@@ -826,6 +871,14 @@
                 <w:lang w:val="es-AR"/>
               </w:rPr>
             </w:pPr>
+            <w:r>
+              <w:rPr>
+                <w:lang w:val="es-AR"/>
+              </w:rPr>
+              <w:t>Se crearon cambios en la autenticación.</w:t>
+            </w:r>
+            <w:bookmarkStart w:id="21" w:name="_GoBack"/>
+            <w:bookmarkEnd w:id="21"/>
           </w:p>
         </w:tc>
       </w:tr>
@@ -959,7 +1012,6 @@
           <w:docPartUnique/>
         </w:docPartObj>
       </w:sdtPr>
-      <w:sdtEndPr/>
       <w:sdtContent>
         <w:p>
           <w:pPr>
@@ -1006,7 +1058,7 @@
             </w:rPr>
             <w:fldChar w:fldCharType="separate"/>
           </w:r>
-          <w:hyperlink w:anchor="_Toc407551837" w:history="1">
+          <w:hyperlink w:anchor="_Toc411017108" w:history="1">
             <w:r>
               <w:rPr>
                 <w:rStyle w:val="Hipervnculo"/>
@@ -1033,7 +1085,7 @@
                 <w:noProof/>
                 <w:webHidden/>
               </w:rPr>
-              <w:instrText xml:space="preserve"> PAGEREF _Toc407551837 \h </w:instrText>
+              <w:instrText xml:space="preserve"> PAGEREF _Toc411017108 \h </w:instrText>
             </w:r>
             <w:r>
               <w:rPr>
@@ -1076,7 +1128,7 @@
               <w:lang w:val="es-AR" w:eastAsia="es-AR"/>
             </w:rPr>
           </w:pPr>
-          <w:hyperlink w:anchor="_Toc407551838" w:history="1">
+          <w:hyperlink w:anchor="_Toc411017109" w:history="1">
             <w:r>
               <w:rPr>
                 <w:rStyle w:val="Hipervnculo"/>
@@ -1103,7 +1155,7 @@
                 <w:noProof/>
                 <w:webHidden/>
               </w:rPr>
-              <w:instrText xml:space="preserve"> PAGEREF _Toc407551838 \h </w:instrText>
+              <w:instrText xml:space="preserve"> PAGEREF _Toc411017109 \h </w:instrText>
             </w:r>
             <w:r>
               <w:rPr>
@@ -1146,7 +1198,7 @@
               <w:lang w:val="es-AR" w:eastAsia="es-AR"/>
             </w:rPr>
           </w:pPr>
-          <w:hyperlink w:anchor="_Toc407551839" w:history="1">
+          <w:hyperlink w:anchor="_Toc411017110" w:history="1">
             <w:r>
               <w:rPr>
                 <w:rStyle w:val="Hipervnculo"/>
@@ -1173,7 +1225,7 @@
                 <w:noProof/>
                 <w:webHidden/>
               </w:rPr>
-              <w:instrText xml:space="preserve"> PAGEREF _Toc407551839 \h </w:instrText>
+              <w:instrText xml:space="preserve"> PAGEREF _Toc411017110 \h </w:instrText>
             </w:r>
             <w:r>
               <w:rPr>
@@ -1216,7 +1268,7 @@
               <w:lang w:val="es-AR" w:eastAsia="es-AR"/>
             </w:rPr>
           </w:pPr>
-          <w:hyperlink w:anchor="_Toc407551840" w:history="1">
+          <w:hyperlink w:anchor="_Toc411017111" w:history="1">
             <w:r>
               <w:rPr>
                 <w:rStyle w:val="Hipervnculo"/>
@@ -1246,7 +1298,7 @@
                 <w:noProof/>
                 <w:webHidden/>
               </w:rPr>
-              <w:instrText xml:space="preserve"> PAGEREF _Toc407551840 \h </w:instrText>
+              <w:instrText xml:space="preserve"> PAGEREF _Toc411017111 \h </w:instrText>
             </w:r>
             <w:r>
               <w:rPr>
@@ -1266,7 +1318,7 @@
                 <w:noProof/>
                 <w:webHidden/>
               </w:rPr>
-              <w:t>4</w:t>
+              <w:t>3</w:t>
             </w:r>
             <w:r>
               <w:rPr>
@@ -1289,7 +1341,7 @@
               <w:lang w:val="es-AR" w:eastAsia="es-AR"/>
             </w:rPr>
           </w:pPr>
-          <w:hyperlink w:anchor="_Toc407551841" w:history="1">
+          <w:hyperlink w:anchor="_Toc411017112" w:history="1">
             <w:r>
               <w:rPr>
                 <w:rStyle w:val="Hipervnculo"/>
@@ -1320,7 +1372,7 @@
                 <w:noProof/>
                 <w:webHidden/>
               </w:rPr>
-              <w:instrText xml:space="preserve"> PAGEREF _Toc407551841 \h </w:instrText>
+              <w:instrText xml:space="preserve"> PAGEREF _Toc411017112 \h </w:instrText>
             </w:r>
             <w:r>
               <w:rPr>
@@ -1363,7 +1415,7 @@
               <w:lang w:val="es-AR" w:eastAsia="es-AR"/>
             </w:rPr>
           </w:pPr>
-          <w:hyperlink w:anchor="_Toc407551842" w:history="1">
+          <w:hyperlink w:anchor="_Toc411017113" w:history="1">
             <w:r>
               <w:rPr>
                 <w:rStyle w:val="Hipervnculo"/>
@@ -1394,7 +1446,7 @@
                 <w:noProof/>
                 <w:webHidden/>
               </w:rPr>
-              <w:instrText xml:space="preserve"> PAGEREF _Toc407551842 \h </w:instrText>
+              <w:instrText xml:space="preserve"> PAGEREF _Toc411017113 \h </w:instrText>
             </w:r>
             <w:r>
               <w:rPr>
@@ -1415,6 +1467,80 @@
                 <w:webHidden/>
               </w:rPr>
               <w:t>5</w:t>
+            </w:r>
+            <w:r>
+              <w:rPr>
+                <w:noProof/>
+                <w:webHidden/>
+              </w:rPr>
+              <w:fldChar w:fldCharType="end"/>
+            </w:r>
+          </w:hyperlink>
+        </w:p>
+        <w:p>
+          <w:pPr>
+            <w:pStyle w:val="TDC1"/>
+            <w:tabs>
+              <w:tab w:val="right" w:leader="dot" w:pos="8494"/>
+            </w:tabs>
+            <w:rPr>
+              <w:rFonts w:eastAsiaTheme="minorEastAsia"/>
+              <w:noProof/>
+              <w:lang w:val="es-AR" w:eastAsia="es-AR"/>
+            </w:rPr>
+          </w:pPr>
+          <w:hyperlink w:anchor="_Toc411017114" w:history="1">
+            <w:r>
+              <w:rPr>
+                <w:rStyle w:val="Hipervnculo"/>
+                <w:rFonts w:ascii="Cambria" w:eastAsia="Times New Roman" w:hAnsi="Cambria" w:cs="Times New Roman"/>
+                <w:b/>
+                <w:bCs/>
+                <w:noProof/>
+                <w:lang w:val="es-AR"/>
+              </w:rPr>
+              <w:t>ESPECIFICACIÓN TECNICA DE AUTENTICACIÓN Y AUTORIZACIÓN</w:t>
+            </w:r>
+            <w:r>
+              <w:rPr>
+                <w:noProof/>
+                <w:webHidden/>
+              </w:rPr>
+              <w:tab/>
+            </w:r>
+            <w:r>
+              <w:rPr>
+                <w:noProof/>
+                <w:webHidden/>
+              </w:rPr>
+              <w:fldChar w:fldCharType="begin"/>
+            </w:r>
+            <w:r>
+              <w:rPr>
+                <w:noProof/>
+                <w:webHidden/>
+              </w:rPr>
+              <w:instrText xml:space="preserve"> PAGEREF _Toc411017114 \h </w:instrText>
+            </w:r>
+            <w:r>
+              <w:rPr>
+                <w:noProof/>
+                <w:webHidden/>
+              </w:rPr>
+            </w:r>
+            <w:r>
+              <w:rPr>
+                <w:noProof/>
+                <w:webHidden/>
+              </w:rPr>
+              <w:fldChar w:fldCharType="separate"/>
+            </w:r>
+            <w:r>
+              <w:rPr>
+                <w:noProof/>
+                <w:webHidden/>
+              </w:rPr>
+              <w:t>6</w:t>
             </w:r>
             <w:r>
               <w:rPr>
@@ -1437,7 +1563,7 @@
               <w:lang w:val="es-AR" w:eastAsia="es-AR"/>
             </w:rPr>
           </w:pPr>
-          <w:hyperlink w:anchor="_Toc407551843" w:history="1">
+          <w:hyperlink w:anchor="_Toc411017115" w:history="1">
             <w:r>
               <w:rPr>
                 <w:rStyle w:val="Hipervnculo"/>
@@ -1447,7 +1573,7 @@
                 <w:noProof/>
                 <w:lang w:val="es-AR"/>
               </w:rPr>
-              <w:t>Autenticación y Autorización</w:t>
+              <w:t>Descripción General del Servicio</w:t>
             </w:r>
             <w:r>
               <w:rPr>
@@ -1468,7 +1594,7 @@
                 <w:noProof/>
                 <w:webHidden/>
               </w:rPr>
-              <w:instrText xml:space="preserve"> PAGEREF _Toc407551843 \h </w:instrText>
+              <w:instrText xml:space="preserve"> PAGEREF _Toc411017115 \h </w:instrText>
             </w:r>
             <w:r>
               <w:rPr>
@@ -1488,7 +1614,7 @@
                 <w:noProof/>
                 <w:webHidden/>
               </w:rPr>
-              <w:t>5</w:t>
+              <w:t>6</w:t>
             </w:r>
             <w:r>
               <w:rPr>
@@ -1511,7 +1637,7 @@
               <w:lang w:val="es-AR" w:eastAsia="es-AR"/>
             </w:rPr>
           </w:pPr>
-          <w:hyperlink w:anchor="_Toc407551844" w:history="1">
+          <w:hyperlink w:anchor="_Toc411017116" w:history="1">
             <w:r>
               <w:rPr>
                 <w:rStyle w:val="Hipervnculo"/>
@@ -1521,7 +1647,7 @@
                 <w:noProof/>
                 <w:lang w:val="es-AR"/>
               </w:rPr>
-              <w:t>Obtención de certificados y autorización inicial</w:t>
+              <w:t>Petición de Servicio</w:t>
             </w:r>
             <w:r>
               <w:rPr>
@@ -1542,7 +1668,7 @@
                 <w:noProof/>
                 <w:webHidden/>
               </w:rPr>
-              <w:instrText xml:space="preserve"> PAGEREF _Toc407551844 \h </w:instrText>
+              <w:instrText xml:space="preserve"> PAGEREF _Toc411017116 \h </w:instrText>
             </w:r>
             <w:r>
               <w:rPr>
@@ -1562,7 +1688,81 @@
                 <w:noProof/>
                 <w:webHidden/>
               </w:rPr>
-              <w:t>5</w:t>
+              <w:t>6</w:t>
+            </w:r>
+            <w:r>
+              <w:rPr>
+                <w:noProof/>
+                <w:webHidden/>
+              </w:rPr>
+              <w:fldChar w:fldCharType="end"/>
+            </w:r>
+          </w:hyperlink>
+        </w:p>
+        <w:p>
+          <w:pPr>
+            <w:pStyle w:val="TDC1"/>
+            <w:tabs>
+              <w:tab w:val="right" w:leader="dot" w:pos="8494"/>
+            </w:tabs>
+            <w:rPr>
+              <w:rFonts w:eastAsiaTheme="minorEastAsia"/>
+              <w:noProof/>
+              <w:lang w:val="es-AR" w:eastAsia="es-AR"/>
+            </w:rPr>
+          </w:pPr>
+          <w:hyperlink w:anchor="_Toc411017117" w:history="1">
+            <w:r>
+              <w:rPr>
+                <w:rStyle w:val="Hipervnculo"/>
+                <w:rFonts w:ascii="Cambria" w:eastAsia="Times New Roman" w:hAnsi="Cambria" w:cs="Times New Roman"/>
+                <w:b/>
+                <w:bCs/>
+                <w:noProof/>
+                <w:lang w:val="es-AR"/>
+              </w:rPr>
+              <w:t>ACTUALIZACIÓN DE DATOS DE PLAYA DE ESTACIONAMIENTO</w:t>
+            </w:r>
+            <w:r>
+              <w:rPr>
+                <w:noProof/>
+                <w:webHidden/>
+              </w:rPr>
+              <w:tab/>
+            </w:r>
+            <w:r>
+              <w:rPr>
+                <w:noProof/>
+                <w:webHidden/>
+              </w:rPr>
+              <w:fldChar w:fldCharType="begin"/>
+            </w:r>
+            <w:r>
+              <w:rPr>
+                <w:noProof/>
+                <w:webHidden/>
+              </w:rPr>
+              <w:instrText xml:space="preserve"> PAGEREF _Toc411017117 \h </w:instrText>
+            </w:r>
+            <w:r>
+              <w:rPr>
+                <w:noProof/>
+                <w:webHidden/>
+              </w:rPr>
+            </w:r>
+            <w:r>
+              <w:rPr>
+                <w:noProof/>
+                <w:webHidden/>
+              </w:rPr>
+              <w:fldChar w:fldCharType="separate"/>
+            </w:r>
+            <w:r>
+              <w:rPr>
+                <w:noProof/>
+                <w:webHidden/>
+              </w:rPr>
+              <w:t>7</w:t>
             </w:r>
             <w:r>
               <w:rPr>
@@ -1585,7 +1785,7 @@
               <w:lang w:val="es-AR" w:eastAsia="es-AR"/>
             </w:rPr>
           </w:pPr>
-          <w:hyperlink w:anchor="_Toc407551845" w:history="1">
+          <w:hyperlink w:anchor="_Toc411017118" w:history="1">
             <w:r>
               <w:rPr>
                 <w:rStyle w:val="Hipervnculo"/>
@@ -1595,7 +1795,7 @@
                 <w:noProof/>
                 <w:lang w:val="es-AR"/>
               </w:rPr>
-              <w:t>Consultas</w:t>
+              <w:t>Objetivo</w:t>
             </w:r>
             <w:r>
               <w:rPr>
@@ -1616,7 +1816,7 @@
                 <w:noProof/>
                 <w:webHidden/>
               </w:rPr>
-              <w:instrText xml:space="preserve"> PAGEREF _Toc407551845 \h </w:instrText>
+              <w:instrText xml:space="preserve"> PAGEREF _Toc411017118 \h </w:instrText>
             </w:r>
             <w:r>
               <w:rPr>
@@ -1636,7 +1836,229 @@
                 <w:noProof/>
                 <w:webHidden/>
               </w:rPr>
-              <w:t>5</w:t>
+              <w:t>7</w:t>
+            </w:r>
+            <w:r>
+              <w:rPr>
+                <w:noProof/>
+                <w:webHidden/>
+              </w:rPr>
+              <w:fldChar w:fldCharType="end"/>
+            </w:r>
+          </w:hyperlink>
+        </w:p>
+        <w:p>
+          <w:pPr>
+            <w:pStyle w:val="TDC3"/>
+            <w:tabs>
+              <w:tab w:val="right" w:leader="dot" w:pos="8494"/>
+            </w:tabs>
+            <w:rPr>
+              <w:rFonts w:eastAsiaTheme="minorEastAsia"/>
+              <w:noProof/>
+              <w:lang w:val="es-AR" w:eastAsia="es-AR"/>
+            </w:rPr>
+          </w:pPr>
+          <w:hyperlink w:anchor="_Toc411017119" w:history="1">
+            <w:r>
+              <w:rPr>
+                <w:rStyle w:val="Hipervnculo"/>
+                <w:rFonts w:ascii="Cambria" w:eastAsia="Times New Roman" w:hAnsi="Cambria" w:cs="Times New Roman"/>
+                <w:b/>
+                <w:bCs/>
+                <w:noProof/>
+                <w:lang w:val="es-AR"/>
+              </w:rPr>
+              <w:t>Alcance</w:t>
+            </w:r>
+            <w:r>
+              <w:rPr>
+                <w:noProof/>
+                <w:webHidden/>
+              </w:rPr>
+              <w:tab/>
+            </w:r>
+            <w:r>
+              <w:rPr>
+                <w:noProof/>
+                <w:webHidden/>
+              </w:rPr>
+              <w:fldChar w:fldCharType="begin"/>
+            </w:r>
+            <w:r>
+              <w:rPr>
+                <w:noProof/>
+                <w:webHidden/>
+              </w:rPr>
+              <w:instrText xml:space="preserve"> PAGEREF _Toc411017119 \h </w:instrText>
+            </w:r>
+            <w:r>
+              <w:rPr>
+                <w:noProof/>
+                <w:webHidden/>
+              </w:rPr>
+            </w:r>
+            <w:r>
+              <w:rPr>
+                <w:noProof/>
+                <w:webHidden/>
+              </w:rPr>
+              <w:fldChar w:fldCharType="separate"/>
+            </w:r>
+            <w:r>
+              <w:rPr>
+                <w:noProof/>
+                <w:webHidden/>
+              </w:rPr>
+              <w:t>7</w:t>
+            </w:r>
+            <w:r>
+              <w:rPr>
+                <w:noProof/>
+                <w:webHidden/>
+              </w:rPr>
+              <w:fldChar w:fldCharType="end"/>
+            </w:r>
+          </w:hyperlink>
+        </w:p>
+        <w:p>
+          <w:pPr>
+            <w:pStyle w:val="TDC3"/>
+            <w:tabs>
+              <w:tab w:val="right" w:leader="dot" w:pos="8494"/>
+            </w:tabs>
+            <w:rPr>
+              <w:rFonts w:eastAsiaTheme="minorEastAsia"/>
+              <w:noProof/>
+              <w:lang w:val="es-AR" w:eastAsia="es-AR"/>
+            </w:rPr>
+          </w:pPr>
+          <w:hyperlink w:anchor="_Toc411017120" w:history="1">
+            <w:r>
+              <w:rPr>
+                <w:rStyle w:val="Hipervnculo"/>
+                <w:rFonts w:ascii="Cambria" w:eastAsia="Times New Roman" w:hAnsi="Cambria" w:cs="Times New Roman"/>
+                <w:b/>
+                <w:bCs/>
+                <w:noProof/>
+                <w:lang w:val="es-AR"/>
+              </w:rPr>
+              <w:t>Operatoria</w:t>
+            </w:r>
+            <w:r>
+              <w:rPr>
+                <w:noProof/>
+                <w:webHidden/>
+              </w:rPr>
+              <w:tab/>
+            </w:r>
+            <w:r>
+              <w:rPr>
+                <w:noProof/>
+                <w:webHidden/>
+              </w:rPr>
+              <w:fldChar w:fldCharType="begin"/>
+            </w:r>
+            <w:r>
+              <w:rPr>
+                <w:noProof/>
+                <w:webHidden/>
+              </w:rPr>
+              <w:instrText xml:space="preserve"> PAGEREF _Toc411017120 \h </w:instrText>
+            </w:r>
+            <w:r>
+              <w:rPr>
+                <w:noProof/>
+                <w:webHidden/>
+              </w:rPr>
+            </w:r>
+            <w:r>
+              <w:rPr>
+                <w:noProof/>
+                <w:webHidden/>
+              </w:rPr>
+              <w:fldChar w:fldCharType="separate"/>
+            </w:r>
+            <w:r>
+              <w:rPr>
+                <w:noProof/>
+                <w:webHidden/>
+              </w:rPr>
+              <w:t>7</w:t>
+            </w:r>
+            <w:r>
+              <w:rPr>
+                <w:noProof/>
+                <w:webHidden/>
+              </w:rPr>
+              <w:fldChar w:fldCharType="end"/>
+            </w:r>
+          </w:hyperlink>
+        </w:p>
+        <w:p>
+          <w:pPr>
+            <w:pStyle w:val="TDC3"/>
+            <w:tabs>
+              <w:tab w:val="right" w:leader="dot" w:pos="8494"/>
+            </w:tabs>
+            <w:rPr>
+              <w:rFonts w:eastAsiaTheme="minorEastAsia"/>
+              <w:noProof/>
+              <w:lang w:val="es-AR" w:eastAsia="es-AR"/>
+            </w:rPr>
+          </w:pPr>
+          <w:hyperlink w:anchor="_Toc411017121" w:history="1">
+            <w:r>
+              <w:rPr>
+                <w:rStyle w:val="Hipervnculo"/>
+                <w:rFonts w:ascii="Cambria" w:eastAsia="Times New Roman" w:hAnsi="Cambria" w:cs="Times New Roman"/>
+                <w:b/>
+                <w:bCs/>
+                <w:noProof/>
+                <w:lang w:val="es-AR"/>
+              </w:rPr>
+              <w:t>Ejemplos</w:t>
+            </w:r>
+            <w:r>
+              <w:rPr>
+                <w:noProof/>
+                <w:webHidden/>
+              </w:rPr>
+              <w:tab/>
+            </w:r>
+            <w:r>
+              <w:rPr>
+                <w:noProof/>
+                <w:webHidden/>
+              </w:rPr>
+              <w:fldChar w:fldCharType="begin"/>
+            </w:r>
+            <w:r>
+              <w:rPr>
+                <w:noProof/>
+                <w:webHidden/>
+              </w:rPr>
+              <w:instrText xml:space="preserve"> PAGEREF _Toc411017121 \h </w:instrText>
+            </w:r>
+            <w:r>
+              <w:rPr>
+                <w:noProof/>
+                <w:webHidden/>
+              </w:rPr>
+            </w:r>
+            <w:r>
+              <w:rPr>
+                <w:noProof/>
+                <w:webHidden/>
+              </w:rPr>
+              <w:fldChar w:fldCharType="separate"/>
+            </w:r>
+            <w:r>
+              <w:rPr>
+                <w:noProof/>
+                <w:webHidden/>
+              </w:rPr>
+              <w:t>8</w:t>
             </w:r>
             <w:r>
               <w:rPr>
@@ -1659,7 +2081,7 @@
               <w:lang w:val="es-AR" w:eastAsia="es-AR"/>
             </w:rPr>
           </w:pPr>
-          <w:hyperlink w:anchor="_Toc407551846" w:history="1">
+          <w:hyperlink w:anchor="_Toc411017122" w:history="1">
             <w:r>
               <w:rPr>
                 <w:rStyle w:val="Hipervnculo"/>
@@ -1669,7 +2091,7 @@
                 <w:noProof/>
                 <w:lang w:val="es-AR"/>
               </w:rPr>
-              <w:t>ESPECIFICACIÓN TECNICA DE AUTENTICACIÓN Y AUTORIZACIÓN</w:t>
+              <w:t>ACTUALIZACIÓN DE DISPONIBILIDAD DE VEHÍCULOS</w:t>
             </w:r>
             <w:r>
               <w:rPr>
@@ -1690,7 +2112,7 @@
                 <w:noProof/>
                 <w:webHidden/>
               </w:rPr>
-              <w:instrText xml:space="preserve"> PAGEREF _Toc407551846 \h </w:instrText>
+              <w:instrText xml:space="preserve"> PAGEREF _Toc411017122 \h </w:instrText>
             </w:r>
             <w:r>
               <w:rPr>
@@ -1710,7 +2132,7 @@
                 <w:noProof/>
                 <w:webHidden/>
               </w:rPr>
-              <w:t>6</w:t>
+              <w:t>10</w:t>
             </w:r>
             <w:r>
               <w:rPr>
@@ -1733,7 +2155,7 @@
               <w:lang w:val="es-AR" w:eastAsia="es-AR"/>
             </w:rPr>
           </w:pPr>
-          <w:hyperlink w:anchor="_Toc407551847" w:history="1">
+          <w:hyperlink w:anchor="_Toc411017123" w:history="1">
             <w:r>
               <w:rPr>
                 <w:rStyle w:val="Hipervnculo"/>
@@ -1743,7 +2165,7 @@
                 <w:noProof/>
                 <w:lang w:val="es-AR"/>
               </w:rPr>
-              <w:t>Descripción General del Servicio</w:t>
+              <w:t>Objetivo</w:t>
             </w:r>
             <w:r>
               <w:rPr>
@@ -1764,7 +2186,7 @@
                 <w:noProof/>
                 <w:webHidden/>
               </w:rPr>
-              <w:instrText xml:space="preserve"> PAGEREF _Toc407551847 \h </w:instrText>
+              <w:instrText xml:space="preserve"> PAGEREF _Toc411017123 \h </w:instrText>
             </w:r>
             <w:r>
               <w:rPr>
@@ -1784,7 +2206,229 @@
                 <w:noProof/>
                 <w:webHidden/>
               </w:rPr>
-              <w:t>6</w:t>
+              <w:t>10</w:t>
+            </w:r>
+            <w:r>
+              <w:rPr>
+                <w:noProof/>
+                <w:webHidden/>
+              </w:rPr>
+              <w:fldChar w:fldCharType="end"/>
+            </w:r>
+          </w:hyperlink>
+        </w:p>
+        <w:p>
+          <w:pPr>
+            <w:pStyle w:val="TDC3"/>
+            <w:tabs>
+              <w:tab w:val="right" w:leader="dot" w:pos="8494"/>
+            </w:tabs>
+            <w:rPr>
+              <w:rFonts w:eastAsiaTheme="minorEastAsia"/>
+              <w:noProof/>
+              <w:lang w:val="es-AR" w:eastAsia="es-AR"/>
+            </w:rPr>
+          </w:pPr>
+          <w:hyperlink w:anchor="_Toc411017124" w:history="1">
+            <w:r>
+              <w:rPr>
+                <w:rStyle w:val="Hipervnculo"/>
+                <w:rFonts w:ascii="Cambria" w:eastAsia="Times New Roman" w:hAnsi="Cambria" w:cs="Times New Roman"/>
+                <w:b/>
+                <w:bCs/>
+                <w:noProof/>
+                <w:lang w:val="es-AR"/>
+              </w:rPr>
+              <w:t>Alcance</w:t>
+            </w:r>
+            <w:r>
+              <w:rPr>
+                <w:noProof/>
+                <w:webHidden/>
+              </w:rPr>
+              <w:tab/>
+            </w:r>
+            <w:r>
+              <w:rPr>
+                <w:noProof/>
+                <w:webHidden/>
+              </w:rPr>
+              <w:fldChar w:fldCharType="begin"/>
+            </w:r>
+            <w:r>
+              <w:rPr>
+                <w:noProof/>
+                <w:webHidden/>
+              </w:rPr>
+              <w:instrText xml:space="preserve"> PAGEREF _Toc411017124 \h </w:instrText>
+            </w:r>
+            <w:r>
+              <w:rPr>
+                <w:noProof/>
+                <w:webHidden/>
+              </w:rPr>
+            </w:r>
+            <w:r>
+              <w:rPr>
+                <w:noProof/>
+                <w:webHidden/>
+              </w:rPr>
+              <w:fldChar w:fldCharType="separate"/>
+            </w:r>
+            <w:r>
+              <w:rPr>
+                <w:noProof/>
+                <w:webHidden/>
+              </w:rPr>
+              <w:t>10</w:t>
+            </w:r>
+            <w:r>
+              <w:rPr>
+                <w:noProof/>
+                <w:webHidden/>
+              </w:rPr>
+              <w:fldChar w:fldCharType="end"/>
+            </w:r>
+          </w:hyperlink>
+        </w:p>
+        <w:p>
+          <w:pPr>
+            <w:pStyle w:val="TDC3"/>
+            <w:tabs>
+              <w:tab w:val="right" w:leader="dot" w:pos="8494"/>
+            </w:tabs>
+            <w:rPr>
+              <w:rFonts w:eastAsiaTheme="minorEastAsia"/>
+              <w:noProof/>
+              <w:lang w:val="es-AR" w:eastAsia="es-AR"/>
+            </w:rPr>
+          </w:pPr>
+          <w:hyperlink w:anchor="_Toc411017125" w:history="1">
+            <w:r>
+              <w:rPr>
+                <w:rStyle w:val="Hipervnculo"/>
+                <w:rFonts w:ascii="Cambria" w:eastAsia="Times New Roman" w:hAnsi="Cambria" w:cs="Times New Roman"/>
+                <w:b/>
+                <w:bCs/>
+                <w:noProof/>
+                <w:lang w:val="es-AR"/>
+              </w:rPr>
+              <w:t>Operatoria</w:t>
+            </w:r>
+            <w:r>
+              <w:rPr>
+                <w:noProof/>
+                <w:webHidden/>
+              </w:rPr>
+              <w:tab/>
+            </w:r>
+            <w:r>
+              <w:rPr>
+                <w:noProof/>
+                <w:webHidden/>
+              </w:rPr>
+              <w:fldChar w:fldCharType="begin"/>
+            </w:r>
+            <w:r>
+              <w:rPr>
+                <w:noProof/>
+                <w:webHidden/>
+              </w:rPr>
+              <w:instrText xml:space="preserve"> PAGEREF _Toc411017125 \h </w:instrText>
+            </w:r>
+            <w:r>
+              <w:rPr>
+                <w:noProof/>
+                <w:webHidden/>
+              </w:rPr>
+            </w:r>
+            <w:r>
+              <w:rPr>
+                <w:noProof/>
+                <w:webHidden/>
+              </w:rPr>
+              <w:fldChar w:fldCharType="separate"/>
+            </w:r>
+            <w:r>
+              <w:rPr>
+                <w:noProof/>
+                <w:webHidden/>
+              </w:rPr>
+              <w:t>10</w:t>
+            </w:r>
+            <w:r>
+              <w:rPr>
+                <w:noProof/>
+                <w:webHidden/>
+              </w:rPr>
+              <w:fldChar w:fldCharType="end"/>
+            </w:r>
+          </w:hyperlink>
+        </w:p>
+        <w:p>
+          <w:pPr>
+            <w:pStyle w:val="TDC3"/>
+            <w:tabs>
+              <w:tab w:val="right" w:leader="dot" w:pos="8494"/>
+            </w:tabs>
+            <w:rPr>
+              <w:rFonts w:eastAsiaTheme="minorEastAsia"/>
+              <w:noProof/>
+              <w:lang w:val="es-AR" w:eastAsia="es-AR"/>
+            </w:rPr>
+          </w:pPr>
+          <w:hyperlink w:anchor="_Toc411017126" w:history="1">
+            <w:r>
+              <w:rPr>
+                <w:rStyle w:val="Hipervnculo"/>
+                <w:rFonts w:ascii="Cambria" w:eastAsia="Times New Roman" w:hAnsi="Cambria" w:cs="Times New Roman"/>
+                <w:b/>
+                <w:bCs/>
+                <w:noProof/>
+                <w:lang w:val="es-AR"/>
+              </w:rPr>
+              <w:t>Ejemplos</w:t>
+            </w:r>
+            <w:r>
+              <w:rPr>
+                <w:noProof/>
+                <w:webHidden/>
+              </w:rPr>
+              <w:tab/>
+            </w:r>
+            <w:r>
+              <w:rPr>
+                <w:noProof/>
+                <w:webHidden/>
+              </w:rPr>
+              <w:fldChar w:fldCharType="begin"/>
+            </w:r>
+            <w:r>
+              <w:rPr>
+                <w:noProof/>
+                <w:webHidden/>
+              </w:rPr>
+              <w:instrText xml:space="preserve"> PAGEREF _Toc411017126 \h </w:instrText>
+            </w:r>
+            <w:r>
+              <w:rPr>
+                <w:noProof/>
+                <w:webHidden/>
+              </w:rPr>
+            </w:r>
+            <w:r>
+              <w:rPr>
+                <w:noProof/>
+                <w:webHidden/>
+              </w:rPr>
+              <w:fldChar w:fldCharType="separate"/>
+            </w:r>
+            <w:r>
+              <w:rPr>
+                <w:noProof/>
+                <w:webHidden/>
+              </w:rPr>
+              <w:t>11</w:t>
             </w:r>
             <w:r>
               <w:rPr>
@@ -1807,7 +2451,7 @@
               <w:lang w:val="es-AR" w:eastAsia="es-AR"/>
             </w:rPr>
           </w:pPr>
-          <w:hyperlink w:anchor="_Toc407551848" w:history="1">
+          <w:hyperlink w:anchor="_Toc411017127" w:history="1">
             <w:r>
               <w:rPr>
                 <w:rStyle w:val="Hipervnculo"/>
@@ -1817,7 +2461,7 @@
                 <w:noProof/>
                 <w:lang w:val="es-AR"/>
               </w:rPr>
-              <w:t>ACTUALIZACIÓN DE DATOS DE PLAYA DE ESTACIONAMIENTO</w:t>
+              <w:t>ACTUALIZACIÓN DE SERVICIOS</w:t>
             </w:r>
             <w:r>
               <w:rPr>
@@ -1838,7 +2482,7 @@
                 <w:noProof/>
                 <w:webHidden/>
               </w:rPr>
-              <w:instrText xml:space="preserve"> PAGEREF _Toc407551848 \h </w:instrText>
+              <w:instrText xml:space="preserve"> PAGEREF _Toc411017127 \h </w:instrText>
             </w:r>
             <w:r>
               <w:rPr>
@@ -1858,7 +2502,7 @@
                 <w:noProof/>
                 <w:webHidden/>
               </w:rPr>
-              <w:t>8</w:t>
+              <w:t>13</w:t>
             </w:r>
             <w:r>
               <w:rPr>
@@ -1881,7 +2525,7 @@
               <w:lang w:val="es-AR" w:eastAsia="es-AR"/>
             </w:rPr>
           </w:pPr>
-          <w:hyperlink w:anchor="_Toc407551849" w:history="1">
+          <w:hyperlink w:anchor="_Toc411017128" w:history="1">
             <w:r>
               <w:rPr>
                 <w:rStyle w:val="Hipervnculo"/>
@@ -1912,7 +2556,7 @@
                 <w:noProof/>
                 <w:webHidden/>
               </w:rPr>
-              <w:instrText xml:space="preserve"> PAGEREF _Toc407551849 \h </w:instrText>
+              <w:instrText xml:space="preserve"> PAGEREF _Toc411017128 \h </w:instrText>
             </w:r>
             <w:r>
               <w:rPr>
@@ -1932,7 +2576,7 @@
                 <w:noProof/>
                 <w:webHidden/>
               </w:rPr>
-              <w:t>8</w:t>
+              <w:t>13</w:t>
             </w:r>
             <w:r>
               <w:rPr>
@@ -1955,7 +2599,7 @@
               <w:lang w:val="es-AR" w:eastAsia="es-AR"/>
             </w:rPr>
           </w:pPr>
-          <w:hyperlink w:anchor="_Toc407551850" w:history="1">
+          <w:hyperlink w:anchor="_Toc411017129" w:history="1">
             <w:r>
               <w:rPr>
                 <w:rStyle w:val="Hipervnculo"/>
@@ -1986,7 +2630,7 @@
                 <w:noProof/>
                 <w:webHidden/>
               </w:rPr>
-              <w:instrText xml:space="preserve"> PAGEREF _Toc407551850 \h </w:instrText>
+              <w:instrText xml:space="preserve"> PAGEREF _Toc411017129 \h </w:instrText>
             </w:r>
             <w:r>
               <w:rPr>
@@ -2006,7 +2650,7 @@
                 <w:noProof/>
                 <w:webHidden/>
               </w:rPr>
-              <w:t>8</w:t>
+              <w:t>13</w:t>
             </w:r>
             <w:r>
               <w:rPr>
@@ -2029,7 +2673,7 @@
               <w:lang w:val="es-AR" w:eastAsia="es-AR"/>
             </w:rPr>
           </w:pPr>
-          <w:hyperlink w:anchor="_Toc407551851" w:history="1">
+          <w:hyperlink w:anchor="_Toc411017130" w:history="1">
             <w:r>
               <w:rPr>
                 <w:rStyle w:val="Hipervnculo"/>
@@ -2060,7 +2704,7 @@
                 <w:noProof/>
                 <w:webHidden/>
               </w:rPr>
-              <w:instrText xml:space="preserve"> PAGEREF _Toc407551851 \h </w:instrText>
+              <w:instrText xml:space="preserve"> PAGEREF _Toc411017130 \h </w:instrText>
             </w:r>
             <w:r>
               <w:rPr>
@@ -2080,7 +2724,7 @@
                 <w:noProof/>
                 <w:webHidden/>
               </w:rPr>
-              <w:t>8</w:t>
+              <w:t>13</w:t>
             </w:r>
             <w:r>
               <w:rPr>
@@ -2103,7 +2747,7 @@
               <w:lang w:val="es-AR" w:eastAsia="es-AR"/>
             </w:rPr>
           </w:pPr>
-          <w:hyperlink w:anchor="_Toc407551852" w:history="1">
+          <w:hyperlink w:anchor="_Toc411017131" w:history="1">
             <w:r>
               <w:rPr>
                 <w:rStyle w:val="Hipervnculo"/>
@@ -2134,7 +2778,7 @@
                 <w:noProof/>
                 <w:webHidden/>
               </w:rPr>
-              <w:instrText xml:space="preserve"> PAGEREF _Toc407551852 \h </w:instrText>
+              <w:instrText xml:space="preserve"> PAGEREF _Toc411017131 \h </w:instrText>
             </w:r>
             <w:r>
               <w:rPr>
@@ -2154,7 +2798,7 @@
                 <w:noProof/>
                 <w:webHidden/>
               </w:rPr>
-              <w:t>9</w:t>
+              <w:t>15</w:t>
             </w:r>
             <w:r>
               <w:rPr>
@@ -2177,7 +2821,7 @@
               <w:lang w:val="es-AR" w:eastAsia="es-AR"/>
             </w:rPr>
           </w:pPr>
-          <w:hyperlink w:anchor="_Toc407551853" w:history="1">
+          <w:hyperlink w:anchor="_Toc411017132" w:history="1">
             <w:r>
               <w:rPr>
                 <w:rStyle w:val="Hipervnculo"/>
@@ -2187,7 +2831,7 @@
                 <w:noProof/>
                 <w:lang w:val="es-AR"/>
               </w:rPr>
-              <w:t>ACTUALIZACIÓN DE DISPONIBILIDAD DE VEHÍCULOS</w:t>
+              <w:t>ACTUALIZACIÓN DE PRECIOS DE SERVICIOS</w:t>
             </w:r>
             <w:r>
               <w:rPr>
@@ -2208,7 +2852,7 @@
                 <w:noProof/>
                 <w:webHidden/>
               </w:rPr>
-              <w:instrText xml:space="preserve"> PAGEREF _Toc407551853 \h </w:instrText>
+              <w:instrText xml:space="preserve"> PAGEREF _Toc411017132 \h </w:instrText>
             </w:r>
             <w:r>
               <w:rPr>
@@ -2228,7 +2872,7 @@
                 <w:noProof/>
                 <w:webHidden/>
               </w:rPr>
-              <w:t>11</w:t>
+              <w:t>16</w:t>
             </w:r>
             <w:r>
               <w:rPr>
@@ -2251,7 +2895,7 @@
               <w:lang w:val="es-AR" w:eastAsia="es-AR"/>
             </w:rPr>
           </w:pPr>
-          <w:hyperlink w:anchor="_Toc407551854" w:history="1">
+          <w:hyperlink w:anchor="_Toc411017133" w:history="1">
             <w:r>
               <w:rPr>
                 <w:rStyle w:val="Hipervnculo"/>
@@ -2282,7 +2926,7 @@
                 <w:noProof/>
                 <w:webHidden/>
               </w:rPr>
-              <w:instrText xml:space="preserve"> PAGEREF _Toc407551854 \h </w:instrText>
+              <w:instrText xml:space="preserve"> PAGEREF _Toc411017133 \h </w:instrText>
             </w:r>
             <w:r>
               <w:rPr>
@@ -2302,7 +2946,7 @@
                 <w:noProof/>
                 <w:webHidden/>
               </w:rPr>
-              <w:t>11</w:t>
+              <w:t>16</w:t>
             </w:r>
             <w:r>
               <w:rPr>
@@ -2325,7 +2969,7 @@
               <w:lang w:val="es-AR" w:eastAsia="es-AR"/>
             </w:rPr>
           </w:pPr>
-          <w:hyperlink w:anchor="_Toc407551855" w:history="1">
+          <w:hyperlink w:anchor="_Toc411017134" w:history="1">
             <w:r>
               <w:rPr>
                 <w:rStyle w:val="Hipervnculo"/>
@@ -2356,7 +3000,7 @@
                 <w:noProof/>
                 <w:webHidden/>
               </w:rPr>
-              <w:instrText xml:space="preserve"> PAGEREF _Toc407551855 \h </w:instrText>
+              <w:instrText xml:space="preserve"> PAGEREF _Toc411017134 \h </w:instrText>
             </w:r>
             <w:r>
               <w:rPr>
@@ -2376,7 +3020,7 @@
                 <w:noProof/>
                 <w:webHidden/>
               </w:rPr>
-              <w:t>11</w:t>
+              <w:t>16</w:t>
             </w:r>
             <w:r>
               <w:rPr>
@@ -2399,7 +3043,7 @@
               <w:lang w:val="es-AR" w:eastAsia="es-AR"/>
             </w:rPr>
           </w:pPr>
-          <w:hyperlink w:anchor="_Toc407551856" w:history="1">
+          <w:hyperlink w:anchor="_Toc411017135" w:history="1">
             <w:r>
               <w:rPr>
                 <w:rStyle w:val="Hipervnculo"/>
@@ -2430,7 +3074,7 @@
                 <w:noProof/>
                 <w:webHidden/>
               </w:rPr>
-              <w:instrText xml:space="preserve"> PAGEREF _Toc407551856 \h </w:instrText>
+              <w:instrText xml:space="preserve"> PAGEREF _Toc411017135 \h </w:instrText>
             </w:r>
             <w:r>
               <w:rPr>
@@ -2450,7 +3094,7 @@
                 <w:noProof/>
                 <w:webHidden/>
               </w:rPr>
-              <w:t>11</w:t>
+              <w:t>16</w:t>
             </w:r>
             <w:r>
               <w:rPr>
@@ -2473,7 +3117,7 @@
               <w:lang w:val="es-AR" w:eastAsia="es-AR"/>
             </w:rPr>
           </w:pPr>
-          <w:hyperlink w:anchor="_Toc407551857" w:history="1">
+          <w:hyperlink w:anchor="_Toc411017136" w:history="1">
             <w:r>
               <w:rPr>
                 <w:rStyle w:val="Hipervnculo"/>
@@ -2504,7 +3148,7 @@
                 <w:noProof/>
                 <w:webHidden/>
               </w:rPr>
-              <w:instrText xml:space="preserve"> PAGEREF _Toc407551857 \h </w:instrText>
+              <w:instrText xml:space="preserve"> PAGEREF _Toc411017136 \h </w:instrText>
             </w:r>
             <w:r>
               <w:rPr>
@@ -2524,747 +3168,7 @@
                 <w:noProof/>
                 <w:webHidden/>
               </w:rPr>
-              <w:t>12</w:t>
-            </w:r>
-            <w:r>
-              <w:rPr>
-                <w:noProof/>
-                <w:webHidden/>
-              </w:rPr>
-              <w:fldChar w:fldCharType="end"/>
-            </w:r>
-          </w:hyperlink>
-        </w:p>
-        <w:p>
-          <w:pPr>
-            <w:pStyle w:val="TDC1"/>
-            <w:tabs>
-              <w:tab w:val="right" w:leader="dot" w:pos="8494"/>
-            </w:tabs>
-            <w:rPr>
-              <w:rFonts w:eastAsiaTheme="minorEastAsia"/>
-              <w:noProof/>
-              <w:lang w:val="es-AR" w:eastAsia="es-AR"/>
-            </w:rPr>
-          </w:pPr>
-          <w:hyperlink w:anchor="_Toc407551858" w:history="1">
-            <w:r>
-              <w:rPr>
-                <w:rStyle w:val="Hipervnculo"/>
-                <w:rFonts w:ascii="Cambria" w:eastAsia="Times New Roman" w:hAnsi="Cambria" w:cs="Times New Roman"/>
-                <w:b/>
-                <w:bCs/>
-                <w:noProof/>
-                <w:lang w:val="es-AR"/>
-              </w:rPr>
-              <w:t>ACTUALIZACIÓN DE SERVICIOS</w:t>
-            </w:r>
-            <w:r>
-              <w:rPr>
-                <w:noProof/>
-                <w:webHidden/>
-              </w:rPr>
-              <w:tab/>
-            </w:r>
-            <w:r>
-              <w:rPr>
-                <w:noProof/>
-                <w:webHidden/>
-              </w:rPr>
-              <w:fldChar w:fldCharType="begin"/>
-            </w:r>
-            <w:r>
-              <w:rPr>
-                <w:noProof/>
-                <w:webHidden/>
-              </w:rPr>
-              <w:instrText xml:space="preserve"> PAGEREF _Toc407551858 \h </w:instrText>
-            </w:r>
-            <w:r>
-              <w:rPr>
-                <w:noProof/>
-                <w:webHidden/>
-              </w:rPr>
-            </w:r>
-            <w:r>
-              <w:rPr>
-                <w:noProof/>
-                <w:webHidden/>
-              </w:rPr>
-              <w:fldChar w:fldCharType="separate"/>
-            </w:r>
-            <w:r>
-              <w:rPr>
-                <w:noProof/>
-                <w:webHidden/>
-              </w:rPr>
-              <w:t>14</w:t>
-            </w:r>
-            <w:r>
-              <w:rPr>
-                <w:noProof/>
-                <w:webHidden/>
-              </w:rPr>
-              <w:fldChar w:fldCharType="end"/>
-            </w:r>
-          </w:hyperlink>
-        </w:p>
-        <w:p>
-          <w:pPr>
-            <w:pStyle w:val="TDC3"/>
-            <w:tabs>
-              <w:tab w:val="right" w:leader="dot" w:pos="8494"/>
-            </w:tabs>
-            <w:rPr>
-              <w:rFonts w:eastAsiaTheme="minorEastAsia"/>
-              <w:noProof/>
-              <w:lang w:val="es-AR" w:eastAsia="es-AR"/>
-            </w:rPr>
-          </w:pPr>
-          <w:hyperlink w:anchor="_Toc407551859" w:history="1">
-            <w:r>
-              <w:rPr>
-                <w:rStyle w:val="Hipervnculo"/>
-                <w:rFonts w:ascii="Cambria" w:eastAsia="Times New Roman" w:hAnsi="Cambria" w:cs="Times New Roman"/>
-                <w:b/>
-                <w:bCs/>
-                <w:noProof/>
-                <w:lang w:val="es-AR"/>
-              </w:rPr>
-              <w:t>Objetivo</w:t>
-            </w:r>
-            <w:r>
-              <w:rPr>
-                <w:noProof/>
-                <w:webHidden/>
-              </w:rPr>
-              <w:tab/>
-            </w:r>
-            <w:r>
-              <w:rPr>
-                <w:noProof/>
-                <w:webHidden/>
-              </w:rPr>
-              <w:fldChar w:fldCharType="begin"/>
-            </w:r>
-            <w:r>
-              <w:rPr>
-                <w:noProof/>
-                <w:webHidden/>
-              </w:rPr>
-              <w:instrText xml:space="preserve"> PAGEREF _Toc407551859 \h </w:instrText>
-            </w:r>
-            <w:r>
-              <w:rPr>
-                <w:noProof/>
-                <w:webHidden/>
-              </w:rPr>
-            </w:r>
-            <w:r>
-              <w:rPr>
-                <w:noProof/>
-                <w:webHidden/>
-              </w:rPr>
-              <w:fldChar w:fldCharType="separate"/>
-            </w:r>
-            <w:r>
-              <w:rPr>
-                <w:noProof/>
-                <w:webHidden/>
-              </w:rPr>
-              <w:t>14</w:t>
-            </w:r>
-            <w:r>
-              <w:rPr>
-                <w:noProof/>
-                <w:webHidden/>
-              </w:rPr>
-              <w:fldChar w:fldCharType="end"/>
-            </w:r>
-          </w:hyperlink>
-        </w:p>
-        <w:p>
-          <w:pPr>
-            <w:pStyle w:val="TDC3"/>
-            <w:tabs>
-              <w:tab w:val="right" w:leader="dot" w:pos="8494"/>
-            </w:tabs>
-            <w:rPr>
-              <w:rFonts w:eastAsiaTheme="minorEastAsia"/>
-              <w:noProof/>
-              <w:lang w:val="es-AR" w:eastAsia="es-AR"/>
-            </w:rPr>
-          </w:pPr>
-          <w:hyperlink w:anchor="_Toc407551860" w:history="1">
-            <w:r>
-              <w:rPr>
-                <w:rStyle w:val="Hipervnculo"/>
-                <w:rFonts w:ascii="Cambria" w:eastAsia="Times New Roman" w:hAnsi="Cambria" w:cs="Times New Roman"/>
-                <w:b/>
-                <w:bCs/>
-                <w:noProof/>
-                <w:lang w:val="es-AR"/>
-              </w:rPr>
-              <w:t>Alcance</w:t>
-            </w:r>
-            <w:r>
-              <w:rPr>
-                <w:noProof/>
-                <w:webHidden/>
-              </w:rPr>
-              <w:tab/>
-            </w:r>
-            <w:r>
-              <w:rPr>
-                <w:noProof/>
-                <w:webHidden/>
-              </w:rPr>
-              <w:fldChar w:fldCharType="begin"/>
-            </w:r>
-            <w:r>
-              <w:rPr>
-                <w:noProof/>
-                <w:webHidden/>
-              </w:rPr>
-              <w:instrText xml:space="preserve"> PAGEREF _Toc407551860 \h </w:instrText>
-            </w:r>
-            <w:r>
-              <w:rPr>
-                <w:noProof/>
-                <w:webHidden/>
-              </w:rPr>
-            </w:r>
-            <w:r>
-              <w:rPr>
-                <w:noProof/>
-                <w:webHidden/>
-              </w:rPr>
-              <w:fldChar w:fldCharType="separate"/>
-            </w:r>
-            <w:r>
-              <w:rPr>
-                <w:noProof/>
-                <w:webHidden/>
-              </w:rPr>
-              <w:t>14</w:t>
-            </w:r>
-            <w:r>
-              <w:rPr>
-                <w:noProof/>
-                <w:webHidden/>
-              </w:rPr>
-              <w:fldChar w:fldCharType="end"/>
-            </w:r>
-          </w:hyperlink>
-        </w:p>
-        <w:p>
-          <w:pPr>
-            <w:pStyle w:val="TDC3"/>
-            <w:tabs>
-              <w:tab w:val="right" w:leader="dot" w:pos="8494"/>
-            </w:tabs>
-            <w:rPr>
-              <w:rFonts w:eastAsiaTheme="minorEastAsia"/>
-              <w:noProof/>
-              <w:lang w:val="es-AR" w:eastAsia="es-AR"/>
-            </w:rPr>
-          </w:pPr>
-          <w:hyperlink w:anchor="_Toc407551861" w:history="1">
-            <w:r>
-              <w:rPr>
-                <w:rStyle w:val="Hipervnculo"/>
-                <w:rFonts w:ascii="Cambria" w:eastAsia="Times New Roman" w:hAnsi="Cambria" w:cs="Times New Roman"/>
-                <w:b/>
-                <w:bCs/>
-                <w:noProof/>
-                <w:lang w:val="es-AR"/>
-              </w:rPr>
-              <w:t>Operatoria</w:t>
-            </w:r>
-            <w:r>
-              <w:rPr>
-                <w:noProof/>
-                <w:webHidden/>
-              </w:rPr>
-              <w:tab/>
-            </w:r>
-            <w:r>
-              <w:rPr>
-                <w:noProof/>
-                <w:webHidden/>
-              </w:rPr>
-              <w:fldChar w:fldCharType="begin"/>
-            </w:r>
-            <w:r>
-              <w:rPr>
-                <w:noProof/>
-                <w:webHidden/>
-              </w:rPr>
-              <w:instrText xml:space="preserve"> PAGEREF _Toc407551861 \h </w:instrText>
-            </w:r>
-            <w:r>
-              <w:rPr>
-                <w:noProof/>
-                <w:webHidden/>
-              </w:rPr>
-            </w:r>
-            <w:r>
-              <w:rPr>
-                <w:noProof/>
-                <w:webHidden/>
-              </w:rPr>
-              <w:fldChar w:fldCharType="separate"/>
-            </w:r>
-            <w:r>
-              <w:rPr>
-                <w:noProof/>
-                <w:webHidden/>
-              </w:rPr>
-              <w:t>14</w:t>
-            </w:r>
-            <w:r>
-              <w:rPr>
-                <w:noProof/>
-                <w:webHidden/>
-              </w:rPr>
-              <w:fldChar w:fldCharType="end"/>
-            </w:r>
-          </w:hyperlink>
-        </w:p>
-        <w:p>
-          <w:pPr>
-            <w:pStyle w:val="TDC3"/>
-            <w:tabs>
-              <w:tab w:val="right" w:leader="dot" w:pos="8494"/>
-            </w:tabs>
-            <w:rPr>
-              <w:rFonts w:eastAsiaTheme="minorEastAsia"/>
-              <w:noProof/>
-              <w:lang w:val="es-AR" w:eastAsia="es-AR"/>
-            </w:rPr>
-          </w:pPr>
-          <w:hyperlink w:anchor="_Toc407551862" w:history="1">
-            <w:r>
-              <w:rPr>
-                <w:rStyle w:val="Hipervnculo"/>
-                <w:rFonts w:ascii="Cambria" w:eastAsia="Times New Roman" w:hAnsi="Cambria" w:cs="Times New Roman"/>
-                <w:b/>
-                <w:bCs/>
-                <w:noProof/>
-                <w:lang w:val="es-AR"/>
-              </w:rPr>
-              <w:t>Ejemplos</w:t>
-            </w:r>
-            <w:r>
-              <w:rPr>
-                <w:noProof/>
-                <w:webHidden/>
-              </w:rPr>
-              <w:tab/>
-            </w:r>
-            <w:r>
-              <w:rPr>
-                <w:noProof/>
-                <w:webHidden/>
-              </w:rPr>
-              <w:fldChar w:fldCharType="begin"/>
-            </w:r>
-            <w:r>
-              <w:rPr>
-                <w:noProof/>
-                <w:webHidden/>
-              </w:rPr>
-              <w:instrText xml:space="preserve"> PAGEREF _Toc407551862 \h </w:instrText>
-            </w:r>
-            <w:r>
-              <w:rPr>
-                <w:noProof/>
-                <w:webHidden/>
-              </w:rPr>
-            </w:r>
-            <w:r>
-              <w:rPr>
-                <w:noProof/>
-                <w:webHidden/>
-              </w:rPr>
-              <w:fldChar w:fldCharType="separate"/>
-            </w:r>
-            <w:r>
-              <w:rPr>
-                <w:noProof/>
-                <w:webHidden/>
-              </w:rPr>
-              <w:t>16</w:t>
-            </w:r>
-            <w:r>
-              <w:rPr>
-                <w:noProof/>
-                <w:webHidden/>
-              </w:rPr>
-              <w:fldChar w:fldCharType="end"/>
-            </w:r>
-          </w:hyperlink>
-        </w:p>
-        <w:p>
-          <w:pPr>
-            <w:pStyle w:val="TDC1"/>
-            <w:tabs>
-              <w:tab w:val="right" w:leader="dot" w:pos="8494"/>
-            </w:tabs>
-            <w:rPr>
-              <w:rFonts w:eastAsiaTheme="minorEastAsia"/>
-              <w:noProof/>
-              <w:lang w:val="es-AR" w:eastAsia="es-AR"/>
-            </w:rPr>
-          </w:pPr>
-          <w:hyperlink w:anchor="_Toc407551863" w:history="1">
-            <w:r>
-              <w:rPr>
-                <w:rStyle w:val="Hipervnculo"/>
-                <w:rFonts w:ascii="Cambria" w:eastAsia="Times New Roman" w:hAnsi="Cambria" w:cs="Times New Roman"/>
-                <w:b/>
-                <w:bCs/>
-                <w:noProof/>
-                <w:lang w:val="es-AR"/>
-              </w:rPr>
-              <w:t>ACTUALIZACIÓN DE PRECIOS DE SERVICIOS</w:t>
-            </w:r>
-            <w:r>
-              <w:rPr>
-                <w:noProof/>
-                <w:webHidden/>
-              </w:rPr>
-              <w:tab/>
-            </w:r>
-            <w:r>
-              <w:rPr>
-                <w:noProof/>
-                <w:webHidden/>
-              </w:rPr>
-              <w:fldChar w:fldCharType="begin"/>
-            </w:r>
-            <w:r>
-              <w:rPr>
-                <w:noProof/>
-                <w:webHidden/>
-              </w:rPr>
-              <w:instrText xml:space="preserve"> PAGEREF _Toc407551863 \h </w:instrText>
-            </w:r>
-            <w:r>
-              <w:rPr>
-                <w:noProof/>
-                <w:webHidden/>
-              </w:rPr>
-            </w:r>
-            <w:r>
-              <w:rPr>
-                <w:noProof/>
-                <w:webHidden/>
-              </w:rPr>
-              <w:fldChar w:fldCharType="separate"/>
-            </w:r>
-            <w:r>
-              <w:rPr>
-                <w:noProof/>
-                <w:webHidden/>
-              </w:rPr>
               <w:t>17</w:t>
-            </w:r>
-            <w:r>
-              <w:rPr>
-                <w:noProof/>
-                <w:webHidden/>
-              </w:rPr>
-              <w:fldChar w:fldCharType="end"/>
-            </w:r>
-          </w:hyperlink>
-        </w:p>
-        <w:p>
-          <w:pPr>
-            <w:pStyle w:val="TDC3"/>
-            <w:tabs>
-              <w:tab w:val="right" w:leader="dot" w:pos="8494"/>
-            </w:tabs>
-            <w:rPr>
-              <w:rFonts w:eastAsiaTheme="minorEastAsia"/>
-              <w:noProof/>
-              <w:lang w:val="es-AR" w:eastAsia="es-AR"/>
-            </w:rPr>
-          </w:pPr>
-          <w:hyperlink w:anchor="_Toc407551864" w:history="1">
-            <w:r>
-              <w:rPr>
-                <w:rStyle w:val="Hipervnculo"/>
-                <w:rFonts w:ascii="Cambria" w:eastAsia="Times New Roman" w:hAnsi="Cambria" w:cs="Times New Roman"/>
-                <w:b/>
-                <w:bCs/>
-                <w:noProof/>
-                <w:lang w:val="es-AR"/>
-              </w:rPr>
-              <w:t>Objetivo</w:t>
-            </w:r>
-            <w:r>
-              <w:rPr>
-                <w:noProof/>
-                <w:webHidden/>
-              </w:rPr>
-              <w:tab/>
-            </w:r>
-            <w:r>
-              <w:rPr>
-                <w:noProof/>
-                <w:webHidden/>
-              </w:rPr>
-              <w:fldChar w:fldCharType="begin"/>
-            </w:r>
-            <w:r>
-              <w:rPr>
-                <w:noProof/>
-                <w:webHidden/>
-              </w:rPr>
-              <w:instrText xml:space="preserve"> PAGEREF _Toc407551864 \h </w:instrText>
-            </w:r>
-            <w:r>
-              <w:rPr>
-                <w:noProof/>
-                <w:webHidden/>
-              </w:rPr>
-            </w:r>
-            <w:r>
-              <w:rPr>
-                <w:noProof/>
-                <w:webHidden/>
-              </w:rPr>
-              <w:fldChar w:fldCharType="separate"/>
-            </w:r>
-            <w:r>
-              <w:rPr>
-                <w:noProof/>
-                <w:webHidden/>
-              </w:rPr>
-              <w:t>17</w:t>
-            </w:r>
-            <w:r>
-              <w:rPr>
-                <w:noProof/>
-                <w:webHidden/>
-              </w:rPr>
-              <w:fldChar w:fldCharType="end"/>
-            </w:r>
-          </w:hyperlink>
-        </w:p>
-        <w:p>
-          <w:pPr>
-            <w:pStyle w:val="TDC3"/>
-            <w:tabs>
-              <w:tab w:val="right" w:leader="dot" w:pos="8494"/>
-            </w:tabs>
-            <w:rPr>
-              <w:rFonts w:eastAsiaTheme="minorEastAsia"/>
-              <w:noProof/>
-              <w:lang w:val="es-AR" w:eastAsia="es-AR"/>
-            </w:rPr>
-          </w:pPr>
-          <w:hyperlink w:anchor="_Toc407551865" w:history="1">
-            <w:r>
-              <w:rPr>
-                <w:rStyle w:val="Hipervnculo"/>
-                <w:rFonts w:ascii="Cambria" w:eastAsia="Times New Roman" w:hAnsi="Cambria" w:cs="Times New Roman"/>
-                <w:b/>
-                <w:bCs/>
-                <w:noProof/>
-                <w:lang w:val="es-AR"/>
-              </w:rPr>
-              <w:t>Alcance</w:t>
-            </w:r>
-            <w:r>
-              <w:rPr>
-                <w:noProof/>
-                <w:webHidden/>
-              </w:rPr>
-              <w:tab/>
-            </w:r>
-            <w:r>
-              <w:rPr>
-                <w:noProof/>
-                <w:webHidden/>
-              </w:rPr>
-              <w:fldChar w:fldCharType="begin"/>
-            </w:r>
-            <w:r>
-              <w:rPr>
-                <w:noProof/>
-                <w:webHidden/>
-              </w:rPr>
-              <w:instrText xml:space="preserve"> PAGEREF _Toc407551865 \h </w:instrText>
-            </w:r>
-            <w:r>
-              <w:rPr>
-                <w:noProof/>
-                <w:webHidden/>
-              </w:rPr>
-            </w:r>
-            <w:r>
-              <w:rPr>
-                <w:noProof/>
-                <w:webHidden/>
-              </w:rPr>
-              <w:fldChar w:fldCharType="separate"/>
-            </w:r>
-            <w:r>
-              <w:rPr>
-                <w:noProof/>
-                <w:webHidden/>
-              </w:rPr>
-              <w:t>17</w:t>
-            </w:r>
-            <w:r>
-              <w:rPr>
-                <w:noProof/>
-                <w:webHidden/>
-              </w:rPr>
-              <w:fldChar w:fldCharType="end"/>
-            </w:r>
-          </w:hyperlink>
-        </w:p>
-        <w:p>
-          <w:pPr>
-            <w:pStyle w:val="TDC3"/>
-            <w:tabs>
-              <w:tab w:val="right" w:leader="dot" w:pos="8494"/>
-            </w:tabs>
-            <w:rPr>
-              <w:rFonts w:eastAsiaTheme="minorEastAsia"/>
-              <w:noProof/>
-              <w:lang w:val="es-AR" w:eastAsia="es-AR"/>
-            </w:rPr>
-          </w:pPr>
-          <w:hyperlink w:anchor="_Toc407551866" w:history="1">
-            <w:r>
-              <w:rPr>
-                <w:rStyle w:val="Hipervnculo"/>
-                <w:rFonts w:ascii="Cambria" w:eastAsia="Times New Roman" w:hAnsi="Cambria" w:cs="Times New Roman"/>
-                <w:b/>
-                <w:bCs/>
-                <w:noProof/>
-                <w:lang w:val="es-AR"/>
-              </w:rPr>
-              <w:t>Operatoria</w:t>
-            </w:r>
-            <w:r>
-              <w:rPr>
-                <w:noProof/>
-                <w:webHidden/>
-              </w:rPr>
-              <w:tab/>
-            </w:r>
-            <w:r>
-              <w:rPr>
-                <w:noProof/>
-                <w:webHidden/>
-              </w:rPr>
-              <w:fldChar w:fldCharType="begin"/>
-            </w:r>
-            <w:r>
-              <w:rPr>
-                <w:noProof/>
-                <w:webHidden/>
-              </w:rPr>
-              <w:instrText xml:space="preserve"> PAGEREF _Toc407551866 \h </w:instrText>
-            </w:r>
-            <w:r>
-              <w:rPr>
-                <w:noProof/>
-                <w:webHidden/>
-              </w:rPr>
-            </w:r>
-            <w:r>
-              <w:rPr>
-                <w:noProof/>
-                <w:webHidden/>
-              </w:rPr>
-              <w:fldChar w:fldCharType="separate"/>
-            </w:r>
-            <w:r>
-              <w:rPr>
-                <w:noProof/>
-                <w:webHidden/>
-              </w:rPr>
-              <w:t>17</w:t>
-            </w:r>
-            <w:r>
-              <w:rPr>
-                <w:noProof/>
-                <w:webHidden/>
-              </w:rPr>
-              <w:fldChar w:fldCharType="end"/>
-            </w:r>
-          </w:hyperlink>
-        </w:p>
-        <w:p>
-          <w:pPr>
-            <w:pStyle w:val="TDC3"/>
-            <w:tabs>
-              <w:tab w:val="right" w:leader="dot" w:pos="8494"/>
-            </w:tabs>
-            <w:rPr>
-              <w:rFonts w:eastAsiaTheme="minorEastAsia"/>
-              <w:noProof/>
-              <w:lang w:val="es-AR" w:eastAsia="es-AR"/>
-            </w:rPr>
-          </w:pPr>
-          <w:hyperlink w:anchor="_Toc407551867" w:history="1">
-            <w:r>
-              <w:rPr>
-                <w:rStyle w:val="Hipervnculo"/>
-                <w:rFonts w:ascii="Cambria" w:eastAsia="Times New Roman" w:hAnsi="Cambria" w:cs="Times New Roman"/>
-                <w:b/>
-                <w:bCs/>
-                <w:noProof/>
-                <w:lang w:val="es-AR"/>
-              </w:rPr>
-              <w:t>Ejemplos</w:t>
-            </w:r>
-            <w:r>
-              <w:rPr>
-                <w:noProof/>
-                <w:webHidden/>
-              </w:rPr>
-              <w:tab/>
-            </w:r>
-            <w:r>
-              <w:rPr>
-                <w:noProof/>
-                <w:webHidden/>
-              </w:rPr>
-              <w:fldChar w:fldCharType="begin"/>
-            </w:r>
-            <w:r>
-              <w:rPr>
-                <w:noProof/>
-                <w:webHidden/>
-              </w:rPr>
-              <w:instrText xml:space="preserve"> PAGEREF _Toc407551867 \h </w:instrText>
-            </w:r>
-            <w:r>
-              <w:rPr>
-                <w:noProof/>
-                <w:webHidden/>
-              </w:rPr>
-            </w:r>
-            <w:r>
-              <w:rPr>
-                <w:noProof/>
-                <w:webHidden/>
-              </w:rPr>
-              <w:fldChar w:fldCharType="separate"/>
-            </w:r>
-            <w:r>
-              <w:rPr>
-                <w:noProof/>
-                <w:webHidden/>
-              </w:rPr>
-              <w:t>18</w:t>
             </w:r>
             <w:r>
               <w:rPr>
@@ -3304,8 +3208,8 @@
           <w:lang w:val="es-AR"/>
         </w:rPr>
       </w:pPr>
-      <w:bookmarkStart w:id="21" w:name="_Toc407468033"/>
-      <w:bookmarkStart w:id="22" w:name="_Toc407551840"/>
+      <w:bookmarkStart w:id="22" w:name="_Toc407468033"/>
+      <w:bookmarkStart w:id="23" w:name="_Toc411017111"/>
       <w:r>
         <w:rPr>
           <w:rFonts w:ascii="Cambria" w:eastAsia="Times New Roman" w:hAnsi="Cambria" w:cs="Times New Roman"/>
@@ -3318,8 +3222,8 @@
         <w:lastRenderedPageBreak/>
         <w:t>INTRODUCCIÓN</w:t>
       </w:r>
-      <w:bookmarkEnd w:id="21"/>
       <w:bookmarkEnd w:id="22"/>
+      <w:bookmarkEnd w:id="23"/>
     </w:p>
     <w:p>
       <w:pPr>
@@ -3409,8 +3313,8 @@
           <w:lang w:val="es-AR"/>
         </w:rPr>
       </w:pPr>
-      <w:bookmarkStart w:id="23" w:name="_Toc407468034"/>
-      <w:bookmarkStart w:id="24" w:name="_Toc407551841"/>
+      <w:bookmarkStart w:id="24" w:name="_Toc407468034"/>
+      <w:bookmarkStart w:id="25" w:name="_Toc411017112"/>
       <w:r>
         <w:rPr>
           <w:rFonts w:ascii="Cambria" w:eastAsia="Times New Roman" w:hAnsi="Cambria" w:cs="Times New Roman"/>
@@ -3424,8 +3328,8 @@
         <w:lastRenderedPageBreak/>
         <w:t>CONSIDERACIONES GENERALES</w:t>
       </w:r>
-      <w:bookmarkEnd w:id="23"/>
       <w:bookmarkEnd w:id="24"/>
+      <w:bookmarkEnd w:id="25"/>
     </w:p>
     <w:p>
       <w:pPr>
@@ -3442,8 +3346,8 @@
           <w:lang w:val="es-AR"/>
         </w:rPr>
       </w:pPr>
-      <w:bookmarkStart w:id="25" w:name="_Toc407468035"/>
-      <w:bookmarkStart w:id="26" w:name="_Toc407551842"/>
+      <w:bookmarkStart w:id="26" w:name="_Toc407468035"/>
+      <w:bookmarkStart w:id="27" w:name="_Toc411017113"/>
       <w:r>
         <w:rPr>
           <w:rFonts w:ascii="Cambria" w:eastAsia="Times New Roman" w:hAnsi="Cambria" w:cs="Times New Roman"/>
@@ -3454,304 +3358,189 @@
         </w:rPr>
         <w:t>GeoParking: Web Services, Arquitectura</w:t>
       </w:r>
-      <w:bookmarkEnd w:id="25"/>
       <w:bookmarkEnd w:id="26"/>
-    </w:p>
-    <w:p>
-      <w:pPr>
-        <w:spacing w:before="0" w:after="200" w:line="276" w:lineRule="auto"/>
-        <w:rPr>
-          <w:rFonts w:ascii="Calibri" w:eastAsia="Calibri" w:hAnsi="Calibri" w:cs="Times New Roman"/>
-          <w:lang w:val="es-AR"/>
-        </w:rPr>
-      </w:pPr>
-      <w:r>
-        <w:rPr>
-          <w:rFonts w:ascii="Calibri" w:eastAsia="Calibri" w:hAnsi="Calibri" w:cs="Times New Roman"/>
-          <w:lang w:val="es-AR"/>
-        </w:rPr>
-        <w:t xml:space="preserve">El intercambio de información entre GeoParking y los Entes Externos (EE - Playas de Estacionamiento) se implementa a través de web services. </w:t>
-      </w:r>
-    </w:p>
-    <w:p>
-      <w:pPr>
-        <w:spacing w:before="0" w:after="200" w:line="276" w:lineRule="auto"/>
-        <w:rPr>
-          <w:rFonts w:ascii="Calibri" w:eastAsia="Calibri" w:hAnsi="Calibri" w:cs="Times New Roman"/>
-          <w:lang w:val="es-AR"/>
-        </w:rPr>
-      </w:pPr>
-      <w:r>
-        <w:rPr>
-          <w:rFonts w:ascii="Calibri" w:eastAsia="Calibri" w:hAnsi="Calibri" w:cs="Times New Roman"/>
-          <w:lang w:val="es-AR"/>
-        </w:rPr>
-        <w:t xml:space="preserve">Todos estos web services de negocio (WSN) están directamente accesibles a través de Internet, no se requiere el establecimiento de canales especiales de comunicaciones ni VPNs. </w:t>
-      </w:r>
-    </w:p>
-    <w:p>
-      <w:pPr>
-        <w:spacing w:before="0" w:after="200" w:line="276" w:lineRule="auto"/>
-        <w:rPr>
-          <w:rFonts w:ascii="Calibri" w:eastAsia="Calibri" w:hAnsi="Calibri" w:cs="Times New Roman"/>
-          <w:lang w:val="es-AR"/>
-        </w:rPr>
-      </w:pPr>
-      <w:r>
-        <w:rPr>
-          <w:rFonts w:ascii="Calibri" w:eastAsia="Calibri" w:hAnsi="Calibri" w:cs="Times New Roman"/>
-          <w:lang w:val="es-AR"/>
-        </w:rPr>
-        <w:t xml:space="preserve">El acceso a los WSN está regulado servicios de Autenticación y Autorización, el cual autentica a los clientes y les concede permiso de acceso a cada uno de los WSN mediante el otorgamiento de un </w:t>
-      </w:r>
-      <w:r>
-        <w:rPr>
-          <w:rFonts w:ascii="Calibri" w:eastAsia="Calibri" w:hAnsi="Calibri" w:cs="Times New Roman"/>
-          <w:color w:val="FF0000"/>
-          <w:lang w:val="es-AR"/>
-        </w:rPr>
-        <w:t>Ticket de Acceso (TA). Cada TA es válido para un WSN en particular y tiene una validez limitada en el tiempo (actualmente, doce horas). El cliente será responsable de presentar al WSN el TA otorgado por el WSAA, de lo contrario el WSN rechazará su solicitud de acceso.</w:t>
-      </w:r>
-    </w:p>
-    <w:p>
-      <w:pPr>
-        <w:keepNext/>
-        <w:keepLines/>
-        <w:spacing w:before="200" w:after="0" w:line="276" w:lineRule="auto"/>
+      <w:bookmarkEnd w:id="27"/>
+    </w:p>
+    <w:p>
+      <w:pPr>
+        <w:spacing w:before="0" w:after="200" w:line="276" w:lineRule="auto"/>
+        <w:rPr>
+          <w:rFonts w:ascii="Calibri" w:eastAsia="Calibri" w:hAnsi="Calibri" w:cs="Times New Roman"/>
+          <w:lang w:val="es-AR"/>
+        </w:rPr>
+      </w:pPr>
+      <w:r>
+        <w:rPr>
+          <w:rFonts w:ascii="Calibri" w:eastAsia="Calibri" w:hAnsi="Calibri" w:cs="Times New Roman"/>
+          <w:lang w:val="es-AR"/>
+        </w:rPr>
+        <w:t>El intercambio de información entre GeoParking y los Entes Externos (EE - Playas de Estacionamie</w:t>
+      </w:r>
+      <w:r>
+        <w:rPr>
+          <w:rFonts w:ascii="Calibri" w:eastAsia="Calibri" w:hAnsi="Calibri" w:cs="Times New Roman"/>
+          <w:lang w:val="es-AR"/>
+        </w:rPr>
+        <w:t>nto) se implementa a través de W</w:t>
+      </w:r>
+      <w:r>
+        <w:rPr>
+          <w:rFonts w:ascii="Calibri" w:eastAsia="Calibri" w:hAnsi="Calibri" w:cs="Times New Roman"/>
+          <w:lang w:val="es-AR"/>
+        </w:rPr>
+        <w:t xml:space="preserve">eb </w:t>
+      </w:r>
+      <w:r>
+        <w:rPr>
+          <w:rFonts w:ascii="Calibri" w:eastAsia="Calibri" w:hAnsi="Calibri" w:cs="Times New Roman"/>
+          <w:lang w:val="es-AR"/>
+        </w:rPr>
+        <w:t>Services</w:t>
+      </w:r>
+      <w:r>
+        <w:rPr>
+          <w:rFonts w:ascii="Calibri" w:eastAsia="Calibri" w:hAnsi="Calibri" w:cs="Times New Roman"/>
+          <w:lang w:val="es-AR"/>
+        </w:rPr>
+        <w:t xml:space="preserve">. </w:t>
+      </w:r>
+    </w:p>
+    <w:p>
+      <w:pPr>
+        <w:spacing w:before="0" w:after="200" w:line="276" w:lineRule="auto"/>
+        <w:rPr>
+          <w:rFonts w:ascii="Calibri" w:eastAsia="Calibri" w:hAnsi="Calibri" w:cs="Times New Roman"/>
+          <w:lang w:val="es-AR"/>
+        </w:rPr>
+      </w:pPr>
+      <w:r>
+        <w:rPr>
+          <w:rFonts w:ascii="Calibri" w:eastAsia="Calibri" w:hAnsi="Calibri" w:cs="Times New Roman"/>
+          <w:lang w:val="es-AR"/>
+        </w:rPr>
+        <w:t xml:space="preserve">Todos estos web </w:t>
+      </w:r>
+      <w:r>
+        <w:rPr>
+          <w:rFonts w:ascii="Calibri" w:eastAsia="Calibri" w:hAnsi="Calibri" w:cs="Times New Roman"/>
+          <w:lang w:val="es-AR"/>
+        </w:rPr>
+        <w:t>Services</w:t>
+      </w:r>
+      <w:r>
+        <w:rPr>
+          <w:rFonts w:ascii="Calibri" w:eastAsia="Calibri" w:hAnsi="Calibri" w:cs="Times New Roman"/>
+          <w:lang w:val="es-AR"/>
+        </w:rPr>
+        <w:t xml:space="preserve"> de negocio (WSN) están directamente accesibles a través de Internet, no se requiere el establecimiento de canales especiales de comunicaciones ni VPNs. </w:t>
+      </w:r>
+    </w:p>
+    <w:p>
+      <w:pPr>
+        <w:spacing w:before="0" w:after="200" w:line="276" w:lineRule="auto"/>
+        <w:rPr>
+          <w:rFonts w:ascii="Calibri" w:eastAsia="Calibri" w:hAnsi="Calibri" w:cs="Times New Roman"/>
+          <w:lang w:val="es-AR"/>
+        </w:rPr>
+      </w:pPr>
+      <w:r>
+        <w:rPr>
+          <w:rFonts w:ascii="Calibri" w:eastAsia="Calibri" w:hAnsi="Calibri" w:cs="Times New Roman"/>
+          <w:lang w:val="es-AR"/>
+        </w:rPr>
+        <w:t>El acceso a los WSN está regulado</w:t>
+      </w:r>
+      <w:r>
+        <w:rPr>
+          <w:rFonts w:ascii="Calibri" w:eastAsia="Calibri" w:hAnsi="Calibri" w:cs="Times New Roman"/>
+          <w:lang w:val="es-AR"/>
+        </w:rPr>
+        <w:t xml:space="preserve"> por el</w:t>
+      </w:r>
+      <w:r>
+        <w:rPr>
+          <w:rFonts w:ascii="Calibri" w:eastAsia="Calibri" w:hAnsi="Calibri" w:cs="Times New Roman"/>
+          <w:lang w:val="es-AR"/>
+        </w:rPr>
+        <w:t xml:space="preserve"> servicio de Autenticación y Autorización, el cual autentica a los clientes y les concede permiso de acceso a cada uno de los WSN mediante el </w:t>
+      </w:r>
+      <w:r>
+        <w:rPr>
+          <w:rFonts w:ascii="Calibri" w:eastAsia="Calibri" w:hAnsi="Calibri" w:cs="Times New Roman"/>
+          <w:lang w:val="es-AR"/>
+        </w:rPr>
+        <w:t xml:space="preserve">otorgamiento de un </w:t>
+      </w:r>
+      <w:r>
+        <w:rPr>
+          <w:rFonts w:ascii="Calibri" w:eastAsia="Calibri" w:hAnsi="Calibri" w:cs="Times New Roman"/>
+          <w:lang w:val="es-AR"/>
+        </w:rPr>
+        <w:t>Token o Número de Acceso (NA</w:t>
+      </w:r>
+      <w:r>
+        <w:rPr>
+          <w:rFonts w:ascii="Calibri" w:eastAsia="Calibri" w:hAnsi="Calibri" w:cs="Times New Roman"/>
+          <w:lang w:val="es-AR"/>
+        </w:rPr>
+        <w:t>).</w:t>
+      </w:r>
+    </w:p>
+    <w:p>
+      <w:pPr>
+        <w:spacing w:before="0" w:after="200" w:line="276" w:lineRule="auto"/>
+        <w:rPr>
+          <w:rFonts w:ascii="Calibri" w:eastAsia="Calibri" w:hAnsi="Calibri" w:cs="Times New Roman"/>
+          <w:lang w:val="es-AR"/>
+        </w:rPr>
+      </w:pPr>
+      <w:r>
+        <w:rPr>
+          <w:rFonts w:ascii="Calibri" w:eastAsia="Calibri" w:hAnsi="Calibri" w:cs="Times New Roman"/>
+          <w:lang w:val="es-AR"/>
+        </w:rPr>
+        <w:t>El Token es válido para la utilización e todos los servicios.</w:t>
+      </w:r>
+      <w:r>
+        <w:rPr>
+          <w:rFonts w:ascii="Calibri" w:eastAsia="Calibri" w:hAnsi="Calibri" w:cs="Times New Roman"/>
+          <w:lang w:val="es-AR"/>
+        </w:rPr>
+        <w:t xml:space="preserve"> El cliente será resp</w:t>
+      </w:r>
+      <w:r>
+        <w:rPr>
+          <w:rFonts w:ascii="Calibri" w:eastAsia="Calibri" w:hAnsi="Calibri" w:cs="Times New Roman"/>
+          <w:lang w:val="es-AR"/>
+        </w:rPr>
+        <w:t>onsable de presentar al WSN el N</w:t>
+      </w:r>
+      <w:r>
+        <w:rPr>
+          <w:rFonts w:ascii="Calibri" w:eastAsia="Calibri" w:hAnsi="Calibri" w:cs="Times New Roman"/>
+          <w:lang w:val="es-AR"/>
+        </w:rPr>
+        <w:t xml:space="preserve">A otorgado por el </w:t>
+      </w:r>
+      <w:r>
+        <w:rPr>
+          <w:rFonts w:ascii="Calibri" w:eastAsia="Calibri" w:hAnsi="Calibri" w:cs="Times New Roman"/>
+          <w:lang w:val="es-AR"/>
+        </w:rPr>
+        <w:t>servicio de Autenticación y Autorización</w:t>
+      </w:r>
+      <w:r>
+        <w:rPr>
+          <w:rFonts w:ascii="Calibri" w:eastAsia="Calibri" w:hAnsi="Calibri" w:cs="Times New Roman"/>
+          <w:lang w:val="es-AR"/>
+        </w:rPr>
+        <w:t>, de lo contrario el WSN rechazará su solicitud de acceso.</w:t>
+      </w:r>
+    </w:p>
+    <w:p>
+      <w:pPr>
+        <w:spacing w:before="0" w:after="160" w:line="259" w:lineRule="auto"/>
         <w:jc w:val="left"/>
-        <w:outlineLvl w:val="2"/>
-        <w:rPr>
-          <w:rFonts w:ascii="Cambria" w:eastAsia="Times New Roman" w:hAnsi="Cambria" w:cs="Times New Roman"/>
-          <w:b/>
-          <w:bCs/>
-          <w:color w:val="4F81BD"/>
-          <w:lang w:val="es-AR"/>
-        </w:rPr>
-      </w:pPr>
-      <w:bookmarkStart w:id="27" w:name="_Toc407468036"/>
-      <w:bookmarkStart w:id="28" w:name="_Toc407551843"/>
-      <w:r>
-        <w:rPr>
-          <w:rFonts w:ascii="Cambria" w:eastAsia="Times New Roman" w:hAnsi="Cambria" w:cs="Times New Roman"/>
-          <w:b/>
-          <w:bCs/>
-          <w:color w:val="4F81BD"/>
-          <w:lang w:val="es-AR"/>
-        </w:rPr>
-        <w:t>Autenticación y Autorización</w:t>
-      </w:r>
-      <w:bookmarkEnd w:id="27"/>
-      <w:bookmarkEnd w:id="28"/>
-    </w:p>
-    <w:p>
-      <w:pPr>
-        <w:spacing w:before="0" w:after="200" w:line="276" w:lineRule="auto"/>
-        <w:rPr>
-          <w:rFonts w:ascii="Calibri" w:eastAsia="Calibri" w:hAnsi="Calibri" w:cs="Times New Roman"/>
-          <w:color w:val="FF0000"/>
-          <w:lang w:val="es-AR"/>
-        </w:rPr>
-      </w:pPr>
-      <w:r>
-        <w:rPr>
-          <w:rFonts w:ascii="Calibri" w:eastAsia="Calibri" w:hAnsi="Calibri" w:cs="Times New Roman"/>
-          <w:lang w:val="es-AR"/>
-        </w:rPr>
-        <w:t xml:space="preserve">La autenticación del cliente se realiza utilizando criptografía </w:t>
-      </w:r>
-      <w:r>
-        <w:rPr>
-          <w:rFonts w:ascii="Calibri" w:eastAsia="Calibri" w:hAnsi="Calibri" w:cs="Times New Roman"/>
-          <w:color w:val="FF0000"/>
-          <w:lang w:val="es-AR"/>
-        </w:rPr>
-        <w:t xml:space="preserve">de clave pública basada en certificados digitales X.509. A estos efectos, AFIP actúa como Autoridad Certificante y emite estos certificados sin aplicar ningún cargo a los EE. </w:t>
-      </w:r>
-    </w:p>
-    <w:p>
-      <w:pPr>
-        <w:spacing w:before="0" w:after="200" w:line="276" w:lineRule="auto"/>
-        <w:rPr>
-          <w:rFonts w:ascii="Calibri" w:eastAsia="Calibri" w:hAnsi="Calibri" w:cs="Times New Roman"/>
-          <w:lang w:val="es-AR"/>
-        </w:rPr>
-      </w:pPr>
-      <w:r>
-        <w:rPr>
-          <w:rFonts w:ascii="Calibri" w:eastAsia="Calibri" w:hAnsi="Calibri" w:cs="Times New Roman"/>
-          <w:lang w:val="es-AR"/>
-        </w:rPr>
-        <w:t>Una vez obtenido el certificado digital el EE llevará a cabo los trámites requeridos en cada caso para obtener la autorización inicial para acceder a un WSN y lo relacionará con un certificado digital.</w:t>
-      </w:r>
-    </w:p>
-    <w:p>
-      <w:pPr>
-        <w:spacing w:before="0" w:after="200" w:line="276" w:lineRule="auto"/>
-        <w:rPr>
-          <w:rFonts w:ascii="Calibri" w:eastAsia="Calibri" w:hAnsi="Calibri" w:cs="Times New Roman"/>
-          <w:color w:val="FF0000"/>
-          <w:lang w:val="es-AR"/>
-        </w:rPr>
-      </w:pPr>
-      <w:r>
-        <w:rPr>
-          <w:rFonts w:ascii="Calibri" w:eastAsia="Calibri" w:hAnsi="Calibri" w:cs="Times New Roman"/>
-          <w:lang w:val="es-AR"/>
-        </w:rPr>
-        <w:t>El cliente solicitará al WSAA que le conceda un TA para un WSN en particular mediante el envío de una estructura CMS (</w:t>
-      </w:r>
-      <w:r>
-        <w:rPr>
-          <w:rFonts w:ascii="Calibri" w:eastAsia="Calibri" w:hAnsi="Calibri" w:cs="Times New Roman"/>
-          <w:color w:val="FF0000"/>
-          <w:lang w:val="es-AR"/>
-        </w:rPr>
-        <w:t>ver PKCS#7, S/MIME) conteniendo la solicitud propiamente dicha (ver TRA en Manual para el desarrollador del WSAA) más su firma digital separada más su certificado X.509. Basado en el análisis de estos datos, el WSAA autenticará al cliente mediante la verificación de su firma digital y la comprobación en su base de datos de que el EE haya completado los trámites de autorización inicial para acceder al WSN para el cual solicita permiso en el TRA; si estos controles son superados, entonces el WSAA contestará devolviendo un TA, de lo contrario, devolverá un mensaje de error explicativo.</w:t>
-      </w:r>
-    </w:p>
-    <w:p>
-      <w:pPr>
-        <w:spacing w:before="0" w:after="200" w:line="276" w:lineRule="auto"/>
-        <w:rPr>
-          <w:rFonts w:ascii="Calibri" w:eastAsia="Calibri" w:hAnsi="Calibri" w:cs="Times New Roman"/>
-          <w:lang w:val="es-AR"/>
-        </w:rPr>
-      </w:pPr>
-      <w:r>
-        <w:rPr>
-          <w:rFonts w:ascii="Calibri" w:eastAsia="Calibri" w:hAnsi="Calibri" w:cs="Times New Roman"/>
-          <w:lang w:val="es-AR"/>
-        </w:rPr>
-        <w:t xml:space="preserve">El cliente del WSN extraerá del TA dos componentes -Token y Sign- y los enviará junto con los datos de negocio en cada solicitud que le envíe al WSN. </w:t>
-      </w:r>
-    </w:p>
-    <w:p>
-      <w:pPr>
-        <w:keepNext/>
-        <w:keepLines/>
-        <w:spacing w:before="200" w:after="0" w:line="276" w:lineRule="auto"/>
-        <w:jc w:val="left"/>
-        <w:outlineLvl w:val="2"/>
-        <w:rPr>
-          <w:rFonts w:ascii="Cambria" w:eastAsia="Times New Roman" w:hAnsi="Cambria" w:cs="Times New Roman"/>
-          <w:b/>
-          <w:bCs/>
-          <w:color w:val="4F81BD"/>
-          <w:lang w:val="es-AR"/>
-        </w:rPr>
-      </w:pPr>
-      <w:bookmarkStart w:id="29" w:name="_Toc407468037"/>
-      <w:bookmarkStart w:id="30" w:name="_Toc407551844"/>
-      <w:r>
-        <w:rPr>
-          <w:rFonts w:ascii="Cambria" w:eastAsia="Times New Roman" w:hAnsi="Cambria" w:cs="Times New Roman"/>
-          <w:b/>
-          <w:bCs/>
-          <w:color w:val="4F81BD"/>
-          <w:lang w:val="es-AR"/>
-        </w:rPr>
-        <w:t>Obtención de certificados y autorización inicial</w:t>
-      </w:r>
-      <w:bookmarkEnd w:id="29"/>
-      <w:bookmarkEnd w:id="30"/>
-      <w:r>
-        <w:rPr>
-          <w:rFonts w:ascii="Cambria" w:eastAsia="Times New Roman" w:hAnsi="Cambria" w:cs="Times New Roman"/>
-          <w:b/>
-          <w:bCs/>
-          <w:color w:val="4F81BD"/>
-          <w:lang w:val="es-AR"/>
-        </w:rPr>
-        <w:t xml:space="preserve"> </w:t>
-      </w:r>
-    </w:p>
-    <w:p>
-      <w:pPr>
-        <w:spacing w:before="0" w:after="200" w:line="276" w:lineRule="auto"/>
-        <w:rPr>
-          <w:rFonts w:ascii="Calibri" w:eastAsia="Calibri" w:hAnsi="Calibri" w:cs="Times New Roman"/>
-          <w:lang w:val="es-AR"/>
-        </w:rPr>
-      </w:pPr>
-      <w:r>
-        <w:rPr>
-          <w:rFonts w:ascii="Calibri" w:eastAsia="Calibri" w:hAnsi="Calibri" w:cs="Times New Roman"/>
-          <w:lang w:val="es-AR"/>
-        </w:rPr>
-        <w:t>El mecanismo de obtención de certificados digitales y los trámites iniciales para obtener autorización de acceso a los WSN es….</w:t>
-      </w:r>
-    </w:p>
-    <w:p>
-      <w:pPr>
-        <w:keepNext/>
-        <w:keepLines/>
-        <w:spacing w:before="200" w:after="0" w:line="276" w:lineRule="auto"/>
-        <w:jc w:val="left"/>
-        <w:outlineLvl w:val="2"/>
-        <w:rPr>
-          <w:rFonts w:ascii="Cambria" w:eastAsia="Times New Roman" w:hAnsi="Cambria" w:cs="Times New Roman"/>
-          <w:b/>
-          <w:bCs/>
-          <w:color w:val="4F81BD"/>
-          <w:lang w:val="es-AR"/>
-        </w:rPr>
-      </w:pPr>
-      <w:bookmarkStart w:id="31" w:name="_Toc407468038"/>
-      <w:bookmarkStart w:id="32" w:name="_Toc407551845"/>
-      <w:r>
-        <w:rPr>
-          <w:rFonts w:ascii="Cambria" w:eastAsia="Times New Roman" w:hAnsi="Cambria" w:cs="Times New Roman"/>
-          <w:b/>
-          <w:bCs/>
-          <w:color w:val="4F81BD"/>
-          <w:lang w:val="es-AR"/>
-        </w:rPr>
-        <w:t>Consultas</w:t>
-      </w:r>
-      <w:bookmarkEnd w:id="31"/>
-      <w:bookmarkEnd w:id="32"/>
-    </w:p>
-    <w:p>
-      <w:pPr>
-        <w:spacing w:before="0" w:after="200" w:line="276" w:lineRule="auto"/>
-        <w:rPr>
-          <w:rFonts w:ascii="Calibri" w:eastAsia="Calibri" w:hAnsi="Calibri" w:cs="Times New Roman"/>
-          <w:lang w:val="es-AR"/>
-        </w:rPr>
-      </w:pPr>
-      <w:r>
-        <w:rPr>
-          <w:rFonts w:ascii="Calibri" w:eastAsia="Calibri" w:hAnsi="Calibri" w:cs="Times New Roman"/>
-          <w:lang w:val="es-AR"/>
-        </w:rPr>
-        <w:t xml:space="preserve">Para obtener información adicional sobre cualquiera de los WSN, los EE pueden enviar sus consultas a </w:t>
-      </w:r>
-      <w:hyperlink r:id="rId10" w:history="1">
-        <w:r>
-          <w:rPr>
-            <w:rFonts w:ascii="Calibri" w:eastAsia="Calibri" w:hAnsi="Calibri" w:cs="Times New Roman"/>
-            <w:color w:val="0000FF"/>
-            <w:u w:val="single"/>
-            <w:lang w:val="es-AR"/>
-          </w:rPr>
-          <w:t>webservices@afip.gov.ar</w:t>
-        </w:r>
-      </w:hyperlink>
-      <w:r>
-        <w:rPr>
-          <w:rFonts w:ascii="Calibri" w:eastAsia="Calibri" w:hAnsi="Calibri" w:cs="Times New Roman"/>
-          <w:lang w:val="es-AR"/>
-        </w:rPr>
-        <w:br w:type="page"/>
-      </w:r>
-    </w:p>
-    <w:p>
-      <w:pPr>
-        <w:keepNext/>
-        <w:keepLines/>
-        <w:spacing w:before="480" w:after="0" w:line="276" w:lineRule="auto"/>
-        <w:jc w:val="left"/>
-        <w:outlineLvl w:val="0"/>
         <w:rPr>
           <w:rFonts w:ascii="Cambria" w:eastAsia="Times New Roman" w:hAnsi="Cambria" w:cs="Times New Roman"/>
           <w:b/>
@@ -3762,8 +3551,7 @@
           <w:lang w:val="es-AR"/>
         </w:rPr>
       </w:pPr>
-      <w:bookmarkStart w:id="33" w:name="_Toc407468039"/>
-      <w:bookmarkStart w:id="34" w:name="_Toc407551846"/>
+      <w:bookmarkStart w:id="28" w:name="_Toc407468039"/>
       <w:r>
         <w:rPr>
           <w:rFonts w:ascii="Cambria" w:eastAsia="Times New Roman" w:hAnsi="Cambria" w:cs="Times New Roman"/>
@@ -3774,379 +3562,6 @@
           <w:szCs w:val="28"/>
           <w:lang w:val="es-AR"/>
         </w:rPr>
-        <w:lastRenderedPageBreak/>
-        <w:t>ESPECIFICACIÓN TECNICA DE AUTENTICACIÓN Y AUTORIZACIÓN</w:t>
-      </w:r>
-      <w:bookmarkEnd w:id="33"/>
-      <w:bookmarkEnd w:id="34"/>
-    </w:p>
-    <w:p>
-      <w:pPr>
-        <w:spacing w:before="0" w:after="200" w:line="276" w:lineRule="auto"/>
-        <w:jc w:val="left"/>
-        <w:rPr>
-          <w:rFonts w:ascii="Calibri" w:eastAsia="Calibri" w:hAnsi="Calibri" w:cs="Times New Roman"/>
-          <w:lang w:val="es-AR"/>
-        </w:rPr>
-      </w:pPr>
-    </w:p>
-    <w:p>
-      <w:pPr>
-        <w:spacing w:before="0" w:after="200" w:line="276" w:lineRule="auto"/>
-        <w:rPr>
-          <w:rFonts w:ascii="Calibri" w:eastAsia="Calibri" w:hAnsi="Calibri" w:cs="Times New Roman"/>
-          <w:lang w:val="es-AR"/>
-        </w:rPr>
-      </w:pPr>
-      <w:r>
-        <w:rPr>
-          <w:rFonts w:ascii="Calibri" w:eastAsia="Calibri" w:hAnsi="Calibri" w:cs="Times New Roman"/>
-          <w:lang w:val="es-AR"/>
-        </w:rPr>
-        <w:t>La siguiente sección del documento describe los aspectos técnicos del servicio de Autenticación y Autorización perteneciente a GeoParking. Dicho servicio es necesario para que Entes Externos a la AFIP (EE) accedan a los WebServices de Negocio (WSN) ofrecidos por GeoParking.</w:t>
-      </w:r>
-    </w:p>
-    <w:p>
-      <w:pPr>
-        <w:keepNext/>
-        <w:keepLines/>
-        <w:spacing w:before="200" w:after="0" w:line="276" w:lineRule="auto"/>
-        <w:jc w:val="left"/>
-        <w:outlineLvl w:val="2"/>
-        <w:rPr>
-          <w:rFonts w:ascii="Cambria" w:eastAsia="Times New Roman" w:hAnsi="Cambria" w:cs="Times New Roman"/>
-          <w:b/>
-          <w:bCs/>
-          <w:color w:val="4F81BD"/>
-          <w:lang w:val="es-AR"/>
-        </w:rPr>
-      </w:pPr>
-      <w:bookmarkStart w:id="35" w:name="_Toc407468040"/>
-      <w:bookmarkStart w:id="36" w:name="_Toc407551847"/>
-      <w:r>
-        <w:rPr>
-          <w:rFonts w:ascii="Cambria" w:eastAsia="Times New Roman" w:hAnsi="Cambria" w:cs="Times New Roman"/>
-          <w:b/>
-          <w:bCs/>
-          <w:color w:val="4F81BD"/>
-          <w:lang w:val="es-AR"/>
-        </w:rPr>
-        <w:t>Descripción General del Servicio</w:t>
-      </w:r>
-      <w:bookmarkEnd w:id="35"/>
-      <w:bookmarkEnd w:id="36"/>
-    </w:p>
-    <w:p>
-      <w:pPr>
-        <w:spacing w:before="0" w:after="200" w:line="276" w:lineRule="auto"/>
-        <w:jc w:val="left"/>
-        <w:rPr>
-          <w:rFonts w:ascii="Calibri" w:eastAsia="Calibri" w:hAnsi="Calibri" w:cs="Times New Roman"/>
-          <w:lang w:val="es-AR"/>
-        </w:rPr>
-      </w:pPr>
-      <w:r>
-        <w:rPr>
-          <w:rFonts w:ascii="Calibri" w:eastAsia="Calibri" w:hAnsi="Calibri" w:cs="Times New Roman"/>
-          <w:lang w:val="es-AR"/>
-        </w:rPr>
-        <w:t xml:space="preserve">El WS de Autenticación y Autorización es un servicio que permite que los computadores pertenecientes a GeoParking y Entes Externos intercambien información en forma directa sin intervención de operadores. En dicha tarea intervienen los siguientes componentes: </w:t>
-      </w:r>
-    </w:p>
-    <w:p>
-      <w:pPr>
-        <w:spacing w:before="0" w:after="200" w:line="276" w:lineRule="auto"/>
-        <w:jc w:val="left"/>
-        <w:rPr>
-          <w:rFonts w:ascii="Calibri" w:eastAsia="Calibri" w:hAnsi="Calibri" w:cs="Times New Roman"/>
-          <w:lang w:val="es-AR"/>
-        </w:rPr>
-      </w:pPr>
-      <w:r>
-        <w:rPr>
-          <w:rFonts w:ascii="Calibri" w:eastAsia="Calibri" w:hAnsi="Calibri" w:cs="Times New Roman"/>
-          <w:lang w:val="es-AR"/>
-        </w:rPr>
-        <w:t xml:space="preserve">• Un cliente de WS desarrollado por un EE siguiendo las especificaciones de este documento. </w:t>
-      </w:r>
-    </w:p>
-    <w:p>
-      <w:pPr>
-        <w:spacing w:before="0" w:after="200" w:line="276" w:lineRule="auto"/>
-        <w:jc w:val="left"/>
-        <w:rPr>
-          <w:rFonts w:ascii="Calibri" w:eastAsia="Calibri" w:hAnsi="Calibri" w:cs="Times New Roman"/>
-          <w:lang w:val="es-AR"/>
-        </w:rPr>
-      </w:pPr>
-      <w:r>
-        <w:rPr>
-          <w:rFonts w:ascii="Calibri" w:eastAsia="Calibri" w:hAnsi="Calibri" w:cs="Times New Roman"/>
-          <w:lang w:val="es-AR"/>
-        </w:rPr>
-        <w:t xml:space="preserve">• El WSAA, WS publicado por GeoParking que implementa la autenticación de los computadores del EE (CEE) mediante </w:t>
-      </w:r>
-      <w:r>
-        <w:rPr>
-          <w:rFonts w:ascii="Calibri" w:eastAsia="Calibri" w:hAnsi="Calibri" w:cs="Times New Roman"/>
-          <w:color w:val="FF0000"/>
-          <w:lang w:val="es-AR"/>
-        </w:rPr>
-        <w:t xml:space="preserve">certificados digitales X.509 </w:t>
-      </w:r>
-      <w:r>
-        <w:rPr>
-          <w:rFonts w:ascii="Calibri" w:eastAsia="Calibri" w:hAnsi="Calibri" w:cs="Times New Roman"/>
-          <w:lang w:val="es-AR"/>
-        </w:rPr>
-        <w:t xml:space="preserve">y la autorización del mismo como consumidor de un </w:t>
-      </w:r>
-      <w:r>
-        <w:rPr>
-          <w:rFonts w:ascii="Calibri" w:eastAsia="Calibri" w:hAnsi="Calibri" w:cs="Times New Roman"/>
-          <w:color w:val="FF0000"/>
-          <w:lang w:val="es-AR"/>
-        </w:rPr>
-        <w:t>determinado</w:t>
-      </w:r>
-      <w:r>
-        <w:rPr>
-          <w:rFonts w:ascii="Calibri" w:eastAsia="Calibri" w:hAnsi="Calibri" w:cs="Times New Roman"/>
-          <w:lang w:val="es-AR"/>
-        </w:rPr>
-        <w:t xml:space="preserve"> WebService de Negocio (WSN). </w:t>
-      </w:r>
-    </w:p>
-    <w:p>
-      <w:pPr>
-        <w:spacing w:before="0" w:after="200" w:line="276" w:lineRule="auto"/>
-        <w:jc w:val="left"/>
-        <w:rPr>
-          <w:rFonts w:ascii="Calibri" w:eastAsia="Calibri" w:hAnsi="Calibri" w:cs="Times New Roman"/>
-          <w:lang w:val="es-AR"/>
-        </w:rPr>
-      </w:pPr>
-      <w:r>
-        <w:rPr>
-          <w:rFonts w:ascii="Calibri" w:eastAsia="Calibri" w:hAnsi="Calibri" w:cs="Times New Roman"/>
-          <w:lang w:val="es-AR"/>
-        </w:rPr>
-        <w:t xml:space="preserve">Al usar especificaciones y protocolos estándares (PKI, XML, CMS, WSDL y SOAP) el cliente puede ser desarrollado con cualquier lenguaje de programación moderno. </w:t>
-      </w:r>
-    </w:p>
-    <w:p>
-      <w:pPr>
-        <w:spacing w:before="0" w:after="200" w:line="276" w:lineRule="auto"/>
-        <w:jc w:val="left"/>
-        <w:rPr>
-          <w:rFonts w:ascii="Calibri" w:eastAsia="Calibri" w:hAnsi="Calibri" w:cs="Times New Roman"/>
-          <w:lang w:val="es-AR"/>
-        </w:rPr>
-      </w:pPr>
-      <w:r>
-        <w:rPr>
-          <w:rFonts w:ascii="Calibri" w:eastAsia="Calibri" w:hAnsi="Calibri" w:cs="Times New Roman"/>
-          <w:lang w:val="es-AR"/>
-        </w:rPr>
-        <w:t>Para que un Ente Externo a la AFIP (EE) esté autorizado a usar un WSN de GeoParking, deberá realizar un trámite administrativo previo, cuya descripción esta fuera del alcance de este documento.</w:t>
-      </w:r>
-    </w:p>
-    <w:p>
-      <w:pPr>
-        <w:spacing w:before="0" w:after="200" w:line="276" w:lineRule="auto"/>
-        <w:jc w:val="left"/>
-        <w:rPr>
-          <w:rFonts w:ascii="Calibri" w:eastAsia="Calibri" w:hAnsi="Calibri" w:cs="Times New Roman"/>
-          <w:lang w:val="es-AR"/>
-        </w:rPr>
-      </w:pPr>
-      <w:r>
-        <w:rPr>
-          <w:rFonts w:ascii="Calibri" w:eastAsia="Calibri" w:hAnsi="Calibri" w:cs="Times New Roman"/>
-          <w:lang w:val="es-AR"/>
-        </w:rPr>
-        <w:t>Una vez finalizado exitosamente dicho trámite, el que incluye el alta de los CEE, el EE quedará registrado en el servicio de autorización de GeoParking como entidad autorizada para usar el WSN.</w:t>
-      </w:r>
-    </w:p>
-    <w:p>
-      <w:pPr>
-        <w:spacing w:before="0" w:after="200" w:line="276" w:lineRule="auto"/>
-        <w:jc w:val="left"/>
-        <w:rPr>
-          <w:rFonts w:ascii="Calibri" w:eastAsia="Calibri" w:hAnsi="Calibri" w:cs="Times New Roman"/>
-          <w:lang w:val="es-AR"/>
-        </w:rPr>
-      </w:pPr>
-      <w:r>
-        <w:rPr>
-          <w:rFonts w:ascii="Calibri" w:eastAsia="Calibri" w:hAnsi="Calibri" w:cs="Times New Roman"/>
-          <w:lang w:val="es-AR"/>
-        </w:rPr>
-        <w:t xml:space="preserve">Para que un CEE pueda utilizar efectivamente un WSN, deberá solicitar un </w:t>
-      </w:r>
-      <w:r>
-        <w:rPr>
-          <w:rFonts w:ascii="Calibri" w:eastAsia="Calibri" w:hAnsi="Calibri" w:cs="Times New Roman"/>
-          <w:color w:val="FF0000"/>
-          <w:lang w:val="es-AR"/>
-        </w:rPr>
-        <w:t xml:space="preserve">“Ticket de Acceso” (TA) </w:t>
-      </w:r>
-      <w:r>
-        <w:rPr>
-          <w:rFonts w:ascii="Calibri" w:eastAsia="Calibri" w:hAnsi="Calibri" w:cs="Times New Roman"/>
-          <w:lang w:val="es-AR"/>
-        </w:rPr>
-        <w:t xml:space="preserve">por medio del WS de Autenticación y Autorización (WSAA). Dicho requerimiento se realiza mediante el envío de </w:t>
-      </w:r>
-      <w:r>
-        <w:rPr>
-          <w:rFonts w:ascii="Calibri" w:eastAsia="Calibri" w:hAnsi="Calibri" w:cs="Times New Roman"/>
-          <w:color w:val="FF0000"/>
-          <w:lang w:val="es-AR"/>
-        </w:rPr>
-        <w:t xml:space="preserve">un "Ticket de Requerimiento de Acceso" (TRA) </w:t>
-      </w:r>
-      <w:r>
-        <w:rPr>
-          <w:rFonts w:ascii="Calibri" w:eastAsia="Calibri" w:hAnsi="Calibri" w:cs="Times New Roman"/>
-          <w:lang w:val="es-AR"/>
-        </w:rPr>
-        <w:t>del CEE al WSAA, mediante mensajería SOAP.</w:t>
-      </w:r>
-    </w:p>
-    <w:p>
-      <w:pPr>
-        <w:spacing w:before="0" w:after="200" w:line="276" w:lineRule="auto"/>
-        <w:jc w:val="left"/>
-        <w:rPr>
-          <w:rFonts w:ascii="Calibri" w:eastAsia="Calibri" w:hAnsi="Calibri" w:cs="Times New Roman"/>
-          <w:lang w:val="es-AR"/>
-        </w:rPr>
-      </w:pPr>
-      <w:r>
-        <w:rPr>
-          <w:rFonts w:ascii="Calibri" w:eastAsia="Calibri" w:hAnsi="Calibri" w:cs="Times New Roman"/>
-          <w:lang w:val="es-AR"/>
-        </w:rPr>
-        <w:t>El WSAA realiza la verificación del TRA y si el requerimiento es correcto, devuelve un mensaje que contiene el TA que habilita al CEE a utilizar el WSN solicitado. El TA deberá ser utilizado por el CEE para acceder al WSN.</w:t>
-      </w:r>
-    </w:p>
-    <w:p>
-      <w:pPr>
-        <w:spacing w:before="0" w:after="200" w:line="276" w:lineRule="auto"/>
-        <w:jc w:val="left"/>
-        <w:rPr>
-          <w:rFonts w:ascii="Calibri" w:eastAsia="Calibri" w:hAnsi="Calibri" w:cs="Times New Roman"/>
-          <w:color w:val="FF0000"/>
-          <w:lang w:val="es-AR"/>
-        </w:rPr>
-      </w:pPr>
-      <w:r>
-        <w:rPr>
-          <w:rFonts w:ascii="Calibri" w:eastAsia="Calibri" w:hAnsi="Calibri" w:cs="Times New Roman"/>
-          <w:color w:val="FF0000"/>
-          <w:lang w:val="es-AR"/>
-        </w:rPr>
-        <w:t xml:space="preserve">En la actualidad, los Web Services de GeoParking, no están incluidos en un UDDI (Universal Description Discovery Integration) de acceso externo, por lo tanto para acceder a los servicios que ofrece la AFIP, es necesario utilizar WSDL (Web Services Definition Language) según la URL definida por AFIP. A partir del WSDL el EE puede construir un Cliente, para poder consumir el WSN correspondiente. </w:t>
-      </w:r>
-    </w:p>
-    <w:p>
-      <w:pPr>
-        <w:spacing w:before="0" w:after="200" w:line="276" w:lineRule="auto"/>
-        <w:jc w:val="left"/>
-        <w:rPr>
-          <w:rFonts w:ascii="Calibri" w:eastAsia="Calibri" w:hAnsi="Calibri" w:cs="Times New Roman"/>
-          <w:lang w:val="es-AR"/>
-        </w:rPr>
-      </w:pPr>
-      <w:r>
-        <w:rPr>
-          <w:rFonts w:ascii="Calibri" w:eastAsia="Calibri" w:hAnsi="Calibri" w:cs="Times New Roman"/>
-          <w:lang w:val="es-AR"/>
-        </w:rPr>
-        <w:t xml:space="preserve">En términos generales, el presente documento detalla las operaciones a realizar para: </w:t>
-      </w:r>
-    </w:p>
-    <w:p>
-      <w:pPr>
-        <w:spacing w:before="0" w:after="200" w:line="276" w:lineRule="auto"/>
-        <w:jc w:val="left"/>
-        <w:rPr>
-          <w:rFonts w:ascii="Calibri" w:eastAsia="Calibri" w:hAnsi="Calibri" w:cs="Times New Roman"/>
-          <w:color w:val="FF0000"/>
-          <w:lang w:val="es-AR"/>
-        </w:rPr>
-      </w:pPr>
-      <w:r>
-        <w:rPr>
-          <w:rFonts w:ascii="Calibri" w:eastAsia="Calibri" w:hAnsi="Calibri" w:cs="Times New Roman"/>
-          <w:lang w:val="es-AR"/>
-        </w:rPr>
-        <w:t xml:space="preserve">• </w:t>
-      </w:r>
-      <w:r>
-        <w:rPr>
-          <w:rFonts w:ascii="Calibri" w:eastAsia="Calibri" w:hAnsi="Calibri" w:cs="Times New Roman"/>
-          <w:color w:val="FF0000"/>
-          <w:lang w:val="es-AR"/>
-        </w:rPr>
-        <w:t xml:space="preserve">Generar un "Ticket de Requerimiento de Acceso" (TRA) </w:t>
-      </w:r>
-    </w:p>
-    <w:p>
-      <w:pPr>
-        <w:spacing w:before="0" w:after="200" w:line="276" w:lineRule="auto"/>
-        <w:jc w:val="left"/>
-        <w:rPr>
-          <w:rFonts w:ascii="Calibri" w:eastAsia="Calibri" w:hAnsi="Calibri" w:cs="Times New Roman"/>
-          <w:color w:val="FF0000"/>
-          <w:lang w:val="es-AR"/>
-        </w:rPr>
-      </w:pPr>
-      <w:r>
-        <w:rPr>
-          <w:rFonts w:ascii="Calibri" w:eastAsia="Calibri" w:hAnsi="Calibri" w:cs="Times New Roman"/>
-          <w:color w:val="FF0000"/>
-          <w:lang w:val="es-AR"/>
-        </w:rPr>
-        <w:lastRenderedPageBreak/>
-        <w:t xml:space="preserve">• Invocar el "Web Service de Autenticación y Autorización" (WSAA) </w:t>
-      </w:r>
-    </w:p>
-    <w:p>
-      <w:pPr>
-        <w:spacing w:before="0" w:after="200" w:line="276" w:lineRule="auto"/>
-        <w:jc w:val="left"/>
-        <w:rPr>
-          <w:rFonts w:ascii="Calibri" w:eastAsia="Calibri" w:hAnsi="Calibri" w:cs="Times New Roman"/>
-          <w:color w:val="FF0000"/>
-          <w:lang w:val="es-AR"/>
-        </w:rPr>
-      </w:pPr>
-      <w:r>
-        <w:rPr>
-          <w:rFonts w:ascii="Calibri" w:eastAsia="Calibri" w:hAnsi="Calibri" w:cs="Times New Roman"/>
-          <w:color w:val="FF0000"/>
-          <w:lang w:val="es-AR"/>
-        </w:rPr>
-        <w:t>• Interpretar el mensaje de respuesta del WSAA y obtener el "Ticket de Acceso" (TA)</w:t>
-      </w:r>
-    </w:p>
-    <w:p>
-      <w:pPr>
-        <w:spacing w:before="0" w:after="200" w:line="276" w:lineRule="auto"/>
-        <w:jc w:val="left"/>
-        <w:rPr>
-          <w:rFonts w:ascii="Calibri" w:eastAsia="Calibri" w:hAnsi="Calibri" w:cs="Times New Roman"/>
-          <w:lang w:val="es-AR"/>
-        </w:rPr>
-      </w:pPr>
-      <w:r>
-        <w:rPr>
-          <w:rFonts w:ascii="Calibri" w:eastAsia="Calibri" w:hAnsi="Calibri" w:cs="Times New Roman"/>
-          <w:lang w:val="es-AR"/>
-        </w:rPr>
         <w:br w:type="page"/>
       </w:r>
     </w:p>
@@ -4167,8 +3582,7 @@
           <w:lang w:val="es-AR"/>
         </w:rPr>
       </w:pPr>
-      <w:bookmarkStart w:id="37" w:name="_Toc407468041"/>
-      <w:bookmarkStart w:id="38" w:name="_Toc407551848"/>
+      <w:bookmarkStart w:id="29" w:name="_Toc411017114"/>
       <w:r>
         <w:rPr>
           <w:rFonts w:ascii="Cambria" w:eastAsia="Times New Roman" w:hAnsi="Cambria" w:cs="Times New Roman"/>
@@ -4180,10 +3594,10 @@
           <w:lang w:val="es-AR"/>
         </w:rPr>
         <w:lastRenderedPageBreak/>
-        <w:t>ACTUALIZACIÓN DE DATOS DE PLAYA DE ESTACIONAMIENTO</w:t>
-      </w:r>
-      <w:bookmarkEnd w:id="37"/>
-      <w:bookmarkEnd w:id="38"/>
+        <w:t>ESPECIFICACIÓN TECNICA DE AUTENTICACIÓN Y AUTORIZACIÓN</w:t>
+      </w:r>
+      <w:bookmarkEnd w:id="28"/>
+      <w:bookmarkEnd w:id="29"/>
     </w:p>
     <w:p>
       <w:pPr>
@@ -4194,6 +3608,36 @@
           <w:lang w:val="es-AR"/>
         </w:rPr>
       </w:pPr>
+    </w:p>
+    <w:p>
+      <w:pPr>
+        <w:spacing w:before="0" w:after="200" w:line="276" w:lineRule="auto"/>
+        <w:rPr>
+          <w:rFonts w:ascii="Calibri" w:eastAsia="Calibri" w:hAnsi="Calibri" w:cs="Times New Roman"/>
+          <w:lang w:val="es-AR"/>
+        </w:rPr>
+      </w:pPr>
+      <w:r>
+        <w:rPr>
+          <w:rFonts w:ascii="Calibri" w:eastAsia="Calibri" w:hAnsi="Calibri" w:cs="Times New Roman"/>
+          <w:lang w:val="es-AR"/>
+        </w:rPr>
+        <w:t>La siguiente sección del documento describe los aspectos técnicos del servicio de Autenticación y Autorización perteneciente a GeoParking. Dicho servicio es necesario para que Entes Externos a la AFIP (EE) accedan a los Web</w:t>
+      </w:r>
+      <w:r>
+        <w:rPr>
+          <w:rFonts w:ascii="Calibri" w:eastAsia="Calibri" w:hAnsi="Calibri" w:cs="Times New Roman"/>
+          <w:lang w:val="es-AR"/>
+        </w:rPr>
+        <w:t xml:space="preserve"> </w:t>
+      </w:r>
+      <w:r>
+        <w:rPr>
+          <w:rFonts w:ascii="Calibri" w:eastAsia="Calibri" w:hAnsi="Calibri" w:cs="Times New Roman"/>
+          <w:lang w:val="es-AR"/>
+        </w:rPr>
+        <w:t>Services de Negocio (WSN) ofrecidos por GeoParking.</w:t>
+      </w:r>
     </w:p>
     <w:p>
       <w:pPr>
@@ -4210,8 +3654,8 @@
           <w:lang w:val="es-AR"/>
         </w:rPr>
       </w:pPr>
-      <w:bookmarkStart w:id="39" w:name="_Toc407468042"/>
-      <w:bookmarkStart w:id="40" w:name="_Toc407551849"/>
+      <w:bookmarkStart w:id="30" w:name="_Toc407468040"/>
+      <w:bookmarkStart w:id="31" w:name="_Toc411017115"/>
       <w:r>
         <w:rPr>
           <w:rFonts w:ascii="Cambria" w:eastAsia="Times New Roman" w:hAnsi="Cambria" w:cs="Times New Roman"/>
@@ -4220,67 +3664,14 @@
           <w:color w:val="4F81BD"/>
           <w:lang w:val="es-AR"/>
         </w:rPr>
-        <w:t>Objetivo</w:t>
-      </w:r>
-      <w:bookmarkEnd w:id="39"/>
-      <w:bookmarkEnd w:id="40"/>
-    </w:p>
-    <w:p>
-      <w:pPr>
-        <w:spacing w:before="0" w:after="200" w:line="276" w:lineRule="auto"/>
-        <w:rPr>
-          <w:rFonts w:ascii="Calibri" w:eastAsia="Calibri" w:hAnsi="Calibri" w:cs="Times New Roman"/>
-          <w:lang w:val="es-AR"/>
-        </w:rPr>
-      </w:pPr>
-      <w:r>
-        <w:rPr>
-          <w:rFonts w:ascii="Calibri" w:eastAsia="Calibri" w:hAnsi="Calibri" w:cs="Times New Roman"/>
-          <w:lang w:val="es-AR"/>
-        </w:rPr>
-        <w:t>Permitirle a la aplicación cliente actualizar información referente a la playa de estacionamiento.</w:t>
-      </w:r>
-    </w:p>
-    <w:p>
-      <w:pPr>
-        <w:spacing w:before="0" w:after="200" w:line="276" w:lineRule="auto"/>
-        <w:rPr>
-          <w:rFonts w:ascii="Calibri" w:eastAsia="Calibri" w:hAnsi="Calibri" w:cs="Times New Roman"/>
-          <w:lang w:val="es-AR"/>
-        </w:rPr>
-      </w:pPr>
-      <w:r>
-        <w:rPr>
-          <w:rFonts w:ascii="Calibri" w:eastAsia="Calibri" w:hAnsi="Calibri" w:cs="Times New Roman"/>
-          <w:lang w:val="es-AR"/>
-        </w:rPr>
-        <w:t>Dicha necesidad de actualización puede ser generada por el cambio de información por parte del sistema de la playa de estacionamiento, el cual deberá verse reflejado en GeoParking.</w:t>
-      </w:r>
-    </w:p>
-    <w:p>
-      <w:pPr>
-        <w:spacing w:before="0" w:after="200" w:line="276" w:lineRule="auto"/>
-        <w:rPr>
-          <w:rFonts w:ascii="Calibri" w:eastAsia="Calibri" w:hAnsi="Calibri" w:cs="Times New Roman"/>
-          <w:lang w:val="es-AR"/>
-        </w:rPr>
-      </w:pPr>
-      <w:r>
-        <w:rPr>
-          <w:rFonts w:ascii="Calibri" w:eastAsia="Calibri" w:hAnsi="Calibri" w:cs="Times New Roman"/>
-          <w:lang w:val="es-AR"/>
-        </w:rPr>
-        <w:t>Las operaciones que contempla este servicio son:</w:t>
-      </w:r>
-    </w:p>
-    <w:p>
-      <w:pPr>
-        <w:numPr>
-          <w:ilvl w:val="0"/>
-          <w:numId w:val="25"/>
-        </w:numPr>
-        <w:spacing w:before="0" w:after="200" w:line="276" w:lineRule="auto"/>
-        <w:contextualSpacing/>
+        <w:t>Descripción General del Servicio</w:t>
+      </w:r>
+      <w:bookmarkEnd w:id="30"/>
+      <w:bookmarkEnd w:id="31"/>
+    </w:p>
+    <w:p>
+      <w:pPr>
+        <w:spacing w:before="0" w:after="200" w:line="276" w:lineRule="auto"/>
         <w:jc w:val="left"/>
         <w:rPr>
           <w:rFonts w:ascii="Calibri" w:eastAsia="Calibri" w:hAnsi="Calibri" w:cs="Times New Roman"/>
@@ -4292,17 +3683,12 @@
           <w:rFonts w:ascii="Calibri" w:eastAsia="Calibri" w:hAnsi="Calibri" w:cs="Times New Roman"/>
           <w:lang w:val="es-AR"/>
         </w:rPr>
-        <w:t>Actualización de Nombre y Email de la playa.</w:t>
-      </w:r>
-    </w:p>
-    <w:p>
-      <w:pPr>
-        <w:numPr>
-          <w:ilvl w:val="0"/>
-          <w:numId w:val="25"/>
-        </w:numPr>
-        <w:spacing w:before="0" w:after="200" w:line="276" w:lineRule="auto"/>
-        <w:contextualSpacing/>
+        <w:t xml:space="preserve">El WS de Autenticación y Autorización es un servicio que permite que los computadores pertenecientes a GeoParking y Entes Externos intercambien información en forma directa sin intervención de operadores. En dicha tarea intervienen los siguientes componentes: </w:t>
+      </w:r>
+    </w:p>
+    <w:p>
+      <w:pPr>
+        <w:spacing w:before="0" w:after="200" w:line="276" w:lineRule="auto"/>
         <w:jc w:val="left"/>
         <w:rPr>
           <w:rFonts w:ascii="Calibri" w:eastAsia="Calibri" w:hAnsi="Calibri" w:cs="Times New Roman"/>
@@ -4314,17 +3700,12 @@
           <w:rFonts w:ascii="Calibri" w:eastAsia="Calibri" w:hAnsi="Calibri" w:cs="Times New Roman"/>
           <w:lang w:val="es-AR"/>
         </w:rPr>
-        <w:t>Actualización de Tipo de Playa.</w:t>
-      </w:r>
-    </w:p>
-    <w:p>
-      <w:pPr>
-        <w:numPr>
-          <w:ilvl w:val="0"/>
-          <w:numId w:val="25"/>
-        </w:numPr>
-        <w:spacing w:before="0" w:after="200" w:line="276" w:lineRule="auto"/>
-        <w:contextualSpacing/>
+        <w:t xml:space="preserve">• Un cliente de WS desarrollado por un EE siguiendo las especificaciones de este documento. </w:t>
+      </w:r>
+    </w:p>
+    <w:p>
+      <w:pPr>
+        <w:spacing w:before="0" w:after="200" w:line="276" w:lineRule="auto"/>
         <w:jc w:val="left"/>
         <w:rPr>
           <w:rFonts w:ascii="Calibri" w:eastAsia="Calibri" w:hAnsi="Calibri" w:cs="Times New Roman"/>
@@ -4336,20 +3717,73 @@
           <w:rFonts w:ascii="Calibri" w:eastAsia="Calibri" w:hAnsi="Calibri" w:cs="Times New Roman"/>
           <w:lang w:val="es-AR"/>
         </w:rPr>
-        <w:t>Actualización de horario.</w:t>
-      </w:r>
-    </w:p>
-    <w:p>
-      <w:pPr>
-        <w:spacing w:before="0" w:after="200" w:line="276" w:lineRule="auto"/>
-        <w:ind w:left="720"/>
-        <w:contextualSpacing/>
+        <w:t xml:space="preserve">• El WSAA, WS publicado por GeoParking que implementa la autenticación de los computadores del EE y la autorización </w:t>
+      </w:r>
+      <w:r>
+        <w:rPr>
+          <w:rFonts w:ascii="Calibri" w:eastAsia="Calibri" w:hAnsi="Calibri" w:cs="Times New Roman"/>
+          <w:lang w:val="es-AR"/>
+        </w:rPr>
+        <w:t xml:space="preserve">del mismo como consumidor para todos los </w:t>
+      </w:r>
+      <w:r>
+        <w:rPr>
+          <w:rFonts w:ascii="Calibri" w:eastAsia="Calibri" w:hAnsi="Calibri" w:cs="Times New Roman"/>
+          <w:lang w:val="es-AR"/>
+        </w:rPr>
+        <w:t xml:space="preserve">WebService de Negocio (WSN). </w:t>
+      </w:r>
+    </w:p>
+    <w:p>
+      <w:pPr>
+        <w:spacing w:before="0" w:after="200" w:line="276" w:lineRule="auto"/>
         <w:jc w:val="left"/>
         <w:rPr>
           <w:rFonts w:ascii="Calibri" w:eastAsia="Calibri" w:hAnsi="Calibri" w:cs="Times New Roman"/>
           <w:lang w:val="es-AR"/>
         </w:rPr>
       </w:pPr>
+      <w:r>
+        <w:rPr>
+          <w:rFonts w:ascii="Calibri" w:eastAsia="Calibri" w:hAnsi="Calibri" w:cs="Times New Roman"/>
+          <w:lang w:val="es-AR"/>
+        </w:rPr>
+        <w:t xml:space="preserve">Al usar especificaciones y protocolos estándares (PKI, XML, CMS, WSDL y SOAP) el cliente puede ser desarrollado con cualquier lenguaje de programación moderno. </w:t>
+      </w:r>
+    </w:p>
+    <w:p>
+      <w:pPr>
+        <w:spacing w:before="0" w:after="200" w:line="276" w:lineRule="auto"/>
+        <w:jc w:val="left"/>
+        <w:rPr>
+          <w:rFonts w:ascii="Calibri" w:eastAsia="Calibri" w:hAnsi="Calibri" w:cs="Times New Roman"/>
+          <w:lang w:val="es-AR"/>
+        </w:rPr>
+      </w:pPr>
+      <w:r>
+        <w:rPr>
+          <w:rFonts w:ascii="Calibri" w:eastAsia="Calibri" w:hAnsi="Calibri" w:cs="Times New Roman"/>
+          <w:lang w:val="es-AR"/>
+        </w:rPr>
+        <w:t>Para que un Ente Externo a la AFIP (EE) esté autorizado a usar un WSN de GeoParking, deberá realizar un trámite administrativo previo, cuya descripción esta fuera del alcance de este documento.</w:t>
+      </w:r>
+    </w:p>
+    <w:p>
+      <w:pPr>
+        <w:spacing w:before="0" w:after="200" w:line="276" w:lineRule="auto"/>
+        <w:jc w:val="left"/>
+        <w:rPr>
+          <w:rFonts w:ascii="Calibri" w:eastAsia="Calibri" w:hAnsi="Calibri" w:cs="Times New Roman"/>
+          <w:lang w:val="es-AR"/>
+        </w:rPr>
+      </w:pPr>
+      <w:r>
+        <w:rPr>
+          <w:rFonts w:ascii="Calibri" w:eastAsia="Calibri" w:hAnsi="Calibri" w:cs="Times New Roman"/>
+          <w:lang w:val="es-AR"/>
+        </w:rPr>
+        <w:t>Una vez finalizado exitosamente dicho trámite, el que incluye el alta de los CEE, el EE quedará registrado en el servicio de autorización de GeoParking como entidad autorizada para usar el WSN.</w:t>
+      </w:r>
     </w:p>
     <w:p>
       <w:pPr>
@@ -4366,8 +3800,7 @@
           <w:lang w:val="es-AR"/>
         </w:rPr>
       </w:pPr>
-      <w:bookmarkStart w:id="41" w:name="_Toc407468043"/>
-      <w:bookmarkStart w:id="42" w:name="_Toc407551850"/>
+      <w:bookmarkStart w:id="32" w:name="_Toc411017116"/>
       <w:r>
         <w:rPr>
           <w:rFonts w:ascii="Cambria" w:eastAsia="Times New Roman" w:hAnsi="Cambria" w:cs="Times New Roman"/>
@@ -4376,20 +3809,114 @@
           <w:color w:val="4F81BD"/>
           <w:lang w:val="es-AR"/>
         </w:rPr>
-        <w:t>Alcanc</w:t>
-      </w:r>
-      <w:bookmarkEnd w:id="41"/>
-      <w:r>
+        <w:t>Petición de Servicio</w:t>
+      </w:r>
+      <w:bookmarkEnd w:id="32"/>
+    </w:p>
+    <w:p>
+      <w:pPr>
+        <w:spacing w:before="0" w:after="200" w:line="276" w:lineRule="auto"/>
+        <w:rPr>
+          <w:rFonts w:ascii="Calibri" w:eastAsia="Calibri" w:hAnsi="Calibri" w:cs="Times New Roman"/>
+          <w:lang w:val="es-AR"/>
+        </w:rPr>
+      </w:pPr>
+      <w:r>
+        <w:rPr>
+          <w:rFonts w:ascii="Calibri" w:eastAsia="Calibri" w:hAnsi="Calibri" w:cs="Times New Roman"/>
+          <w:lang w:val="es-AR"/>
+        </w:rPr>
+        <w:t>Para realizar una consulta a los servicios de GeoParking, la URL de a petición deberá estar compuesta por los parámetros solicitados para la respuesta del servicio como así también, siempre deberá estar el parámetro correspondiente al TOKEN de autenticación y autorización.</w:t>
+      </w:r>
+    </w:p>
+    <w:p>
+      <w:pPr>
+        <w:spacing w:before="0" w:after="200" w:line="276" w:lineRule="auto"/>
+        <w:rPr>
+          <w:rFonts w:ascii="Calibri" w:eastAsia="Calibri" w:hAnsi="Calibri" w:cs="Times New Roman"/>
+          <w:lang w:val="es-AR"/>
+        </w:rPr>
+      </w:pPr>
+      <w:r>
+        <w:rPr>
+          <w:rFonts w:ascii="Calibri" w:eastAsia="Calibri" w:hAnsi="Calibri" w:cs="Times New Roman"/>
+          <w:lang w:val="es-AR"/>
+        </w:rPr>
+        <w:t>Por razones de simplicidad el parámetro Token no aparece en la descripción</w:t>
+      </w:r>
+      <w:r>
+        <w:rPr>
+          <w:rFonts w:ascii="Calibri" w:eastAsia="Calibri" w:hAnsi="Calibri" w:cs="Times New Roman"/>
+          <w:lang w:val="es-AR"/>
+        </w:rPr>
+        <w:t xml:space="preserve"> de uso</w:t>
+      </w:r>
+      <w:r>
+        <w:rPr>
+          <w:rFonts w:ascii="Calibri" w:eastAsia="Calibri" w:hAnsi="Calibri" w:cs="Times New Roman"/>
+          <w:lang w:val="es-AR"/>
+        </w:rPr>
+        <w:t xml:space="preserve"> </w:t>
+      </w:r>
+      <w:r>
+        <w:rPr>
+          <w:rFonts w:ascii="Calibri" w:eastAsia="Calibri" w:hAnsi="Calibri" w:cs="Times New Roman"/>
+          <w:lang w:val="es-AR"/>
+        </w:rPr>
+        <w:t>de los servicios web, pero es requisito obligatorio que el mismo sea enviado en cada petición.</w:t>
+      </w:r>
+    </w:p>
+    <w:p>
+      <w:pPr>
+        <w:spacing w:before="0" w:after="200" w:line="276" w:lineRule="auto"/>
+        <w:jc w:val="left"/>
+        <w:rPr>
+          <w:rFonts w:ascii="Calibri" w:eastAsia="Calibri" w:hAnsi="Calibri" w:cs="Times New Roman"/>
+          <w:lang w:val="es-AR"/>
+        </w:rPr>
+      </w:pPr>
+      <w:r>
+        <w:rPr>
+          <w:rFonts w:ascii="Calibri" w:eastAsia="Calibri" w:hAnsi="Calibri" w:cs="Times New Roman"/>
+          <w:lang w:val="es-AR"/>
+        </w:rPr>
+        <w:br w:type="page"/>
+      </w:r>
+    </w:p>
+    <w:p>
+      <w:pPr>
+        <w:keepNext/>
+        <w:keepLines/>
+        <w:spacing w:before="480" w:after="0" w:line="276" w:lineRule="auto"/>
+        <w:jc w:val="left"/>
+        <w:outlineLvl w:val="0"/>
         <w:rPr>
           <w:rFonts w:ascii="Cambria" w:eastAsia="Times New Roman" w:hAnsi="Cambria" w:cs="Times New Roman"/>
           <w:b/>
           <w:bCs/>
-          <w:color w:val="4F81BD"/>
-          <w:lang w:val="es-AR"/>
-        </w:rPr>
-        <w:t>e</w:t>
-      </w:r>
-      <w:bookmarkEnd w:id="42"/>
+          <w:color w:val="365F91"/>
+          <w:sz w:val="28"/>
+          <w:szCs w:val="28"/>
+          <w:lang w:val="es-AR"/>
+        </w:rPr>
+      </w:pPr>
+      <w:bookmarkStart w:id="33" w:name="_Toc407468041"/>
+      <w:bookmarkStart w:id="34" w:name="_Toc411017117"/>
+      <w:r>
+        <w:rPr>
+          <w:rFonts w:ascii="Cambria" w:eastAsia="Times New Roman" w:hAnsi="Cambria" w:cs="Times New Roman"/>
+          <w:b/>
+          <w:bCs/>
+          <w:color w:val="365F91"/>
+          <w:sz w:val="28"/>
+          <w:szCs w:val="28"/>
+          <w:lang w:val="es-AR"/>
+        </w:rPr>
+        <w:lastRenderedPageBreak/>
+        <w:t>ACTUALIZACIÓN DE DATOS DE PLAYA DE ESTACIONAMIENTO</w:t>
+      </w:r>
+      <w:bookmarkEnd w:id="33"/>
+      <w:bookmarkEnd w:id="34"/>
     </w:p>
     <w:p>
       <w:pPr>
@@ -4400,13 +3927,6 @@
           <w:lang w:val="es-AR"/>
         </w:rPr>
       </w:pPr>
-      <w:r>
-        <w:rPr>
-          <w:rFonts w:ascii="Calibri" w:eastAsia="Calibri" w:hAnsi="Calibri" w:cs="Times New Roman"/>
-          <w:lang w:val="es-AR"/>
-        </w:rPr>
-        <w:t>Desde que surge un cambio de información de la playa en el sistema cliente, hasta que el mismo queda asentado en el sistema GeoParking.</w:t>
-      </w:r>
     </w:p>
     <w:p>
       <w:pPr>
@@ -4423,8 +3943,8 @@
           <w:lang w:val="es-AR"/>
         </w:rPr>
       </w:pPr>
-      <w:bookmarkStart w:id="43" w:name="_Toc407468044"/>
-      <w:bookmarkStart w:id="44" w:name="_Toc407551851"/>
+      <w:bookmarkStart w:id="35" w:name="_Toc407468042"/>
+      <w:bookmarkStart w:id="36" w:name="_Toc411017118"/>
       <w:r>
         <w:rPr>
           <w:rFonts w:ascii="Cambria" w:eastAsia="Times New Roman" w:hAnsi="Cambria" w:cs="Times New Roman"/>
@@ -4433,10 +3953,223 @@
           <w:color w:val="4F81BD"/>
           <w:lang w:val="es-AR"/>
         </w:rPr>
+        <w:t>Objetivo</w:t>
+      </w:r>
+      <w:bookmarkEnd w:id="35"/>
+      <w:bookmarkEnd w:id="36"/>
+    </w:p>
+    <w:p>
+      <w:pPr>
+        <w:spacing w:before="0" w:after="200" w:line="276" w:lineRule="auto"/>
+        <w:rPr>
+          <w:rFonts w:ascii="Calibri" w:eastAsia="Calibri" w:hAnsi="Calibri" w:cs="Times New Roman"/>
+          <w:lang w:val="es-AR"/>
+        </w:rPr>
+      </w:pPr>
+      <w:r>
+        <w:rPr>
+          <w:rFonts w:ascii="Calibri" w:eastAsia="Calibri" w:hAnsi="Calibri" w:cs="Times New Roman"/>
+          <w:lang w:val="es-AR"/>
+        </w:rPr>
+        <w:t>Permitirle a la aplicación cliente actualizar información referente a la playa de estacionamiento.</w:t>
+      </w:r>
+    </w:p>
+    <w:p>
+      <w:pPr>
+        <w:spacing w:before="0" w:after="200" w:line="276" w:lineRule="auto"/>
+        <w:rPr>
+          <w:rFonts w:ascii="Calibri" w:eastAsia="Calibri" w:hAnsi="Calibri" w:cs="Times New Roman"/>
+          <w:lang w:val="es-AR"/>
+        </w:rPr>
+      </w:pPr>
+      <w:r>
+        <w:rPr>
+          <w:rFonts w:ascii="Calibri" w:eastAsia="Calibri" w:hAnsi="Calibri" w:cs="Times New Roman"/>
+          <w:lang w:val="es-AR"/>
+        </w:rPr>
+        <w:t>Dicha necesidad de actualización puede ser generada por el cambio de información por parte del sistema de la playa de estacionamiento, el cual deberá verse reflejado en GeoParking.</w:t>
+      </w:r>
+    </w:p>
+    <w:p>
+      <w:pPr>
+        <w:spacing w:before="0" w:after="200" w:line="276" w:lineRule="auto"/>
+        <w:rPr>
+          <w:rFonts w:ascii="Calibri" w:eastAsia="Calibri" w:hAnsi="Calibri" w:cs="Times New Roman"/>
+          <w:lang w:val="es-AR"/>
+        </w:rPr>
+      </w:pPr>
+      <w:r>
+        <w:rPr>
+          <w:rFonts w:ascii="Calibri" w:eastAsia="Calibri" w:hAnsi="Calibri" w:cs="Times New Roman"/>
+          <w:lang w:val="es-AR"/>
+        </w:rPr>
+        <w:t>Las operaciones que contempla este servicio son:</w:t>
+      </w:r>
+    </w:p>
+    <w:p>
+      <w:pPr>
+        <w:numPr>
+          <w:ilvl w:val="0"/>
+          <w:numId w:val="25"/>
+        </w:numPr>
+        <w:spacing w:before="0" w:after="200" w:line="276" w:lineRule="auto"/>
+        <w:contextualSpacing/>
+        <w:jc w:val="left"/>
+        <w:rPr>
+          <w:rFonts w:ascii="Calibri" w:eastAsia="Calibri" w:hAnsi="Calibri" w:cs="Times New Roman"/>
+          <w:lang w:val="es-AR"/>
+        </w:rPr>
+      </w:pPr>
+      <w:r>
+        <w:rPr>
+          <w:rFonts w:ascii="Calibri" w:eastAsia="Calibri" w:hAnsi="Calibri" w:cs="Times New Roman"/>
+          <w:lang w:val="es-AR"/>
+        </w:rPr>
+        <w:t>Actualización de Nombre y Email de la playa.</w:t>
+      </w:r>
+    </w:p>
+    <w:p>
+      <w:pPr>
+        <w:numPr>
+          <w:ilvl w:val="0"/>
+          <w:numId w:val="25"/>
+        </w:numPr>
+        <w:spacing w:before="0" w:after="200" w:line="276" w:lineRule="auto"/>
+        <w:contextualSpacing/>
+        <w:jc w:val="left"/>
+        <w:rPr>
+          <w:rFonts w:ascii="Calibri" w:eastAsia="Calibri" w:hAnsi="Calibri" w:cs="Times New Roman"/>
+          <w:lang w:val="es-AR"/>
+        </w:rPr>
+      </w:pPr>
+      <w:r>
+        <w:rPr>
+          <w:rFonts w:ascii="Calibri" w:eastAsia="Calibri" w:hAnsi="Calibri" w:cs="Times New Roman"/>
+          <w:lang w:val="es-AR"/>
+        </w:rPr>
+        <w:t>Actualización de Tipo de Playa.</w:t>
+      </w:r>
+    </w:p>
+    <w:p>
+      <w:pPr>
+        <w:numPr>
+          <w:ilvl w:val="0"/>
+          <w:numId w:val="25"/>
+        </w:numPr>
+        <w:spacing w:before="0" w:after="200" w:line="276" w:lineRule="auto"/>
+        <w:contextualSpacing/>
+        <w:jc w:val="left"/>
+        <w:rPr>
+          <w:rFonts w:ascii="Calibri" w:eastAsia="Calibri" w:hAnsi="Calibri" w:cs="Times New Roman"/>
+          <w:lang w:val="es-AR"/>
+        </w:rPr>
+      </w:pPr>
+      <w:r>
+        <w:rPr>
+          <w:rFonts w:ascii="Calibri" w:eastAsia="Calibri" w:hAnsi="Calibri" w:cs="Times New Roman"/>
+          <w:lang w:val="es-AR"/>
+        </w:rPr>
+        <w:t>Actualización de horario.</w:t>
+      </w:r>
+    </w:p>
+    <w:p>
+      <w:pPr>
+        <w:spacing w:before="0" w:after="200" w:line="276" w:lineRule="auto"/>
+        <w:ind w:left="720"/>
+        <w:contextualSpacing/>
+        <w:jc w:val="left"/>
+        <w:rPr>
+          <w:rFonts w:ascii="Calibri" w:eastAsia="Calibri" w:hAnsi="Calibri" w:cs="Times New Roman"/>
+          <w:lang w:val="es-AR"/>
+        </w:rPr>
+      </w:pPr>
+    </w:p>
+    <w:p>
+      <w:pPr>
+        <w:keepNext/>
+        <w:keepLines/>
+        <w:spacing w:before="200" w:after="0" w:line="276" w:lineRule="auto"/>
+        <w:jc w:val="left"/>
+        <w:outlineLvl w:val="2"/>
+        <w:rPr>
+          <w:rFonts w:ascii="Cambria" w:eastAsia="Times New Roman" w:hAnsi="Cambria" w:cs="Times New Roman"/>
+          <w:b/>
+          <w:bCs/>
+          <w:color w:val="4F81BD"/>
+          <w:lang w:val="es-AR"/>
+        </w:rPr>
+      </w:pPr>
+      <w:bookmarkStart w:id="37" w:name="_Toc407468043"/>
+      <w:bookmarkStart w:id="38" w:name="_Toc411017119"/>
+      <w:r>
+        <w:rPr>
+          <w:rFonts w:ascii="Cambria" w:eastAsia="Times New Roman" w:hAnsi="Cambria" w:cs="Times New Roman"/>
+          <w:b/>
+          <w:bCs/>
+          <w:color w:val="4F81BD"/>
+          <w:lang w:val="es-AR"/>
+        </w:rPr>
+        <w:t>Alcanc</w:t>
+      </w:r>
+      <w:bookmarkEnd w:id="37"/>
+      <w:r>
+        <w:rPr>
+          <w:rFonts w:ascii="Cambria" w:eastAsia="Times New Roman" w:hAnsi="Cambria" w:cs="Times New Roman"/>
+          <w:b/>
+          <w:bCs/>
+          <w:color w:val="4F81BD"/>
+          <w:lang w:val="es-AR"/>
+        </w:rPr>
+        <w:t>e</w:t>
+      </w:r>
+      <w:bookmarkEnd w:id="38"/>
+    </w:p>
+    <w:p>
+      <w:pPr>
+        <w:spacing w:before="0" w:after="200" w:line="276" w:lineRule="auto"/>
+        <w:jc w:val="left"/>
+        <w:rPr>
+          <w:rFonts w:ascii="Calibri" w:eastAsia="Calibri" w:hAnsi="Calibri" w:cs="Times New Roman"/>
+          <w:lang w:val="es-AR"/>
+        </w:rPr>
+      </w:pPr>
+      <w:r>
+        <w:rPr>
+          <w:rFonts w:ascii="Calibri" w:eastAsia="Calibri" w:hAnsi="Calibri" w:cs="Times New Roman"/>
+          <w:lang w:val="es-AR"/>
+        </w:rPr>
+        <w:t>Desde que surge un cambio de información de la playa en el sistema cliente, hasta que el mismo queda asentado en el sistema GeoParking.</w:t>
+      </w:r>
+    </w:p>
+    <w:p>
+      <w:pPr>
+        <w:keepNext/>
+        <w:keepLines/>
+        <w:spacing w:before="200" w:after="0" w:line="276" w:lineRule="auto"/>
+        <w:jc w:val="left"/>
+        <w:outlineLvl w:val="2"/>
+        <w:rPr>
+          <w:rFonts w:ascii="Cambria" w:eastAsia="Times New Roman" w:hAnsi="Cambria" w:cs="Times New Roman"/>
+          <w:b/>
+          <w:bCs/>
+          <w:color w:val="4F81BD"/>
+          <w:lang w:val="es-AR"/>
+        </w:rPr>
+      </w:pPr>
+      <w:bookmarkStart w:id="39" w:name="_Toc407468044"/>
+      <w:bookmarkStart w:id="40" w:name="_Toc411017120"/>
+      <w:r>
+        <w:rPr>
+          <w:rFonts w:ascii="Cambria" w:eastAsia="Times New Roman" w:hAnsi="Cambria" w:cs="Times New Roman"/>
+          <w:b/>
+          <w:bCs/>
+          <w:color w:val="4F81BD"/>
+          <w:lang w:val="es-AR"/>
+        </w:rPr>
         <w:t>Operatoria</w:t>
       </w:r>
-      <w:bookmarkEnd w:id="43"/>
-      <w:bookmarkEnd w:id="44"/>
+      <w:bookmarkEnd w:id="39"/>
+      <w:bookmarkEnd w:id="40"/>
     </w:p>
     <w:p>
       <w:pPr>
@@ -4612,8 +4345,6 @@
         <w:t>del servicio a utilizar es:</w:t>
       </w:r>
     </w:p>
-    <w:bookmarkStart w:id="45" w:name="_GoBack"/>
-    <w:bookmarkEnd w:id="45"/>
     <w:p>
       <w:pPr>
         <w:numPr>
@@ -4629,156 +4360,73 @@
           <w:lang w:val="es-AR"/>
         </w:rPr>
       </w:pPr>
-      <w:r>
-        <w:rPr>
-          <w:rFonts w:ascii="Consolas" w:eastAsia="Calibri" w:hAnsi="Consolas" w:cs="Consolas"/>
-          <w:color w:val="0000FF"/>
-          <w:sz w:val="16"/>
-          <w:szCs w:val="19"/>
-          <w:highlight w:val="white"/>
-          <w:u w:val="single"/>
-          <w:lang w:val="es-AR"/>
-        </w:rPr>
-        <w:fldChar w:fldCharType="begin"/>
-      </w:r>
-      <w:r>
-        <w:rPr>
-          <w:rFonts w:ascii="Consolas" w:eastAsia="Calibri" w:hAnsi="Consolas" w:cs="Consolas"/>
-          <w:color w:val="0000FF"/>
-          <w:sz w:val="16"/>
-          <w:szCs w:val="19"/>
-          <w:highlight w:val="white"/>
-          <w:u w:val="single"/>
-          <w:lang w:val="es-AR"/>
-        </w:rPr>
-        <w:instrText xml:space="preserve"> HYPERLINK "</w:instrText>
-      </w:r>
-      <w:r>
-        <w:rPr>
-          <w:rFonts w:ascii="Consolas" w:eastAsia="Calibri" w:hAnsi="Consolas" w:cs="Consolas"/>
-          <w:color w:val="0000FF"/>
-          <w:sz w:val="16"/>
-          <w:szCs w:val="19"/>
-          <w:highlight w:val="white"/>
-          <w:u w:val="single"/>
-          <w:lang w:val="es-AR"/>
-        </w:rPr>
-        <w:instrText>http://geoparking.com/api/Playas</w:instrText>
-      </w:r>
-      <w:r>
-        <w:rPr>
-          <w:rFonts w:ascii="Consolas" w:eastAsia="Calibri" w:hAnsi="Consolas" w:cs="Consolas"/>
-          <w:color w:val="0000FF"/>
-          <w:sz w:val="16"/>
-          <w:szCs w:val="16"/>
-          <w:highlight w:val="white"/>
-          <w:u w:val="single"/>
-          <w:lang w:val="es-AR"/>
-        </w:rPr>
-        <w:instrText>/setActualizarNombreEmailPlaya?idPla</w:instrText>
-      </w:r>
-      <w:r>
-        <w:rPr>
-          <w:rFonts w:ascii="Consolas" w:eastAsia="Calibri" w:hAnsi="Consolas" w:cs="Consolas"/>
-          <w:color w:val="0000FF"/>
-          <w:sz w:val="16"/>
-          <w:szCs w:val="19"/>
-          <w:highlight w:val="white"/>
-          <w:u w:val="single"/>
-          <w:lang w:val="es-AR"/>
-        </w:rPr>
-        <w:instrText>ya={idPlaya}&amp;nombrePlaya={nombrePlaya}</w:instrText>
-      </w:r>
-      <w:r>
-        <w:rPr>
-          <w:rFonts w:ascii="Consolas" w:eastAsia="Calibri" w:hAnsi="Consolas" w:cs="Consolas"/>
-          <w:color w:val="0000FF"/>
-          <w:sz w:val="16"/>
-          <w:szCs w:val="19"/>
-          <w:u w:val="single"/>
-          <w:lang w:val="es-AR"/>
-        </w:rPr>
-        <w:instrText>&amp;emailPlaya={emailPlaya}</w:instrText>
-      </w:r>
-      <w:r>
-        <w:rPr>
-          <w:rFonts w:ascii="Consolas" w:eastAsia="Calibri" w:hAnsi="Consolas" w:cs="Consolas"/>
-          <w:color w:val="0000FF"/>
-          <w:sz w:val="16"/>
-          <w:szCs w:val="19"/>
-          <w:highlight w:val="white"/>
-          <w:u w:val="single"/>
-          <w:lang w:val="es-AR"/>
-        </w:rPr>
-        <w:instrText xml:space="preserve">" </w:instrText>
-      </w:r>
-      <w:r>
-        <w:rPr>
-          <w:rFonts w:ascii="Consolas" w:eastAsia="Calibri" w:hAnsi="Consolas" w:cs="Consolas"/>
-          <w:color w:val="0000FF"/>
-          <w:sz w:val="16"/>
-          <w:szCs w:val="19"/>
-          <w:highlight w:val="white"/>
-          <w:u w:val="single"/>
-          <w:lang w:val="es-AR"/>
-        </w:rPr>
-        <w:fldChar w:fldCharType="separate"/>
-      </w:r>
-      <w:r>
-        <w:rPr>
-          <w:rStyle w:val="Hipervnculo"/>
-          <w:rFonts w:ascii="Consolas" w:eastAsia="Calibri" w:hAnsi="Consolas" w:cs="Consolas"/>
-          <w:sz w:val="16"/>
-          <w:szCs w:val="19"/>
-          <w:highlight w:val="white"/>
-          <w:lang w:val="es-AR"/>
-        </w:rPr>
-        <w:t>http://geoparking.com/api/Playas</w:t>
-      </w:r>
-      <w:r>
-        <w:rPr>
-          <w:rStyle w:val="Hipervnculo"/>
-          <w:rFonts w:ascii="Consolas" w:eastAsia="Calibri" w:hAnsi="Consolas" w:cs="Consolas"/>
-          <w:sz w:val="16"/>
-          <w:szCs w:val="16"/>
-          <w:highlight w:val="white"/>
-          <w:lang w:val="es-AR"/>
-        </w:rPr>
-        <w:t>/setActualizarNombreEmailPlaya?idPla</w:t>
-      </w:r>
-      <w:r>
-        <w:rPr>
-          <w:rStyle w:val="Hipervnculo"/>
-          <w:rFonts w:ascii="Consolas" w:eastAsia="Calibri" w:hAnsi="Consolas" w:cs="Consolas"/>
-          <w:sz w:val="16"/>
-          <w:szCs w:val="19"/>
-          <w:highlight w:val="white"/>
-          <w:lang w:val="es-AR"/>
-        </w:rPr>
-        <w:t>ya={idPlaya}&amp;nombrePlaya={nombrePlaya}</w:t>
-      </w:r>
-      <w:r>
-        <w:rPr>
-          <w:rStyle w:val="Hipervnculo"/>
-          <w:rFonts w:ascii="Consolas" w:eastAsia="Calibri" w:hAnsi="Consolas" w:cs="Consolas"/>
-          <w:sz w:val="16"/>
-          <w:szCs w:val="19"/>
-          <w:lang w:val="es-AR"/>
-        </w:rPr>
-        <w:t>&amp;emailPlaya={emailPlaya}</w:t>
-      </w:r>
-      <w:r>
-        <w:rPr>
-          <w:rFonts w:ascii="Consolas" w:eastAsia="Calibri" w:hAnsi="Consolas" w:cs="Consolas"/>
-          <w:color w:val="0000FF"/>
-          <w:sz w:val="16"/>
-          <w:szCs w:val="19"/>
-          <w:highlight w:val="white"/>
-          <w:u w:val="single"/>
-          <w:lang w:val="es-AR"/>
-        </w:rPr>
-        <w:fldChar w:fldCharType="end"/>
-      </w:r>
+      <w:hyperlink r:id="rId10" w:history="1">
+        <w:r>
+          <w:rPr>
+            <w:rStyle w:val="Hipervnculo"/>
+            <w:rFonts w:ascii="Consolas" w:eastAsia="Calibri" w:hAnsi="Consolas" w:cs="Consolas"/>
+            <w:sz w:val="16"/>
+            <w:szCs w:val="19"/>
+            <w:highlight w:val="white"/>
+            <w:lang w:val="es-AR"/>
+          </w:rPr>
+          <w:t>http://</w:t>
+        </w:r>
+        <w:r>
+          <w:rPr>
+            <w:rStyle w:val="Hipervnculo"/>
+            <w:rFonts w:ascii="Consolas" w:eastAsia="Calibri" w:hAnsi="Consolas" w:cs="Consolas"/>
+            <w:sz w:val="16"/>
+            <w:szCs w:val="19"/>
+            <w:highlight w:val="white"/>
+            <w:lang w:val="es-AR"/>
+          </w:rPr>
+          <w:t>geoparking.com.ar</w:t>
+        </w:r>
+        <w:r>
+          <w:rPr>
+            <w:rStyle w:val="Hipervnculo"/>
+            <w:rFonts w:ascii="Consolas" w:eastAsia="Calibri" w:hAnsi="Consolas" w:cs="Consolas"/>
+            <w:sz w:val="16"/>
+            <w:szCs w:val="19"/>
+            <w:highlight w:val="white"/>
+            <w:lang w:val="es-AR"/>
+          </w:rPr>
+          <w:t>/api/Playas</w:t>
+        </w:r>
+        <w:r>
+          <w:rPr>
+            <w:rStyle w:val="Hipervnculo"/>
+            <w:rFonts w:ascii="Consolas" w:eastAsia="Calibri" w:hAnsi="Consolas" w:cs="Consolas"/>
+            <w:sz w:val="16"/>
+            <w:szCs w:val="16"/>
+            <w:highlight w:val="white"/>
+            <w:lang w:val="es-AR"/>
+          </w:rPr>
+          <w:t>/setActualizarNombreEmailPlaya?idPla</w:t>
+        </w:r>
+        <w:r>
+          <w:rPr>
+            <w:rStyle w:val="Hipervnculo"/>
+            <w:rFonts w:ascii="Consolas" w:eastAsia="Calibri" w:hAnsi="Consolas" w:cs="Consolas"/>
+            <w:sz w:val="16"/>
+            <w:szCs w:val="19"/>
+            <w:highlight w:val="white"/>
+            <w:lang w:val="es-AR"/>
+          </w:rPr>
+          <w:t>ya={idPlaya}&amp;nombrePlaya={nombrePlaya}</w:t>
+        </w:r>
+        <w:r>
+          <w:rPr>
+            <w:rStyle w:val="Hipervnculo"/>
+            <w:rFonts w:ascii="Consolas" w:eastAsia="Calibri" w:hAnsi="Consolas" w:cs="Consolas"/>
+            <w:sz w:val="16"/>
+            <w:szCs w:val="19"/>
+            <w:lang w:val="es-AR"/>
+          </w:rPr>
+          <w:t>&amp;emailPlaya={emailPlaya}</w:t>
+        </w:r>
+      </w:hyperlink>
     </w:p>
     <w:p>
       <w:pPr>
@@ -4962,7 +4610,29 @@
             <w:highlight w:val="white"/>
             <w:lang w:val="es-AR"/>
           </w:rPr>
-          <w:t>http://geoparking.com/api/Playas</w:t>
+          <w:t>http://</w:t>
+        </w:r>
+        <w:r>
+          <w:rPr>
+            <w:rStyle w:val="Hipervnculo"/>
+            <w:rFonts w:ascii="Consolas" w:eastAsia="Calibri" w:hAnsi="Consolas" w:cs="Consolas"/>
+            <w:sz w:val="16"/>
+            <w:szCs w:val="19"/>
+            <w:highlight w:val="white"/>
+            <w:lang w:val="es-AR"/>
+          </w:rPr>
+          <w:t>geoparking.com.ar</w:t>
+        </w:r>
+        <w:r>
+          <w:rPr>
+            <w:rStyle w:val="Hipervnculo"/>
+            <w:rFonts w:ascii="Consolas" w:eastAsia="Calibri" w:hAnsi="Consolas" w:cs="Consolas"/>
+            <w:sz w:val="16"/>
+            <w:szCs w:val="19"/>
+            <w:highlight w:val="white"/>
+            <w:lang w:val="es-AR"/>
+          </w:rPr>
+          <w:t>/api/Playas</w:t>
         </w:r>
         <w:r>
           <w:rPr>
@@ -5467,7 +5137,29 @@
             <w:highlight w:val="white"/>
             <w:lang w:val="es-AR"/>
           </w:rPr>
-          <w:t>http://geoparking.com/api/Playas</w:t>
+          <w:t>http://</w:t>
+        </w:r>
+        <w:r>
+          <w:rPr>
+            <w:rStyle w:val="Hipervnculo"/>
+            <w:rFonts w:ascii="Consolas" w:eastAsia="Calibri" w:hAnsi="Consolas" w:cs="Consolas"/>
+            <w:sz w:val="16"/>
+            <w:szCs w:val="19"/>
+            <w:highlight w:val="white"/>
+            <w:lang w:val="es-AR"/>
+          </w:rPr>
+          <w:t>geoparking.com.ar</w:t>
+        </w:r>
+        <w:r>
+          <w:rPr>
+            <w:rStyle w:val="Hipervnculo"/>
+            <w:rFonts w:ascii="Consolas" w:eastAsia="Calibri" w:hAnsi="Consolas" w:cs="Consolas"/>
+            <w:sz w:val="16"/>
+            <w:szCs w:val="19"/>
+            <w:highlight w:val="white"/>
+            <w:lang w:val="es-AR"/>
+          </w:rPr>
+          <w:t>/api/Playas</w:t>
         </w:r>
         <w:r>
           <w:rPr>
@@ -5983,8 +5675,8 @@
           <w:lang w:val="es-AR"/>
         </w:rPr>
       </w:pPr>
-      <w:bookmarkStart w:id="46" w:name="_Toc407468045"/>
-      <w:bookmarkStart w:id="47" w:name="_Toc407551852"/>
+      <w:bookmarkStart w:id="41" w:name="_Toc407468045"/>
+      <w:bookmarkStart w:id="42" w:name="_Toc411017121"/>
       <w:r>
         <w:rPr>
           <w:rFonts w:ascii="Cambria" w:eastAsia="Times New Roman" w:hAnsi="Cambria" w:cs="Times New Roman"/>
@@ -5995,8 +5687,8 @@
         </w:rPr>
         <w:t>Ejemplos</w:t>
       </w:r>
-      <w:bookmarkEnd w:id="46"/>
-      <w:bookmarkEnd w:id="47"/>
+      <w:bookmarkEnd w:id="41"/>
+      <w:bookmarkEnd w:id="42"/>
     </w:p>
     <w:p>
       <w:pPr>
@@ -6073,7 +5765,29 @@
             <w:highlight w:val="white"/>
             <w:lang w:val="es-AR"/>
           </w:rPr>
-          <w:t>http://geoparking.com/api/Playas</w:t>
+          <w:t>http://</w:t>
+        </w:r>
+        <w:r>
+          <w:rPr>
+            <w:rStyle w:val="Hipervnculo"/>
+            <w:rFonts w:ascii="Consolas" w:eastAsia="Calibri" w:hAnsi="Consolas" w:cs="Consolas"/>
+            <w:sz w:val="16"/>
+            <w:szCs w:val="19"/>
+            <w:highlight w:val="white"/>
+            <w:lang w:val="es-AR"/>
+          </w:rPr>
+          <w:t>geoparking.com.ar</w:t>
+        </w:r>
+        <w:r>
+          <w:rPr>
+            <w:rStyle w:val="Hipervnculo"/>
+            <w:rFonts w:ascii="Consolas" w:eastAsia="Calibri" w:hAnsi="Consolas" w:cs="Consolas"/>
+            <w:sz w:val="16"/>
+            <w:szCs w:val="19"/>
+            <w:highlight w:val="white"/>
+            <w:lang w:val="es-AR"/>
+          </w:rPr>
+          <w:t>/api/Playas</w:t>
         </w:r>
         <w:r>
           <w:rPr>
@@ -6180,7 +5894,29 @@
             <w:highlight w:val="white"/>
             <w:lang w:val="es-AR"/>
           </w:rPr>
-          <w:t>http://geoparking.com/api/Playas</w:t>
+          <w:t>http://</w:t>
+        </w:r>
+        <w:r>
+          <w:rPr>
+            <w:rStyle w:val="Hipervnculo"/>
+            <w:rFonts w:ascii="Consolas" w:eastAsia="Calibri" w:hAnsi="Consolas" w:cs="Consolas"/>
+            <w:sz w:val="16"/>
+            <w:szCs w:val="19"/>
+            <w:highlight w:val="white"/>
+            <w:lang w:val="es-AR"/>
+          </w:rPr>
+          <w:t>geoparking.com.ar</w:t>
+        </w:r>
+        <w:r>
+          <w:rPr>
+            <w:rStyle w:val="Hipervnculo"/>
+            <w:rFonts w:ascii="Consolas" w:eastAsia="Calibri" w:hAnsi="Consolas" w:cs="Consolas"/>
+            <w:sz w:val="16"/>
+            <w:szCs w:val="19"/>
+            <w:highlight w:val="white"/>
+            <w:lang w:val="es-AR"/>
+          </w:rPr>
+          <w:t>/api/Playas</w:t>
         </w:r>
         <w:r>
           <w:rPr>
@@ -6287,7 +6023,29 @@
             <w:highlight w:val="white"/>
             <w:lang w:val="es-AR"/>
           </w:rPr>
-          <w:t>http://geoparking.com/api/Playas</w:t>
+          <w:t>http://</w:t>
+        </w:r>
+        <w:r>
+          <w:rPr>
+            <w:rStyle w:val="Hipervnculo"/>
+            <w:rFonts w:ascii="Consolas" w:eastAsia="Calibri" w:hAnsi="Consolas" w:cs="Consolas"/>
+            <w:sz w:val="16"/>
+            <w:szCs w:val="19"/>
+            <w:highlight w:val="white"/>
+            <w:lang w:val="es-AR"/>
+          </w:rPr>
+          <w:t>geoparking.com.ar</w:t>
+        </w:r>
+        <w:r>
+          <w:rPr>
+            <w:rStyle w:val="Hipervnculo"/>
+            <w:rFonts w:ascii="Consolas" w:eastAsia="Calibri" w:hAnsi="Consolas" w:cs="Consolas"/>
+            <w:sz w:val="16"/>
+            <w:szCs w:val="19"/>
+            <w:highlight w:val="white"/>
+            <w:lang w:val="es-AR"/>
+          </w:rPr>
+          <w:t>/api/Playas</w:t>
         </w:r>
         <w:r>
           <w:rPr>
@@ -6508,8 +6266,8 @@
           <w:lang w:val="es-AR"/>
         </w:rPr>
       </w:pPr>
-      <w:bookmarkStart w:id="48" w:name="_Toc407468046"/>
-      <w:bookmarkStart w:id="49" w:name="_Toc407551853"/>
+      <w:bookmarkStart w:id="43" w:name="_Toc407468046"/>
+      <w:bookmarkStart w:id="44" w:name="_Toc411017122"/>
       <w:r>
         <w:rPr>
           <w:rFonts w:ascii="Cambria" w:eastAsia="Times New Roman" w:hAnsi="Cambria" w:cs="Times New Roman"/>
@@ -6523,8 +6281,8 @@
         <w:lastRenderedPageBreak/>
         <w:t>ACTUALIZACIÓN DE DISPONIBILIDAD DE VEHÍCULOS</w:t>
       </w:r>
-      <w:bookmarkEnd w:id="48"/>
-      <w:bookmarkEnd w:id="49"/>
+      <w:bookmarkEnd w:id="43"/>
+      <w:bookmarkEnd w:id="44"/>
     </w:p>
     <w:p>
       <w:pPr>
@@ -6550,8 +6308,8 @@
           <w:lang w:val="es-AR"/>
         </w:rPr>
       </w:pPr>
-      <w:bookmarkStart w:id="50" w:name="_Toc407468047"/>
-      <w:bookmarkStart w:id="51" w:name="_Toc407551854"/>
+      <w:bookmarkStart w:id="45" w:name="_Toc407468047"/>
+      <w:bookmarkStart w:id="46" w:name="_Toc411017123"/>
       <w:r>
         <w:rPr>
           <w:rFonts w:ascii="Cambria" w:eastAsia="Times New Roman" w:hAnsi="Cambria" w:cs="Times New Roman"/>
@@ -6562,8 +6320,8 @@
         </w:rPr>
         <w:t>Objetivo</w:t>
       </w:r>
-      <w:bookmarkEnd w:id="50"/>
-      <w:bookmarkEnd w:id="51"/>
+      <w:bookmarkEnd w:id="45"/>
+      <w:bookmarkEnd w:id="46"/>
     </w:p>
     <w:p>
       <w:pPr>
@@ -6611,8 +6369,8 @@
           <w:lang w:val="es-AR"/>
         </w:rPr>
       </w:pPr>
-      <w:bookmarkStart w:id="52" w:name="_Toc407468048"/>
-      <w:bookmarkStart w:id="53" w:name="_Toc407551855"/>
+      <w:bookmarkStart w:id="47" w:name="_Toc407468048"/>
+      <w:bookmarkStart w:id="48" w:name="_Toc411017124"/>
       <w:r>
         <w:rPr>
           <w:rFonts w:ascii="Cambria" w:eastAsia="Times New Roman" w:hAnsi="Cambria" w:cs="Times New Roman"/>
@@ -6623,8 +6381,8 @@
         </w:rPr>
         <w:t>Alcance</w:t>
       </w:r>
-      <w:bookmarkEnd w:id="52"/>
-      <w:bookmarkEnd w:id="53"/>
+      <w:bookmarkEnd w:id="47"/>
+      <w:bookmarkEnd w:id="48"/>
     </w:p>
     <w:p>
       <w:pPr>
@@ -6672,8 +6430,8 @@
           <w:lang w:val="es-AR"/>
         </w:rPr>
       </w:pPr>
-      <w:bookmarkStart w:id="54" w:name="_Toc407468049"/>
-      <w:bookmarkStart w:id="55" w:name="_Toc407551856"/>
+      <w:bookmarkStart w:id="49" w:name="_Toc407468049"/>
+      <w:bookmarkStart w:id="50" w:name="_Toc411017125"/>
       <w:r>
         <w:rPr>
           <w:rFonts w:ascii="Cambria" w:eastAsia="Times New Roman" w:hAnsi="Cambria" w:cs="Times New Roman"/>
@@ -6684,8 +6442,8 @@
         </w:rPr>
         <w:t>Operatoria</w:t>
       </w:r>
-      <w:bookmarkEnd w:id="54"/>
-      <w:bookmarkEnd w:id="55"/>
+      <w:bookmarkEnd w:id="49"/>
+      <w:bookmarkEnd w:id="50"/>
     </w:p>
     <w:p>
       <w:pPr>
@@ -6934,7 +6692,29 @@
             <w:highlight w:val="white"/>
             <w:lang w:val="es-AR"/>
           </w:rPr>
-          <w:t>http://geoparking.com/api/Disponibilidad/SetActualizarDisponibilidad?idPlaya={idPlaya}&amp;idTipoVehiculo={idTipoVehiculo}&amp;idEvento={idEvento}&amp;fecha={fecha}</w:t>
+          <w:t>http://</w:t>
+        </w:r>
+        <w:r>
+          <w:rPr>
+            <w:rStyle w:val="Hipervnculo"/>
+            <w:rFonts w:ascii="Consolas" w:eastAsia="Calibri" w:hAnsi="Consolas" w:cs="Consolas"/>
+            <w:sz w:val="16"/>
+            <w:szCs w:val="19"/>
+            <w:highlight w:val="white"/>
+            <w:lang w:val="es-AR"/>
+          </w:rPr>
+          <w:t>geoparking.com.ar</w:t>
+        </w:r>
+        <w:r>
+          <w:rPr>
+            <w:rStyle w:val="Hipervnculo"/>
+            <w:rFonts w:ascii="Consolas" w:eastAsia="Calibri" w:hAnsi="Consolas" w:cs="Consolas"/>
+            <w:sz w:val="16"/>
+            <w:szCs w:val="19"/>
+            <w:highlight w:val="white"/>
+            <w:lang w:val="es-AR"/>
+          </w:rPr>
+          <w:t>/api/Disponibilidad/SetActualizarDisponibilidad?idPlaya={idPlaya}&amp;idTipoVehiculo={idTipoVehiculo}&amp;idEvento={idEvento}&amp;fecha={fecha}</w:t>
         </w:r>
       </w:hyperlink>
     </w:p>
@@ -6980,7 +6760,29 @@
             <w:highlight w:val="white"/>
             <w:lang w:val="es-AR"/>
           </w:rPr>
-          <w:t>http://geoparking.com/api/Disponibilidad/SetActualizarDisponibilidadGeneral?idPlaya={idPlaya}&amp;idTipoVehiculo={idTipoVehiculo}&amp;disponibilidad={disponibilidad}&amp;idEvento={idEvento}&amp;fecha={fecha}</w:t>
+          <w:t>http://</w:t>
+        </w:r>
+        <w:r>
+          <w:rPr>
+            <w:rStyle w:val="Hipervnculo"/>
+            <w:rFonts w:ascii="Consolas" w:eastAsia="Calibri" w:hAnsi="Consolas" w:cs="Consolas"/>
+            <w:sz w:val="16"/>
+            <w:szCs w:val="19"/>
+            <w:highlight w:val="white"/>
+            <w:lang w:val="es-AR"/>
+          </w:rPr>
+          <w:t>geoparking.com.ar</w:t>
+        </w:r>
+        <w:r>
+          <w:rPr>
+            <w:rStyle w:val="Hipervnculo"/>
+            <w:rFonts w:ascii="Consolas" w:eastAsia="Calibri" w:hAnsi="Consolas" w:cs="Consolas"/>
+            <w:sz w:val="16"/>
+            <w:szCs w:val="19"/>
+            <w:highlight w:val="white"/>
+            <w:lang w:val="es-AR"/>
+          </w:rPr>
+          <w:t>/api/Disponibilidad/SetActualizarDisponibilidadGeneral?idPlaya={idPlaya}&amp;idTipoVehiculo={idTipoVehiculo}&amp;disponibilidad={disponibilidad}&amp;idEvento={idEvento}&amp;fecha={fecha}</w:t>
         </w:r>
       </w:hyperlink>
     </w:p>
@@ -8060,8 +7862,8 @@
           <w:lang w:val="es-AR"/>
         </w:rPr>
       </w:pPr>
-      <w:bookmarkStart w:id="56" w:name="_Toc407468050"/>
-      <w:bookmarkStart w:id="57" w:name="_Toc407551857"/>
+      <w:bookmarkStart w:id="51" w:name="_Toc407468050"/>
+      <w:bookmarkStart w:id="52" w:name="_Toc411017126"/>
       <w:r>
         <w:rPr>
           <w:rFonts w:ascii="Cambria" w:eastAsia="Times New Roman" w:hAnsi="Cambria" w:cs="Times New Roman"/>
@@ -8072,8 +7874,8 @@
         </w:rPr>
         <w:t>Ejemplos</w:t>
       </w:r>
-      <w:bookmarkEnd w:id="56"/>
-      <w:bookmarkEnd w:id="57"/>
+      <w:bookmarkEnd w:id="51"/>
+      <w:bookmarkEnd w:id="52"/>
     </w:p>
     <w:p>
       <w:pPr>
@@ -8140,7 +7942,29 @@
             <w:highlight w:val="white"/>
             <w:lang w:val="es-AR"/>
           </w:rPr>
-          <w:t>http://geoparking.com/api/Disponibilidad/SetActualizarDisponibilidad?idPlaya=25&amp;idTipoVehiculo=1&amp;idEvento=1&amp;fecha=</w:t>
+          <w:t>http://</w:t>
+        </w:r>
+        <w:r>
+          <w:rPr>
+            <w:rStyle w:val="Hipervnculo"/>
+            <w:rFonts w:ascii="Consolas" w:eastAsia="Calibri" w:hAnsi="Consolas" w:cs="Consolas"/>
+            <w:sz w:val="16"/>
+            <w:szCs w:val="19"/>
+            <w:highlight w:val="white"/>
+            <w:lang w:val="es-AR"/>
+          </w:rPr>
+          <w:t>geoparking.com.ar</w:t>
+        </w:r>
+        <w:r>
+          <w:rPr>
+            <w:rStyle w:val="Hipervnculo"/>
+            <w:rFonts w:ascii="Consolas" w:eastAsia="Calibri" w:hAnsi="Consolas" w:cs="Consolas"/>
+            <w:sz w:val="16"/>
+            <w:szCs w:val="19"/>
+            <w:highlight w:val="white"/>
+            <w:lang w:val="es-AR"/>
+          </w:rPr>
+          <w:t>/api/Disponibilidad/SetActualizarDisponibilidad?idPlaya=25&amp;idTipoVehiculo=1&amp;idEvento=1&amp;fecha=</w:t>
         </w:r>
         <w:r>
           <w:rPr>
@@ -8214,7 +8038,29 @@
             <w:highlight w:val="white"/>
             <w:lang w:val="es-AR"/>
           </w:rPr>
-          <w:t>http://geoparking.com/api/Disponibilidad/SetActualizarDisponibilidad?idPlaya=25&amp;idTipoVehiculo=1&amp;idEvento=2&amp;</w:t>
+          <w:t>http://</w:t>
+        </w:r>
+        <w:r>
+          <w:rPr>
+            <w:rStyle w:val="Hipervnculo"/>
+            <w:rFonts w:ascii="Consolas" w:eastAsia="Calibri" w:hAnsi="Consolas" w:cs="Consolas"/>
+            <w:sz w:val="16"/>
+            <w:szCs w:val="19"/>
+            <w:highlight w:val="white"/>
+            <w:lang w:val="es-AR"/>
+          </w:rPr>
+          <w:t>geoparking.com.ar</w:t>
+        </w:r>
+        <w:r>
+          <w:rPr>
+            <w:rStyle w:val="Hipervnculo"/>
+            <w:rFonts w:ascii="Consolas" w:eastAsia="Calibri" w:hAnsi="Consolas" w:cs="Consolas"/>
+            <w:sz w:val="16"/>
+            <w:szCs w:val="19"/>
+            <w:highlight w:val="white"/>
+            <w:lang w:val="es-AR"/>
+          </w:rPr>
+          <w:t>/api/Disponibilidad/SetActualizarDisponibilidad?idPlaya=25&amp;idTipoVehiculo=1&amp;idEvento=2&amp;</w:t>
         </w:r>
         <w:r>
           <w:rPr>
@@ -8293,7 +8139,29 @@
             <w:highlight w:val="white"/>
             <w:lang w:val="es-AR"/>
           </w:rPr>
-          <w:t>http://geoparking.com/api/Disponibilidad/SetActualizarDisponibilidadGeneral?idPlaya=25&amp;idTipoVehiculo=1&amp;disponibilidad=30&amp;idEvento=3&amp;</w:t>
+          <w:t>http://</w:t>
+        </w:r>
+        <w:r>
+          <w:rPr>
+            <w:rStyle w:val="Hipervnculo"/>
+            <w:rFonts w:ascii="Consolas" w:eastAsia="Calibri" w:hAnsi="Consolas" w:cs="Consolas"/>
+            <w:sz w:val="16"/>
+            <w:szCs w:val="19"/>
+            <w:highlight w:val="white"/>
+            <w:lang w:val="es-AR"/>
+          </w:rPr>
+          <w:t>geoparking.com.ar</w:t>
+        </w:r>
+        <w:r>
+          <w:rPr>
+            <w:rStyle w:val="Hipervnculo"/>
+            <w:rFonts w:ascii="Consolas" w:eastAsia="Calibri" w:hAnsi="Consolas" w:cs="Consolas"/>
+            <w:sz w:val="16"/>
+            <w:szCs w:val="19"/>
+            <w:highlight w:val="white"/>
+            <w:lang w:val="es-AR"/>
+          </w:rPr>
+          <w:t>/api/Disponibilidad/SetActualizarDisponibilidadGeneral?idPlaya=25&amp;idTipoVehiculo=1&amp;disponibilidad=30&amp;idEvento=3&amp;</w:t>
         </w:r>
         <w:r>
           <w:rPr>
@@ -8361,8 +8229,8 @@
           <w:lang w:val="es-AR"/>
         </w:rPr>
       </w:pPr>
-      <w:bookmarkStart w:id="58" w:name="_Toc407468051"/>
-      <w:bookmarkStart w:id="59" w:name="_Toc407551858"/>
+      <w:bookmarkStart w:id="53" w:name="_Toc407468051"/>
+      <w:bookmarkStart w:id="54" w:name="_Toc411017127"/>
       <w:r>
         <w:rPr>
           <w:rFonts w:ascii="Cambria" w:eastAsia="Times New Roman" w:hAnsi="Cambria" w:cs="Times New Roman"/>
@@ -8376,8 +8244,8 @@
         <w:lastRenderedPageBreak/>
         <w:t>ACTUALIZACIÓN DE SERVICIOS</w:t>
       </w:r>
-      <w:bookmarkEnd w:id="58"/>
-      <w:bookmarkEnd w:id="59"/>
+      <w:bookmarkEnd w:id="53"/>
+      <w:bookmarkEnd w:id="54"/>
     </w:p>
     <w:p>
       <w:pPr>
@@ -8393,8 +8261,8 @@
           <w:lang w:val="es-AR"/>
         </w:rPr>
       </w:pPr>
-      <w:bookmarkStart w:id="60" w:name="_Toc407468052"/>
-      <w:bookmarkStart w:id="61" w:name="_Toc407551859"/>
+      <w:bookmarkStart w:id="55" w:name="_Toc407468052"/>
+      <w:bookmarkStart w:id="56" w:name="_Toc411017128"/>
       <w:r>
         <w:rPr>
           <w:rFonts w:ascii="Cambria" w:eastAsia="Times New Roman" w:hAnsi="Cambria" w:cs="Times New Roman"/>
@@ -8405,8 +8273,8 @@
         </w:rPr>
         <w:t>Objetivo</w:t>
       </w:r>
-      <w:bookmarkEnd w:id="60"/>
-      <w:bookmarkEnd w:id="61"/>
+      <w:bookmarkEnd w:id="55"/>
+      <w:bookmarkEnd w:id="56"/>
     </w:p>
     <w:p>
       <w:pPr>
@@ -8454,8 +8322,8 @@
           <w:lang w:val="es-AR"/>
         </w:rPr>
       </w:pPr>
-      <w:bookmarkStart w:id="62" w:name="_Toc407468053"/>
-      <w:bookmarkStart w:id="63" w:name="_Toc407551860"/>
+      <w:bookmarkStart w:id="57" w:name="_Toc407468053"/>
+      <w:bookmarkStart w:id="58" w:name="_Toc411017129"/>
       <w:r>
         <w:rPr>
           <w:rFonts w:ascii="Cambria" w:eastAsia="Times New Roman" w:hAnsi="Cambria" w:cs="Times New Roman"/>
@@ -8466,8 +8334,8 @@
         </w:rPr>
         <w:t>Alcance</w:t>
       </w:r>
-      <w:bookmarkEnd w:id="62"/>
-      <w:bookmarkEnd w:id="63"/>
+      <w:bookmarkEnd w:id="57"/>
+      <w:bookmarkEnd w:id="58"/>
     </w:p>
     <w:p>
       <w:pPr>
@@ -8499,8 +8367,8 @@
           <w:lang w:val="es-AR"/>
         </w:rPr>
       </w:pPr>
-      <w:bookmarkStart w:id="64" w:name="_Toc407468054"/>
-      <w:bookmarkStart w:id="65" w:name="_Toc407551861"/>
+      <w:bookmarkStart w:id="59" w:name="_Toc407468054"/>
+      <w:bookmarkStart w:id="60" w:name="_Toc411017130"/>
       <w:r>
         <w:rPr>
           <w:rFonts w:ascii="Cambria" w:eastAsia="Times New Roman" w:hAnsi="Cambria" w:cs="Times New Roman"/>
@@ -8511,8 +8379,8 @@
         </w:rPr>
         <w:t>Operatoria</w:t>
       </w:r>
-      <w:bookmarkEnd w:id="64"/>
-      <w:bookmarkEnd w:id="65"/>
+      <w:bookmarkEnd w:id="59"/>
+      <w:bookmarkEnd w:id="60"/>
     </w:p>
     <w:p>
       <w:pPr>
@@ -8765,7 +8633,29 @@
             <w:highlight w:val="white"/>
             <w:lang w:val="es-AR"/>
           </w:rPr>
-          <w:t>http://geoparking.com/api/Servicios/SetRegistrarServicio?idPlaya={idPlaya}&amp;idTipoVehiculo={idTipoVehiculo}&amp;capacidad={capacidad}&amp;x1={xHora}&amp;x6={x6Horaa}&amp;x12={x12Horas}&amp;x24={x24Horas}&amp;abono={abono}</w:t>
+          <w:t>http://</w:t>
+        </w:r>
+        <w:r>
+          <w:rPr>
+            <w:rStyle w:val="Hipervnculo"/>
+            <w:rFonts w:ascii="Consolas" w:eastAsia="Calibri" w:hAnsi="Consolas" w:cs="Consolas"/>
+            <w:sz w:val="16"/>
+            <w:szCs w:val="19"/>
+            <w:highlight w:val="white"/>
+            <w:lang w:val="es-AR"/>
+          </w:rPr>
+          <w:t>geoparking.com.ar</w:t>
+        </w:r>
+        <w:r>
+          <w:rPr>
+            <w:rStyle w:val="Hipervnculo"/>
+            <w:rFonts w:ascii="Consolas" w:eastAsia="Calibri" w:hAnsi="Consolas" w:cs="Consolas"/>
+            <w:sz w:val="16"/>
+            <w:szCs w:val="19"/>
+            <w:highlight w:val="white"/>
+            <w:lang w:val="es-AR"/>
+          </w:rPr>
+          <w:t>/api/Servicios/SetRegistrarServicio?idPlaya={idPlaya}&amp;idTipoVehiculo={idTipoVehiculo}&amp;capacidad={capacidad}&amp;x1={xHora}&amp;x6={x6Horaa}&amp;x12={x12Horas}&amp;x24={x24Horas}&amp;abono={abono}</w:t>
         </w:r>
       </w:hyperlink>
     </w:p>
@@ -9665,7 +9555,29 @@
             <w:highlight w:val="white"/>
             <w:lang w:val="es-AR"/>
           </w:rPr>
-          <w:t>http://geoparking.com/api/Servicios/SetActualizarCapacidadServicio?idPlaya={idPlaya}&amp;idTipoVehiculo={idTipoVehiculo}</w:t>
+          <w:t>http://</w:t>
+        </w:r>
+        <w:r>
+          <w:rPr>
+            <w:rStyle w:val="Hipervnculo"/>
+            <w:rFonts w:ascii="Consolas" w:eastAsia="Calibri" w:hAnsi="Consolas" w:cs="Consolas"/>
+            <w:sz w:val="16"/>
+            <w:szCs w:val="19"/>
+            <w:highlight w:val="white"/>
+            <w:lang w:val="es-AR"/>
+          </w:rPr>
+          <w:t>geoparking.com.ar</w:t>
+        </w:r>
+        <w:r>
+          <w:rPr>
+            <w:rStyle w:val="Hipervnculo"/>
+            <w:rFonts w:ascii="Consolas" w:eastAsia="Calibri" w:hAnsi="Consolas" w:cs="Consolas"/>
+            <w:sz w:val="16"/>
+            <w:szCs w:val="19"/>
+            <w:highlight w:val="white"/>
+            <w:lang w:val="es-AR"/>
+          </w:rPr>
+          <w:t>/api/Servicios/SetActualizarCapacidadServicio?idPlaya={idPlaya}&amp;idTipoVehiculo={idTipoVehiculo}</w:t>
         </w:r>
         <w:r>
           <w:rPr>
@@ -9889,7 +9801,29 @@
             <w:highlight w:val="white"/>
             <w:lang w:val="es-AR"/>
           </w:rPr>
-          <w:t>http://geoparking.com/api/Servicios/SetCancelarServicio?idPlaya={idPlaya}&amp;idTipoVehiculo={idTipoVehiculo}</w:t>
+          <w:t>http://</w:t>
+        </w:r>
+        <w:r>
+          <w:rPr>
+            <w:rStyle w:val="Hipervnculo"/>
+            <w:rFonts w:ascii="Consolas" w:eastAsia="Calibri" w:hAnsi="Consolas" w:cs="Consolas"/>
+            <w:sz w:val="16"/>
+            <w:szCs w:val="19"/>
+            <w:highlight w:val="white"/>
+            <w:lang w:val="es-AR"/>
+          </w:rPr>
+          <w:t>geoparking.com.ar</w:t>
+        </w:r>
+        <w:r>
+          <w:rPr>
+            <w:rStyle w:val="Hipervnculo"/>
+            <w:rFonts w:ascii="Consolas" w:eastAsia="Calibri" w:hAnsi="Consolas" w:cs="Consolas"/>
+            <w:sz w:val="16"/>
+            <w:szCs w:val="19"/>
+            <w:highlight w:val="white"/>
+            <w:lang w:val="es-AR"/>
+          </w:rPr>
+          <w:t>/api/Servicios/SetCancelarServicio?idPlaya={idPlaya}&amp;idTipoVehiculo={idTipoVehiculo}</w:t>
         </w:r>
       </w:hyperlink>
     </w:p>
@@ -9947,7 +9881,7 @@
           <w:lang w:val="es-AR"/>
         </w:rPr>
       </w:pPr>
-      <w:bookmarkStart w:id="66" w:name="_Toc407551862"/>
+      <w:bookmarkStart w:id="61" w:name="_Toc411017131"/>
       <w:r>
         <w:rPr>
           <w:rFonts w:ascii="Cambria" w:eastAsia="Times New Roman" w:hAnsi="Cambria" w:cs="Times New Roman"/>
@@ -9959,7 +9893,7 @@
         <w:lastRenderedPageBreak/>
         <w:t>Ejemplos</w:t>
       </w:r>
-      <w:bookmarkEnd w:id="66"/>
+      <w:bookmarkEnd w:id="61"/>
     </w:p>
     <w:p>
       <w:pPr>
@@ -10029,7 +9963,29 @@
             <w:highlight w:val="white"/>
             <w:lang w:val="es-AR"/>
           </w:rPr>
-          <w:t>http://geoparking.com/api/Servicios/SetRegistrarServicio?idPlaya=25&amp;idTipoVehiculo=4&amp;capacidad=10&amp;x1=5&amp;x6=25&amp;x12=40&amp;x24=60&amp;abono=500</w:t>
+          <w:t>http://</w:t>
+        </w:r>
+        <w:r>
+          <w:rPr>
+            <w:rStyle w:val="Hipervnculo"/>
+            <w:rFonts w:ascii="Consolas" w:eastAsia="Calibri" w:hAnsi="Consolas" w:cs="Consolas"/>
+            <w:sz w:val="16"/>
+            <w:szCs w:val="19"/>
+            <w:highlight w:val="white"/>
+            <w:lang w:val="es-AR"/>
+          </w:rPr>
+          <w:t>geoparking.com.ar</w:t>
+        </w:r>
+        <w:r>
+          <w:rPr>
+            <w:rStyle w:val="Hipervnculo"/>
+            <w:rFonts w:ascii="Consolas" w:eastAsia="Calibri" w:hAnsi="Consolas" w:cs="Consolas"/>
+            <w:sz w:val="16"/>
+            <w:szCs w:val="19"/>
+            <w:highlight w:val="white"/>
+            <w:lang w:val="es-AR"/>
+          </w:rPr>
+          <w:t>/api/Servicios/SetRegistrarServicio?idPlaya=25&amp;idTipoVehiculo=4&amp;capacidad=10&amp;x1=5&amp;x6=25&amp;x12=40&amp;x24=60&amp;abono=500</w:t>
         </w:r>
       </w:hyperlink>
     </w:p>
@@ -10099,7 +10055,29 @@
             <w:highlight w:val="white"/>
             <w:lang w:val="es-AR"/>
           </w:rPr>
-          <w:t>http://geoparking.com/api/Servicios/SetActualizarCapacidadServicio?idPlaya=25&amp;idTipoVehiculo=4</w:t>
+          <w:t>http://</w:t>
+        </w:r>
+        <w:r>
+          <w:rPr>
+            <w:rStyle w:val="Hipervnculo"/>
+            <w:rFonts w:ascii="Consolas" w:eastAsia="Calibri" w:hAnsi="Consolas" w:cs="Consolas"/>
+            <w:sz w:val="16"/>
+            <w:szCs w:val="19"/>
+            <w:highlight w:val="white"/>
+            <w:lang w:val="es-AR"/>
+          </w:rPr>
+          <w:t>geoparking.com.ar</w:t>
+        </w:r>
+        <w:r>
+          <w:rPr>
+            <w:rStyle w:val="Hipervnculo"/>
+            <w:rFonts w:ascii="Consolas" w:eastAsia="Calibri" w:hAnsi="Consolas" w:cs="Consolas"/>
+            <w:sz w:val="16"/>
+            <w:szCs w:val="19"/>
+            <w:highlight w:val="white"/>
+            <w:lang w:val="es-AR"/>
+          </w:rPr>
+          <w:t>/api/Servicios/SetActualizarCapacidadServicio?idPlaya=25&amp;idTipoVehiculo=4</w:t>
         </w:r>
         <w:r>
           <w:rPr>
@@ -10188,7 +10166,29 @@
             <w:highlight w:val="white"/>
             <w:lang w:val="es-AR"/>
           </w:rPr>
-          <w:t>http://geoparking.com/api/Servicios/SetCancelarServicio?idPlaya=25&amp;idTipoVehiculo=4</w:t>
+          <w:t>http://</w:t>
+        </w:r>
+        <w:r>
+          <w:rPr>
+            <w:rStyle w:val="Hipervnculo"/>
+            <w:rFonts w:ascii="Consolas" w:eastAsia="Calibri" w:hAnsi="Consolas" w:cs="Consolas"/>
+            <w:sz w:val="16"/>
+            <w:szCs w:val="19"/>
+            <w:highlight w:val="white"/>
+            <w:lang w:val="es-AR"/>
+          </w:rPr>
+          <w:t>geoparking.com.ar</w:t>
+        </w:r>
+        <w:r>
+          <w:rPr>
+            <w:rStyle w:val="Hipervnculo"/>
+            <w:rFonts w:ascii="Consolas" w:eastAsia="Calibri" w:hAnsi="Consolas" w:cs="Consolas"/>
+            <w:sz w:val="16"/>
+            <w:szCs w:val="19"/>
+            <w:highlight w:val="white"/>
+            <w:lang w:val="es-AR"/>
+          </w:rPr>
+          <w:t>/api/Servicios/SetCancelarServicio?idPlaya=25&amp;idTipoVehiculo=4</w:t>
         </w:r>
       </w:hyperlink>
     </w:p>
@@ -10231,8 +10231,8 @@
           <w:lang w:val="es-AR"/>
         </w:rPr>
       </w:pPr>
-      <w:bookmarkStart w:id="67" w:name="_Toc407468056"/>
-      <w:bookmarkStart w:id="68" w:name="_Toc407551863"/>
+      <w:bookmarkStart w:id="62" w:name="_Toc407468056"/>
+      <w:bookmarkStart w:id="63" w:name="_Toc411017132"/>
       <w:r>
         <w:rPr>
           <w:rFonts w:ascii="Cambria" w:eastAsia="Times New Roman" w:hAnsi="Cambria" w:cs="Times New Roman"/>
@@ -10246,8 +10246,8 @@
         <w:lastRenderedPageBreak/>
         <w:t>ACTUALIZACIÓN DE PRECIOS DE SERVICIOS</w:t>
       </w:r>
-      <w:bookmarkEnd w:id="67"/>
-      <w:bookmarkEnd w:id="68"/>
+      <w:bookmarkEnd w:id="62"/>
+      <w:bookmarkEnd w:id="63"/>
     </w:p>
     <w:p>
       <w:pPr>
@@ -10274,8 +10274,8 @@
           <w:lang w:val="es-AR"/>
         </w:rPr>
       </w:pPr>
-      <w:bookmarkStart w:id="69" w:name="_Toc407468057"/>
-      <w:bookmarkStart w:id="70" w:name="_Toc407551864"/>
+      <w:bookmarkStart w:id="64" w:name="_Toc407468057"/>
+      <w:bookmarkStart w:id="65" w:name="_Toc411017133"/>
       <w:r>
         <w:rPr>
           <w:rFonts w:ascii="Cambria" w:eastAsia="Times New Roman" w:hAnsi="Cambria" w:cs="Times New Roman"/>
@@ -10286,8 +10286,8 @@
         </w:rPr>
         <w:t>Objetivo</w:t>
       </w:r>
-      <w:bookmarkEnd w:id="69"/>
-      <w:bookmarkEnd w:id="70"/>
+      <w:bookmarkEnd w:id="64"/>
+      <w:bookmarkEnd w:id="65"/>
     </w:p>
     <w:p>
       <w:pPr>
@@ -10336,8 +10336,8 @@
           <w:lang w:val="es-AR"/>
         </w:rPr>
       </w:pPr>
-      <w:bookmarkStart w:id="71" w:name="_Toc407468058"/>
-      <w:bookmarkStart w:id="72" w:name="_Toc407551865"/>
+      <w:bookmarkStart w:id="66" w:name="_Toc407468058"/>
+      <w:bookmarkStart w:id="67" w:name="_Toc411017134"/>
       <w:r>
         <w:rPr>
           <w:rFonts w:ascii="Cambria" w:eastAsia="Times New Roman" w:hAnsi="Cambria" w:cs="Times New Roman"/>
@@ -10348,8 +10348,8 @@
         </w:rPr>
         <w:t>Alcance</w:t>
       </w:r>
-      <w:bookmarkEnd w:id="71"/>
-      <w:bookmarkEnd w:id="72"/>
+      <w:bookmarkEnd w:id="66"/>
+      <w:bookmarkEnd w:id="67"/>
     </w:p>
     <w:p>
       <w:pPr>
@@ -10383,8 +10383,8 @@
           <w:lang w:val="es-AR"/>
         </w:rPr>
       </w:pPr>
-      <w:bookmarkStart w:id="73" w:name="_Toc407468059"/>
-      <w:bookmarkStart w:id="74" w:name="_Toc407551866"/>
+      <w:bookmarkStart w:id="68" w:name="_Toc407468059"/>
+      <w:bookmarkStart w:id="69" w:name="_Toc411017135"/>
       <w:r>
         <w:rPr>
           <w:rFonts w:ascii="Cambria" w:eastAsia="Times New Roman" w:hAnsi="Cambria" w:cs="Times New Roman"/>
@@ -10395,8 +10395,8 @@
         </w:rPr>
         <w:t>Operatoria</w:t>
       </w:r>
-      <w:bookmarkEnd w:id="73"/>
-      <w:bookmarkEnd w:id="74"/>
+      <w:bookmarkEnd w:id="68"/>
+      <w:bookmarkEnd w:id="69"/>
     </w:p>
     <w:p>
       <w:pPr>
@@ -10645,7 +10645,29 @@
             <w:highlight w:val="white"/>
             <w:lang w:val="es-AR"/>
           </w:rPr>
-          <w:t>http://geoparking.com/</w:t>
+          <w:t>http://</w:t>
+        </w:r>
+        <w:r>
+          <w:rPr>
+            <w:rStyle w:val="Hipervnculo"/>
+            <w:rFonts w:ascii="Consolas" w:eastAsia="Calibri" w:hAnsi="Consolas" w:cs="Consolas"/>
+            <w:sz w:val="16"/>
+            <w:szCs w:val="19"/>
+            <w:highlight w:val="white"/>
+            <w:lang w:val="es-AR"/>
+          </w:rPr>
+          <w:t>geoparking.com.ar</w:t>
+        </w:r>
+        <w:r>
+          <w:rPr>
+            <w:rStyle w:val="Hipervnculo"/>
+            <w:rFonts w:ascii="Consolas" w:eastAsia="Calibri" w:hAnsi="Consolas" w:cs="Consolas"/>
+            <w:sz w:val="16"/>
+            <w:szCs w:val="19"/>
+            <w:highlight w:val="white"/>
+            <w:lang w:val="es-AR"/>
+          </w:rPr>
+          <w:t>/</w:t>
         </w:r>
         <w:r>
           <w:rPr>
@@ -11385,8 +11407,8 @@
           <w:lang w:val="es-AR"/>
         </w:rPr>
       </w:pPr>
-      <w:bookmarkStart w:id="75" w:name="_Toc407468060"/>
-      <w:bookmarkStart w:id="76" w:name="_Toc407551867"/>
+      <w:bookmarkStart w:id="70" w:name="_Toc407468060"/>
+      <w:bookmarkStart w:id="71" w:name="_Toc411017136"/>
       <w:r>
         <w:rPr>
           <w:rFonts w:ascii="Cambria" w:eastAsia="Times New Roman" w:hAnsi="Cambria" w:cs="Times New Roman"/>
@@ -11397,8 +11419,8 @@
         </w:rPr>
         <w:t>Ejemplos</w:t>
       </w:r>
-      <w:bookmarkEnd w:id="75"/>
-      <w:bookmarkEnd w:id="76"/>
+      <w:bookmarkEnd w:id="70"/>
+      <w:bookmarkEnd w:id="71"/>
     </w:p>
     <w:p>
       <w:pPr>
@@ -11464,7 +11486,29 @@
             <w:highlight w:val="white"/>
             <w:lang w:val="es-AR"/>
           </w:rPr>
-          <w:t>http://geoparking.com/a</w:t>
+          <w:t>http://</w:t>
+        </w:r>
+        <w:r>
+          <w:rPr>
+            <w:rStyle w:val="Hipervnculo"/>
+            <w:rFonts w:ascii="Consolas" w:eastAsia="Calibri" w:hAnsi="Consolas" w:cs="Consolas"/>
+            <w:sz w:val="16"/>
+            <w:szCs w:val="19"/>
+            <w:highlight w:val="white"/>
+            <w:lang w:val="es-AR"/>
+          </w:rPr>
+          <w:t>geoparking.com.ar</w:t>
+        </w:r>
+        <w:r>
+          <w:rPr>
+            <w:rStyle w:val="Hipervnculo"/>
+            <w:rFonts w:ascii="Consolas" w:eastAsia="Calibri" w:hAnsi="Consolas" w:cs="Consolas"/>
+            <w:sz w:val="16"/>
+            <w:szCs w:val="19"/>
+            <w:highlight w:val="white"/>
+            <w:lang w:val="es-AR"/>
+          </w:rPr>
+          <w:t>/a</w:t>
         </w:r>
         <w:r>
           <w:rPr>
@@ -11547,7 +11591,6 @@
         <w:docPartUnique/>
       </w:docPartObj>
     </w:sdtPr>
-    <w:sdtEndPr/>
     <w:sdtContent>
       <w:p>
         <w:pPr>
@@ -11570,10 +11613,7 @@
           <w:t xml:space="preserve"> - </w:t>
         </w:r>
         <w:r>
-          <w:t xml:space="preserve">Manual de usuario </w:t>
-        </w:r>
-        <w:r>
-          <w:t>|</w:t>
+          <w:t>Manual de usuario |</w:t>
         </w:r>
         <w:r>
           <w:fldChar w:fldCharType="begin"/>
@@ -11588,7 +11628,7 @@
           <w:rPr>
             <w:noProof/>
           </w:rPr>
-          <w:t>7</w:t>
+          <w:t>2</w:t>
         </w:r>
         <w:r>
           <w:rPr>
@@ -14695,6 +14735,7 @@
   <w:style w:type="character" w:default="1" w:styleId="Fuentedeprrafopredeter">
     <w:name w:val="Default Paragraph Font"/>
     <w:uiPriority w:val="1"/>
+    <w:semiHidden/>
     <w:unhideWhenUsed/>
   </w:style>
   <w:style w:type="table" w:default="1" w:styleId="Tablanormal">
@@ -15589,6 +15630,7 @@
   <w:style w:type="character" w:default="1" w:styleId="Fuentedeprrafopredeter">
     <w:name w:val="Default Paragraph Font"/>
     <w:uiPriority w:val="1"/>
+    <w:semiHidden/>
     <w:unhideWhenUsed/>
   </w:style>
   <w:style w:type="table" w:default="1" w:styleId="Tablanormal">
@@ -16349,9 +16391,8 @@
     <w:panose1 w:val="020B0604030504040204"/>
     <w:charset w:val="00"/>
     <w:family w:val="swiss"/>
-    <w:notTrueType/>
     <w:pitch w:val="variable"/>
-    <w:sig w:usb0="00000003" w:usb1="00000000" w:usb2="00000000" w:usb3="00000000" w:csb0="00000001" w:csb1="00000000"/>
+    <w:sig w:usb0="E1002EFF" w:usb1="C000605B" w:usb2="00000029" w:usb3="00000000" w:csb0="000101FF" w:csb1="00000000"/>
   </w:font>
   <w:font w:name="Arial">
     <w:panose1 w:val="020B0604020202020204"/>
@@ -16399,6 +16440,7 @@
     <w:rsid w:val="002C57D7"/>
     <w:rsid w:val="00304E12"/>
     <w:rsid w:val="003B26AF"/>
+    <w:rsid w:val="003D36FF"/>
     <w:rsid w:val="004121FD"/>
     <w:rsid w:val="005553B6"/>
     <w:rsid w:val="005B49EE"/>
@@ -17090,7 +17132,7 @@
   <a:extraClrSchemeLst/>
   <a:extLst>
     <a:ext uri="{05A4C25C-085E-4340-85A3-A5531E510DB2}">
-      <thm15:themeFamily xmlns:thm15="http://schemas.microsoft.com/office/thememl/2012/main" xmlns="" name="Office Theme" id="{62F939B6-93AF-4DB8-9C6B-D6C7DFDC589F}" vid="{4A3C46E8-61CC-4603-A589-7422A47A8E4A}"/>
+      <thm15:themeFamily xmlns="" xmlns:thm15="http://schemas.microsoft.com/office/thememl/2012/main" name="Office Theme" id="{62F939B6-93AF-4DB8-9C6B-D6C7DFDC589F}" vid="{4A3C46E8-61CC-4603-A589-7422A47A8E4A}"/>
     </a:ext>
   </a:extLst>
 </a:theme>
@@ -17120,7 +17162,7 @@
 </file>
 
 <file path=customXml/itemProps2.xml><?xml version="1.0" encoding="utf-8"?>
-<ds:datastoreItem xmlns:ds="http://schemas.openxmlformats.org/officeDocument/2006/customXml" ds:itemID="{404C569C-AA5A-440D-908D-92F5A878EE48}">
+<ds:datastoreItem xmlns:ds="http://schemas.openxmlformats.org/officeDocument/2006/customXml" ds:itemID="{6D0E7A98-86A5-4EAB-A8D0-F68927B89CAA}">
   <ds:schemaRefs>
     <ds:schemaRef ds:uri="http://schemas.openxmlformats.org/officeDocument/2006/bibliography"/>
   </ds:schemaRefs>

</xml_diff>

<commit_message>
Correccion de Pie de paginas para cuando grabemos el cd
</commit_message>
<xml_diff>
--- a/Proyecto/Documentacion/Manuales/GeoP_Documentacion_ManualProcedimientos_WS.docx
+++ b/Proyecto/Documentacion/Manuales/GeoP_Documentacion_ManualProcedimientos_WS.docx
@@ -199,10 +199,12 @@
       </w:tr>
     </w:tbl>
     <w:p/>
+    <w:bookmarkStart w:id="0" w:name="_GoBack"/>
     <w:p>
       <w:pPr>
         <w:tabs>
           <w:tab w:val="left" w:pos="5203"/>
+          <w:tab w:val="left" w:pos="6090"/>
         </w:tabs>
       </w:pPr>
       <w:sdt>
@@ -223,7 +225,11 @@
       <w:r>
         <w:tab/>
       </w:r>
-    </w:p>
+      <w:r>
+        <w:tab/>
+      </w:r>
+    </w:p>
+    <w:bookmarkEnd w:id="0"/>
     <w:p/>
     <w:p/>
     <w:p/>
@@ -240,13 +246,13 @@
       <w:r>
         <w:br w:type="page"/>
       </w:r>
-      <w:bookmarkStart w:id="0" w:name="_Toc279947222"/>
-      <w:bookmarkStart w:id="1" w:name="_Toc280053636"/>
-      <w:bookmarkStart w:id="2" w:name="_Toc401611215"/>
-      <w:bookmarkStart w:id="3" w:name="_Toc402463016"/>
-      <w:bookmarkStart w:id="4" w:name="_Toc402467646"/>
-      <w:bookmarkStart w:id="5" w:name="_Toc402467714"/>
-      <w:bookmarkStart w:id="6" w:name="_Toc411017108"/>
+      <w:bookmarkStart w:id="1" w:name="_Toc279947222"/>
+      <w:bookmarkStart w:id="2" w:name="_Toc280053636"/>
+      <w:bookmarkStart w:id="3" w:name="_Toc401611215"/>
+      <w:bookmarkStart w:id="4" w:name="_Toc402463016"/>
+      <w:bookmarkStart w:id="5" w:name="_Toc402467646"/>
+      <w:bookmarkStart w:id="6" w:name="_Toc402467714"/>
+      <w:bookmarkStart w:id="7" w:name="_Toc411017108"/>
       <w:r>
         <w:rPr>
           <w:color w:val="0070C0"/>
@@ -254,13 +260,13 @@
         <w:lastRenderedPageBreak/>
         <w:t>Control de la documentación</w:t>
       </w:r>
-      <w:bookmarkEnd w:id="0"/>
       <w:bookmarkEnd w:id="1"/>
       <w:bookmarkEnd w:id="2"/>
       <w:bookmarkEnd w:id="3"/>
       <w:bookmarkEnd w:id="4"/>
       <w:bookmarkEnd w:id="5"/>
       <w:bookmarkEnd w:id="6"/>
+      <w:bookmarkEnd w:id="7"/>
     </w:p>
     <w:p>
       <w:pPr>
@@ -277,26 +283,26 @@
           <w:color w:val="0070C0"/>
         </w:rPr>
       </w:pPr>
-      <w:bookmarkStart w:id="7" w:name="_Toc279947223"/>
-      <w:bookmarkStart w:id="8" w:name="_Toc280053637"/>
-      <w:bookmarkStart w:id="9" w:name="_Toc401611216"/>
-      <w:bookmarkStart w:id="10" w:name="_Toc402463017"/>
-      <w:bookmarkStart w:id="11" w:name="_Toc402467647"/>
-      <w:bookmarkStart w:id="12" w:name="_Toc402467715"/>
-      <w:bookmarkStart w:id="13" w:name="_Toc411017109"/>
+      <w:bookmarkStart w:id="8" w:name="_Toc279947223"/>
+      <w:bookmarkStart w:id="9" w:name="_Toc280053637"/>
+      <w:bookmarkStart w:id="10" w:name="_Toc401611216"/>
+      <w:bookmarkStart w:id="11" w:name="_Toc402463017"/>
+      <w:bookmarkStart w:id="12" w:name="_Toc402467647"/>
+      <w:bookmarkStart w:id="13" w:name="_Toc402467715"/>
+      <w:bookmarkStart w:id="14" w:name="_Toc411017109"/>
       <w:r>
         <w:rPr>
           <w:color w:val="0070C0"/>
         </w:rPr>
         <w:t>Control de la Configuración.</w:t>
       </w:r>
-      <w:bookmarkEnd w:id="7"/>
       <w:bookmarkEnd w:id="8"/>
       <w:bookmarkEnd w:id="9"/>
       <w:bookmarkEnd w:id="10"/>
       <w:bookmarkEnd w:id="11"/>
       <w:bookmarkEnd w:id="12"/>
       <w:bookmarkEnd w:id="13"/>
+      <w:bookmarkEnd w:id="14"/>
     </w:p>
     <w:tbl>
       <w:tblPr>
@@ -529,26 +535,26 @@
           <w:color w:val="0070C0"/>
         </w:rPr>
       </w:pPr>
-      <w:bookmarkStart w:id="14" w:name="_Toc279947224"/>
-      <w:bookmarkStart w:id="15" w:name="_Toc280053638"/>
-      <w:bookmarkStart w:id="16" w:name="_Toc401611217"/>
-      <w:bookmarkStart w:id="17" w:name="_Toc402463018"/>
-      <w:bookmarkStart w:id="18" w:name="_Toc402467648"/>
-      <w:bookmarkStart w:id="19" w:name="_Toc402467716"/>
-      <w:bookmarkStart w:id="20" w:name="_Toc411017110"/>
+      <w:bookmarkStart w:id="15" w:name="_Toc279947224"/>
+      <w:bookmarkStart w:id="16" w:name="_Toc280053638"/>
+      <w:bookmarkStart w:id="17" w:name="_Toc401611217"/>
+      <w:bookmarkStart w:id="18" w:name="_Toc402463018"/>
+      <w:bookmarkStart w:id="19" w:name="_Toc402467648"/>
+      <w:bookmarkStart w:id="20" w:name="_Toc402467716"/>
+      <w:bookmarkStart w:id="21" w:name="_Toc411017110"/>
       <w:r>
         <w:rPr>
           <w:color w:val="0070C0"/>
         </w:rPr>
         <w:t>Histórico de Versiones.</w:t>
       </w:r>
-      <w:bookmarkEnd w:id="14"/>
       <w:bookmarkEnd w:id="15"/>
       <w:bookmarkEnd w:id="16"/>
       <w:bookmarkEnd w:id="17"/>
       <w:bookmarkEnd w:id="18"/>
       <w:bookmarkEnd w:id="19"/>
       <w:bookmarkEnd w:id="20"/>
+      <w:bookmarkEnd w:id="21"/>
     </w:p>
     <w:tbl>
       <w:tblPr>
@@ -3188,8 +3194,8 @@
           <w:lang w:val="es-AR"/>
         </w:rPr>
       </w:pPr>
-      <w:bookmarkStart w:id="21" w:name="_Toc407468033"/>
-      <w:bookmarkStart w:id="22" w:name="_Toc411017111"/>
+      <w:bookmarkStart w:id="22" w:name="_Toc407468033"/>
+      <w:bookmarkStart w:id="23" w:name="_Toc411017111"/>
       <w:r>
         <w:rPr>
           <w:rFonts w:ascii="Cambria" w:eastAsia="Times New Roman" w:hAnsi="Cambria" w:cs="Times New Roman"/>
@@ -3202,8 +3208,8 @@
         <w:lastRenderedPageBreak/>
         <w:t>INTRODUCCIÓN</w:t>
       </w:r>
-      <w:bookmarkEnd w:id="21"/>
       <w:bookmarkEnd w:id="22"/>
+      <w:bookmarkEnd w:id="23"/>
     </w:p>
     <w:p>
       <w:pPr>
@@ -3293,8 +3299,8 @@
           <w:lang w:val="es-AR"/>
         </w:rPr>
       </w:pPr>
-      <w:bookmarkStart w:id="23" w:name="_Toc407468034"/>
-      <w:bookmarkStart w:id="24" w:name="_Toc411017112"/>
+      <w:bookmarkStart w:id="24" w:name="_Toc407468034"/>
+      <w:bookmarkStart w:id="25" w:name="_Toc411017112"/>
       <w:r>
         <w:rPr>
           <w:rFonts w:ascii="Cambria" w:eastAsia="Times New Roman" w:hAnsi="Cambria" w:cs="Times New Roman"/>
@@ -3308,8 +3314,8 @@
         <w:lastRenderedPageBreak/>
         <w:t>CONSIDERACIONES GENERALES</w:t>
       </w:r>
-      <w:bookmarkEnd w:id="23"/>
       <w:bookmarkEnd w:id="24"/>
+      <w:bookmarkEnd w:id="25"/>
     </w:p>
     <w:p>
       <w:pPr>
@@ -3326,8 +3332,8 @@
           <w:lang w:val="es-AR"/>
         </w:rPr>
       </w:pPr>
-      <w:bookmarkStart w:id="25" w:name="_Toc407468035"/>
-      <w:bookmarkStart w:id="26" w:name="_Toc411017113"/>
+      <w:bookmarkStart w:id="26" w:name="_Toc407468035"/>
+      <w:bookmarkStart w:id="27" w:name="_Toc411017113"/>
       <w:r>
         <w:rPr>
           <w:rFonts w:ascii="Cambria" w:eastAsia="Times New Roman" w:hAnsi="Cambria" w:cs="Times New Roman"/>
@@ -3338,8 +3344,8 @@
         </w:rPr>
         <w:t>GeoParking: Web Services, Arquitectura</w:t>
       </w:r>
-      <w:bookmarkEnd w:id="25"/>
       <w:bookmarkEnd w:id="26"/>
+      <w:bookmarkEnd w:id="27"/>
     </w:p>
     <w:p>
       <w:pPr>
@@ -3588,7 +3594,7 @@
           <w:lang w:val="es-AR"/>
         </w:rPr>
       </w:pPr>
-      <w:bookmarkStart w:id="27" w:name="_Toc407468039"/>
+      <w:bookmarkStart w:id="28" w:name="_Toc407468039"/>
       <w:r>
         <w:rPr>
           <w:rFonts w:ascii="Cambria" w:eastAsia="Times New Roman" w:hAnsi="Cambria" w:cs="Times New Roman"/>
@@ -3619,7 +3625,7 @@
           <w:lang w:val="es-AR"/>
         </w:rPr>
       </w:pPr>
-      <w:bookmarkStart w:id="28" w:name="_Toc411017114"/>
+      <w:bookmarkStart w:id="29" w:name="_Toc411017114"/>
       <w:r>
         <w:rPr>
           <w:rFonts w:ascii="Cambria" w:eastAsia="Times New Roman" w:hAnsi="Cambria" w:cs="Times New Roman"/>
@@ -3633,8 +3639,8 @@
         <w:lastRenderedPageBreak/>
         <w:t>ESPECIFICACIÓN TECNICA DE AUTENTICACIÓN Y AUTORIZACIÓN</w:t>
       </w:r>
-      <w:bookmarkEnd w:id="27"/>
       <w:bookmarkEnd w:id="28"/>
+      <w:bookmarkEnd w:id="29"/>
     </w:p>
     <w:p>
       <w:pPr>
@@ -3693,8 +3699,8 @@
           <w:lang w:val="es-AR"/>
         </w:rPr>
       </w:pPr>
-      <w:bookmarkStart w:id="29" w:name="_Toc407468040"/>
-      <w:bookmarkStart w:id="30" w:name="_Toc411017115"/>
+      <w:bookmarkStart w:id="30" w:name="_Toc407468040"/>
+      <w:bookmarkStart w:id="31" w:name="_Toc411017115"/>
       <w:r>
         <w:rPr>
           <w:rFonts w:ascii="Cambria" w:eastAsia="Times New Roman" w:hAnsi="Cambria" w:cs="Times New Roman"/>
@@ -3705,8 +3711,8 @@
         </w:rPr>
         <w:t>Descripción General del Servicio</w:t>
       </w:r>
-      <w:bookmarkEnd w:id="29"/>
       <w:bookmarkEnd w:id="30"/>
+      <w:bookmarkEnd w:id="31"/>
     </w:p>
     <w:p>
       <w:pPr>
@@ -3839,7 +3845,7 @@
           <w:lang w:val="es-AR"/>
         </w:rPr>
       </w:pPr>
-      <w:bookmarkStart w:id="31" w:name="_Toc411017116"/>
+      <w:bookmarkStart w:id="32" w:name="_Toc411017116"/>
       <w:r>
         <w:rPr>
           <w:rFonts w:ascii="Cambria" w:eastAsia="Times New Roman" w:hAnsi="Cambria" w:cs="Times New Roman"/>
@@ -3850,7 +3856,7 @@
         </w:rPr>
         <w:t>Petición de Servicio</w:t>
       </w:r>
-      <w:bookmarkEnd w:id="31"/>
+      <w:bookmarkEnd w:id="32"/>
     </w:p>
     <w:p>
       <w:pPr>
@@ -3957,8 +3963,8 @@
           <w:lang w:val="es-AR"/>
         </w:rPr>
       </w:pPr>
-      <w:bookmarkStart w:id="32" w:name="_Toc407468041"/>
-      <w:bookmarkStart w:id="33" w:name="_Toc411017117"/>
+      <w:bookmarkStart w:id="33" w:name="_Toc407468041"/>
+      <w:bookmarkStart w:id="34" w:name="_Toc411017117"/>
       <w:r>
         <w:rPr>
           <w:rFonts w:ascii="Cambria" w:eastAsia="Times New Roman" w:hAnsi="Cambria" w:cs="Times New Roman"/>
@@ -3972,8 +3978,8 @@
         <w:lastRenderedPageBreak/>
         <w:t>ACTUALIZACIÓN DE DATOS DE PLAYA DE ESTACIONAMIENTO</w:t>
       </w:r>
-      <w:bookmarkEnd w:id="32"/>
       <w:bookmarkEnd w:id="33"/>
+      <w:bookmarkEnd w:id="34"/>
     </w:p>
     <w:p>
       <w:pPr>
@@ -4000,8 +4006,8 @@
           <w:lang w:val="es-AR"/>
         </w:rPr>
       </w:pPr>
-      <w:bookmarkStart w:id="34" w:name="_Toc407468042"/>
-      <w:bookmarkStart w:id="35" w:name="_Toc411017118"/>
+      <w:bookmarkStart w:id="35" w:name="_Toc407468042"/>
+      <w:bookmarkStart w:id="36" w:name="_Toc411017118"/>
       <w:r>
         <w:rPr>
           <w:rFonts w:ascii="Cambria" w:eastAsia="Times New Roman" w:hAnsi="Cambria" w:cs="Times New Roman"/>
@@ -4012,8 +4018,8 @@
         </w:rPr>
         <w:t>Objetivo</w:t>
       </w:r>
-      <w:bookmarkEnd w:id="34"/>
       <w:bookmarkEnd w:id="35"/>
+      <w:bookmarkEnd w:id="36"/>
     </w:p>
     <w:p>
       <w:pPr>
@@ -4156,8 +4162,8 @@
           <w:lang w:val="es-AR"/>
         </w:rPr>
       </w:pPr>
-      <w:bookmarkStart w:id="36" w:name="_Toc407468043"/>
-      <w:bookmarkStart w:id="37" w:name="_Toc411017119"/>
+      <w:bookmarkStart w:id="37" w:name="_Toc407468043"/>
+      <w:bookmarkStart w:id="38" w:name="_Toc411017119"/>
       <w:r>
         <w:rPr>
           <w:rFonts w:ascii="Cambria" w:eastAsia="Times New Roman" w:hAnsi="Cambria" w:cs="Times New Roman"/>
@@ -4168,7 +4174,7 @@
         </w:rPr>
         <w:t>Alcanc</w:t>
       </w:r>
-      <w:bookmarkEnd w:id="36"/>
+      <w:bookmarkEnd w:id="37"/>
       <w:r>
         <w:rPr>
           <w:rFonts w:ascii="Cambria" w:eastAsia="Times New Roman" w:hAnsi="Cambria" w:cs="Times New Roman"/>
@@ -4179,7 +4185,7 @@
         </w:rPr>
         <w:t>e</w:t>
       </w:r>
-      <w:bookmarkEnd w:id="37"/>
+      <w:bookmarkEnd w:id="38"/>
     </w:p>
     <w:p>
       <w:pPr>
@@ -4231,8 +4237,6 @@
         </w:rPr>
         <w:t>plasmar ese cambio en la plataforma GeoParking, para que esté disponible a todos los usuarios que realicen consultas, tanto web como móvil.</w:t>
       </w:r>
-      <w:bookmarkStart w:id="38" w:name="_GoBack"/>
-      <w:bookmarkEnd w:id="38"/>
     </w:p>
     <w:p>
       <w:pPr>
@@ -12290,7 +12294,13 @@
           <w:rPr>
             <w:b/>
           </w:rPr>
-          <w:t>GeoParking Móvil ®</w:t>
+          <w:t>GeoParking</w:t>
+        </w:r>
+        <w:r>
+          <w:rPr>
+            <w:b/>
+          </w:rPr>
+          <w:t xml:space="preserve"> ®</w:t>
         </w:r>
         <w:r>
           <w:rPr>
@@ -12299,7 +12309,13 @@
           <w:t xml:space="preserve"> - </w:t>
         </w:r>
         <w:r>
-          <w:t>Manual de usuario |</w:t>
+          <w:t xml:space="preserve">Manual de </w:t>
+        </w:r>
+        <w:r>
+          <w:t>Procedimientos Web Services</w:t>
+        </w:r>
+        <w:r>
+          <w:t xml:space="preserve"> |</w:t>
         </w:r>
         <w:r>
           <w:fldChar w:fldCharType="begin"/>
@@ -12314,7 +12330,7 @@
           <w:rPr>
             <w:noProof/>
           </w:rPr>
-          <w:t>7</w:t>
+          <w:t>3</w:t>
         </w:r>
         <w:r>
           <w:rPr>
@@ -17118,6 +17134,7 @@
     <w:rsid w:val="00125EFC"/>
     <w:rsid w:val="00177B62"/>
     <w:rsid w:val="002C57D7"/>
+    <w:rsid w:val="00304176"/>
     <w:rsid w:val="00304E12"/>
     <w:rsid w:val="003A60B2"/>
     <w:rsid w:val="003B26AF"/>
@@ -17812,7 +17829,7 @@
   <a:extraClrSchemeLst/>
   <a:extLst>
     <a:ext uri="{05A4C25C-085E-4340-85A3-A5531E510DB2}">
-      <thm15:themeFamily xmlns:thm15="http://schemas.microsoft.com/office/thememl/2012/main" xmlns="" name="Office Theme" id="{62F939B6-93AF-4DB8-9C6B-D6C7DFDC589F}" vid="{4A3C46E8-61CC-4603-A589-7422A47A8E4A}"/>
+      <thm15:themeFamily xmlns="" xmlns:thm15="http://schemas.microsoft.com/office/thememl/2012/main" name="Office Theme" id="{62F939B6-93AF-4DB8-9C6B-D6C7DFDC589F}" vid="{4A3C46E8-61CC-4603-A589-7422A47A8E4A}"/>
     </a:ext>
   </a:extLst>
 </a:theme>
@@ -17842,7 +17859,7 @@
 </file>
 
 <file path=customXml/itemProps2.xml><?xml version="1.0" encoding="utf-8"?>
-<ds:datastoreItem xmlns:ds="http://schemas.openxmlformats.org/officeDocument/2006/customXml" ds:itemID="{BB5FBE85-D0A5-4583-9418-7A6EEC813543}">
+<ds:datastoreItem xmlns:ds="http://schemas.openxmlformats.org/officeDocument/2006/customXml" ds:itemID="{BEB66451-AB0B-47E2-8498-57DFC912DB00}">
   <ds:schemaRefs>
     <ds:schemaRef ds:uri="http://schemas.openxmlformats.org/officeDocument/2006/bibliography"/>
   </ds:schemaRefs>

</xml_diff>